<commit_message>
Added Use Case diagram to Project Report
</commit_message>
<xml_diff>
--- a/Documentation/ProjectReport/Project Report.docx
+++ b/Documentation/ProjectReport/Project Report.docx
@@ -1,6 +1,6 @@
 
 <file path=word/document.xml><?xml version="1.0" encoding="utf-8"?>
-<w:document xmlns:wpc="http://schemas.microsoft.com/office/word/2010/wordprocessingCanvas" xmlns:cx="http://schemas.microsoft.com/office/drawing/2014/chartex" xmlns:cx1="http://schemas.microsoft.com/office/drawing/2015/9/8/chartex" xmlns:cx2="http://schemas.microsoft.com/office/drawing/2015/10/21/chartex" xmlns:cx3="http://schemas.microsoft.com/office/drawing/2016/5/9/chartex" xmlns:cx4="http://schemas.microsoft.com/office/drawing/2016/5/10/chartex" xmlns:cx5="http://schemas.microsoft.com/office/drawing/2016/5/11/chartex" xmlns:cx6="http://schemas.microsoft.com/office/drawing/2016/5/12/chartex" xmlns:cx7="http://schemas.microsoft.com/office/drawing/2016/5/13/chartex" xmlns:cx8="http://schemas.microsoft.com/office/drawing/2016/5/14/chartex" xmlns:mc="http://schemas.openxmlformats.org/markup-compatibility/2006" xmlns:aink="http://schemas.microsoft.com/office/drawing/2016/ink" xmlns:am3d="http://schemas.microsoft.com/office/drawing/2017/model3d" xmlns:o="urn:schemas-microsoft-com:office:office" xmlns:r="http://schemas.openxmlformats.org/officeDocument/2006/relationships" xmlns:m="http://schemas.openxmlformats.org/officeDocument/2006/math" xmlns:v="urn:schemas-microsoft-com:vml" xmlns:wp14="http://schemas.microsoft.com/office/word/2010/wordprocessingDrawing" xmlns:wp="http://schemas.openxmlformats.org/drawingml/2006/wordprocessingDrawing" xmlns:w10="urn:schemas-microsoft-com:office:word" xmlns:w="http://schemas.openxmlformats.org/wordprocessingml/2006/main" xmlns:w14="http://schemas.microsoft.com/office/word/2010/wordml" xmlns:w15="http://schemas.microsoft.com/office/word/2012/wordml" xmlns:w16cid="http://schemas.microsoft.com/office/word/2016/wordml/cid" xmlns:w16se="http://schemas.microsoft.com/office/word/2015/wordml/symex" xmlns:wpg="http://schemas.microsoft.com/office/word/2010/wordprocessingGroup" xmlns:wpi="http://schemas.microsoft.com/office/word/2010/wordprocessingInk" xmlns:wne="http://schemas.microsoft.com/office/word/2006/wordml" xmlns:wps="http://schemas.microsoft.com/office/word/2010/wordprocessingShape" mc:Ignorable="w14 w15 w16se w16cid wp14">
+<w:document xmlns:wpc="http://schemas.microsoft.com/office/word/2010/wordprocessingCanvas" xmlns:cx="http://schemas.microsoft.com/office/drawing/2014/chartex" xmlns:cx1="http://schemas.microsoft.com/office/drawing/2015/9/8/chartex" xmlns:mc="http://schemas.openxmlformats.org/markup-compatibility/2006" xmlns:o="urn:schemas-microsoft-com:office:office" xmlns:r="http://schemas.openxmlformats.org/officeDocument/2006/relationships" xmlns:m="http://schemas.openxmlformats.org/officeDocument/2006/math" xmlns:v="urn:schemas-microsoft-com:vml" xmlns:wp14="http://schemas.microsoft.com/office/word/2010/wordprocessingDrawing" xmlns:wp="http://schemas.openxmlformats.org/drawingml/2006/wordprocessingDrawing" xmlns:w10="urn:schemas-microsoft-com:office:word" xmlns:w="http://schemas.openxmlformats.org/wordprocessingml/2006/main" xmlns:w14="http://schemas.microsoft.com/office/word/2010/wordml" xmlns:w15="http://schemas.microsoft.com/office/word/2012/wordml" xmlns:w16se="http://schemas.microsoft.com/office/word/2015/wordml/symex" xmlns:wpg="http://schemas.microsoft.com/office/word/2010/wordprocessingGroup" xmlns:wpi="http://schemas.microsoft.com/office/word/2010/wordprocessingInk" xmlns:wne="http://schemas.microsoft.com/office/word/2006/wordml" xmlns:wps="http://schemas.microsoft.com/office/word/2010/wordprocessingShape" mc:Ignorable="w14 w15 w16se wp14">
   <w:body>
     <w:p>
       <w:bookmarkStart w:id="0" w:name="_Toc486598983"/>
@@ -461,7 +461,7 @@
           <w:szCs w:val="28"/>
           <w:lang w:val="en-US"/>
         </w:rPr>
-        <w:t xml:space="preserve">Eduard Nicolae </w:t>
+        <w:t xml:space="preserve">Eduard </w:t>
       </w:r>
       <w:proofErr w:type="spellStart"/>
       <w:r>
@@ -472,7 +472,7 @@
           <w:szCs w:val="28"/>
           <w:lang w:val="en-US"/>
         </w:rPr>
-        <w:t>Costea</w:t>
+        <w:t>Nicolae</w:t>
       </w:r>
       <w:proofErr w:type="spellEnd"/>
       <w:r>
@@ -483,20 +483,9 @@
           <w:szCs w:val="28"/>
           <w:lang w:val="en-US"/>
         </w:rPr>
-        <w:t xml:space="preserve"> -266078</w:t>
-      </w:r>
-    </w:p>
-    <w:p>
-      <w:pPr>
-        <w:spacing w:line="240" w:lineRule="auto"/>
-        <w:jc w:val="center"/>
-        <w:rPr>
-          <w:rFonts w:ascii="Times New Roman" w:eastAsia="Times New Roman" w:hAnsi="Times New Roman" w:cs="Times New Roman"/>
-          <w:sz w:val="24"/>
-          <w:szCs w:val="24"/>
-          <w:lang w:val="en-US"/>
-        </w:rPr>
-      </w:pPr>
+        <w:t xml:space="preserve"> </w:t>
+      </w:r>
+      <w:proofErr w:type="spellStart"/>
       <w:r>
         <w:rPr>
           <w:rFonts w:ascii="Calibri" w:eastAsia="Times New Roman" w:hAnsi="Calibri" w:cs="Calibri"/>
@@ -505,7 +494,52 @@
           <w:szCs w:val="28"/>
           <w:lang w:val="en-US"/>
         </w:rPr>
-        <w:t xml:space="preserve">Diyar Hussein </w:t>
+        <w:t>Costea</w:t>
+      </w:r>
+      <w:proofErr w:type="spellEnd"/>
+      <w:r>
+        <w:rPr>
+          <w:rFonts w:ascii="Calibri" w:eastAsia="Times New Roman" w:hAnsi="Calibri" w:cs="Calibri"/>
+          <w:color w:val="000000"/>
+          <w:sz w:val="28"/>
+          <w:szCs w:val="28"/>
+          <w:lang w:val="en-US"/>
+        </w:rPr>
+        <w:t xml:space="preserve"> -266078</w:t>
+      </w:r>
+    </w:p>
+    <w:p>
+      <w:pPr>
+        <w:spacing w:line="240" w:lineRule="auto"/>
+        <w:jc w:val="center"/>
+        <w:rPr>
+          <w:rFonts w:ascii="Times New Roman" w:eastAsia="Times New Roman" w:hAnsi="Times New Roman" w:cs="Times New Roman"/>
+          <w:sz w:val="24"/>
+          <w:szCs w:val="24"/>
+          <w:lang w:val="en-US"/>
+        </w:rPr>
+      </w:pPr>
+      <w:proofErr w:type="spellStart"/>
+      <w:r>
+        <w:rPr>
+          <w:rFonts w:ascii="Calibri" w:eastAsia="Times New Roman" w:hAnsi="Calibri" w:cs="Calibri"/>
+          <w:color w:val="000000"/>
+          <w:sz w:val="28"/>
+          <w:szCs w:val="28"/>
+          <w:lang w:val="en-US"/>
+        </w:rPr>
+        <w:t>Diyar</w:t>
+      </w:r>
+      <w:proofErr w:type="spellEnd"/>
+      <w:r>
+        <w:rPr>
+          <w:rFonts w:ascii="Calibri" w:eastAsia="Times New Roman" w:hAnsi="Calibri" w:cs="Calibri"/>
+          <w:color w:val="000000"/>
+          <w:sz w:val="28"/>
+          <w:szCs w:val="28"/>
+          <w:lang w:val="en-US"/>
+        </w:rPr>
+        <w:t xml:space="preserve"> Hussein </w:t>
       </w:r>
       <w:proofErr w:type="spellStart"/>
       <w:r>
@@ -3435,23 +3469,7 @@
           <w:szCs w:val="22"/>
           <w:lang w:val="en-US"/>
         </w:rPr>
-        <w:t xml:space="preserve">The developed product can be defined as 3 systems, all of which communicate to each other to a certain extent. The team took the task of developing an application, with requirements related to the programming languages that </w:t>
-      </w:r>
-      <w:proofErr w:type="gramStart"/>
-      <w:r>
-        <w:rPr>
-          <w:szCs w:val="22"/>
-          <w:lang w:val="en-US"/>
-        </w:rPr>
-        <w:t>have to</w:t>
-      </w:r>
-      <w:proofErr w:type="gramEnd"/>
-      <w:r>
-        <w:rPr>
-          <w:szCs w:val="22"/>
-          <w:lang w:val="en-US"/>
-        </w:rPr>
-        <w:t xml:space="preserve"> be used, the sensors that the embedded tier must use. This set some boundaries and limitations over what the group came up with as far as design went, but still there was a good amount of opportunities for creativity, inventiveness and originality.</w:t>
+        <w:t>The developed product can be defined as 3 systems, all of which communicate to each other to a certain extent. The team took the task of developing an application, with requirements related to the programming languages that have to be used, the sensors that the embedded tier must use. This set some boundaries and limitations over what the group came up with as far as design went, but still there was a good amount of opportunities for creativity, inventiveness and originality.</w:t>
       </w:r>
     </w:p>
     <w:p>
@@ -3732,7 +3750,6 @@
           <w:p>
             <w:pPr>
               <w:spacing w:line="240" w:lineRule="auto"/>
-              <w:jc w:val="center"/>
               <w:rPr>
                 <w:rFonts w:ascii="Times New Roman" w:eastAsia="Times New Roman" w:hAnsi="Times New Roman" w:cs="Times New Roman"/>
                 <w:sz w:val="24"/>
@@ -3857,7 +3874,6 @@
           <w:p>
             <w:pPr>
               <w:spacing w:line="240" w:lineRule="auto"/>
-              <w:jc w:val="center"/>
               <w:rPr>
                 <w:rFonts w:ascii="Times New Roman" w:eastAsia="Times New Roman" w:hAnsi="Times New Roman" w:cs="Times New Roman"/>
                 <w:sz w:val="24"/>
@@ -3979,7 +3995,6 @@
           <w:p>
             <w:pPr>
               <w:spacing w:line="240" w:lineRule="auto"/>
-              <w:jc w:val="center"/>
               <w:rPr>
                 <w:rFonts w:ascii="Times New Roman" w:eastAsia="Times New Roman" w:hAnsi="Times New Roman" w:cs="Times New Roman"/>
                 <w:sz w:val="24"/>
@@ -4101,7 +4116,6 @@
           <w:p>
             <w:pPr>
               <w:spacing w:line="240" w:lineRule="auto"/>
-              <w:jc w:val="center"/>
               <w:rPr>
                 <w:rFonts w:ascii="Times New Roman" w:eastAsia="Times New Roman" w:hAnsi="Times New Roman" w:cs="Times New Roman"/>
                 <w:sz w:val="24"/>
@@ -4223,7 +4237,6 @@
           <w:p>
             <w:pPr>
               <w:spacing w:line="240" w:lineRule="auto"/>
-              <w:jc w:val="center"/>
               <w:rPr>
                 <w:rFonts w:ascii="Times New Roman" w:eastAsia="Times New Roman" w:hAnsi="Times New Roman" w:cs="Times New Roman"/>
                 <w:sz w:val="24"/>
@@ -4345,7 +4358,6 @@
           <w:p>
             <w:pPr>
               <w:spacing w:line="240" w:lineRule="auto"/>
-              <w:jc w:val="center"/>
               <w:rPr>
                 <w:rFonts w:ascii="Times New Roman" w:eastAsia="Times New Roman" w:hAnsi="Times New Roman" w:cs="Times New Roman"/>
                 <w:sz w:val="24"/>
@@ -4467,7 +4479,6 @@
           <w:p>
             <w:pPr>
               <w:spacing w:line="240" w:lineRule="auto"/>
-              <w:jc w:val="center"/>
               <w:rPr>
                 <w:rFonts w:ascii="Times New Roman" w:eastAsia="Times New Roman" w:hAnsi="Times New Roman" w:cs="Times New Roman"/>
                 <w:sz w:val="24"/>
@@ -4589,7 +4600,6 @@
           <w:p>
             <w:pPr>
               <w:spacing w:line="240" w:lineRule="auto"/>
-              <w:ind w:left="360"/>
               <w:rPr>
                 <w:rFonts w:ascii="Times New Roman" w:eastAsia="Times New Roman" w:hAnsi="Times New Roman" w:cs="Times New Roman"/>
                 <w:sz w:val="24"/>
@@ -4711,7 +4721,6 @@
           <w:p>
             <w:pPr>
               <w:spacing w:line="240" w:lineRule="auto"/>
-              <w:ind w:left="360"/>
               <w:rPr>
                 <w:rFonts w:ascii="Times New Roman" w:eastAsia="Times New Roman" w:hAnsi="Times New Roman" w:cs="Times New Roman"/>
                 <w:sz w:val="24"/>
@@ -4833,7 +4842,6 @@
           <w:p>
             <w:pPr>
               <w:spacing w:line="240" w:lineRule="auto"/>
-              <w:ind w:left="360"/>
               <w:rPr>
                 <w:rFonts w:ascii="Times New Roman" w:eastAsia="Times New Roman" w:hAnsi="Times New Roman" w:cs="Times New Roman"/>
                 <w:sz w:val="24"/>
@@ -4848,7 +4856,7 @@
                 <w:szCs w:val="22"/>
                 <w:lang w:val="en-US"/>
               </w:rPr>
-              <w:t xml:space="preserve"> As a customer I should be able to control the heat remotely to provide the best conditions for growth of the plants.</w:t>
+              <w:t>As a customer I should be able to control the heat remotely to provide the best conditions for growth of the plants.</w:t>
             </w:r>
           </w:p>
         </w:tc>
@@ -4955,7 +4963,6 @@
           <w:p>
             <w:pPr>
               <w:spacing w:after="160" w:line="240" w:lineRule="auto"/>
-              <w:ind w:left="360"/>
               <w:rPr>
                 <w:rFonts w:ascii="Times New Roman" w:eastAsia="Times New Roman" w:hAnsi="Times New Roman" w:cs="Times New Roman"/>
                 <w:sz w:val="24"/>
@@ -4980,19 +4987,8 @@
                 <w:lang w:val="en-US"/>
               </w:rPr>
               <w:br/>
-              <w:t xml:space="preserve">conditions over </w:t>
-            </w:r>
-            <w:proofErr w:type="gramStart"/>
-            <w:r>
-              <w:rPr>
-                <w:rFonts w:ascii="Calibri" w:eastAsia="Times New Roman" w:hAnsi="Calibri" w:cs="Calibri"/>
-                <w:color w:val="000000"/>
-                <w:szCs w:val="22"/>
-                <w:lang w:val="en-US"/>
-              </w:rPr>
-              <w:t>a period of time</w:t>
-            </w:r>
-            <w:proofErr w:type="gramEnd"/>
+              <w:t>conditions over a period of time</w:t>
+            </w:r>
           </w:p>
         </w:tc>
         <w:tc>
@@ -5098,7 +5094,6 @@
           <w:p>
             <w:pPr>
               <w:spacing w:after="160" w:line="240" w:lineRule="auto"/>
-              <w:ind w:left="360"/>
               <w:rPr>
                 <w:rFonts w:ascii="Times New Roman" w:eastAsia="Times New Roman" w:hAnsi="Times New Roman" w:cs="Times New Roman"/>
                 <w:sz w:val="24"/>
@@ -5324,7 +5319,7 @@
       </w:tr>
       <w:tr>
         <w:trPr>
-          <w:trHeight w:val="880"/>
+          <w:trHeight w:val="396"/>
         </w:trPr>
         <w:tc>
           <w:tcPr>
@@ -6682,9 +6677,8 @@
                 <w:szCs w:val="22"/>
                 <w:lang w:val="en-US"/>
               </w:rPr>
-              <w:t xml:space="preserve">The user should be able to see the progress of a plants’ conditions over </w:t>
-            </w:r>
-            <w:proofErr w:type="gramStart"/>
+              <w:t>The user should be able to see the progress of a plants’ c</w:t>
+            </w:r>
             <w:r>
               <w:rPr>
                 <w:rFonts w:ascii="Calibri" w:eastAsia="Times New Roman" w:hAnsi="Calibri" w:cs="Calibri"/>
@@ -6692,17 +6686,7 @@
                 <w:szCs w:val="22"/>
                 <w:lang w:val="en-US"/>
               </w:rPr>
-              <w:t>a period of time</w:t>
-            </w:r>
-            <w:proofErr w:type="gramEnd"/>
-            <w:r>
-              <w:rPr>
-                <w:rFonts w:ascii="Calibri" w:eastAsia="Times New Roman" w:hAnsi="Calibri" w:cs="Calibri"/>
-                <w:color w:val="000000"/>
-                <w:szCs w:val="22"/>
-                <w:lang w:val="en-US"/>
-              </w:rPr>
-              <w:t xml:space="preserve"> (?)</w:t>
+              <w:t>onditions over a period of time</w:t>
             </w:r>
           </w:p>
         </w:tc>
@@ -6905,7 +6889,7 @@
     </w:p>
     <w:tbl>
       <w:tblPr>
-        <w:tblW w:w="0" w:type="auto"/>
+        <w:tblW w:w="9715" w:type="dxa"/>
         <w:tblCellMar>
           <w:top w:w="15" w:type="dxa"/>
           <w:left w:w="15" w:type="dxa"/>
@@ -6916,8 +6900,8 @@
       </w:tblPr>
       <w:tblGrid>
         <w:gridCol w:w="407"/>
-        <w:gridCol w:w="5300"/>
-        <w:gridCol w:w="714"/>
+        <w:gridCol w:w="4457"/>
+        <w:gridCol w:w="4851"/>
       </w:tblGrid>
       <w:tr>
         <w:trPr>
@@ -7005,7 +6989,7 @@
         </w:tc>
         <w:tc>
           <w:tcPr>
-            <w:tcW w:w="0" w:type="auto"/>
+            <w:tcW w:w="4851" w:type="dxa"/>
             <w:tcBorders>
               <w:top w:val="single" w:sz="4" w:space="0" w:color="000000"/>
               <w:left w:val="single" w:sz="4" w:space="0" w:color="000000"/>
@@ -7046,7 +7030,7 @@
       </w:tr>
       <w:tr>
         <w:trPr>
-          <w:trHeight w:val="880"/>
+          <w:trHeight w:val="450"/>
         </w:trPr>
         <w:tc>
           <w:tcPr>
@@ -7129,7 +7113,7 @@
         </w:tc>
         <w:tc>
           <w:tcPr>
-            <w:tcW w:w="0" w:type="auto"/>
+            <w:tcW w:w="4851" w:type="dxa"/>
             <w:tcBorders>
               <w:top w:val="single" w:sz="4" w:space="0" w:color="000000"/>
               <w:left w:val="single" w:sz="4" w:space="0" w:color="000000"/>
@@ -7250,7 +7234,7 @@
         </w:tc>
         <w:tc>
           <w:tcPr>
-            <w:tcW w:w="0" w:type="auto"/>
+            <w:tcW w:w="4851" w:type="dxa"/>
             <w:tcBorders>
               <w:top w:val="single" w:sz="4" w:space="0" w:color="000000"/>
               <w:left w:val="single" w:sz="4" w:space="0" w:color="000000"/>
@@ -7371,7 +7355,7 @@
         </w:tc>
         <w:tc>
           <w:tcPr>
-            <w:tcW w:w="0" w:type="auto"/>
+            <w:tcW w:w="4851" w:type="dxa"/>
             <w:tcBorders>
               <w:top w:val="single" w:sz="4" w:space="0" w:color="000000"/>
               <w:left w:val="single" w:sz="4" w:space="0" w:color="000000"/>
@@ -7492,7 +7476,7 @@
         </w:tc>
         <w:tc>
           <w:tcPr>
-            <w:tcW w:w="0" w:type="auto"/>
+            <w:tcW w:w="4851" w:type="dxa"/>
             <w:tcBorders>
               <w:top w:val="single" w:sz="4" w:space="0" w:color="000000"/>
               <w:left w:val="single" w:sz="4" w:space="0" w:color="000000"/>
@@ -7613,7 +7597,7 @@
         </w:tc>
         <w:tc>
           <w:tcPr>
-            <w:tcW w:w="0" w:type="auto"/>
+            <w:tcW w:w="4851" w:type="dxa"/>
             <w:tcBorders>
               <w:top w:val="single" w:sz="4" w:space="0" w:color="000000"/>
               <w:left w:val="single" w:sz="4" w:space="0" w:color="000000"/>
@@ -7734,7 +7718,7 @@
         </w:tc>
         <w:tc>
           <w:tcPr>
-            <w:tcW w:w="0" w:type="auto"/>
+            <w:tcW w:w="4851" w:type="dxa"/>
             <w:tcBorders>
               <w:top w:val="single" w:sz="4" w:space="0" w:color="000000"/>
               <w:left w:val="single" w:sz="4" w:space="0" w:color="000000"/>
@@ -7852,13 +7836,42 @@
                 <w:szCs w:val="22"/>
                 <w:lang w:val="en-US"/>
               </w:rPr>
-              <w:t>You must use semaphores, mutexes and queues. // TODO</w:t>
+              <w:t xml:space="preserve">You must use semaphores, </w:t>
+            </w:r>
+            <w:proofErr w:type="spellStart"/>
+            <w:r>
+              <w:rPr>
+                <w:rFonts w:ascii="Times New Roman" w:eastAsia="Times New Roman" w:hAnsi="Times New Roman" w:cs="Times New Roman"/>
+                <w:color w:val="000000"/>
+                <w:szCs w:val="22"/>
+                <w:lang w:val="en-US"/>
+              </w:rPr>
+              <w:t>mutexes</w:t>
+            </w:r>
+            <w:proofErr w:type="spellEnd"/>
+            <w:r>
+              <w:rPr>
+                <w:rFonts w:ascii="Times New Roman" w:eastAsia="Times New Roman" w:hAnsi="Times New Roman" w:cs="Times New Roman"/>
+                <w:color w:val="000000"/>
+                <w:szCs w:val="22"/>
+                <w:lang w:val="en-US"/>
+              </w:rPr>
+              <w:t xml:space="preserve"> and queues</w:t>
+            </w:r>
+            <w:r>
+              <w:rPr>
+                <w:rFonts w:ascii="Times New Roman" w:eastAsia="Times New Roman" w:hAnsi="Times New Roman" w:cs="Times New Roman"/>
+                <w:color w:val="000000"/>
+                <w:szCs w:val="22"/>
+                <w:lang w:val="en-US"/>
+              </w:rPr>
+              <w:t>.</w:t>
             </w:r>
           </w:p>
         </w:tc>
         <w:tc>
           <w:tcPr>
-            <w:tcW w:w="0" w:type="auto"/>
+            <w:tcW w:w="4851" w:type="dxa"/>
             <w:tcBorders>
               <w:top w:val="single" w:sz="4" w:space="0" w:color="000000"/>
               <w:left w:val="single" w:sz="4" w:space="0" w:color="000000"/>
@@ -7949,102 +7962,130 @@
           <w:lang w:val="en-US"/>
         </w:rPr>
       </w:pPr>
-    </w:p>
-    <w:p>
-      <w:pPr>
-        <w:jc w:val="both"/>
-        <w:rPr>
-          <w:lang w:val="en-US"/>
-        </w:rPr>
-      </w:pPr>
-      <w:r>
-        <w:rPr>
-          <w:lang w:val="en-US"/>
-        </w:rPr>
-        <w:t>The purpose of the analysis section is to outline an understanding of the problem domain and specifically WHAT the stakeholders want. Here, you elaborate on your background description.</w:t>
-      </w:r>
-    </w:p>
-    <w:p>
-      <w:pPr>
-        <w:jc w:val="both"/>
-        <w:rPr>
-          <w:lang w:val="en-US"/>
-        </w:rPr>
-      </w:pPr>
-      <w:r>
-        <w:rPr>
-          <w:lang w:val="en-US"/>
-        </w:rPr>
-        <w:t>You identify objects in the problem domain that will be involved in the solution and how these objects cooperate. The result of this analysis is a Domain Model (</w:t>
-      </w:r>
-      <w:proofErr w:type="spellStart"/>
-      <w:r>
-        <w:rPr>
-          <w:lang w:val="en-US"/>
-        </w:rPr>
-        <w:t>Larman</w:t>
-      </w:r>
-      <w:proofErr w:type="spellEnd"/>
-      <w:r>
-        <w:rPr>
-          <w:lang w:val="en-US"/>
-        </w:rPr>
-        <w:t xml:space="preserve"> 2004, chap.9) and other relevant diagrams.</w:t>
-      </w:r>
-    </w:p>
-    <w:p>
-      <w:pPr>
-        <w:jc w:val="both"/>
-        <w:rPr>
-          <w:lang w:val="en-US"/>
-        </w:rPr>
-      </w:pPr>
-      <w:r>
-        <w:rPr>
-          <w:lang w:val="en-US"/>
-        </w:rPr>
-        <w:t>Use the UML standard for all diagrams where relevant.</w:t>
-      </w:r>
-    </w:p>
-    <w:p>
-      <w:pPr>
-        <w:jc w:val="both"/>
-        <w:rPr>
-          <w:lang w:val="en-US"/>
-        </w:rPr>
-      </w:pPr>
-      <w:r>
-        <w:rPr>
-          <w:lang w:val="en-US"/>
-        </w:rPr>
-        <w:t>Note: Remember that all implementation dependent objects are not part of the domain model only conceptual classes related to the requirements and the domain.</w:t>
-      </w:r>
-      <w:r>
-        <w:rPr>
-          <w:lang w:val="en-US"/>
-        </w:rPr>
-        <w:t xml:space="preserve"> </w:t>
-      </w:r>
-    </w:p>
-    <w:p>
-      <w:pPr>
-        <w:spacing w:after="160" w:line="259" w:lineRule="auto"/>
-        <w:jc w:val="both"/>
-        <w:rPr>
-          <w:rFonts w:eastAsiaTheme="majorEastAsia"/>
-          <w:b/>
-          <w:bCs/>
-          <w:sz w:val="28"/>
-          <w:szCs w:val="28"/>
-          <w:lang w:val="en-US"/>
-        </w:rPr>
-      </w:pPr>
-      <w:r>
-        <w:rPr>
-          <w:lang w:val="en-US"/>
-        </w:rPr>
-        <w:br w:type="page"/>
-      </w:r>
+      <w:r>
+        <w:rPr>
+          <w:lang w:val="en-US"/>
+        </w:rPr>
+        <w:pict w14:anchorId="769D198B">
+          <v:shapetype id="_x0000_t75" coordsize="21600,21600" o:spt="75" o:preferrelative="t" path="m@4@5l@4@11@9@11@9@5xe" filled="f" stroked="f">
+            <v:stroke joinstyle="miter"/>
+            <v:formulas>
+              <v:f eqn="if lineDrawn pixelLineWidth 0"/>
+              <v:f eqn="sum @0 1 0"/>
+              <v:f eqn="sum 0 0 @1"/>
+              <v:f eqn="prod @2 1 2"/>
+              <v:f eqn="prod @3 21600 pixelWidth"/>
+              <v:f eqn="prod @3 21600 pixelHeight"/>
+              <v:f eqn="sum @0 0 1"/>
+              <v:f eqn="prod @6 1 2"/>
+              <v:f eqn="prod @7 21600 pixelWidth"/>
+              <v:f eqn="sum @8 21600 0"/>
+              <v:f eqn="prod @7 21600 pixelHeight"/>
+              <v:f eqn="sum @10 21600 0"/>
+            </v:formulas>
+            <v:path o:extrusionok="f" gradientshapeok="t" o:connecttype="rect"/>
+            <o:lock v:ext="edit" aspectratio="t"/>
+          </v:shapetype>
+          <v:shape id="_x0000_i1025" type="#_x0000_t75" style="width:483.55pt;height:274pt">
+            <v:imagedata r:id="rId15" o:title="UC1"/>
+          </v:shape>
+        </w:pict>
+      </w:r>
+    </w:p>
+    <w:p>
+      <w:pPr>
+        <w:pStyle w:val="Caption"/>
+        <w:jc w:val="center"/>
+      </w:pPr>
+      <w:r>
+        <w:t xml:space="preserve">Figure </w:t>
+      </w:r>
+      <w:r>
+        <w:fldChar w:fldCharType="begin"/>
+      </w:r>
+      <w:r>
+        <w:instrText xml:space="preserve"> SEQ Figure \* ARABIC </w:instrText>
+      </w:r>
+      <w:r>
+        <w:fldChar w:fldCharType="separate"/>
+      </w:r>
+      <w:r>
+        <w:rPr>
+          <w:noProof/>
+        </w:rPr>
+        <w:t>1</w:t>
+      </w:r>
+      <w:r>
+        <w:rPr>
+          <w:noProof/>
+        </w:rPr>
+        <w:fldChar w:fldCharType="end"/>
+      </w:r>
+      <w:r>
+        <w:t xml:space="preserve"> Use Case Diagram</w:t>
+      </w:r>
+    </w:p>
+    <w:p>
+      <w:pPr>
+        <w:rPr>
+          <w:lang w:val="en-US"/>
+        </w:rPr>
+      </w:pPr>
+    </w:p>
+    <w:p>
+      <w:pPr>
+        <w:rPr>
+          <w:lang w:val="en-US"/>
+        </w:rPr>
+      </w:pPr>
+      <w:r>
+        <w:rPr>
+          <w:lang w:val="en-US"/>
+        </w:rPr>
+        <w:t xml:space="preserve">The above Use Case diagram represents the various </w:t>
+      </w:r>
+      <w:r>
+        <w:rPr>
+          <w:lang w:val="en-US"/>
+        </w:rPr>
+        <w:t>operations that the user can perform in the system. The Time actor represents the displaying of a watering notification on the Android part . This is handled locally in the Android implementation whilst the rest of the system is interconnected.</w:t>
+      </w:r>
+    </w:p>
+    <w:p>
+      <w:pPr>
+        <w:rPr>
+          <w:lang w:val="en-US"/>
+        </w:rPr>
+      </w:pPr>
+    </w:p>
+    <w:p>
+      <w:pPr>
+        <w:rPr>
+          <w:lang w:val="en-US"/>
+        </w:rPr>
+      </w:pPr>
+      <w:r>
+        <w:rPr>
+          <w:lang w:val="en-US"/>
+        </w:rPr>
+        <w:t>Use Case Description</w:t>
+      </w:r>
+    </w:p>
+    <w:p>
+      <w:pPr>
+        <w:rPr>
+          <w:lang w:val="en-US"/>
+        </w:rPr>
+      </w:pPr>
+      <w:bookmarkStart w:id="7" w:name="_GoBack"/>
+      <w:bookmarkEnd w:id="7"/>
+    </w:p>
+    <w:p>
+      <w:pPr>
+        <w:rPr>
+          <w:lang w:val="en-US"/>
+        </w:rPr>
+      </w:pPr>
     </w:p>
     <w:p>
       <w:pPr>
@@ -8053,15 +8094,14 @@
           <w:lang w:val="en-US"/>
         </w:rPr>
       </w:pPr>
-      <w:bookmarkStart w:id="7" w:name="_Toc8296289"/>
-      <w:r>
-        <w:rPr>
-          <w:lang w:val="en-US"/>
-        </w:rPr>
-        <w:lastRenderedPageBreak/>
+      <w:bookmarkStart w:id="8" w:name="_Toc8296289"/>
+      <w:r>
+        <w:rPr>
+          <w:lang w:val="en-US"/>
+        </w:rPr>
         <w:t>Design</w:t>
       </w:r>
-      <w:bookmarkEnd w:id="7"/>
+      <w:bookmarkEnd w:id="8"/>
     </w:p>
     <w:p>
       <w:pPr>
@@ -8098,6 +8138,7 @@
           <w:sz w:val="22"/>
           <w:szCs w:val="22"/>
         </w:rPr>
+        <w:lastRenderedPageBreak/>
         <w:t xml:space="preserve">Regarding the requirements of SEP4, the project was divided in three main sections, each having different specifications. </w:t>
       </w:r>
     </w:p>
@@ -8129,22 +8170,22 @@
       <w:pPr>
         <w:pStyle w:val="Heading2"/>
       </w:pPr>
-      <w:bookmarkStart w:id="8" w:name="_Toc8296290"/>
+      <w:bookmarkStart w:id="9" w:name="_Toc8296290"/>
       <w:r>
         <w:t>Class Diagram</w:t>
       </w:r>
-      <w:bookmarkEnd w:id="8"/>
+      <w:bookmarkEnd w:id="9"/>
     </w:p>
     <w:p/>
     <w:p>
       <w:pPr>
         <w:pStyle w:val="Heading2"/>
       </w:pPr>
-      <w:bookmarkStart w:id="9" w:name="_Toc8296291"/>
+      <w:bookmarkStart w:id="10" w:name="_Toc8296291"/>
       <w:r>
         <w:t>Sequence Diagram</w:t>
       </w:r>
-      <w:bookmarkEnd w:id="9"/>
+      <w:bookmarkEnd w:id="10"/>
     </w:p>
     <w:p/>
     <w:p/>
@@ -8167,15 +8208,14 @@
           <w:lang w:val="en-US"/>
         </w:rPr>
       </w:pPr>
-      <w:bookmarkStart w:id="10" w:name="_Toc8296292"/>
-      <w:r>
-        <w:rPr>
-          <w:lang w:val="en-US"/>
-        </w:rPr>
-        <w:lastRenderedPageBreak/>
+      <w:bookmarkStart w:id="11" w:name="_Toc8296292"/>
+      <w:r>
+        <w:rPr>
+          <w:lang w:val="en-US"/>
+        </w:rPr>
         <w:t>IoT Implementation Design</w:t>
       </w:r>
-      <w:bookmarkEnd w:id="10"/>
+      <w:bookmarkEnd w:id="11"/>
     </w:p>
     <w:p>
       <w:pPr>
@@ -8240,7 +8280,9 @@
       <w:r>
         <w:rPr>
           <w:noProof/>
-        </w:rPr>
+          <w:lang w:eastAsia="en-US"/>
+        </w:rPr>
+        <w:lastRenderedPageBreak/>
         <w:drawing>
           <wp:anchor distT="0" distB="0" distL="0" distR="0" simplePos="0" relativeHeight="251659264" behindDoc="0" locked="0" layoutInCell="1" allowOverlap="1" wp14:anchorId="06DDB7A6" wp14:editId="02DB172D">
             <wp:simplePos x="0" y="0"/>
@@ -8265,7 +8307,7 @@
                     <pic:cNvPicPr/>
                   </pic:nvPicPr>
                   <pic:blipFill>
-                    <a:blip r:embed="rId15" cstate="print"/>
+                    <a:blip r:embed="rId16" cstate="print"/>
                     <a:stretch>
                       <a:fillRect/>
                     </a:stretch>
@@ -8411,7 +8453,6 @@
           <w:sz w:val="22"/>
           <w:szCs w:val="22"/>
         </w:rPr>
-        <w:lastRenderedPageBreak/>
         <w:t xml:space="preserve">The </w:t>
       </w:r>
       <w:proofErr w:type="spellStart"/>
@@ -8518,6 +8559,7 @@
                 <w:rFonts w:ascii="Arial" w:hAnsi="Arial" w:cs="Arial"/>
                 <w:b/>
               </w:rPr>
+              <w:lastRenderedPageBreak/>
               <w:t>Message</w:t>
             </w:r>
           </w:p>
@@ -8618,7 +8660,6 @@
               </w:rPr>
             </w:pPr>
             <w:proofErr w:type="spellStart"/>
-            <w:proofErr w:type="gramStart"/>
             <w:r>
               <w:rPr>
                 <w:rFonts w:ascii="Arial" w:hAnsi="Arial" w:cs="Arial"/>
@@ -8626,7 +8667,6 @@
               <w:t>adduser:json</w:t>
             </w:r>
             <w:proofErr w:type="spellEnd"/>
-            <w:proofErr w:type="gramEnd"/>
           </w:p>
         </w:tc>
         <w:tc>
@@ -8666,7 +8706,6 @@
               </w:rPr>
             </w:pPr>
             <w:proofErr w:type="spellStart"/>
-            <w:proofErr w:type="gramStart"/>
             <w:r>
               <w:rPr>
                 <w:rFonts w:ascii="Arial" w:hAnsi="Arial" w:cs="Arial"/>
@@ -8674,7 +8713,6 @@
               <w:t>modifyuser:json</w:t>
             </w:r>
             <w:proofErr w:type="spellEnd"/>
-            <w:proofErr w:type="gramEnd"/>
           </w:p>
         </w:tc>
         <w:tc>
@@ -8806,7 +8844,6 @@
               </w:rPr>
             </w:pPr>
             <w:proofErr w:type="spellStart"/>
-            <w:proofErr w:type="gramStart"/>
             <w:r>
               <w:rPr>
                 <w:rFonts w:ascii="Arial" w:hAnsi="Arial" w:cs="Arial"/>
@@ -8814,7 +8851,6 @@
               <w:t>addplant:json</w:t>
             </w:r>
             <w:proofErr w:type="spellEnd"/>
-            <w:proofErr w:type="gramEnd"/>
           </w:p>
         </w:tc>
         <w:tc>
@@ -8854,7 +8890,6 @@
               </w:rPr>
             </w:pPr>
             <w:proofErr w:type="spellStart"/>
-            <w:proofErr w:type="gramStart"/>
             <w:r>
               <w:rPr>
                 <w:rFonts w:ascii="Arial" w:hAnsi="Arial" w:cs="Arial"/>
@@ -8862,7 +8897,6 @@
               <w:t>modifyplant:json</w:t>
             </w:r>
             <w:proofErr w:type="spellEnd"/>
-            <w:proofErr w:type="gramEnd"/>
           </w:p>
         </w:tc>
         <w:tc>
@@ -9029,7 +9063,7 @@
           <w:lang w:val="en-US"/>
         </w:rPr>
       </w:pPr>
-      <w:bookmarkStart w:id="11" w:name="_Toc8296293"/>
+      <w:bookmarkStart w:id="12" w:name="_Toc8296293"/>
       <w:r>
         <w:rPr>
           <w:lang w:val="en-US"/>
@@ -9037,7 +9071,7 @@
         <w:lastRenderedPageBreak/>
         <w:t>Data</w:t>
       </w:r>
-      <w:bookmarkEnd w:id="11"/>
+      <w:bookmarkEnd w:id="12"/>
     </w:p>
     <w:p>
       <w:pPr>
@@ -9169,6 +9203,7 @@
       <w:r>
         <w:rPr>
           <w:noProof/>
+          <w:lang w:eastAsia="en-US"/>
         </w:rPr>
         <w:drawing>
           <wp:anchor distT="0" distB="0" distL="0" distR="0" simplePos="0" relativeHeight="251661312" behindDoc="0" locked="0" layoutInCell="1" allowOverlap="1" wp14:anchorId="38D900D4" wp14:editId="7801988F">
@@ -9194,7 +9229,7 @@
                     <pic:cNvPicPr/>
                   </pic:nvPicPr>
                   <pic:blipFill>
-                    <a:blip r:embed="rId16" cstate="print"/>
+                    <a:blip r:embed="rId17" cstate="print"/>
                     <a:stretch>
                       <a:fillRect/>
                     </a:stretch>
@@ -9343,6 +9378,7 @@
         <w:rPr>
           <w:noProof/>
           <w:sz w:val="20"/>
+          <w:lang w:eastAsia="en-US"/>
         </w:rPr>
         <w:drawing>
           <wp:inline distT="0" distB="0" distL="0" distR="0" wp14:anchorId="70469417" wp14:editId="5EAC3728">
@@ -9360,7 +9396,7 @@
                     <pic:cNvPicPr/>
                   </pic:nvPicPr>
                   <pic:blipFill>
-                    <a:blip r:embed="rId17" cstate="print"/>
+                    <a:blip r:embed="rId18" cstate="print"/>
                     <a:stretch>
                       <a:fillRect/>
                     </a:stretch>
@@ -9450,6 +9486,7 @@
       <w:r>
         <w:rPr>
           <w:noProof/>
+          <w:lang w:eastAsia="en-US"/>
         </w:rPr>
         <w:lastRenderedPageBreak/>
         <w:drawing>
@@ -9476,7 +9513,7 @@
                     <pic:cNvPicPr/>
                   </pic:nvPicPr>
                   <pic:blipFill>
-                    <a:blip r:embed="rId18" cstate="print"/>
+                    <a:blip r:embed="rId19" cstate="print"/>
                     <a:stretch>
                       <a:fillRect/>
                     </a:stretch>
@@ -9641,6 +9678,7 @@
       <w:r>
         <w:rPr>
           <w:noProof/>
+          <w:lang w:eastAsia="en-US"/>
         </w:rPr>
         <w:drawing>
           <wp:anchor distT="0" distB="0" distL="0" distR="0" simplePos="0" relativeHeight="251663360" behindDoc="0" locked="0" layoutInCell="1" allowOverlap="1" wp14:anchorId="6EAFEFE7" wp14:editId="6E936D99">
@@ -9666,7 +9704,7 @@
                     <pic:cNvPicPr/>
                   </pic:nvPicPr>
                   <pic:blipFill>
-                    <a:blip r:embed="rId19" cstate="print"/>
+                    <a:blip r:embed="rId20" cstate="print"/>
                     <a:stretch>
                       <a:fillRect/>
                     </a:stretch>
@@ -9757,6 +9795,7 @@
         <w:rPr>
           <w:noProof/>
           <w:sz w:val="20"/>
+          <w:lang w:eastAsia="en-US"/>
         </w:rPr>
         <w:drawing>
           <wp:inline distT="0" distB="0" distL="0" distR="0" wp14:anchorId="28E06A03" wp14:editId="743EF4D7">
@@ -9774,7 +9813,7 @@
                     <pic:cNvPicPr/>
                   </pic:nvPicPr>
                   <pic:blipFill>
-                    <a:blip r:embed="rId20" cstate="print"/>
+                    <a:blip r:embed="rId21" cstate="print"/>
                     <a:stretch>
                       <a:fillRect/>
                     </a:stretch>
@@ -9859,14 +9898,14 @@
           <w:lang w:val="en-US"/>
         </w:rPr>
       </w:pPr>
-      <w:bookmarkStart w:id="12" w:name="_Toc8296294"/>
+      <w:bookmarkStart w:id="13" w:name="_Toc8296294"/>
       <w:r>
         <w:rPr>
           <w:lang w:val="en-US"/>
         </w:rPr>
         <w:t>Android Application</w:t>
       </w:r>
-      <w:bookmarkEnd w:id="12"/>
+      <w:bookmarkEnd w:id="13"/>
     </w:p>
     <w:p>
       <w:pPr>
@@ -10141,25 +10180,7 @@
           <w:sz w:val="22"/>
           <w:szCs w:val="22"/>
         </w:rPr>
-        <w:t xml:space="preserve">them access to sections where they </w:t>
-      </w:r>
-      <w:proofErr w:type="gramStart"/>
-      <w:r>
-        <w:rPr>
-          <w:rFonts w:ascii="Arial" w:hAnsi="Arial" w:cs="Arial"/>
-          <w:sz w:val="22"/>
-          <w:szCs w:val="22"/>
-        </w:rPr>
-        <w:t>are able to</w:t>
-      </w:r>
-      <w:proofErr w:type="gramEnd"/>
-      <w:r>
-        <w:rPr>
-          <w:rFonts w:ascii="Arial" w:hAnsi="Arial" w:cs="Arial"/>
-          <w:sz w:val="22"/>
-          <w:szCs w:val="22"/>
-        </w:rPr>
-        <w:t xml:space="preserve"> see the list of their associated plants, they can register new plants and modify their account and profile</w:t>
+        <w:t>them access to sections where they are able to see the list of their associated plants, they can register new plants and modify their account and profile</w:t>
       </w:r>
       <w:r>
         <w:rPr>
@@ -10241,6 +10262,7 @@
       <w:r>
         <w:rPr>
           <w:noProof/>
+          <w:lang w:eastAsia="en-US"/>
         </w:rPr>
         <w:lastRenderedPageBreak/>
         <w:drawing>
@@ -10267,7 +10289,7 @@
                     <pic:cNvPicPr/>
                   </pic:nvPicPr>
                   <pic:blipFill>
-                    <a:blip r:embed="rId21" cstate="print"/>
+                    <a:blip r:embed="rId22" cstate="print"/>
                     <a:stretch>
                       <a:fillRect/>
                     </a:stretch>
@@ -10342,6 +10364,7 @@
         <w:rPr>
           <w:noProof/>
           <w:sz w:val="20"/>
+          <w:lang w:eastAsia="en-US"/>
         </w:rPr>
         <w:drawing>
           <wp:inline distT="0" distB="0" distL="0" distR="0" wp14:anchorId="189EE814" wp14:editId="233A0994">
@@ -10359,7 +10382,7 @@
                     <pic:cNvPicPr/>
                   </pic:nvPicPr>
                   <pic:blipFill>
-                    <a:blip r:embed="rId22" cstate="print"/>
+                    <a:blip r:embed="rId23" cstate="print"/>
                     <a:stretch>
                       <a:fillRect/>
                     </a:stretch>
@@ -10407,7 +10430,7 @@
           <w:sz w:val="20"/>
         </w:rPr>
         <w:sectPr>
-          <w:headerReference w:type="default" r:id="rId23"/>
+          <w:headerReference w:type="default" r:id="rId24"/>
           <w:pgSz w:w="12240" w:h="15840"/>
           <w:pgMar w:top="920" w:right="1280" w:bottom="280" w:left="1280" w:header="765" w:footer="720" w:gutter="0"/>
           <w:pgNumType w:start="1"/>
@@ -10609,6 +10632,7 @@
         <w:rPr>
           <w:noProof/>
           <w:sz w:val="20"/>
+          <w:lang w:eastAsia="en-US"/>
         </w:rPr>
         <w:drawing>
           <wp:inline distT="0" distB="0" distL="0" distR="0" wp14:anchorId="2E5248A0" wp14:editId="25B8FED0">
@@ -10626,7 +10650,7 @@
                     <pic:cNvPicPr/>
                   </pic:nvPicPr>
                   <pic:blipFill>
-                    <a:blip r:embed="rId24" cstate="print"/>
+                    <a:blip r:embed="rId25" cstate="print"/>
                     <a:stretch>
                       <a:fillRect/>
                     </a:stretch>
@@ -10784,6 +10808,7 @@
       <w:r>
         <w:rPr>
           <w:noProof/>
+          <w:lang w:eastAsia="en-US"/>
         </w:rPr>
         <w:lastRenderedPageBreak/>
         <mc:AlternateContent>
@@ -10936,6 +10961,7 @@
         <w:rPr>
           <w:noProof/>
           <w:sz w:val="20"/>
+          <w:lang w:eastAsia="en-US"/>
         </w:rPr>
         <w:drawing>
           <wp:anchor distT="0" distB="0" distL="114300" distR="114300" simplePos="0" relativeHeight="251668480" behindDoc="0" locked="0" layoutInCell="1" allowOverlap="1" wp14:anchorId="70E29F1F" wp14:editId="0BA7A32C">
@@ -10961,7 +10987,7 @@
                     <pic:cNvPicPr/>
                   </pic:nvPicPr>
                   <pic:blipFill>
-                    <a:blip r:embed="rId25" cstate="print">
+                    <a:blip r:embed="rId26" cstate="print">
                       <a:extLst>
                         <a:ext uri="{28A0092B-C50C-407E-A947-70E740481C1C}">
                           <a14:useLocalDpi xmlns:a14="http://schemas.microsoft.com/office/drawing/2010/main" val="0"/>
@@ -11242,7 +11268,7 @@
                     <pic:cNvPicPr/>
                   </pic:nvPicPr>
                   <pic:blipFill>
-                    <a:blip r:embed="rId26">
+                    <a:blip r:embed="rId27">
                       <a:extLst>
                         <a:ext uri="{28A0092B-C50C-407E-A947-70E740481C1C}">
                           <a14:useLocalDpi xmlns:a14="http://schemas.microsoft.com/office/drawing/2010/main" val="0"/>
@@ -11297,7 +11323,7 @@
                     <pic:cNvPicPr/>
                   </pic:nvPicPr>
                   <pic:blipFill>
-                    <a:blip r:embed="rId27">
+                    <a:blip r:embed="rId28">
                       <a:extLst>
                         <a:ext uri="{28A0092B-C50C-407E-A947-70E740481C1C}">
                           <a14:useLocalDpi xmlns:a14="http://schemas.microsoft.com/office/drawing/2010/main" val="0"/>
@@ -11549,21 +11575,7 @@
         <w:rPr>
           <w:lang w:val="en-US"/>
         </w:rPr>
-        <w:t xml:space="preserve">As it can be seen from the above represented sketches, the layouts have been designed to be as simple and straight forward as possible. Along with the </w:t>
-      </w:r>
-      <w:proofErr w:type="gramStart"/>
-      <w:r>
-        <w:rPr>
-          <w:lang w:val="en-US"/>
-        </w:rPr>
-        <w:t>layouts</w:t>
-      </w:r>
-      <w:proofErr w:type="gramEnd"/>
-      <w:r>
-        <w:rPr>
-          <w:lang w:val="en-US"/>
-        </w:rPr>
-        <w:t xml:space="preserve"> sketches, the group designed an interaction diagram for all the layouts, which has the sole purpose of giving a better understanding of how the flow of events in the application works. </w:t>
+        <w:t xml:space="preserve">As it can be seen from the above represented sketches, the layouts have been designed to be as simple and straight forward as possible. Along with the layouts sketches, the group designed an interaction diagram for all the layouts, which has the sole purpose of giving a better understanding of how the flow of events in the application works. </w:t>
       </w:r>
     </w:p>
     <w:p>
@@ -11711,7 +11723,7 @@
       <w:r>
         <w:rPr>
           <w:noProof/>
-          <w:lang w:eastAsia="ro-RO"/>
+          <w:lang w:val="en-US"/>
         </w:rPr>
         <w:lastRenderedPageBreak/>
         <w:drawing>
@@ -11730,7 +11742,7 @@
                     <pic:cNvPicPr/>
                   </pic:nvPicPr>
                   <pic:blipFill>
-                    <a:blip r:embed="rId28">
+                    <a:blip r:embed="rId29">
                       <a:extLst>
                         <a:ext uri="{28A0092B-C50C-407E-A947-70E740481C1C}">
                           <a14:useLocalDpi xmlns:a14="http://schemas.microsoft.com/office/drawing/2010/main" val="0"/>
@@ -11902,25 +11914,7 @@
           <w:sz w:val="22"/>
           <w:szCs w:val="22"/>
         </w:rPr>
-        <w:t xml:space="preserve"> where he </w:t>
-      </w:r>
-      <w:proofErr w:type="gramStart"/>
-      <w:r>
-        <w:rPr>
-          <w:rFonts w:ascii="Arial" w:hAnsi="Arial" w:cs="Arial"/>
-          <w:sz w:val="22"/>
-          <w:szCs w:val="22"/>
-        </w:rPr>
-        <w:t>is able to</w:t>
-      </w:r>
-      <w:proofErr w:type="gramEnd"/>
-      <w:r>
-        <w:rPr>
-          <w:rFonts w:ascii="Arial" w:hAnsi="Arial" w:cs="Arial"/>
-          <w:sz w:val="22"/>
-          <w:szCs w:val="22"/>
-        </w:rPr>
-        <w:t xml:space="preserve"> create a new account</w:t>
+        <w:t xml:space="preserve"> where he is able to create a new account</w:t>
       </w:r>
       <w:r>
         <w:rPr>
@@ -12070,6 +12064,7 @@
           <w:noProof/>
           <w:sz w:val="22"/>
           <w:szCs w:val="22"/>
+          <w:lang w:eastAsia="en-US"/>
         </w:rPr>
         <w:lastRenderedPageBreak/>
         <w:drawing>
@@ -12096,7 +12091,7 @@
                     <pic:cNvPicPr/>
                   </pic:nvPicPr>
                   <pic:blipFill>
-                    <a:blip r:embed="rId26">
+                    <a:blip r:embed="rId27">
                       <a:extLst>
                         <a:ext uri="{28A0092B-C50C-407E-A947-70E740481C1C}">
                           <a14:useLocalDpi xmlns:a14="http://schemas.microsoft.com/office/drawing/2010/main" val="0"/>
@@ -12135,6 +12130,7 @@
           <w:noProof/>
           <w:sz w:val="22"/>
           <w:szCs w:val="22"/>
+          <w:lang w:eastAsia="en-US"/>
         </w:rPr>
         <w:drawing>
           <wp:anchor distT="0" distB="0" distL="114300" distR="114300" simplePos="0" relativeHeight="251676672" behindDoc="1" locked="0" layoutInCell="1" allowOverlap="1" wp14:anchorId="48C487EA" wp14:editId="369F000A">
@@ -12160,7 +12156,7 @@
                     <pic:cNvPicPr/>
                   </pic:nvPicPr>
                   <pic:blipFill>
-                    <a:blip r:embed="rId29">
+                    <a:blip r:embed="rId30">
                       <a:extLst>
                         <a:ext uri="{28A0092B-C50C-407E-A947-70E740481C1C}">
                           <a14:useLocalDpi xmlns:a14="http://schemas.microsoft.com/office/drawing/2010/main" val="0"/>
@@ -12709,6 +12705,7 @@
           <w:noProof/>
           <w:sz w:val="22"/>
           <w:szCs w:val="22"/>
+          <w:lang w:eastAsia="en-US"/>
         </w:rPr>
         <w:drawing>
           <wp:anchor distT="0" distB="0" distL="114300" distR="114300" simplePos="0" relativeHeight="251678720" behindDoc="1" locked="0" layoutInCell="1" allowOverlap="1" wp14:anchorId="5EF7B989" wp14:editId="6095A930">
@@ -12734,7 +12731,7 @@
                     <pic:cNvPicPr/>
                   </pic:nvPicPr>
                   <pic:blipFill>
-                    <a:blip r:embed="rId27">
+                    <a:blip r:embed="rId28">
                       <a:extLst>
                         <a:ext uri="{28A0092B-C50C-407E-A947-70E740481C1C}">
                           <a14:useLocalDpi xmlns:a14="http://schemas.microsoft.com/office/drawing/2010/main" val="0"/>
@@ -12772,6 +12769,7 @@
           <w:noProof/>
           <w:sz w:val="22"/>
           <w:szCs w:val="22"/>
+          <w:lang w:eastAsia="en-US"/>
         </w:rPr>
         <w:drawing>
           <wp:anchor distT="0" distB="0" distL="114300" distR="114300" simplePos="0" relativeHeight="251679744" behindDoc="1" locked="0" layoutInCell="1" allowOverlap="1" wp14:anchorId="68889045" wp14:editId="5A138E3E">
@@ -12797,7 +12795,7 @@
                     <pic:cNvPicPr/>
                   </pic:nvPicPr>
                   <pic:blipFill>
-                    <a:blip r:embed="rId30">
+                    <a:blip r:embed="rId31">
                       <a:extLst>
                         <a:ext uri="{28A0092B-C50C-407E-A947-70E740481C1C}">
                           <a14:useLocalDpi xmlns:a14="http://schemas.microsoft.com/office/drawing/2010/main" val="0"/>
@@ -13192,25 +13190,7 @@
           <w:sz w:val="22"/>
           <w:szCs w:val="22"/>
         </w:rPr>
-        <w:t xml:space="preserve">, the user is given to option to create a plant. He has to input a name for the Plant, and, in addition to this, he can select a predefined plant template (which defines the ranges of the temperature, humidity and carbon dioxide) from a </w:t>
-      </w:r>
-      <w:proofErr w:type="gramStart"/>
-      <w:r>
-        <w:rPr>
-          <w:rFonts w:ascii="Arial" w:hAnsi="Arial" w:cs="Arial"/>
-          <w:sz w:val="22"/>
-          <w:szCs w:val="22"/>
-        </w:rPr>
-        <w:t>drop down</w:t>
-      </w:r>
-      <w:proofErr w:type="gramEnd"/>
-      <w:r>
-        <w:rPr>
-          <w:rFonts w:ascii="Arial" w:hAnsi="Arial" w:cs="Arial"/>
-          <w:sz w:val="22"/>
-          <w:szCs w:val="22"/>
-        </w:rPr>
-        <w:t xml:space="preserve"> list.</w:t>
+        <w:t>, the user is given to option to create a plant. He has to input a name for the Plant, and, in addition to this, he can select a predefined plant template (which defines the ranges of the temperature, humidity and carbon dioxide) from a drop down list.</w:t>
       </w:r>
     </w:p>
     <w:p>
@@ -13282,25 +13262,7 @@
           <w:sz w:val="22"/>
           <w:szCs w:val="22"/>
         </w:rPr>
-        <w:t xml:space="preserve">, the application displays the name of the plant, the current external temperature, the humidity level </w:t>
-      </w:r>
-      <w:proofErr w:type="gramStart"/>
-      <w:r>
-        <w:rPr>
-          <w:rFonts w:ascii="Arial" w:hAnsi="Arial" w:cs="Arial"/>
-          <w:sz w:val="22"/>
-          <w:szCs w:val="22"/>
-        </w:rPr>
-        <w:t>and also</w:t>
-      </w:r>
-      <w:proofErr w:type="gramEnd"/>
-      <w:r>
-        <w:rPr>
-          <w:rFonts w:ascii="Arial" w:hAnsi="Arial" w:cs="Arial"/>
-          <w:sz w:val="22"/>
-          <w:szCs w:val="22"/>
-        </w:rPr>
-        <w:t xml:space="preserve"> the CO2 level. There is also a “Modify Plant Profile” button, that the user can press, which sends him to the </w:t>
+        <w:t xml:space="preserve">, the application displays the name of the plant, the current external temperature, the humidity level and also the CO2 level. There is also a “Modify Plant Profile” button, that the user can press, which sends him to the </w:t>
       </w:r>
       <w:r>
         <w:rPr>
@@ -13398,43 +13360,7 @@
           <w:sz w:val="22"/>
           <w:szCs w:val="22"/>
         </w:rPr>
-        <w:t xml:space="preserve">, there are multiple text fields, where the user </w:t>
-      </w:r>
-      <w:proofErr w:type="gramStart"/>
-      <w:r>
-        <w:rPr>
-          <w:rFonts w:ascii="Arial" w:hAnsi="Arial" w:cs="Arial"/>
-          <w:sz w:val="22"/>
-          <w:szCs w:val="22"/>
-        </w:rPr>
-        <w:t>is able to</w:t>
-      </w:r>
-      <w:proofErr w:type="gramEnd"/>
-      <w:r>
-        <w:rPr>
-          <w:rFonts w:ascii="Arial" w:hAnsi="Arial" w:cs="Arial"/>
-          <w:sz w:val="22"/>
-          <w:szCs w:val="22"/>
-        </w:rPr>
-        <w:t xml:space="preserve"> change the temperature range, the CO2 level, the humidity level, the amount of water and the watering interval. For the changes to apply to the database, the user </w:t>
-      </w:r>
-      <w:proofErr w:type="gramStart"/>
-      <w:r>
-        <w:rPr>
-          <w:rFonts w:ascii="Arial" w:hAnsi="Arial" w:cs="Arial"/>
-          <w:sz w:val="22"/>
-          <w:szCs w:val="22"/>
-        </w:rPr>
-        <w:t>has to</w:t>
-      </w:r>
-      <w:proofErr w:type="gramEnd"/>
-      <w:r>
-        <w:rPr>
-          <w:rFonts w:ascii="Arial" w:hAnsi="Arial" w:cs="Arial"/>
-          <w:sz w:val="22"/>
-          <w:szCs w:val="22"/>
-        </w:rPr>
-        <w:t xml:space="preserve"> press the “Save Button”.</w:t>
+        <w:t>, there are multiple text fields, where the user is able to change the temperature range, the CO2 level, the humidity level, the amount of water and the watering interval. For the changes to apply to the database, the user has to press the “Save Button”.</w:t>
       </w:r>
     </w:p>
     <w:p>
@@ -13456,6 +13382,7 @@
           <w:noProof/>
           <w:sz w:val="22"/>
           <w:szCs w:val="22"/>
+          <w:lang w:eastAsia="en-US"/>
         </w:rPr>
         <w:drawing>
           <wp:anchor distT="0" distB="0" distL="114300" distR="114300" simplePos="0" relativeHeight="251681792" behindDoc="1" locked="0" layoutInCell="1" allowOverlap="1" wp14:anchorId="5DDDECB9" wp14:editId="25CF52F2">
@@ -13481,7 +13408,7 @@
                     <pic:cNvPicPr/>
                   </pic:nvPicPr>
                   <pic:blipFill>
-                    <a:blip r:embed="rId31">
+                    <a:blip r:embed="rId32">
                       <a:extLst>
                         <a:ext uri="{28A0092B-C50C-407E-A947-70E740481C1C}">
                           <a14:useLocalDpi xmlns:a14="http://schemas.microsoft.com/office/drawing/2010/main" val="0"/>
@@ -13520,6 +13447,7 @@
           <w:noProof/>
           <w:sz w:val="22"/>
           <w:szCs w:val="22"/>
+          <w:lang w:eastAsia="en-US"/>
         </w:rPr>
         <w:drawing>
           <wp:anchor distT="0" distB="0" distL="114300" distR="114300" simplePos="0" relativeHeight="251682816" behindDoc="1" locked="0" layoutInCell="1" allowOverlap="1" wp14:anchorId="1DADCA4F" wp14:editId="2F36FB9D">
@@ -13545,7 +13473,7 @@
                     <pic:cNvPicPr/>
                   </pic:nvPicPr>
                   <pic:blipFill>
-                    <a:blip r:embed="rId32">
+                    <a:blip r:embed="rId33">
                       <a:extLst>
                         <a:ext uri="{28A0092B-C50C-407E-A947-70E740481C1C}">
                           <a14:useLocalDpi xmlns:a14="http://schemas.microsoft.com/office/drawing/2010/main" val="0"/>
@@ -13584,6 +13512,7 @@
           <w:noProof/>
           <w:sz w:val="22"/>
           <w:szCs w:val="22"/>
+          <w:lang w:eastAsia="en-US"/>
         </w:rPr>
         <w:drawing>
           <wp:anchor distT="0" distB="0" distL="114300" distR="114300" simplePos="0" relativeHeight="251683840" behindDoc="1" locked="0" layoutInCell="1" allowOverlap="1" wp14:anchorId="6B5F7160" wp14:editId="478D6AAF">
@@ -13609,7 +13538,7 @@
                     <pic:cNvPicPr/>
                   </pic:nvPicPr>
                   <pic:blipFill>
-                    <a:blip r:embed="rId33">
+                    <a:blip r:embed="rId34">
                       <a:extLst>
                         <a:ext uri="{28A0092B-C50C-407E-A947-70E740481C1C}">
                           <a14:useLocalDpi xmlns:a14="http://schemas.microsoft.com/office/drawing/2010/main" val="0"/>
@@ -13648,6 +13577,7 @@
           <w:noProof/>
           <w:sz w:val="22"/>
           <w:szCs w:val="22"/>
+          <w:lang w:eastAsia="en-US"/>
         </w:rPr>
         <w:drawing>
           <wp:anchor distT="0" distB="0" distL="114300" distR="114300" simplePos="0" relativeHeight="251684864" behindDoc="1" locked="0" layoutInCell="1" allowOverlap="1" wp14:anchorId="17428A54" wp14:editId="6EC16851">
@@ -13673,7 +13603,7 @@
                     <pic:cNvPicPr/>
                   </pic:nvPicPr>
                   <pic:blipFill>
-                    <a:blip r:embed="rId34">
+                    <a:blip r:embed="rId35">
                       <a:extLst>
                         <a:ext uri="{28A0092B-C50C-407E-A947-70E740481C1C}">
                           <a14:useLocalDpi xmlns:a14="http://schemas.microsoft.com/office/drawing/2010/main" val="0"/>
@@ -13955,14 +13885,14 @@
       <w:pPr>
         <w:pStyle w:val="Heading1"/>
       </w:pPr>
-      <w:bookmarkStart w:id="13" w:name="_Toc490902154"/>
-      <w:bookmarkStart w:id="14" w:name="_Toc8296295"/>
+      <w:bookmarkStart w:id="14" w:name="_Toc490902154"/>
+      <w:bookmarkStart w:id="15" w:name="_Toc8296295"/>
       <w:r>
         <w:lastRenderedPageBreak/>
         <w:t>Implementation</w:t>
       </w:r>
-      <w:bookmarkEnd w:id="13"/>
       <w:bookmarkEnd w:id="14"/>
+      <w:bookmarkEnd w:id="15"/>
     </w:p>
     <w:p>
       <w:pPr>
@@ -13971,33 +13901,33 @@
       <w:r>
         <w:t xml:space="preserve"> </w:t>
       </w:r>
-      <w:bookmarkStart w:id="15" w:name="_Toc8296296"/>
+      <w:bookmarkStart w:id="16" w:name="_Toc8296296"/>
       <w:r>
         <w:t>IoT</w:t>
       </w:r>
-      <w:bookmarkEnd w:id="15"/>
+      <w:bookmarkEnd w:id="16"/>
     </w:p>
     <w:p/>
     <w:p>
       <w:pPr>
         <w:pStyle w:val="Heading2"/>
       </w:pPr>
-      <w:bookmarkStart w:id="16" w:name="_Toc8296297"/>
+      <w:bookmarkStart w:id="17" w:name="_Toc8296297"/>
       <w:r>
         <w:t>Data Engineering</w:t>
       </w:r>
-      <w:bookmarkEnd w:id="16"/>
+      <w:bookmarkEnd w:id="17"/>
     </w:p>
     <w:p/>
     <w:p>
       <w:pPr>
         <w:pStyle w:val="Heading2"/>
       </w:pPr>
-      <w:bookmarkStart w:id="17" w:name="_Toc8296298"/>
+      <w:bookmarkStart w:id="18" w:name="_Toc8296298"/>
       <w:r>
         <w:t>Interactive Media</w:t>
       </w:r>
-      <w:bookmarkEnd w:id="17"/>
+      <w:bookmarkEnd w:id="18"/>
     </w:p>
     <w:p/>
     <w:p>
@@ -14022,15 +13952,7 @@
         <w:jc w:val="both"/>
       </w:pPr>
       <w:r>
-        <w:t xml:space="preserve">Architecture was a main concern when the application was designed, as it represents the foundation for an app that is well maintainable, scalable and reliable. The aspects </w:t>
-      </w:r>
-      <w:proofErr w:type="gramStart"/>
-      <w:r>
-        <w:t>taken into account</w:t>
-      </w:r>
-      <w:proofErr w:type="gramEnd"/>
-      <w:r>
-        <w:t xml:space="preserve"> when deciding on an architectural pattern where the separation of concerns, the code reusability, testability and independence. Even though the term “good architecture” may sound slightly abstract, having these concerns in mind, the MVVM architecture was chosen for this project. It maintains a clear separation between application logic and the UI, therefore addressing numerous development issues and making the application easier to test and maintain.  The emphasis is put on dividing the responsibilities, so the UI components are separated from the business logic and the business logic is separated from the data access.</w:t>
+        <w:t>Architecture was a main concern when the application was designed, as it represents the foundation for an app that is well maintainable, scalable and reliable. The aspects taken into account when deciding on an architectural pattern where the separation of concerns, the code reusability, testability and independence. Even though the term “good architecture” may sound slightly abstract, having these concerns in mind, the MVVM architecture was chosen for this project. It maintains a clear separation between application logic and the UI, therefore addressing numerous development issues and making the application easier to test and maintain.  The emphasis is put on dividing the responsibilities, so the UI components are separated from the business logic and the business logic is separated from the data access.</w:t>
       </w:r>
     </w:p>
     <w:p>
@@ -14042,6 +13964,7 @@
       <w:r>
         <w:rPr>
           <w:noProof/>
+          <w:lang w:val="en-US"/>
         </w:rPr>
         <w:drawing>
           <wp:anchor distT="0" distB="0" distL="114300" distR="114300" simplePos="0" relativeHeight="251695104" behindDoc="0" locked="0" layoutInCell="1" allowOverlap="1" wp14:anchorId="0EE76D86" wp14:editId="4223C3F3">
@@ -14069,7 +13992,7 @@
                     </pic:cNvPicPr>
                   </pic:nvPicPr>
                   <pic:blipFill rotWithShape="1">
-                    <a:blip r:embed="rId35">
+                    <a:blip r:embed="rId36">
                       <a:extLst>
                         <a:ext uri="{28A0092B-C50C-407E-A947-70E740481C1C}">
                           <a14:useLocalDpi xmlns:a14="http://schemas.microsoft.com/office/drawing/2010/main" val="0"/>
@@ -14104,15 +14027,7 @@
         </w:drawing>
       </w:r>
       <w:r>
-        <w:t xml:space="preserve">There are three core components in the MVVM pattern: </w:t>
-      </w:r>
-      <w:proofErr w:type="gramStart"/>
-      <w:r>
-        <w:t>the</w:t>
-      </w:r>
-      <w:proofErr w:type="gramEnd"/>
-      <w:r>
-        <w:t xml:space="preserve"> Model, the View and the </w:t>
+        <w:t xml:space="preserve">There are three core components in the MVVM pattern: the Model, the View and the </w:t>
       </w:r>
       <w:proofErr w:type="spellStart"/>
       <w:r>
@@ -14220,6 +14135,7 @@
       <w:r>
         <w:rPr>
           <w:noProof/>
+          <w:lang w:val="en-US"/>
         </w:rPr>
         <w:drawing>
           <wp:inline distT="0" distB="0" distL="0" distR="0" wp14:anchorId="38F54961" wp14:editId="350CF0FF">
@@ -14237,7 +14153,7 @@
                     <pic:cNvPicPr/>
                   </pic:nvPicPr>
                   <pic:blipFill>
-                    <a:blip r:embed="rId36"/>
+                    <a:blip r:embed="rId37"/>
                     <a:stretch>
                       <a:fillRect/>
                     </a:stretch>
@@ -14269,15 +14185,7 @@
         <w:t xml:space="preserve">The Model </w:t>
       </w:r>
       <w:r>
-        <w:t xml:space="preserve">represents the actual data that is dealt with in the </w:t>
-      </w:r>
-      <w:proofErr w:type="gramStart"/>
-      <w:r>
-        <w:t>application</w:t>
-      </w:r>
-      <w:proofErr w:type="gramEnd"/>
-      <w:r>
-        <w:t xml:space="preserve"> but it does not hold </w:t>
+        <w:t xml:space="preserve">represents the actual data that is dealt with in the application but it does not hold </w:t>
       </w:r>
       <w:proofErr w:type="spellStart"/>
       <w:r>
@@ -14480,6 +14388,7 @@
       <w:r>
         <w:rPr>
           <w:noProof/>
+          <w:lang w:val="en-US"/>
         </w:rPr>
         <w:drawing>
           <wp:anchor distT="0" distB="0" distL="114300" distR="114300" simplePos="0" relativeHeight="251686912" behindDoc="0" locked="0" layoutInCell="1" allowOverlap="1" wp14:anchorId="16DD09FC" wp14:editId="617D6C90">
@@ -14505,7 +14414,7 @@
                     <pic:cNvPicPr/>
                   </pic:nvPicPr>
                   <pic:blipFill>
-                    <a:blip r:embed="rId37">
+                    <a:blip r:embed="rId38">
                       <a:extLst>
                         <a:ext uri="{28A0092B-C50C-407E-A947-70E740481C1C}">
                           <a14:useLocalDpi xmlns:a14="http://schemas.microsoft.com/office/drawing/2010/main" val="0"/>
@@ -14564,21 +14473,7 @@
         <w:rPr>
           <w:szCs w:val="22"/>
         </w:rPr>
-        <w:t xml:space="preserve">When the login button is pressed, the user data from the input fields is compared to the Firebase database and if the user was registered, the Main Activity </w:t>
-      </w:r>
-      <w:proofErr w:type="gramStart"/>
-      <w:r>
-        <w:rPr>
-          <w:szCs w:val="22"/>
-        </w:rPr>
-        <w:t>opens up</w:t>
-      </w:r>
-      <w:proofErr w:type="gramEnd"/>
-      <w:r>
-        <w:rPr>
-          <w:szCs w:val="22"/>
-        </w:rPr>
-        <w:t>. Otherwise, an error message will be displayed on the screen.</w:t>
+        <w:t>When the login button is pressed, the user data from the input fields is compared to the Firebase database and if the user was registered, the Main Activity opens up. Otherwise, an error message will be displayed on the screen.</w:t>
       </w:r>
     </w:p>
     <w:p>
@@ -14704,6 +14599,7 @@
         <w:rPr>
           <w:noProof/>
           <w:szCs w:val="22"/>
+          <w:lang w:val="en-US"/>
         </w:rPr>
         <w:lastRenderedPageBreak/>
         <w:drawing>
@@ -14730,7 +14626,7 @@
                     <pic:cNvPicPr/>
                   </pic:nvPicPr>
                   <pic:blipFill>
-                    <a:blip r:embed="rId38">
+                    <a:blip r:embed="rId39">
                       <a:extLst>
                         <a:ext uri="{28A0092B-C50C-407E-A947-70E740481C1C}">
                           <a14:useLocalDpi xmlns:a14="http://schemas.microsoft.com/office/drawing/2010/main" val="0"/>
@@ -14874,6 +14770,7 @@
           <w:noProof/>
           <w:sz w:val="24"/>
           <w:szCs w:val="24"/>
+          <w:lang w:val="en-US"/>
         </w:rPr>
         <w:drawing>
           <wp:anchor distT="0" distB="0" distL="114300" distR="114300" simplePos="0" relativeHeight="251699200" behindDoc="0" locked="0" layoutInCell="1" allowOverlap="1" wp14:anchorId="548B97D4" wp14:editId="248BB706">
@@ -14899,7 +14796,7 @@
                     <pic:cNvPicPr/>
                   </pic:nvPicPr>
                   <pic:blipFill>
-                    <a:blip r:embed="rId39">
+                    <a:blip r:embed="rId40">
                       <a:extLst>
                         <a:ext uri="{28A0092B-C50C-407E-A947-70E740481C1C}">
                           <a14:useLocalDpi xmlns:a14="http://schemas.microsoft.com/office/drawing/2010/main" val="0"/>
@@ -14963,6 +14860,7 @@
       <w:r>
         <w:rPr>
           <w:noProof/>
+          <w:lang w:val="en-US"/>
         </w:rPr>
         <w:drawing>
           <wp:inline distT="0" distB="0" distL="0" distR="0" wp14:anchorId="3DD04D1E" wp14:editId="7B2B51A9">
@@ -14980,7 +14878,7 @@
                     <pic:cNvPicPr/>
                   </pic:nvPicPr>
                   <pic:blipFill>
-                    <a:blip r:embed="rId40">
+                    <a:blip r:embed="rId41">
                       <a:extLst>
                         <a:ext uri="{28A0092B-C50C-407E-A947-70E740481C1C}">
                           <a14:useLocalDpi xmlns:a14="http://schemas.microsoft.com/office/drawing/2010/main" val="0"/>
@@ -15058,6 +14956,7 @@
       <w:r>
         <w:rPr>
           <w:noProof/>
+          <w:lang w:val="en-US"/>
         </w:rPr>
         <w:drawing>
           <wp:inline distT="0" distB="0" distL="0" distR="0" wp14:anchorId="47E8B176" wp14:editId="44ECD974">
@@ -15075,7 +14974,7 @@
                     <pic:cNvPicPr/>
                   </pic:nvPicPr>
                   <pic:blipFill>
-                    <a:blip r:embed="rId41">
+                    <a:blip r:embed="rId42">
                       <a:extLst>
                         <a:ext uri="{28A0092B-C50C-407E-A947-70E740481C1C}">
                           <a14:useLocalDpi xmlns:a14="http://schemas.microsoft.com/office/drawing/2010/main" val="0"/>
@@ -15144,14 +15043,14 @@
       <w:pPr>
         <w:pStyle w:val="Heading1"/>
       </w:pPr>
-      <w:bookmarkStart w:id="18" w:name="_Toc490902155"/>
-      <w:bookmarkStart w:id="19" w:name="_Toc8296299"/>
+      <w:bookmarkStart w:id="19" w:name="_Toc490902155"/>
+      <w:bookmarkStart w:id="20" w:name="_Toc8296299"/>
       <w:r>
         <w:lastRenderedPageBreak/>
         <w:t>Test</w:t>
       </w:r>
-      <w:bookmarkEnd w:id="18"/>
       <w:bookmarkEnd w:id="19"/>
+      <w:bookmarkEnd w:id="20"/>
     </w:p>
     <w:p>
       <w:pPr>
@@ -15177,13 +15076,13 @@
       <w:pPr>
         <w:pStyle w:val="Heading2"/>
       </w:pPr>
-      <w:bookmarkStart w:id="20" w:name="_Toc490902156"/>
-      <w:bookmarkStart w:id="21" w:name="_Toc8296300"/>
+      <w:bookmarkStart w:id="21" w:name="_Toc490902156"/>
+      <w:bookmarkStart w:id="22" w:name="_Toc8296300"/>
       <w:r>
         <w:t>Test Specifications</w:t>
       </w:r>
-      <w:bookmarkEnd w:id="20"/>
       <w:bookmarkEnd w:id="21"/>
+      <w:bookmarkEnd w:id="22"/>
     </w:p>
     <w:p>
       <w:pPr>
@@ -15298,12 +15197,12 @@
       <w:pPr>
         <w:pStyle w:val="Heading1"/>
       </w:pPr>
-      <w:bookmarkStart w:id="22" w:name="_Toc8296301"/>
+      <w:bookmarkStart w:id="23" w:name="_Toc8296301"/>
       <w:r>
         <w:lastRenderedPageBreak/>
         <w:t>Results and Discussion</w:t>
       </w:r>
-      <w:bookmarkEnd w:id="22"/>
+      <w:bookmarkEnd w:id="23"/>
     </w:p>
     <w:p>
       <w:pPr>
@@ -15315,23 +15214,7 @@
         <w:t>The “Green House” project was developed to meet the requirements of an Internet of Things project</w:t>
       </w:r>
       <w:r>
-        <w:t xml:space="preserve"> that can retrieve, analyze and visualize sensor data. The retrieving of data is conveyed through    </w:t>
-      </w:r>
-      <w:proofErr w:type="gramStart"/>
-      <w:r>
-        <w:t xml:space="preserve">  ,</w:t>
-      </w:r>
-      <w:proofErr w:type="gramEnd"/>
-      <w:r>
-        <w:t xml:space="preserve"> the analysis is done by      and finally the data is visualized on an app that was developed in Android Studio. Users </w:t>
-      </w:r>
-      <w:proofErr w:type="gramStart"/>
-      <w:r>
-        <w:t>are able to</w:t>
-      </w:r>
-      <w:proofErr w:type="gramEnd"/>
-      <w:r>
-        <w:t xml:space="preserve"> register and login in the app and see live data sent from the sensors that analyse their plants’ environmental conditions.</w:t>
+        <w:t xml:space="preserve"> that can retrieve, analyze and visualize sensor data. The retrieving of data is conveyed through      , the analysis is done by      and finally the data is visualized on an app that was developed in Android Studio. Users are able to register and login in the app and see live data sent from the sensors that analyse their plants’ environmental conditions.</w:t>
       </w:r>
     </w:p>
     <w:p>
@@ -15423,21 +15306,7 @@
           <w:lang w:val="en-US"/>
         </w:rPr>
         <w:tab/>
-        <w:t xml:space="preserve">The implementation of the system, as expected, came out to be a complex task, the group having to work on three different “sub-systems”, an Android Application, an embedded system </w:t>
-      </w:r>
-      <w:proofErr w:type="gramStart"/>
-      <w:r>
-        <w:rPr>
-          <w:lang w:val="en-US"/>
-        </w:rPr>
-        <w:t>and also</w:t>
-      </w:r>
-      <w:proofErr w:type="gramEnd"/>
-      <w:r>
-        <w:rPr>
-          <w:lang w:val="en-US"/>
-        </w:rPr>
-        <w:t xml:space="preserve"> a Data Warehousing part.</w:t>
+        <w:t>The implementation of the system, as expected, came out to be a complex task, the group having to work on three different “sub-systems”, an Android Application, an embedded system and also a Data Warehousing part.</w:t>
       </w:r>
     </w:p>
     <w:p>
@@ -15476,8 +15345,6 @@
         </w:rPr>
         <w:br w:type="page"/>
       </w:r>
-      <w:bookmarkStart w:id="23" w:name="_GoBack"/>
-      <w:bookmarkEnd w:id="23"/>
     </w:p>
     <w:p>
       <w:pPr>
@@ -15516,35 +15383,7 @@
         <w:rPr>
           <w:lang w:val="en-US"/>
         </w:rPr>
-        <w:t xml:space="preserve">The </w:t>
-      </w:r>
-      <w:proofErr w:type="gramStart"/>
-      <w:r>
-        <w:rPr>
-          <w:lang w:val="en-US"/>
-        </w:rPr>
-        <w:t>ultimate goal</w:t>
-      </w:r>
-      <w:proofErr w:type="gramEnd"/>
-      <w:r>
-        <w:rPr>
-          <w:lang w:val="en-US"/>
-        </w:rPr>
-        <w:t xml:space="preserve"> of every semester project is to facilitate everything learned through the semester, work on the project having the goal to spark the interest on the targeted topics, in this particular project the learning goals being Android Programming, Embedded Programming and Data Warehousing. Apart from applying concepts learned during the courses, the group is also motivated to research the subjects more in-depth. The group gained valuable knowledge in all fields, analyzed and designed all the features from scratch, along with also spending a good amount of time on implementing and testing these features. Ultimately, the group is pleased with </w:t>
-      </w:r>
-      <w:proofErr w:type="gramStart"/>
-      <w:r>
-        <w:rPr>
-          <w:lang w:val="en-US"/>
-        </w:rPr>
-        <w:t>the final result</w:t>
-      </w:r>
-      <w:proofErr w:type="gramEnd"/>
-      <w:r>
-        <w:rPr>
-          <w:lang w:val="en-US"/>
-        </w:rPr>
-        <w:t xml:space="preserve"> with the project, once again, feeling they gained valuable insight about different frameworks, technologies and programming languages.</w:t>
+        <w:t>The ultimate goal of every semester project is to facilitate everything learned through the semester, work on the project having the goal to spark the interest on the targeted topics, in this particular project the learning goals being Android Programming, Embedded Programming and Data Warehousing. Apart from applying concepts learned during the courses, the group is also motivated to research the subjects more in-depth. The group gained valuable knowledge in all fields, analyzed and designed all the features from scratch, along with also spending a good amount of time on implementing and testing these features. Ultimately, the group is pleased with the final result with the project, once again, feeling they gained valuable insight about different frameworks, technologies and programming languages.</w:t>
       </w:r>
       <w:r>
         <w:rPr>
@@ -15903,7 +15742,7 @@
 </file>
 
 <file path=word/endnotes.xml><?xml version="1.0" encoding="utf-8"?>
-<w:endnotes xmlns:wpc="http://schemas.microsoft.com/office/word/2010/wordprocessingCanvas" xmlns:cx="http://schemas.microsoft.com/office/drawing/2014/chartex" xmlns:cx1="http://schemas.microsoft.com/office/drawing/2015/9/8/chartex" xmlns:cx2="http://schemas.microsoft.com/office/drawing/2015/10/21/chartex" xmlns:cx3="http://schemas.microsoft.com/office/drawing/2016/5/9/chartex" xmlns:cx4="http://schemas.microsoft.com/office/drawing/2016/5/10/chartex" xmlns:cx5="http://schemas.microsoft.com/office/drawing/2016/5/11/chartex" xmlns:cx6="http://schemas.microsoft.com/office/drawing/2016/5/12/chartex" xmlns:cx7="http://schemas.microsoft.com/office/drawing/2016/5/13/chartex" xmlns:cx8="http://schemas.microsoft.com/office/drawing/2016/5/14/chartex" xmlns:mc="http://schemas.openxmlformats.org/markup-compatibility/2006" xmlns:aink="http://schemas.microsoft.com/office/drawing/2016/ink" xmlns:am3d="http://schemas.microsoft.com/office/drawing/2017/model3d" xmlns:o="urn:schemas-microsoft-com:office:office" xmlns:r="http://schemas.openxmlformats.org/officeDocument/2006/relationships" xmlns:m="http://schemas.openxmlformats.org/officeDocument/2006/math" xmlns:v="urn:schemas-microsoft-com:vml" xmlns:wp14="http://schemas.microsoft.com/office/word/2010/wordprocessingDrawing" xmlns:wp="http://schemas.openxmlformats.org/drawingml/2006/wordprocessingDrawing" xmlns:w10="urn:schemas-microsoft-com:office:word" xmlns:w="http://schemas.openxmlformats.org/wordprocessingml/2006/main" xmlns:w14="http://schemas.microsoft.com/office/word/2010/wordml" xmlns:w15="http://schemas.microsoft.com/office/word/2012/wordml" xmlns:w16cid="http://schemas.microsoft.com/office/word/2016/wordml/cid" xmlns:w16se="http://schemas.microsoft.com/office/word/2015/wordml/symex" xmlns:wpg="http://schemas.microsoft.com/office/word/2010/wordprocessingGroup" xmlns:wpi="http://schemas.microsoft.com/office/word/2010/wordprocessingInk" xmlns:wne="http://schemas.microsoft.com/office/word/2006/wordml" xmlns:wps="http://schemas.microsoft.com/office/word/2010/wordprocessingShape" mc:Ignorable="w14 w15 w16se w16cid wp14">
+<w:endnotes xmlns:wpc="http://schemas.microsoft.com/office/word/2010/wordprocessingCanvas" xmlns:cx="http://schemas.microsoft.com/office/drawing/2014/chartex" xmlns:cx1="http://schemas.microsoft.com/office/drawing/2015/9/8/chartex" xmlns:mc="http://schemas.openxmlformats.org/markup-compatibility/2006" xmlns:o="urn:schemas-microsoft-com:office:office" xmlns:r="http://schemas.openxmlformats.org/officeDocument/2006/relationships" xmlns:m="http://schemas.openxmlformats.org/officeDocument/2006/math" xmlns:v="urn:schemas-microsoft-com:vml" xmlns:wp14="http://schemas.microsoft.com/office/word/2010/wordprocessingDrawing" xmlns:wp="http://schemas.openxmlformats.org/drawingml/2006/wordprocessingDrawing" xmlns:w10="urn:schemas-microsoft-com:office:word" xmlns:w="http://schemas.openxmlformats.org/wordprocessingml/2006/main" xmlns:w14="http://schemas.microsoft.com/office/word/2010/wordml" xmlns:w15="http://schemas.microsoft.com/office/word/2012/wordml" xmlns:w16se="http://schemas.microsoft.com/office/word/2015/wordml/symex" xmlns:wpg="http://schemas.microsoft.com/office/word/2010/wordprocessingGroup" xmlns:wpi="http://schemas.microsoft.com/office/word/2010/wordprocessingInk" xmlns:wne="http://schemas.microsoft.com/office/word/2006/wordml" xmlns:wps="http://schemas.microsoft.com/office/word/2010/wordprocessingShape" mc:Ignorable="w14 w15 w16se wp14">
   <w:endnote w:type="separator" w:id="-1">
     <w:p>
       <w:pPr>
@@ -15928,7 +15767,7 @@
 </file>
 
 <file path=word/footer1.xml><?xml version="1.0" encoding="utf-8"?>
-<w:ftr xmlns:wpc="http://schemas.microsoft.com/office/word/2010/wordprocessingCanvas" xmlns:cx="http://schemas.microsoft.com/office/drawing/2014/chartex" xmlns:cx1="http://schemas.microsoft.com/office/drawing/2015/9/8/chartex" xmlns:cx2="http://schemas.microsoft.com/office/drawing/2015/10/21/chartex" xmlns:cx3="http://schemas.microsoft.com/office/drawing/2016/5/9/chartex" xmlns:cx4="http://schemas.microsoft.com/office/drawing/2016/5/10/chartex" xmlns:cx5="http://schemas.microsoft.com/office/drawing/2016/5/11/chartex" xmlns:cx6="http://schemas.microsoft.com/office/drawing/2016/5/12/chartex" xmlns:cx7="http://schemas.microsoft.com/office/drawing/2016/5/13/chartex" xmlns:cx8="http://schemas.microsoft.com/office/drawing/2016/5/14/chartex" xmlns:mc="http://schemas.openxmlformats.org/markup-compatibility/2006" xmlns:aink="http://schemas.microsoft.com/office/drawing/2016/ink" xmlns:am3d="http://schemas.microsoft.com/office/drawing/2017/model3d" xmlns:o="urn:schemas-microsoft-com:office:office" xmlns:r="http://schemas.openxmlformats.org/officeDocument/2006/relationships" xmlns:m="http://schemas.openxmlformats.org/officeDocument/2006/math" xmlns:v="urn:schemas-microsoft-com:vml" xmlns:wp14="http://schemas.microsoft.com/office/word/2010/wordprocessingDrawing" xmlns:wp="http://schemas.openxmlformats.org/drawingml/2006/wordprocessingDrawing" xmlns:w10="urn:schemas-microsoft-com:office:word" xmlns:w="http://schemas.openxmlformats.org/wordprocessingml/2006/main" xmlns:w14="http://schemas.microsoft.com/office/word/2010/wordml" xmlns:w15="http://schemas.microsoft.com/office/word/2012/wordml" xmlns:w16cid="http://schemas.microsoft.com/office/word/2016/wordml/cid" xmlns:w16se="http://schemas.microsoft.com/office/word/2015/wordml/symex" xmlns:wpg="http://schemas.microsoft.com/office/word/2010/wordprocessingGroup" xmlns:wpi="http://schemas.microsoft.com/office/word/2010/wordprocessingInk" xmlns:wne="http://schemas.microsoft.com/office/word/2006/wordml" xmlns:wps="http://schemas.microsoft.com/office/word/2010/wordprocessingShape" mc:Ignorable="w14 w15 w16se w16cid wp14">
+<w:ftr xmlns:wpc="http://schemas.microsoft.com/office/word/2010/wordprocessingCanvas" xmlns:cx="http://schemas.microsoft.com/office/drawing/2014/chartex" xmlns:cx1="http://schemas.microsoft.com/office/drawing/2015/9/8/chartex" xmlns:mc="http://schemas.openxmlformats.org/markup-compatibility/2006" xmlns:o="urn:schemas-microsoft-com:office:office" xmlns:r="http://schemas.openxmlformats.org/officeDocument/2006/relationships" xmlns:m="http://schemas.openxmlformats.org/officeDocument/2006/math" xmlns:v="urn:schemas-microsoft-com:vml" xmlns:wp14="http://schemas.microsoft.com/office/word/2010/wordprocessingDrawing" xmlns:wp="http://schemas.openxmlformats.org/drawingml/2006/wordprocessingDrawing" xmlns:w10="urn:schemas-microsoft-com:office:word" xmlns:w="http://schemas.openxmlformats.org/wordprocessingml/2006/main" xmlns:w14="http://schemas.microsoft.com/office/word/2010/wordml" xmlns:w15="http://schemas.microsoft.com/office/word/2012/wordml" xmlns:w16se="http://schemas.microsoft.com/office/word/2015/wordml/symex" xmlns:wpg="http://schemas.microsoft.com/office/word/2010/wordprocessingGroup" xmlns:wpi="http://schemas.microsoft.com/office/word/2010/wordprocessingInk" xmlns:wne="http://schemas.microsoft.com/office/word/2006/wordml" xmlns:wps="http://schemas.microsoft.com/office/word/2010/wordprocessingShape" mc:Ignorable="w14 w15 w16se wp14">
   <w:sdt>
     <w:sdtPr>
       <w:id w:val="-229314832"/>
@@ -15937,7 +15776,6 @@
         <w:docPartUnique/>
       </w:docPartObj>
     </w:sdtPr>
-    <w:sdtEndPr/>
     <w:sdtContent>
       <w:p>
         <w:pPr>
@@ -15958,7 +15796,7 @@
             <w:noProof/>
             <w:lang w:val="da-DK"/>
           </w:rPr>
-          <w:t>10</w:t>
+          <w:t>4</w:t>
         </w:r>
         <w:r>
           <w:fldChar w:fldCharType="end"/>
@@ -15975,7 +15813,7 @@
 </file>
 
 <file path=word/footer2.xml><?xml version="1.0" encoding="utf-8"?>
-<w:ftr xmlns:wpc="http://schemas.microsoft.com/office/word/2010/wordprocessingCanvas" xmlns:cx="http://schemas.microsoft.com/office/drawing/2014/chartex" xmlns:cx1="http://schemas.microsoft.com/office/drawing/2015/9/8/chartex" xmlns:cx2="http://schemas.microsoft.com/office/drawing/2015/10/21/chartex" xmlns:cx3="http://schemas.microsoft.com/office/drawing/2016/5/9/chartex" xmlns:cx4="http://schemas.microsoft.com/office/drawing/2016/5/10/chartex" xmlns:cx5="http://schemas.microsoft.com/office/drawing/2016/5/11/chartex" xmlns:cx6="http://schemas.microsoft.com/office/drawing/2016/5/12/chartex" xmlns:cx7="http://schemas.microsoft.com/office/drawing/2016/5/13/chartex" xmlns:cx8="http://schemas.microsoft.com/office/drawing/2016/5/14/chartex" xmlns:mc="http://schemas.openxmlformats.org/markup-compatibility/2006" xmlns:aink="http://schemas.microsoft.com/office/drawing/2016/ink" xmlns:am3d="http://schemas.microsoft.com/office/drawing/2017/model3d" xmlns:o="urn:schemas-microsoft-com:office:office" xmlns:r="http://schemas.openxmlformats.org/officeDocument/2006/relationships" xmlns:m="http://schemas.openxmlformats.org/officeDocument/2006/math" xmlns:v="urn:schemas-microsoft-com:vml" xmlns:wp14="http://schemas.microsoft.com/office/word/2010/wordprocessingDrawing" xmlns:wp="http://schemas.openxmlformats.org/drawingml/2006/wordprocessingDrawing" xmlns:w10="urn:schemas-microsoft-com:office:word" xmlns:w="http://schemas.openxmlformats.org/wordprocessingml/2006/main" xmlns:w14="http://schemas.microsoft.com/office/word/2010/wordml" xmlns:w15="http://schemas.microsoft.com/office/word/2012/wordml" xmlns:w16cid="http://schemas.microsoft.com/office/word/2016/wordml/cid" xmlns:w16se="http://schemas.microsoft.com/office/word/2015/wordml/symex" xmlns:wpg="http://schemas.microsoft.com/office/word/2010/wordprocessingGroup" xmlns:wpi="http://schemas.microsoft.com/office/word/2010/wordprocessingInk" xmlns:wne="http://schemas.microsoft.com/office/word/2006/wordml" xmlns:wps="http://schemas.microsoft.com/office/word/2010/wordprocessingShape" mc:Ignorable="w14 w15 w16se w16cid wp14">
+<w:ftr xmlns:wpc="http://schemas.microsoft.com/office/word/2010/wordprocessingCanvas" xmlns:cx="http://schemas.microsoft.com/office/drawing/2014/chartex" xmlns:cx1="http://schemas.microsoft.com/office/drawing/2015/9/8/chartex" xmlns:mc="http://schemas.openxmlformats.org/markup-compatibility/2006" xmlns:o="urn:schemas-microsoft-com:office:office" xmlns:r="http://schemas.openxmlformats.org/officeDocument/2006/relationships" xmlns:m="http://schemas.openxmlformats.org/officeDocument/2006/math" xmlns:v="urn:schemas-microsoft-com:vml" xmlns:wp14="http://schemas.microsoft.com/office/word/2010/wordprocessingDrawing" xmlns:wp="http://schemas.openxmlformats.org/drawingml/2006/wordprocessingDrawing" xmlns:w10="urn:schemas-microsoft-com:office:word" xmlns:w="http://schemas.openxmlformats.org/wordprocessingml/2006/main" xmlns:w14="http://schemas.microsoft.com/office/word/2010/wordml" xmlns:w15="http://schemas.microsoft.com/office/word/2012/wordml" xmlns:w16se="http://schemas.microsoft.com/office/word/2015/wordml/symex" xmlns:wpg="http://schemas.microsoft.com/office/word/2010/wordprocessingGroup" xmlns:wpi="http://schemas.microsoft.com/office/word/2010/wordprocessingInk" xmlns:wne="http://schemas.microsoft.com/office/word/2006/wordml" xmlns:wps="http://schemas.microsoft.com/office/word/2010/wordprocessingShape" mc:Ignorable="w14 w15 w16se wp14">
   <w:sdt>
     <w:sdtPr>
       <w:id w:val="-725917513"/>
@@ -15984,7 +15822,6 @@
         <w:docPartUnique/>
       </w:docPartObj>
     </w:sdtPr>
-    <w:sdtEndPr/>
     <w:sdtContent>
       <w:p>
         <w:pPr>
@@ -16022,7 +15859,7 @@
 </file>
 
 <file path=word/footnotes.xml><?xml version="1.0" encoding="utf-8"?>
-<w:footnotes xmlns:wpc="http://schemas.microsoft.com/office/word/2010/wordprocessingCanvas" xmlns:cx="http://schemas.microsoft.com/office/drawing/2014/chartex" xmlns:cx1="http://schemas.microsoft.com/office/drawing/2015/9/8/chartex" xmlns:cx2="http://schemas.microsoft.com/office/drawing/2015/10/21/chartex" xmlns:cx3="http://schemas.microsoft.com/office/drawing/2016/5/9/chartex" xmlns:cx4="http://schemas.microsoft.com/office/drawing/2016/5/10/chartex" xmlns:cx5="http://schemas.microsoft.com/office/drawing/2016/5/11/chartex" xmlns:cx6="http://schemas.microsoft.com/office/drawing/2016/5/12/chartex" xmlns:cx7="http://schemas.microsoft.com/office/drawing/2016/5/13/chartex" xmlns:cx8="http://schemas.microsoft.com/office/drawing/2016/5/14/chartex" xmlns:mc="http://schemas.openxmlformats.org/markup-compatibility/2006" xmlns:aink="http://schemas.microsoft.com/office/drawing/2016/ink" xmlns:am3d="http://schemas.microsoft.com/office/drawing/2017/model3d" xmlns:o="urn:schemas-microsoft-com:office:office" xmlns:r="http://schemas.openxmlformats.org/officeDocument/2006/relationships" xmlns:m="http://schemas.openxmlformats.org/officeDocument/2006/math" xmlns:v="urn:schemas-microsoft-com:vml" xmlns:wp14="http://schemas.microsoft.com/office/word/2010/wordprocessingDrawing" xmlns:wp="http://schemas.openxmlformats.org/drawingml/2006/wordprocessingDrawing" xmlns:w10="urn:schemas-microsoft-com:office:word" xmlns:w="http://schemas.openxmlformats.org/wordprocessingml/2006/main" xmlns:w14="http://schemas.microsoft.com/office/word/2010/wordml" xmlns:w15="http://schemas.microsoft.com/office/word/2012/wordml" xmlns:w16cid="http://schemas.microsoft.com/office/word/2016/wordml/cid" xmlns:w16se="http://schemas.microsoft.com/office/word/2015/wordml/symex" xmlns:wpg="http://schemas.microsoft.com/office/word/2010/wordprocessingGroup" xmlns:wpi="http://schemas.microsoft.com/office/word/2010/wordprocessingInk" xmlns:wne="http://schemas.microsoft.com/office/word/2006/wordml" xmlns:wps="http://schemas.microsoft.com/office/word/2010/wordprocessingShape" mc:Ignorable="w14 w15 w16se w16cid wp14">
+<w:footnotes xmlns:wpc="http://schemas.microsoft.com/office/word/2010/wordprocessingCanvas" xmlns:cx="http://schemas.microsoft.com/office/drawing/2014/chartex" xmlns:cx1="http://schemas.microsoft.com/office/drawing/2015/9/8/chartex" xmlns:mc="http://schemas.openxmlformats.org/markup-compatibility/2006" xmlns:o="urn:schemas-microsoft-com:office:office" xmlns:r="http://schemas.openxmlformats.org/officeDocument/2006/relationships" xmlns:m="http://schemas.openxmlformats.org/officeDocument/2006/math" xmlns:v="urn:schemas-microsoft-com:vml" xmlns:wp14="http://schemas.microsoft.com/office/word/2010/wordprocessingDrawing" xmlns:wp="http://schemas.openxmlformats.org/drawingml/2006/wordprocessingDrawing" xmlns:w10="urn:schemas-microsoft-com:office:word" xmlns:w="http://schemas.openxmlformats.org/wordprocessingml/2006/main" xmlns:w14="http://schemas.microsoft.com/office/word/2010/wordml" xmlns:w15="http://schemas.microsoft.com/office/word/2012/wordml" xmlns:w16se="http://schemas.microsoft.com/office/word/2015/wordml/symex" xmlns:wpg="http://schemas.microsoft.com/office/word/2010/wordprocessingGroup" xmlns:wpi="http://schemas.microsoft.com/office/word/2010/wordprocessingInk" xmlns:wne="http://schemas.microsoft.com/office/word/2006/wordml" xmlns:wps="http://schemas.microsoft.com/office/word/2010/wordprocessingShape" mc:Ignorable="w14 w15 w16se wp14">
   <w:footnote w:type="separator" w:id="-1">
     <w:p>
       <w:pPr>
@@ -16047,7 +15884,7 @@
 </file>
 
 <file path=word/header1.xml><?xml version="1.0" encoding="utf-8"?>
-<w:hdr xmlns:wpc="http://schemas.microsoft.com/office/word/2010/wordprocessingCanvas" xmlns:cx="http://schemas.microsoft.com/office/drawing/2014/chartex" xmlns:cx1="http://schemas.microsoft.com/office/drawing/2015/9/8/chartex" xmlns:cx2="http://schemas.microsoft.com/office/drawing/2015/10/21/chartex" xmlns:cx3="http://schemas.microsoft.com/office/drawing/2016/5/9/chartex" xmlns:cx4="http://schemas.microsoft.com/office/drawing/2016/5/10/chartex" xmlns:cx5="http://schemas.microsoft.com/office/drawing/2016/5/11/chartex" xmlns:cx6="http://schemas.microsoft.com/office/drawing/2016/5/12/chartex" xmlns:cx7="http://schemas.microsoft.com/office/drawing/2016/5/13/chartex" xmlns:cx8="http://schemas.microsoft.com/office/drawing/2016/5/14/chartex" xmlns:mc="http://schemas.openxmlformats.org/markup-compatibility/2006" xmlns:aink="http://schemas.microsoft.com/office/drawing/2016/ink" xmlns:am3d="http://schemas.microsoft.com/office/drawing/2017/model3d" xmlns:o="urn:schemas-microsoft-com:office:office" xmlns:r="http://schemas.openxmlformats.org/officeDocument/2006/relationships" xmlns:m="http://schemas.openxmlformats.org/officeDocument/2006/math" xmlns:v="urn:schemas-microsoft-com:vml" xmlns:wp14="http://schemas.microsoft.com/office/word/2010/wordprocessingDrawing" xmlns:wp="http://schemas.openxmlformats.org/drawingml/2006/wordprocessingDrawing" xmlns:w10="urn:schemas-microsoft-com:office:word" xmlns:w="http://schemas.openxmlformats.org/wordprocessingml/2006/main" xmlns:w14="http://schemas.microsoft.com/office/word/2010/wordml" xmlns:w15="http://schemas.microsoft.com/office/word/2012/wordml" xmlns:w16cid="http://schemas.microsoft.com/office/word/2016/wordml/cid" xmlns:w16se="http://schemas.microsoft.com/office/word/2015/wordml/symex" xmlns:wpg="http://schemas.microsoft.com/office/word/2010/wordprocessingGroup" xmlns:wpi="http://schemas.microsoft.com/office/word/2010/wordprocessingInk" xmlns:wne="http://schemas.microsoft.com/office/word/2006/wordml" xmlns:wps="http://schemas.microsoft.com/office/word/2010/wordprocessingShape" mc:Ignorable="w14 w15 w16se w16cid wp14">
+<w:hdr xmlns:wpc="http://schemas.microsoft.com/office/word/2010/wordprocessingCanvas" xmlns:cx="http://schemas.microsoft.com/office/drawing/2014/chartex" xmlns:cx1="http://schemas.microsoft.com/office/drawing/2015/9/8/chartex" xmlns:mc="http://schemas.openxmlformats.org/markup-compatibility/2006" xmlns:o="urn:schemas-microsoft-com:office:office" xmlns:r="http://schemas.openxmlformats.org/officeDocument/2006/relationships" xmlns:m="http://schemas.openxmlformats.org/officeDocument/2006/math" xmlns:v="urn:schemas-microsoft-com:vml" xmlns:wp14="http://schemas.microsoft.com/office/word/2010/wordprocessingDrawing" xmlns:wp="http://schemas.openxmlformats.org/drawingml/2006/wordprocessingDrawing" xmlns:w10="urn:schemas-microsoft-com:office:word" xmlns:w="http://schemas.openxmlformats.org/wordprocessingml/2006/main" xmlns:w14="http://schemas.microsoft.com/office/word/2010/wordml" xmlns:w15="http://schemas.microsoft.com/office/word/2012/wordml" xmlns:w16se="http://schemas.microsoft.com/office/word/2015/wordml/symex" xmlns:wpg="http://schemas.microsoft.com/office/word/2010/wordprocessingGroup" xmlns:wpi="http://schemas.microsoft.com/office/word/2010/wordprocessingInk" xmlns:wne="http://schemas.microsoft.com/office/word/2006/wordml" xmlns:wps="http://schemas.microsoft.com/office/word/2010/wordprocessingShape" mc:Ignorable="w14 w15 w16se wp14">
   <w:p>
     <w:pPr>
       <w:pStyle w:val="Header"/>
@@ -16063,7 +15900,7 @@
     <w:r>
       <w:rPr>
         <w:noProof/>
-        <w:lang w:val="da-DK" w:eastAsia="da-DK"/>
+        <w:lang w:val="en-US"/>
       </w:rPr>
       <w:drawing>
         <wp:anchor distT="0" distB="0" distL="114300" distR="114300" simplePos="0" relativeHeight="251657216" behindDoc="0" locked="0" layoutInCell="1" allowOverlap="1" wp14:anchorId="19C8DBB3" wp14:editId="49A116ED">
@@ -16124,7 +15961,7 @@
     <w:r>
       <w:rPr>
         <w:noProof/>
-        <w:lang w:val="da-DK" w:eastAsia="da-DK"/>
+        <w:lang w:val="en-US"/>
       </w:rPr>
       <w:drawing>
         <wp:anchor distT="0" distB="0" distL="114300" distR="114300" simplePos="0" relativeHeight="251658240" behindDoc="0" locked="0" layoutInCell="1" allowOverlap="1" wp14:anchorId="51A78815" wp14:editId="231C62F9">
@@ -16205,7 +16042,7 @@
     <w:r>
       <w:rPr>
         <w:noProof/>
-        <w:lang w:val="da-DK" w:eastAsia="da-DK"/>
+        <w:lang w:val="en-US"/>
       </w:rPr>
       <w:drawing>
         <wp:anchor distT="0" distB="0" distL="114300" distR="114300" simplePos="0" relativeHeight="251656192" behindDoc="0" locked="0" layoutInCell="1" allowOverlap="1" wp14:anchorId="63D62A48" wp14:editId="278B1F86">
@@ -16374,7 +16211,7 @@
 </file>
 
 <file path=word/header2.xml><?xml version="1.0" encoding="utf-8"?>
-<w:hdr xmlns:wpc="http://schemas.microsoft.com/office/word/2010/wordprocessingCanvas" xmlns:cx="http://schemas.microsoft.com/office/drawing/2014/chartex" xmlns:cx1="http://schemas.microsoft.com/office/drawing/2015/9/8/chartex" xmlns:cx2="http://schemas.microsoft.com/office/drawing/2015/10/21/chartex" xmlns:cx3="http://schemas.microsoft.com/office/drawing/2016/5/9/chartex" xmlns:cx4="http://schemas.microsoft.com/office/drawing/2016/5/10/chartex" xmlns:cx5="http://schemas.microsoft.com/office/drawing/2016/5/11/chartex" xmlns:cx6="http://schemas.microsoft.com/office/drawing/2016/5/12/chartex" xmlns:cx7="http://schemas.microsoft.com/office/drawing/2016/5/13/chartex" xmlns:cx8="http://schemas.microsoft.com/office/drawing/2016/5/14/chartex" xmlns:mc="http://schemas.openxmlformats.org/markup-compatibility/2006" xmlns:aink="http://schemas.microsoft.com/office/drawing/2016/ink" xmlns:am3d="http://schemas.microsoft.com/office/drawing/2017/model3d" xmlns:o="urn:schemas-microsoft-com:office:office" xmlns:r="http://schemas.openxmlformats.org/officeDocument/2006/relationships" xmlns:m="http://schemas.openxmlformats.org/officeDocument/2006/math" xmlns:v="urn:schemas-microsoft-com:vml" xmlns:wp14="http://schemas.microsoft.com/office/word/2010/wordprocessingDrawing" xmlns:wp="http://schemas.openxmlformats.org/drawingml/2006/wordprocessingDrawing" xmlns:w10="urn:schemas-microsoft-com:office:word" xmlns:w="http://schemas.openxmlformats.org/wordprocessingml/2006/main" xmlns:w14="http://schemas.microsoft.com/office/word/2010/wordml" xmlns:w15="http://schemas.microsoft.com/office/word/2012/wordml" xmlns:w16cid="http://schemas.microsoft.com/office/word/2016/wordml/cid" xmlns:w16se="http://schemas.microsoft.com/office/word/2015/wordml/symex" xmlns:wpg="http://schemas.microsoft.com/office/word/2010/wordprocessingGroup" xmlns:wpi="http://schemas.microsoft.com/office/word/2010/wordprocessingInk" xmlns:wne="http://schemas.microsoft.com/office/word/2006/wordml" xmlns:wps="http://schemas.microsoft.com/office/word/2010/wordprocessingShape" mc:Ignorable="w14 w15 w16se w16cid wp14">
+<w:hdr xmlns:wpc="http://schemas.microsoft.com/office/word/2010/wordprocessingCanvas" xmlns:cx="http://schemas.microsoft.com/office/drawing/2014/chartex" xmlns:cx1="http://schemas.microsoft.com/office/drawing/2015/9/8/chartex" xmlns:mc="http://schemas.openxmlformats.org/markup-compatibility/2006" xmlns:o="urn:schemas-microsoft-com:office:office" xmlns:r="http://schemas.openxmlformats.org/officeDocument/2006/relationships" xmlns:m="http://schemas.openxmlformats.org/officeDocument/2006/math" xmlns:v="urn:schemas-microsoft-com:vml" xmlns:wp14="http://schemas.microsoft.com/office/word/2010/wordprocessingDrawing" xmlns:wp="http://schemas.openxmlformats.org/drawingml/2006/wordprocessingDrawing" xmlns:w10="urn:schemas-microsoft-com:office:word" xmlns:w="http://schemas.openxmlformats.org/wordprocessingml/2006/main" xmlns:w14="http://schemas.microsoft.com/office/word/2010/wordml" xmlns:w15="http://schemas.microsoft.com/office/word/2012/wordml" xmlns:w16se="http://schemas.microsoft.com/office/word/2015/wordml/symex" xmlns:wpg="http://schemas.microsoft.com/office/word/2010/wordprocessingGroup" xmlns:wpi="http://schemas.microsoft.com/office/word/2010/wordprocessingInk" xmlns:wne="http://schemas.microsoft.com/office/word/2006/wordml" xmlns:wps="http://schemas.microsoft.com/office/word/2010/wordprocessingShape" mc:Ignorable="w14 w15 w16se wp14">
   <w:p>
     <w:pPr>
       <w:pStyle w:val="Header"/>
@@ -16402,7 +16239,7 @@
     <w:r>
       <w:rPr>
         <w:noProof/>
-        <w:lang w:val="da-DK" w:eastAsia="da-DK"/>
+        <w:lang w:val="en-US"/>
       </w:rPr>
       <w:drawing>
         <wp:inline distT="0" distB="0" distL="0" distR="0" wp14:anchorId="1628AC50" wp14:editId="316723FF">
@@ -16465,7 +16302,7 @@
 </file>
 
 <file path=word/header3.xml><?xml version="1.0" encoding="utf-8"?>
-<w:hdr xmlns:wpc="http://schemas.microsoft.com/office/word/2010/wordprocessingCanvas" xmlns:cx="http://schemas.microsoft.com/office/drawing/2014/chartex" xmlns:cx1="http://schemas.microsoft.com/office/drawing/2015/9/8/chartex" xmlns:cx2="http://schemas.microsoft.com/office/drawing/2015/10/21/chartex" xmlns:cx3="http://schemas.microsoft.com/office/drawing/2016/5/9/chartex" xmlns:cx4="http://schemas.microsoft.com/office/drawing/2016/5/10/chartex" xmlns:cx5="http://schemas.microsoft.com/office/drawing/2016/5/11/chartex" xmlns:cx6="http://schemas.microsoft.com/office/drawing/2016/5/12/chartex" xmlns:cx7="http://schemas.microsoft.com/office/drawing/2016/5/13/chartex" xmlns:cx8="http://schemas.microsoft.com/office/drawing/2016/5/14/chartex" xmlns:mc="http://schemas.openxmlformats.org/markup-compatibility/2006" xmlns:aink="http://schemas.microsoft.com/office/drawing/2016/ink" xmlns:am3d="http://schemas.microsoft.com/office/drawing/2017/model3d" xmlns:o="urn:schemas-microsoft-com:office:office" xmlns:r="http://schemas.openxmlformats.org/officeDocument/2006/relationships" xmlns:m="http://schemas.openxmlformats.org/officeDocument/2006/math" xmlns:v="urn:schemas-microsoft-com:vml" xmlns:wp14="http://schemas.microsoft.com/office/word/2010/wordprocessingDrawing" xmlns:wp="http://schemas.openxmlformats.org/drawingml/2006/wordprocessingDrawing" xmlns:w10="urn:schemas-microsoft-com:office:word" xmlns:w="http://schemas.openxmlformats.org/wordprocessingml/2006/main" xmlns:w14="http://schemas.microsoft.com/office/word/2010/wordml" xmlns:w15="http://schemas.microsoft.com/office/word/2012/wordml" xmlns:w16cid="http://schemas.microsoft.com/office/word/2016/wordml/cid" xmlns:w16se="http://schemas.microsoft.com/office/word/2015/wordml/symex" xmlns:wpg="http://schemas.microsoft.com/office/word/2010/wordprocessingGroup" xmlns:wpi="http://schemas.microsoft.com/office/word/2010/wordprocessingInk" xmlns:wne="http://schemas.microsoft.com/office/word/2006/wordml" xmlns:wps="http://schemas.microsoft.com/office/word/2010/wordprocessingShape" mc:Ignorable="w14 w15 w16se w16cid wp14">
+<w:hdr xmlns:wpc="http://schemas.microsoft.com/office/word/2010/wordprocessingCanvas" xmlns:cx="http://schemas.microsoft.com/office/drawing/2014/chartex" xmlns:cx1="http://schemas.microsoft.com/office/drawing/2015/9/8/chartex" xmlns:mc="http://schemas.openxmlformats.org/markup-compatibility/2006" xmlns:o="urn:schemas-microsoft-com:office:office" xmlns:r="http://schemas.openxmlformats.org/officeDocument/2006/relationships" xmlns:m="http://schemas.openxmlformats.org/officeDocument/2006/math" xmlns:v="urn:schemas-microsoft-com:vml" xmlns:wp14="http://schemas.microsoft.com/office/word/2010/wordprocessingDrawing" xmlns:wp="http://schemas.openxmlformats.org/drawingml/2006/wordprocessingDrawing" xmlns:w10="urn:schemas-microsoft-com:office:word" xmlns:w="http://schemas.openxmlformats.org/wordprocessingml/2006/main" xmlns:w14="http://schemas.microsoft.com/office/word/2010/wordml" xmlns:w15="http://schemas.microsoft.com/office/word/2012/wordml" xmlns:w16se="http://schemas.microsoft.com/office/word/2015/wordml/symex" xmlns:wpg="http://schemas.microsoft.com/office/word/2010/wordprocessingGroup" xmlns:wpi="http://schemas.microsoft.com/office/word/2010/wordprocessingInk" xmlns:wne="http://schemas.microsoft.com/office/word/2006/wordml" xmlns:wps="http://schemas.microsoft.com/office/word/2010/wordprocessingShape" mc:Ignorable="w14 w15 w16se wp14">
   <w:p>
     <w:pPr>
       <w:pStyle w:val="BodyText"/>
@@ -16507,7 +16344,7 @@
 </file>
 
 <file path=word/numbering.xml><?xml version="1.0" encoding="utf-8"?>
-<w:numbering xmlns:wpc="http://schemas.microsoft.com/office/word/2010/wordprocessingCanvas" xmlns:cx="http://schemas.microsoft.com/office/drawing/2014/chartex" xmlns:cx1="http://schemas.microsoft.com/office/drawing/2015/9/8/chartex" xmlns:cx2="http://schemas.microsoft.com/office/drawing/2015/10/21/chartex" xmlns:cx3="http://schemas.microsoft.com/office/drawing/2016/5/9/chartex" xmlns:cx4="http://schemas.microsoft.com/office/drawing/2016/5/10/chartex" xmlns:cx5="http://schemas.microsoft.com/office/drawing/2016/5/11/chartex" xmlns:cx6="http://schemas.microsoft.com/office/drawing/2016/5/12/chartex" xmlns:cx7="http://schemas.microsoft.com/office/drawing/2016/5/13/chartex" xmlns:cx8="http://schemas.microsoft.com/office/drawing/2016/5/14/chartex" xmlns:mc="http://schemas.openxmlformats.org/markup-compatibility/2006" xmlns:aink="http://schemas.microsoft.com/office/drawing/2016/ink" xmlns:am3d="http://schemas.microsoft.com/office/drawing/2017/model3d" xmlns:o="urn:schemas-microsoft-com:office:office" xmlns:r="http://schemas.openxmlformats.org/officeDocument/2006/relationships" xmlns:m="http://schemas.openxmlformats.org/officeDocument/2006/math" xmlns:v="urn:schemas-microsoft-com:vml" xmlns:wp14="http://schemas.microsoft.com/office/word/2010/wordprocessingDrawing" xmlns:wp="http://schemas.openxmlformats.org/drawingml/2006/wordprocessingDrawing" xmlns:w10="urn:schemas-microsoft-com:office:word" xmlns:w="http://schemas.openxmlformats.org/wordprocessingml/2006/main" xmlns:w14="http://schemas.microsoft.com/office/word/2010/wordml" xmlns:w15="http://schemas.microsoft.com/office/word/2012/wordml" xmlns:w16cid="http://schemas.microsoft.com/office/word/2016/wordml/cid" xmlns:w16se="http://schemas.microsoft.com/office/word/2015/wordml/symex" xmlns:wpg="http://schemas.microsoft.com/office/word/2010/wordprocessingGroup" xmlns:wpi="http://schemas.microsoft.com/office/word/2010/wordprocessingInk" xmlns:wne="http://schemas.microsoft.com/office/word/2006/wordml" xmlns:wps="http://schemas.microsoft.com/office/word/2010/wordprocessingShape" mc:Ignorable="w14 w15 w16se w16cid wp14">
+<w:numbering xmlns:wpc="http://schemas.microsoft.com/office/word/2010/wordprocessingCanvas" xmlns:cx="http://schemas.microsoft.com/office/drawing/2014/chartex" xmlns:cx1="http://schemas.microsoft.com/office/drawing/2015/9/8/chartex" xmlns:mc="http://schemas.openxmlformats.org/markup-compatibility/2006" xmlns:o="urn:schemas-microsoft-com:office:office" xmlns:r="http://schemas.openxmlformats.org/officeDocument/2006/relationships" xmlns:m="http://schemas.openxmlformats.org/officeDocument/2006/math" xmlns:v="urn:schemas-microsoft-com:vml" xmlns:wp14="http://schemas.microsoft.com/office/word/2010/wordprocessingDrawing" xmlns:wp="http://schemas.openxmlformats.org/drawingml/2006/wordprocessingDrawing" xmlns:w10="urn:schemas-microsoft-com:office:word" xmlns:w="http://schemas.openxmlformats.org/wordprocessingml/2006/main" xmlns:w14="http://schemas.microsoft.com/office/word/2010/wordml" xmlns:w15="http://schemas.microsoft.com/office/word/2012/wordml" xmlns:w16se="http://schemas.microsoft.com/office/word/2015/wordml/symex" xmlns:wpg="http://schemas.microsoft.com/office/word/2010/wordprocessingGroup" xmlns:wpi="http://schemas.microsoft.com/office/word/2010/wordprocessingInk" xmlns:wne="http://schemas.microsoft.com/office/word/2006/wordml" xmlns:wps="http://schemas.microsoft.com/office/word/2010/wordprocessingShape" mc:Ignorable="w14 w15 w16se wp14">
   <w:abstractNum w:abstractNumId="0" w15:restartNumberingAfterBreak="0">
     <w:nsid w:val="01CA57D3"/>
     <w:multiLevelType w:val="multilevel"/>
@@ -18935,7 +18772,7 @@
 </file>
 
 <file path=word/styles.xml><?xml version="1.0" encoding="utf-8"?>
-<w:styles xmlns:mc="http://schemas.openxmlformats.org/markup-compatibility/2006" xmlns:r="http://schemas.openxmlformats.org/officeDocument/2006/relationships" xmlns:w="http://schemas.openxmlformats.org/wordprocessingml/2006/main" xmlns:w14="http://schemas.microsoft.com/office/word/2010/wordml" xmlns:w15="http://schemas.microsoft.com/office/word/2012/wordml" xmlns:w16cid="http://schemas.microsoft.com/office/word/2016/wordml/cid" xmlns:w16se="http://schemas.microsoft.com/office/word/2015/wordml/symex" mc:Ignorable="w14 w15 w16se w16cid">
+<w:styles xmlns:mc="http://schemas.openxmlformats.org/markup-compatibility/2006" xmlns:r="http://schemas.openxmlformats.org/officeDocument/2006/relationships" xmlns:w="http://schemas.openxmlformats.org/wordprocessingml/2006/main" xmlns:w14="http://schemas.microsoft.com/office/word/2010/wordml" xmlns:w15="http://schemas.microsoft.com/office/word/2012/wordml" xmlns:w16se="http://schemas.microsoft.com/office/word/2015/wordml/symex" mc:Ignorable="w14 w15 w16se">
   <w:docDefaults>
     <w:rPrDefault>
       <w:rPr>
@@ -18951,7 +18788,7 @@
       </w:pPr>
     </w:pPrDefault>
   </w:docDefaults>
-  <w:latentStyles w:defLockedState="0" w:defUIPriority="99" w:defSemiHidden="0" w:defUnhideWhenUsed="0" w:defQFormat="0" w:count="376">
+  <w:latentStyles w:defLockedState="0" w:defUIPriority="99" w:defSemiHidden="0" w:defUnhideWhenUsed="0" w:defQFormat="0" w:count="371">
     <w:lsdException w:name="Normal" w:uiPriority="0" w:qFormat="1"/>
     <w:lsdException w:name="heading 1" w:uiPriority="9" w:qFormat="1"/>
     <w:lsdException w:name="heading 2" w:semiHidden="1" w:uiPriority="1" w:unhideWhenUsed="1" w:qFormat="1"/>
@@ -19323,11 +19160,6 @@
     <w:lsdException w:name="List Table 5 Dark Accent 6" w:uiPriority="50"/>
     <w:lsdException w:name="List Table 6 Colorful Accent 6" w:uiPriority="51"/>
     <w:lsdException w:name="List Table 7 Colorful Accent 6" w:uiPriority="52"/>
-    <w:lsdException w:name="Mention" w:semiHidden="1" w:unhideWhenUsed="1"/>
-    <w:lsdException w:name="Smart Hyperlink" w:semiHidden="1" w:unhideWhenUsed="1"/>
-    <w:lsdException w:name="Hashtag" w:semiHidden="1" w:unhideWhenUsed="1"/>
-    <w:lsdException w:name="Unresolved Mention" w:semiHidden="1" w:unhideWhenUsed="1"/>
-    <w:lsdException w:name="Smart Link" w:semiHidden="1" w:unhideWhenUsed="1"/>
   </w:latentStyles>
   <w:style w:type="paragraph" w:default="1" w:styleId="Normal">
     <w:name w:val="Normal"/>
@@ -20299,6 +20131,15 @@
 </file>
 
 <file path=customXml/item1.xml><?xml version="1.0" encoding="utf-8"?>
+<p:properties xmlns:p="http://schemas.microsoft.com/office/2006/metadata/properties" xmlns:xsi="http://www.w3.org/2001/XMLSchema-instance" xmlns:pc="http://schemas.microsoft.com/office/infopath/2007/PartnerControls">
+  <documentManagement>
+    <PublishingExpirationDate xmlns="http://schemas.microsoft.com/sharepoint/v3" xsi:nil="true"/>
+    <PublishingStartDate xmlns="http://schemas.microsoft.com/sharepoint/v3" xsi:nil="true"/>
+  </documentManagement>
+</p:properties>
+</file>
+
+<file path=customXml/item2.xml><?xml version="1.0" encoding="utf-8"?>
 <ct:contentTypeSchema xmlns:ct="http://schemas.microsoft.com/office/2006/metadata/contentType" xmlns:ma="http://schemas.microsoft.com/office/2006/metadata/properties/metaAttributes" ct:_="" ma:_="" ma:contentTypeName="Document" ma:contentTypeID="0x01010009E7C416E4093549895C6C2566A479FB" ma:contentTypeVersion="1" ma:contentTypeDescription="Create a new document." ma:contentTypeScope="" ma:versionID="7d0bd202bc8dc6f8eb93d5ac0eceb699">
   <xsd:schema xmlns:xsd="http://www.w3.org/2001/XMLSchema" xmlns:xs="http://www.w3.org/2001/XMLSchema" xmlns:p="http://schemas.microsoft.com/office/2006/metadata/properties" xmlns:ns1="http://schemas.microsoft.com/sharepoint/v3" targetNamespace="http://schemas.microsoft.com/office/2006/metadata/properties" ma:root="true" ma:fieldsID="ef2aa9ed40e72a78c3822fc753b43e87" ns1:_="">
     <xsd:import namespace="http://schemas.microsoft.com/sharepoint/v3"/>
@@ -20430,15 +20271,6 @@
 </ct:contentTypeSchema>
 </file>
 
-<file path=customXml/item2.xml><?xml version="1.0" encoding="utf-8"?>
-<p:properties xmlns:p="http://schemas.microsoft.com/office/2006/metadata/properties" xmlns:xsi="http://www.w3.org/2001/XMLSchema-instance" xmlns:pc="http://schemas.microsoft.com/office/infopath/2007/PartnerControls">
-  <documentManagement>
-    <PublishingExpirationDate xmlns="http://schemas.microsoft.com/sharepoint/v3" xsi:nil="true"/>
-    <PublishingStartDate xmlns="http://schemas.microsoft.com/sharepoint/v3" xsi:nil="true"/>
-  </documentManagement>
-</p:properties>
-</file>
-
 <file path=customXml/item3.xml><?xml version="1.0" encoding="utf-8"?>
 <?mso-contentType ?>
 <FormTemplates xmlns="http://schemas.microsoft.com/sharepoint/v3/contenttype/forms">
@@ -20486,6 +20318,16 @@
 </file>
 
 <file path=customXml/itemProps1.xml><?xml version="1.0" encoding="utf-8"?>
+<ds:datastoreItem xmlns:ds="http://schemas.openxmlformats.org/officeDocument/2006/customXml" ds:itemID="{B3EBB357-DA60-469A-B5F2-E35DF6FD1B0D}">
+  <ds:schemaRefs>
+    <ds:schemaRef ds:uri="http://schemas.microsoft.com/office/2006/metadata/properties"/>
+    <ds:schemaRef ds:uri="http://schemas.microsoft.com/office/infopath/2007/PartnerControls"/>
+    <ds:schemaRef ds:uri="http://schemas.microsoft.com/sharepoint/v3"/>
+  </ds:schemaRefs>
+</ds:datastoreItem>
+</file>
+
+<file path=customXml/itemProps2.xml><?xml version="1.0" encoding="utf-8"?>
 <ds:datastoreItem xmlns:ds="http://schemas.openxmlformats.org/officeDocument/2006/customXml" ds:itemID="{57CD7F8E-6C84-4BEE-9CF8-DE3DCD57EFEB}">
   <ds:schemaRefs>
     <ds:schemaRef ds:uri="http://schemas.microsoft.com/office/2006/metadata/contentType"/>
@@ -20503,16 +20345,6 @@
 </ds:datastoreItem>
 </file>
 
-<file path=customXml/itemProps2.xml><?xml version="1.0" encoding="utf-8"?>
-<ds:datastoreItem xmlns:ds="http://schemas.openxmlformats.org/officeDocument/2006/customXml" ds:itemID="{B3EBB357-DA60-469A-B5F2-E35DF6FD1B0D}">
-  <ds:schemaRefs>
-    <ds:schemaRef ds:uri="http://schemas.microsoft.com/office/2006/metadata/properties"/>
-    <ds:schemaRef ds:uri="http://schemas.microsoft.com/office/infopath/2007/PartnerControls"/>
-    <ds:schemaRef ds:uri="http://schemas.microsoft.com/sharepoint/v3"/>
-  </ds:schemaRefs>
-</ds:datastoreItem>
-</file>
-
 <file path=customXml/itemProps3.xml><?xml version="1.0" encoding="utf-8"?>
 <ds:datastoreItem xmlns:ds="http://schemas.openxmlformats.org/officeDocument/2006/customXml" ds:itemID="{36B18D59-688D-4806-A4EA-B7808C4D834E}">
   <ds:schemaRefs>
@@ -20522,7 +20354,7 @@
 </file>
 
 <file path=customXml/itemProps4.xml><?xml version="1.0" encoding="utf-8"?>
-<ds:datastoreItem xmlns:ds="http://schemas.openxmlformats.org/officeDocument/2006/customXml" ds:itemID="{34FAE1EB-08D3-4665-B5FA-35CDE64B92D1}">
+<ds:datastoreItem xmlns:ds="http://schemas.openxmlformats.org/officeDocument/2006/customXml" ds:itemID="{A8A103E7-D7AF-47CB-93CD-36BD1AB9156D}">
   <ds:schemaRefs>
     <ds:schemaRef ds:uri="http://schemas.openxmlformats.org/officeDocument/2006/bibliography"/>
   </ds:schemaRefs>

</xml_diff>

<commit_message>
Some more work on Analysis
</commit_message>
<xml_diff>
--- a/Documentation/ProjectReport/Project Report.docx
+++ b/Documentation/ProjectReport/Project Report.docx
@@ -6999,53 +6999,6 @@
         <w:t xml:space="preserve"> Functional Requirements</w:t>
       </w:r>
     </w:p>
-    <w:p>
-      <w:pPr>
-        <w:rPr>
-          <w:lang w:val="en-US"/>
-        </w:rPr>
-      </w:pPr>
-    </w:p>
-    <w:p>
-      <w:pPr>
-        <w:spacing w:after="160" w:line="259" w:lineRule="auto"/>
-        <w:rPr>
-          <w:lang w:val="en-US"/>
-        </w:rPr>
-      </w:pPr>
-      <w:r>
-        <w:rPr>
-          <w:lang w:val="en-US"/>
-        </w:rPr>
-        <w:br w:type="page"/>
-      </w:r>
-    </w:p>
-    <w:p>
-      <w:pPr>
-        <w:pStyle w:val="Heading2"/>
-        <w:rPr>
-          <w:lang w:val="en-US"/>
-        </w:rPr>
-      </w:pPr>
-      <w:r>
-        <w:rPr>
-          <w:lang w:val="en-US"/>
-        </w:rPr>
-        <w:lastRenderedPageBreak/>
-        <w:t>Non-Functional Requirements</w:t>
-      </w:r>
-    </w:p>
-    <w:p>
-      <w:pPr>
-        <w:spacing w:line="240" w:lineRule="auto"/>
-        <w:rPr>
-          <w:rFonts w:ascii="Times New Roman" w:eastAsia="Times New Roman" w:hAnsi="Times New Roman" w:cs="Times New Roman"/>
-          <w:sz w:val="24"/>
-          <w:szCs w:val="24"/>
-          <w:lang w:val="en-US"/>
-        </w:rPr>
-      </w:pPr>
-    </w:p>
     <w:tbl>
       <w:tblPr>
         <w:tblW w:w="9715" w:type="dxa"/>
@@ -7058,8 +7011,1317 @@
         <w:tblLook w:val="04A0" w:firstRow="1" w:lastRow="0" w:firstColumn="1" w:lastColumn="0" w:noHBand="0" w:noVBand="1"/>
       </w:tblPr>
       <w:tblGrid>
-        <w:gridCol w:w="407"/>
-        <w:gridCol w:w="4457"/>
+        <w:gridCol w:w="440"/>
+        <w:gridCol w:w="4424"/>
+        <w:gridCol w:w="4851"/>
+      </w:tblGrid>
+      <w:tr>
+        <w:trPr>
+          <w:trHeight w:val="369"/>
+        </w:trPr>
+        <w:tc>
+          <w:tcPr>
+            <w:tcW w:w="0" w:type="auto"/>
+            <w:tcBorders>
+              <w:top w:val="single" w:sz="4" w:space="0" w:color="000000"/>
+              <w:left w:val="single" w:sz="4" w:space="0" w:color="000000"/>
+              <w:bottom w:val="single" w:sz="4" w:space="0" w:color="000000"/>
+              <w:right w:val="single" w:sz="4" w:space="0" w:color="000000"/>
+            </w:tcBorders>
+            <w:shd w:val="clear" w:color="auto" w:fill="BDD6EE" w:themeFill="accent1" w:themeFillTint="66"/>
+            <w:tcMar>
+              <w:top w:w="0" w:type="dxa"/>
+              <w:left w:w="108" w:type="dxa"/>
+              <w:bottom w:w="0" w:type="dxa"/>
+              <w:right w:w="108" w:type="dxa"/>
+            </w:tcMar>
+          </w:tcPr>
+          <w:p>
+            <w:pPr>
+              <w:spacing w:line="240" w:lineRule="auto"/>
+              <w:jc w:val="center"/>
+              <w:rPr>
+                <w:rFonts w:ascii="Calibri" w:eastAsia="Times New Roman" w:hAnsi="Calibri" w:cs="Calibri"/>
+                <w:color w:val="000000"/>
+                <w:szCs w:val="22"/>
+                <w:lang w:val="en-US"/>
+              </w:rPr>
+            </w:pPr>
+            <w:r>
+              <w:rPr>
+                <w:rFonts w:ascii="Calibri" w:eastAsia="Times New Roman" w:hAnsi="Calibri" w:cs="Calibri"/>
+                <w:color w:val="000000"/>
+                <w:szCs w:val="22"/>
+                <w:lang w:val="en-US"/>
+              </w:rPr>
+              <w:t>ID</w:t>
+            </w:r>
+          </w:p>
+        </w:tc>
+        <w:tc>
+          <w:tcPr>
+            <w:tcW w:w="0" w:type="auto"/>
+            <w:tcBorders>
+              <w:top w:val="single" w:sz="4" w:space="0" w:color="000000"/>
+              <w:left w:val="single" w:sz="4" w:space="0" w:color="000000"/>
+              <w:bottom w:val="single" w:sz="4" w:space="0" w:color="000000"/>
+              <w:right w:val="single" w:sz="4" w:space="0" w:color="000000"/>
+            </w:tcBorders>
+            <w:shd w:val="clear" w:color="auto" w:fill="BDD6EE" w:themeFill="accent1" w:themeFillTint="66"/>
+            <w:tcMar>
+              <w:top w:w="0" w:type="dxa"/>
+              <w:left w:w="108" w:type="dxa"/>
+              <w:bottom w:w="0" w:type="dxa"/>
+              <w:right w:w="108" w:type="dxa"/>
+            </w:tcMar>
+          </w:tcPr>
+          <w:p>
+            <w:pPr>
+              <w:spacing w:after="160" w:line="240" w:lineRule="auto"/>
+              <w:jc w:val="center"/>
+              <w:rPr>
+                <w:rFonts w:ascii="Times New Roman" w:eastAsia="Times New Roman" w:hAnsi="Times New Roman" w:cs="Times New Roman"/>
+                <w:color w:val="000000"/>
+                <w:szCs w:val="22"/>
+                <w:lang w:val="en-US"/>
+              </w:rPr>
+            </w:pPr>
+            <w:r>
+              <w:rPr>
+                <w:rFonts w:ascii="Times New Roman" w:eastAsia="Times New Roman" w:hAnsi="Times New Roman" w:cs="Times New Roman"/>
+                <w:color w:val="000000"/>
+                <w:szCs w:val="22"/>
+                <w:lang w:val="en-US"/>
+              </w:rPr>
+              <w:t>Requirement</w:t>
+            </w:r>
+          </w:p>
+        </w:tc>
+        <w:tc>
+          <w:tcPr>
+            <w:tcW w:w="4851" w:type="dxa"/>
+            <w:tcBorders>
+              <w:top w:val="single" w:sz="4" w:space="0" w:color="000000"/>
+              <w:left w:val="single" w:sz="4" w:space="0" w:color="000000"/>
+              <w:bottom w:val="single" w:sz="4" w:space="0" w:color="000000"/>
+              <w:right w:val="single" w:sz="4" w:space="0" w:color="000000"/>
+            </w:tcBorders>
+            <w:shd w:val="clear" w:color="auto" w:fill="BDD6EE" w:themeFill="accent1" w:themeFillTint="66"/>
+            <w:tcMar>
+              <w:top w:w="0" w:type="dxa"/>
+              <w:left w:w="108" w:type="dxa"/>
+              <w:bottom w:w="0" w:type="dxa"/>
+              <w:right w:w="108" w:type="dxa"/>
+            </w:tcMar>
+          </w:tcPr>
+          <w:p>
+            <w:pPr>
+              <w:spacing w:line="240" w:lineRule="auto"/>
+              <w:jc w:val="center"/>
+              <w:rPr>
+                <w:rFonts w:ascii="Calibri" w:eastAsia="Times New Roman" w:hAnsi="Calibri" w:cs="Calibri"/>
+                <w:color w:val="000000"/>
+                <w:szCs w:val="22"/>
+                <w:lang w:val="en-US"/>
+              </w:rPr>
+            </w:pPr>
+            <w:r>
+              <w:rPr>
+                <w:rFonts w:ascii="Calibri" w:eastAsia="Times New Roman" w:hAnsi="Calibri" w:cs="Calibri"/>
+                <w:color w:val="000000"/>
+                <w:szCs w:val="22"/>
+                <w:lang w:val="en-US"/>
+              </w:rPr>
+              <w:t>Division</w:t>
+            </w:r>
+          </w:p>
+        </w:tc>
+      </w:tr>
+      <w:tr>
+        <w:trPr>
+          <w:trHeight w:val="700"/>
+        </w:trPr>
+        <w:tc>
+          <w:tcPr>
+            <w:tcW w:w="0" w:type="auto"/>
+            <w:tcBorders>
+              <w:top w:val="single" w:sz="4" w:space="0" w:color="000000"/>
+              <w:left w:val="single" w:sz="4" w:space="0" w:color="000000"/>
+              <w:bottom w:val="single" w:sz="4" w:space="0" w:color="000000"/>
+              <w:right w:val="single" w:sz="4" w:space="0" w:color="000000"/>
+            </w:tcBorders>
+            <w:shd w:val="clear" w:color="auto" w:fill="F2F2F2"/>
+            <w:tcMar>
+              <w:top w:w="0" w:type="dxa"/>
+              <w:left w:w="108" w:type="dxa"/>
+              <w:bottom w:w="0" w:type="dxa"/>
+              <w:right w:w="108" w:type="dxa"/>
+            </w:tcMar>
+          </w:tcPr>
+          <w:p>
+            <w:pPr>
+              <w:spacing w:line="240" w:lineRule="auto"/>
+              <w:jc w:val="center"/>
+              <w:rPr>
+                <w:rFonts w:ascii="Calibri" w:eastAsia="Times New Roman" w:hAnsi="Calibri" w:cs="Calibri"/>
+                <w:color w:val="000000"/>
+                <w:szCs w:val="22"/>
+                <w:lang w:val="en-US"/>
+              </w:rPr>
+            </w:pPr>
+            <w:r>
+              <w:rPr>
+                <w:rFonts w:ascii="Calibri" w:eastAsia="Times New Roman" w:hAnsi="Calibri" w:cs="Calibri"/>
+                <w:color w:val="000000"/>
+                <w:szCs w:val="22"/>
+                <w:lang w:val="en-US"/>
+              </w:rPr>
+              <w:t>14</w:t>
+            </w:r>
+          </w:p>
+        </w:tc>
+        <w:tc>
+          <w:tcPr>
+            <w:tcW w:w="0" w:type="auto"/>
+            <w:tcBorders>
+              <w:top w:val="single" w:sz="4" w:space="0" w:color="000000"/>
+              <w:left w:val="single" w:sz="4" w:space="0" w:color="000000"/>
+              <w:bottom w:val="single" w:sz="4" w:space="0" w:color="000000"/>
+              <w:right w:val="single" w:sz="4" w:space="0" w:color="000000"/>
+            </w:tcBorders>
+            <w:shd w:val="clear" w:color="auto" w:fill="F2F2F2"/>
+            <w:tcMar>
+              <w:top w:w="0" w:type="dxa"/>
+              <w:left w:w="108" w:type="dxa"/>
+              <w:bottom w:w="0" w:type="dxa"/>
+              <w:right w:w="108" w:type="dxa"/>
+            </w:tcMar>
+          </w:tcPr>
+          <w:p>
+            <w:pPr>
+              <w:spacing w:after="160" w:line="240" w:lineRule="auto"/>
+              <w:rPr>
+                <w:rFonts w:ascii="Times New Roman" w:eastAsia="Times New Roman" w:hAnsi="Times New Roman" w:cs="Times New Roman"/>
+                <w:color w:val="000000"/>
+                <w:szCs w:val="22"/>
+                <w:lang w:val="en-US"/>
+              </w:rPr>
+            </w:pPr>
+            <w:r>
+              <w:rPr>
+                <w:rFonts w:ascii="Times New Roman" w:eastAsia="Times New Roman" w:hAnsi="Times New Roman" w:cs="Times New Roman"/>
+                <w:color w:val="000000"/>
+                <w:szCs w:val="22"/>
+                <w:lang w:val="en-US"/>
+              </w:rPr>
+              <w:t xml:space="preserve">The application must retrieve, parse and display relevant data from a </w:t>
+            </w:r>
+            <w:proofErr w:type="spellStart"/>
+            <w:r>
+              <w:rPr>
+                <w:rFonts w:ascii="Times New Roman" w:eastAsia="Times New Roman" w:hAnsi="Times New Roman" w:cs="Times New Roman"/>
+                <w:color w:val="000000"/>
+                <w:szCs w:val="22"/>
+                <w:lang w:val="en-US"/>
+              </w:rPr>
+              <w:t>webservic</w:t>
+            </w:r>
+            <w:r>
+              <w:rPr>
+                <w:rFonts w:ascii="Times New Roman" w:eastAsia="Times New Roman" w:hAnsi="Times New Roman" w:cs="Times New Roman"/>
+                <w:color w:val="000000"/>
+                <w:szCs w:val="22"/>
+                <w:lang w:val="en-US"/>
+              </w:rPr>
+              <w:t>e</w:t>
+            </w:r>
+            <w:proofErr w:type="spellEnd"/>
+          </w:p>
+        </w:tc>
+        <w:tc>
+          <w:tcPr>
+            <w:tcW w:w="4851" w:type="dxa"/>
+            <w:tcBorders>
+              <w:top w:val="single" w:sz="4" w:space="0" w:color="000000"/>
+              <w:left w:val="single" w:sz="4" w:space="0" w:color="000000"/>
+              <w:bottom w:val="single" w:sz="4" w:space="0" w:color="000000"/>
+              <w:right w:val="single" w:sz="4" w:space="0" w:color="000000"/>
+            </w:tcBorders>
+            <w:shd w:val="clear" w:color="auto" w:fill="F2F2F2"/>
+            <w:tcMar>
+              <w:top w:w="0" w:type="dxa"/>
+              <w:left w:w="108" w:type="dxa"/>
+              <w:bottom w:w="0" w:type="dxa"/>
+              <w:right w:w="108" w:type="dxa"/>
+            </w:tcMar>
+          </w:tcPr>
+          <w:p>
+            <w:pPr>
+              <w:spacing w:line="240" w:lineRule="auto"/>
+              <w:jc w:val="center"/>
+              <w:rPr>
+                <w:rFonts w:ascii="Calibri" w:eastAsia="Times New Roman" w:hAnsi="Calibri" w:cs="Calibri"/>
+                <w:color w:val="000000"/>
+                <w:szCs w:val="22"/>
+                <w:lang w:val="en-US"/>
+              </w:rPr>
+            </w:pPr>
+            <w:r>
+              <w:rPr>
+                <w:rFonts w:ascii="Calibri" w:eastAsia="Times New Roman" w:hAnsi="Calibri" w:cs="Calibri"/>
+                <w:color w:val="000000"/>
+                <w:szCs w:val="22"/>
+                <w:lang w:val="en-US"/>
+              </w:rPr>
+              <w:t>Interactive Media</w:t>
+            </w:r>
+          </w:p>
+        </w:tc>
+      </w:tr>
+      <w:tr>
+        <w:trPr>
+          <w:trHeight w:val="700"/>
+        </w:trPr>
+        <w:tc>
+          <w:tcPr>
+            <w:tcW w:w="0" w:type="auto"/>
+            <w:tcBorders>
+              <w:top w:val="single" w:sz="4" w:space="0" w:color="000000"/>
+              <w:left w:val="single" w:sz="4" w:space="0" w:color="000000"/>
+              <w:bottom w:val="single" w:sz="4" w:space="0" w:color="000000"/>
+              <w:right w:val="single" w:sz="4" w:space="0" w:color="000000"/>
+            </w:tcBorders>
+            <w:shd w:val="clear" w:color="auto" w:fill="F2F2F2"/>
+            <w:tcMar>
+              <w:top w:w="0" w:type="dxa"/>
+              <w:left w:w="108" w:type="dxa"/>
+              <w:bottom w:w="0" w:type="dxa"/>
+              <w:right w:w="108" w:type="dxa"/>
+            </w:tcMar>
+          </w:tcPr>
+          <w:p>
+            <w:pPr>
+              <w:spacing w:line="240" w:lineRule="auto"/>
+              <w:jc w:val="center"/>
+              <w:rPr>
+                <w:rFonts w:ascii="Calibri" w:eastAsia="Times New Roman" w:hAnsi="Calibri" w:cs="Calibri"/>
+                <w:color w:val="000000"/>
+                <w:szCs w:val="22"/>
+                <w:lang w:val="en-US"/>
+              </w:rPr>
+            </w:pPr>
+            <w:r>
+              <w:rPr>
+                <w:rFonts w:ascii="Calibri" w:eastAsia="Times New Roman" w:hAnsi="Calibri" w:cs="Calibri"/>
+                <w:color w:val="000000"/>
+                <w:szCs w:val="22"/>
+                <w:lang w:val="en-US"/>
+              </w:rPr>
+              <w:t>15</w:t>
+            </w:r>
+          </w:p>
+        </w:tc>
+        <w:tc>
+          <w:tcPr>
+            <w:tcW w:w="0" w:type="auto"/>
+            <w:tcBorders>
+              <w:top w:val="single" w:sz="4" w:space="0" w:color="000000"/>
+              <w:left w:val="single" w:sz="4" w:space="0" w:color="000000"/>
+              <w:bottom w:val="single" w:sz="4" w:space="0" w:color="000000"/>
+              <w:right w:val="single" w:sz="4" w:space="0" w:color="000000"/>
+            </w:tcBorders>
+            <w:shd w:val="clear" w:color="auto" w:fill="F2F2F2"/>
+            <w:tcMar>
+              <w:top w:w="0" w:type="dxa"/>
+              <w:left w:w="108" w:type="dxa"/>
+              <w:bottom w:w="0" w:type="dxa"/>
+              <w:right w:w="108" w:type="dxa"/>
+            </w:tcMar>
+          </w:tcPr>
+          <w:p>
+            <w:pPr>
+              <w:spacing w:after="160" w:line="240" w:lineRule="auto"/>
+              <w:rPr>
+                <w:rFonts w:ascii="Times New Roman" w:eastAsia="Times New Roman" w:hAnsi="Times New Roman" w:cs="Times New Roman"/>
+                <w:color w:val="000000"/>
+                <w:szCs w:val="22"/>
+                <w:lang w:val="en-US"/>
+              </w:rPr>
+            </w:pPr>
+            <w:r>
+              <w:rPr>
+                <w:rFonts w:ascii="Times New Roman" w:eastAsia="Times New Roman" w:hAnsi="Times New Roman" w:cs="Times New Roman"/>
+                <w:color w:val="000000"/>
+                <w:szCs w:val="22"/>
+                <w:lang w:val="en-US"/>
+              </w:rPr>
+              <w:t>The application must have a responsive user interface</w:t>
+            </w:r>
+          </w:p>
+        </w:tc>
+        <w:tc>
+          <w:tcPr>
+            <w:tcW w:w="4851" w:type="dxa"/>
+            <w:tcBorders>
+              <w:top w:val="single" w:sz="4" w:space="0" w:color="000000"/>
+              <w:left w:val="single" w:sz="4" w:space="0" w:color="000000"/>
+              <w:bottom w:val="single" w:sz="4" w:space="0" w:color="000000"/>
+              <w:right w:val="single" w:sz="4" w:space="0" w:color="000000"/>
+            </w:tcBorders>
+            <w:shd w:val="clear" w:color="auto" w:fill="F2F2F2"/>
+            <w:tcMar>
+              <w:top w:w="0" w:type="dxa"/>
+              <w:left w:w="108" w:type="dxa"/>
+              <w:bottom w:w="0" w:type="dxa"/>
+              <w:right w:w="108" w:type="dxa"/>
+            </w:tcMar>
+          </w:tcPr>
+          <w:p>
+            <w:pPr>
+              <w:spacing w:line="240" w:lineRule="auto"/>
+              <w:jc w:val="center"/>
+              <w:rPr>
+                <w:rFonts w:ascii="Calibri" w:eastAsia="Times New Roman" w:hAnsi="Calibri" w:cs="Calibri"/>
+                <w:color w:val="000000"/>
+                <w:szCs w:val="22"/>
+                <w:lang w:val="en-US"/>
+              </w:rPr>
+            </w:pPr>
+            <w:r>
+              <w:rPr>
+                <w:rFonts w:ascii="Calibri" w:eastAsia="Times New Roman" w:hAnsi="Calibri" w:cs="Calibri"/>
+                <w:color w:val="000000"/>
+                <w:szCs w:val="22"/>
+                <w:lang w:val="en-US"/>
+              </w:rPr>
+              <w:t>Interactive Media</w:t>
+            </w:r>
+          </w:p>
+        </w:tc>
+      </w:tr>
+      <w:tr>
+        <w:trPr>
+          <w:trHeight w:val="700"/>
+        </w:trPr>
+        <w:tc>
+          <w:tcPr>
+            <w:tcW w:w="0" w:type="auto"/>
+            <w:tcBorders>
+              <w:top w:val="single" w:sz="4" w:space="0" w:color="000000"/>
+              <w:left w:val="single" w:sz="4" w:space="0" w:color="000000"/>
+              <w:bottom w:val="single" w:sz="4" w:space="0" w:color="000000"/>
+              <w:right w:val="single" w:sz="4" w:space="0" w:color="000000"/>
+            </w:tcBorders>
+            <w:shd w:val="clear" w:color="auto" w:fill="F2F2F2"/>
+            <w:tcMar>
+              <w:top w:w="0" w:type="dxa"/>
+              <w:left w:w="108" w:type="dxa"/>
+              <w:bottom w:w="0" w:type="dxa"/>
+              <w:right w:w="108" w:type="dxa"/>
+            </w:tcMar>
+          </w:tcPr>
+          <w:p>
+            <w:pPr>
+              <w:spacing w:line="240" w:lineRule="auto"/>
+              <w:jc w:val="center"/>
+              <w:rPr>
+                <w:rFonts w:ascii="Calibri" w:eastAsia="Times New Roman" w:hAnsi="Calibri" w:cs="Calibri"/>
+                <w:color w:val="000000"/>
+                <w:szCs w:val="22"/>
+                <w:lang w:val="en-US"/>
+              </w:rPr>
+            </w:pPr>
+            <w:r>
+              <w:rPr>
+                <w:rFonts w:ascii="Calibri" w:eastAsia="Times New Roman" w:hAnsi="Calibri" w:cs="Calibri"/>
+                <w:color w:val="000000"/>
+                <w:szCs w:val="22"/>
+                <w:lang w:val="en-US"/>
+              </w:rPr>
+              <w:t>16</w:t>
+            </w:r>
+          </w:p>
+        </w:tc>
+        <w:tc>
+          <w:tcPr>
+            <w:tcW w:w="0" w:type="auto"/>
+            <w:tcBorders>
+              <w:top w:val="single" w:sz="4" w:space="0" w:color="000000"/>
+              <w:left w:val="single" w:sz="4" w:space="0" w:color="000000"/>
+              <w:bottom w:val="single" w:sz="4" w:space="0" w:color="000000"/>
+              <w:right w:val="single" w:sz="4" w:space="0" w:color="000000"/>
+            </w:tcBorders>
+            <w:shd w:val="clear" w:color="auto" w:fill="F2F2F2"/>
+            <w:tcMar>
+              <w:top w:w="0" w:type="dxa"/>
+              <w:left w:w="108" w:type="dxa"/>
+              <w:bottom w:w="0" w:type="dxa"/>
+              <w:right w:w="108" w:type="dxa"/>
+            </w:tcMar>
+          </w:tcPr>
+          <w:p>
+            <w:pPr>
+              <w:spacing w:after="160" w:line="240" w:lineRule="auto"/>
+              <w:rPr>
+                <w:rFonts w:ascii="Times New Roman" w:eastAsia="Times New Roman" w:hAnsi="Times New Roman" w:cs="Times New Roman"/>
+                <w:color w:val="000000"/>
+                <w:szCs w:val="22"/>
+                <w:lang w:val="en-US"/>
+              </w:rPr>
+            </w:pPr>
+            <w:r>
+              <w:rPr>
+                <w:rFonts w:ascii="Times New Roman" w:eastAsia="Times New Roman" w:hAnsi="Times New Roman" w:cs="Times New Roman"/>
+                <w:color w:val="000000"/>
+                <w:szCs w:val="22"/>
+                <w:lang w:val="en-US"/>
+              </w:rPr>
+              <w:t>The application should use lists to display data</w:t>
+            </w:r>
+          </w:p>
+        </w:tc>
+        <w:tc>
+          <w:tcPr>
+            <w:tcW w:w="4851" w:type="dxa"/>
+            <w:tcBorders>
+              <w:top w:val="single" w:sz="4" w:space="0" w:color="000000"/>
+              <w:left w:val="single" w:sz="4" w:space="0" w:color="000000"/>
+              <w:bottom w:val="single" w:sz="4" w:space="0" w:color="000000"/>
+              <w:right w:val="single" w:sz="4" w:space="0" w:color="000000"/>
+            </w:tcBorders>
+            <w:shd w:val="clear" w:color="auto" w:fill="F2F2F2"/>
+            <w:tcMar>
+              <w:top w:w="0" w:type="dxa"/>
+              <w:left w:w="108" w:type="dxa"/>
+              <w:bottom w:w="0" w:type="dxa"/>
+              <w:right w:w="108" w:type="dxa"/>
+            </w:tcMar>
+          </w:tcPr>
+          <w:p>
+            <w:pPr>
+              <w:spacing w:line="240" w:lineRule="auto"/>
+              <w:jc w:val="center"/>
+              <w:rPr>
+                <w:rFonts w:ascii="Calibri" w:eastAsia="Times New Roman" w:hAnsi="Calibri" w:cs="Calibri"/>
+                <w:color w:val="000000"/>
+                <w:szCs w:val="22"/>
+                <w:lang w:val="en-US"/>
+              </w:rPr>
+            </w:pPr>
+            <w:r>
+              <w:rPr>
+                <w:rFonts w:ascii="Calibri" w:eastAsia="Times New Roman" w:hAnsi="Calibri" w:cs="Calibri"/>
+                <w:color w:val="000000"/>
+                <w:szCs w:val="22"/>
+                <w:lang w:val="en-US"/>
+              </w:rPr>
+              <w:t>Interactive Media</w:t>
+            </w:r>
+          </w:p>
+        </w:tc>
+      </w:tr>
+      <w:tr>
+        <w:trPr>
+          <w:trHeight w:val="700"/>
+        </w:trPr>
+        <w:tc>
+          <w:tcPr>
+            <w:tcW w:w="0" w:type="auto"/>
+            <w:tcBorders>
+              <w:top w:val="single" w:sz="4" w:space="0" w:color="000000"/>
+              <w:left w:val="single" w:sz="4" w:space="0" w:color="000000"/>
+              <w:bottom w:val="single" w:sz="4" w:space="0" w:color="000000"/>
+              <w:right w:val="single" w:sz="4" w:space="0" w:color="000000"/>
+            </w:tcBorders>
+            <w:shd w:val="clear" w:color="auto" w:fill="F2F2F2"/>
+            <w:tcMar>
+              <w:top w:w="0" w:type="dxa"/>
+              <w:left w:w="108" w:type="dxa"/>
+              <w:bottom w:w="0" w:type="dxa"/>
+              <w:right w:w="108" w:type="dxa"/>
+            </w:tcMar>
+          </w:tcPr>
+          <w:p>
+            <w:pPr>
+              <w:spacing w:line="240" w:lineRule="auto"/>
+              <w:jc w:val="center"/>
+              <w:rPr>
+                <w:rFonts w:ascii="Calibri" w:eastAsia="Times New Roman" w:hAnsi="Calibri" w:cs="Calibri"/>
+                <w:color w:val="000000"/>
+                <w:szCs w:val="22"/>
+                <w:lang w:val="en-US"/>
+              </w:rPr>
+            </w:pPr>
+            <w:r>
+              <w:rPr>
+                <w:rFonts w:ascii="Calibri" w:eastAsia="Times New Roman" w:hAnsi="Calibri" w:cs="Calibri"/>
+                <w:color w:val="000000"/>
+                <w:szCs w:val="22"/>
+                <w:lang w:val="en-US"/>
+              </w:rPr>
+              <w:t>17</w:t>
+            </w:r>
+          </w:p>
+        </w:tc>
+        <w:tc>
+          <w:tcPr>
+            <w:tcW w:w="0" w:type="auto"/>
+            <w:tcBorders>
+              <w:top w:val="single" w:sz="4" w:space="0" w:color="000000"/>
+              <w:left w:val="single" w:sz="4" w:space="0" w:color="000000"/>
+              <w:bottom w:val="single" w:sz="4" w:space="0" w:color="000000"/>
+              <w:right w:val="single" w:sz="4" w:space="0" w:color="000000"/>
+            </w:tcBorders>
+            <w:shd w:val="clear" w:color="auto" w:fill="F2F2F2"/>
+            <w:tcMar>
+              <w:top w:w="0" w:type="dxa"/>
+              <w:left w:w="108" w:type="dxa"/>
+              <w:bottom w:w="0" w:type="dxa"/>
+              <w:right w:w="108" w:type="dxa"/>
+            </w:tcMar>
+          </w:tcPr>
+          <w:p>
+            <w:pPr>
+              <w:spacing w:after="160" w:line="240" w:lineRule="auto"/>
+              <w:rPr>
+                <w:rFonts w:ascii="Times New Roman" w:eastAsia="Times New Roman" w:hAnsi="Times New Roman" w:cs="Times New Roman"/>
+                <w:color w:val="000000"/>
+                <w:szCs w:val="22"/>
+                <w:lang w:val="en-US"/>
+              </w:rPr>
+            </w:pPr>
+            <w:r>
+              <w:rPr>
+                <w:rFonts w:ascii="Times New Roman" w:eastAsia="Times New Roman" w:hAnsi="Times New Roman" w:cs="Times New Roman"/>
+                <w:color w:val="000000"/>
+                <w:szCs w:val="22"/>
+                <w:lang w:val="en-US"/>
+              </w:rPr>
+              <w:t>The application should include various options for visualizing sensor data</w:t>
+            </w:r>
+          </w:p>
+        </w:tc>
+        <w:tc>
+          <w:tcPr>
+            <w:tcW w:w="4851" w:type="dxa"/>
+            <w:tcBorders>
+              <w:top w:val="single" w:sz="4" w:space="0" w:color="000000"/>
+              <w:left w:val="single" w:sz="4" w:space="0" w:color="000000"/>
+              <w:bottom w:val="single" w:sz="4" w:space="0" w:color="000000"/>
+              <w:right w:val="single" w:sz="4" w:space="0" w:color="000000"/>
+            </w:tcBorders>
+            <w:shd w:val="clear" w:color="auto" w:fill="F2F2F2"/>
+            <w:tcMar>
+              <w:top w:w="0" w:type="dxa"/>
+              <w:left w:w="108" w:type="dxa"/>
+              <w:bottom w:w="0" w:type="dxa"/>
+              <w:right w:w="108" w:type="dxa"/>
+            </w:tcMar>
+          </w:tcPr>
+          <w:p>
+            <w:pPr>
+              <w:spacing w:line="240" w:lineRule="auto"/>
+              <w:jc w:val="center"/>
+              <w:rPr>
+                <w:rFonts w:ascii="Calibri" w:eastAsia="Times New Roman" w:hAnsi="Calibri" w:cs="Calibri"/>
+                <w:color w:val="000000"/>
+                <w:szCs w:val="22"/>
+                <w:lang w:val="en-US"/>
+              </w:rPr>
+            </w:pPr>
+            <w:r>
+              <w:rPr>
+                <w:rFonts w:ascii="Calibri" w:eastAsia="Times New Roman" w:hAnsi="Calibri" w:cs="Calibri"/>
+                <w:color w:val="000000"/>
+                <w:szCs w:val="22"/>
+                <w:lang w:val="en-US"/>
+              </w:rPr>
+              <w:t>Interactive Media</w:t>
+            </w:r>
+          </w:p>
+        </w:tc>
+      </w:tr>
+      <w:tr>
+        <w:trPr>
+          <w:trHeight w:val="700"/>
+        </w:trPr>
+        <w:tc>
+          <w:tcPr>
+            <w:tcW w:w="0" w:type="auto"/>
+            <w:tcBorders>
+              <w:top w:val="single" w:sz="4" w:space="0" w:color="000000"/>
+              <w:left w:val="single" w:sz="4" w:space="0" w:color="000000"/>
+              <w:bottom w:val="single" w:sz="4" w:space="0" w:color="000000"/>
+              <w:right w:val="single" w:sz="4" w:space="0" w:color="000000"/>
+            </w:tcBorders>
+            <w:shd w:val="clear" w:color="auto" w:fill="F2F2F2"/>
+            <w:tcMar>
+              <w:top w:w="0" w:type="dxa"/>
+              <w:left w:w="108" w:type="dxa"/>
+              <w:bottom w:w="0" w:type="dxa"/>
+              <w:right w:w="108" w:type="dxa"/>
+            </w:tcMar>
+          </w:tcPr>
+          <w:p>
+            <w:pPr>
+              <w:spacing w:line="240" w:lineRule="auto"/>
+              <w:jc w:val="center"/>
+              <w:rPr>
+                <w:rFonts w:ascii="Calibri" w:eastAsia="Times New Roman" w:hAnsi="Calibri" w:cs="Calibri"/>
+                <w:color w:val="000000"/>
+                <w:szCs w:val="22"/>
+                <w:lang w:val="en-US"/>
+              </w:rPr>
+            </w:pPr>
+            <w:r>
+              <w:rPr>
+                <w:rFonts w:ascii="Calibri" w:eastAsia="Times New Roman" w:hAnsi="Calibri" w:cs="Calibri"/>
+                <w:color w:val="000000"/>
+                <w:szCs w:val="22"/>
+                <w:lang w:val="en-US"/>
+              </w:rPr>
+              <w:t>18</w:t>
+            </w:r>
+          </w:p>
+        </w:tc>
+        <w:tc>
+          <w:tcPr>
+            <w:tcW w:w="0" w:type="auto"/>
+            <w:tcBorders>
+              <w:top w:val="single" w:sz="4" w:space="0" w:color="000000"/>
+              <w:left w:val="single" w:sz="4" w:space="0" w:color="000000"/>
+              <w:bottom w:val="single" w:sz="4" w:space="0" w:color="000000"/>
+              <w:right w:val="single" w:sz="4" w:space="0" w:color="000000"/>
+            </w:tcBorders>
+            <w:shd w:val="clear" w:color="auto" w:fill="F2F2F2"/>
+            <w:tcMar>
+              <w:top w:w="0" w:type="dxa"/>
+              <w:left w:w="108" w:type="dxa"/>
+              <w:bottom w:w="0" w:type="dxa"/>
+              <w:right w:w="108" w:type="dxa"/>
+            </w:tcMar>
+          </w:tcPr>
+          <w:p>
+            <w:pPr>
+              <w:spacing w:after="160" w:line="240" w:lineRule="auto"/>
+              <w:rPr>
+                <w:rFonts w:ascii="Times New Roman" w:eastAsia="Times New Roman" w:hAnsi="Times New Roman" w:cs="Times New Roman"/>
+                <w:color w:val="000000"/>
+                <w:szCs w:val="22"/>
+                <w:lang w:val="en-US"/>
+              </w:rPr>
+            </w:pPr>
+            <w:r>
+              <w:rPr>
+                <w:rFonts w:ascii="Times New Roman" w:eastAsia="Times New Roman" w:hAnsi="Times New Roman" w:cs="Times New Roman"/>
+                <w:color w:val="000000"/>
+                <w:szCs w:val="22"/>
+                <w:lang w:val="en-US"/>
+              </w:rPr>
+              <w:t>The application should have a settings menu</w:t>
+            </w:r>
+          </w:p>
+        </w:tc>
+        <w:tc>
+          <w:tcPr>
+            <w:tcW w:w="4851" w:type="dxa"/>
+            <w:tcBorders>
+              <w:top w:val="single" w:sz="4" w:space="0" w:color="000000"/>
+              <w:left w:val="single" w:sz="4" w:space="0" w:color="000000"/>
+              <w:bottom w:val="single" w:sz="4" w:space="0" w:color="000000"/>
+              <w:right w:val="single" w:sz="4" w:space="0" w:color="000000"/>
+            </w:tcBorders>
+            <w:shd w:val="clear" w:color="auto" w:fill="F2F2F2"/>
+            <w:tcMar>
+              <w:top w:w="0" w:type="dxa"/>
+              <w:left w:w="108" w:type="dxa"/>
+              <w:bottom w:w="0" w:type="dxa"/>
+              <w:right w:w="108" w:type="dxa"/>
+            </w:tcMar>
+          </w:tcPr>
+          <w:p>
+            <w:pPr>
+              <w:spacing w:line="240" w:lineRule="auto"/>
+              <w:jc w:val="center"/>
+              <w:rPr>
+                <w:rFonts w:ascii="Calibri" w:eastAsia="Times New Roman" w:hAnsi="Calibri" w:cs="Calibri"/>
+                <w:color w:val="000000"/>
+                <w:szCs w:val="22"/>
+                <w:lang w:val="en-US"/>
+              </w:rPr>
+            </w:pPr>
+            <w:r>
+              <w:rPr>
+                <w:rFonts w:ascii="Calibri" w:eastAsia="Times New Roman" w:hAnsi="Calibri" w:cs="Calibri"/>
+                <w:color w:val="000000"/>
+                <w:szCs w:val="22"/>
+                <w:lang w:val="en-US"/>
+              </w:rPr>
+              <w:t>Interactive Media</w:t>
+            </w:r>
+          </w:p>
+        </w:tc>
+      </w:tr>
+      <w:tr>
+        <w:trPr>
+          <w:trHeight w:val="700"/>
+        </w:trPr>
+        <w:tc>
+          <w:tcPr>
+            <w:tcW w:w="0" w:type="auto"/>
+            <w:tcBorders>
+              <w:top w:val="single" w:sz="4" w:space="0" w:color="000000"/>
+              <w:left w:val="single" w:sz="4" w:space="0" w:color="000000"/>
+              <w:bottom w:val="single" w:sz="4" w:space="0" w:color="000000"/>
+              <w:right w:val="single" w:sz="4" w:space="0" w:color="000000"/>
+            </w:tcBorders>
+            <w:shd w:val="clear" w:color="auto" w:fill="F2F2F2"/>
+            <w:tcMar>
+              <w:top w:w="0" w:type="dxa"/>
+              <w:left w:w="108" w:type="dxa"/>
+              <w:bottom w:w="0" w:type="dxa"/>
+              <w:right w:w="108" w:type="dxa"/>
+            </w:tcMar>
+          </w:tcPr>
+          <w:p>
+            <w:pPr>
+              <w:spacing w:line="240" w:lineRule="auto"/>
+              <w:jc w:val="center"/>
+              <w:rPr>
+                <w:rFonts w:ascii="Calibri" w:eastAsia="Times New Roman" w:hAnsi="Calibri" w:cs="Calibri"/>
+                <w:color w:val="000000"/>
+                <w:szCs w:val="22"/>
+                <w:lang w:val="en-US"/>
+              </w:rPr>
+            </w:pPr>
+            <w:r>
+              <w:rPr>
+                <w:rFonts w:ascii="Calibri" w:eastAsia="Times New Roman" w:hAnsi="Calibri" w:cs="Calibri"/>
+                <w:color w:val="000000"/>
+                <w:szCs w:val="22"/>
+                <w:lang w:val="en-US"/>
+              </w:rPr>
+              <w:lastRenderedPageBreak/>
+              <w:t>19</w:t>
+            </w:r>
+          </w:p>
+        </w:tc>
+        <w:tc>
+          <w:tcPr>
+            <w:tcW w:w="0" w:type="auto"/>
+            <w:tcBorders>
+              <w:top w:val="single" w:sz="4" w:space="0" w:color="000000"/>
+              <w:left w:val="single" w:sz="4" w:space="0" w:color="000000"/>
+              <w:bottom w:val="single" w:sz="4" w:space="0" w:color="000000"/>
+              <w:right w:val="single" w:sz="4" w:space="0" w:color="000000"/>
+            </w:tcBorders>
+            <w:shd w:val="clear" w:color="auto" w:fill="F2F2F2"/>
+            <w:tcMar>
+              <w:top w:w="0" w:type="dxa"/>
+              <w:left w:w="108" w:type="dxa"/>
+              <w:bottom w:w="0" w:type="dxa"/>
+              <w:right w:w="108" w:type="dxa"/>
+            </w:tcMar>
+          </w:tcPr>
+          <w:p>
+            <w:pPr>
+              <w:spacing w:after="160" w:line="240" w:lineRule="auto"/>
+              <w:rPr>
+                <w:rFonts w:ascii="Times New Roman" w:eastAsia="Times New Roman" w:hAnsi="Times New Roman" w:cs="Times New Roman"/>
+                <w:color w:val="000000"/>
+                <w:szCs w:val="22"/>
+                <w:lang w:val="en-US"/>
+              </w:rPr>
+            </w:pPr>
+            <w:r>
+              <w:rPr>
+                <w:rFonts w:ascii="Times New Roman" w:eastAsia="Times New Roman" w:hAnsi="Times New Roman" w:cs="Times New Roman"/>
+                <w:color w:val="000000"/>
+                <w:szCs w:val="22"/>
+                <w:lang w:val="en-US"/>
+              </w:rPr>
+              <w:t>The application should persist some data locally on the device</w:t>
+            </w:r>
+          </w:p>
+        </w:tc>
+        <w:tc>
+          <w:tcPr>
+            <w:tcW w:w="4851" w:type="dxa"/>
+            <w:tcBorders>
+              <w:top w:val="single" w:sz="4" w:space="0" w:color="000000"/>
+              <w:left w:val="single" w:sz="4" w:space="0" w:color="000000"/>
+              <w:bottom w:val="single" w:sz="4" w:space="0" w:color="000000"/>
+              <w:right w:val="single" w:sz="4" w:space="0" w:color="000000"/>
+            </w:tcBorders>
+            <w:shd w:val="clear" w:color="auto" w:fill="F2F2F2"/>
+            <w:tcMar>
+              <w:top w:w="0" w:type="dxa"/>
+              <w:left w:w="108" w:type="dxa"/>
+              <w:bottom w:w="0" w:type="dxa"/>
+              <w:right w:w="108" w:type="dxa"/>
+            </w:tcMar>
+          </w:tcPr>
+          <w:p>
+            <w:pPr>
+              <w:spacing w:line="240" w:lineRule="auto"/>
+              <w:jc w:val="center"/>
+              <w:rPr>
+                <w:rFonts w:ascii="Calibri" w:eastAsia="Times New Roman" w:hAnsi="Calibri" w:cs="Calibri"/>
+                <w:color w:val="000000"/>
+                <w:szCs w:val="22"/>
+                <w:lang w:val="en-US"/>
+              </w:rPr>
+            </w:pPr>
+            <w:r>
+              <w:rPr>
+                <w:rFonts w:ascii="Calibri" w:eastAsia="Times New Roman" w:hAnsi="Calibri" w:cs="Calibri"/>
+                <w:color w:val="000000"/>
+                <w:szCs w:val="22"/>
+                <w:lang w:val="en-US"/>
+              </w:rPr>
+              <w:t>Interactive Media</w:t>
+            </w:r>
+          </w:p>
+        </w:tc>
+      </w:tr>
+      <w:tr>
+        <w:trPr>
+          <w:trHeight w:val="700"/>
+        </w:trPr>
+        <w:tc>
+          <w:tcPr>
+            <w:tcW w:w="0" w:type="auto"/>
+            <w:tcBorders>
+              <w:top w:val="single" w:sz="4" w:space="0" w:color="000000"/>
+              <w:left w:val="single" w:sz="4" w:space="0" w:color="000000"/>
+              <w:bottom w:val="single" w:sz="4" w:space="0" w:color="000000"/>
+              <w:right w:val="single" w:sz="4" w:space="0" w:color="000000"/>
+            </w:tcBorders>
+            <w:shd w:val="clear" w:color="auto" w:fill="F2F2F2"/>
+            <w:tcMar>
+              <w:top w:w="0" w:type="dxa"/>
+              <w:left w:w="108" w:type="dxa"/>
+              <w:bottom w:w="0" w:type="dxa"/>
+              <w:right w:w="108" w:type="dxa"/>
+            </w:tcMar>
+          </w:tcPr>
+          <w:p>
+            <w:pPr>
+              <w:spacing w:line="240" w:lineRule="auto"/>
+              <w:jc w:val="center"/>
+              <w:rPr>
+                <w:rFonts w:ascii="Calibri" w:eastAsia="Times New Roman" w:hAnsi="Calibri" w:cs="Calibri"/>
+                <w:color w:val="000000"/>
+                <w:szCs w:val="22"/>
+                <w:lang w:val="en-US"/>
+              </w:rPr>
+            </w:pPr>
+            <w:r>
+              <w:rPr>
+                <w:rFonts w:ascii="Calibri" w:eastAsia="Times New Roman" w:hAnsi="Calibri" w:cs="Calibri"/>
+                <w:color w:val="000000"/>
+                <w:szCs w:val="22"/>
+                <w:lang w:val="en-US"/>
+              </w:rPr>
+              <w:t>20</w:t>
+            </w:r>
+          </w:p>
+        </w:tc>
+        <w:tc>
+          <w:tcPr>
+            <w:tcW w:w="0" w:type="auto"/>
+            <w:tcBorders>
+              <w:top w:val="single" w:sz="4" w:space="0" w:color="000000"/>
+              <w:left w:val="single" w:sz="4" w:space="0" w:color="000000"/>
+              <w:bottom w:val="single" w:sz="4" w:space="0" w:color="000000"/>
+              <w:right w:val="single" w:sz="4" w:space="0" w:color="000000"/>
+            </w:tcBorders>
+            <w:shd w:val="clear" w:color="auto" w:fill="F2F2F2"/>
+            <w:tcMar>
+              <w:top w:w="0" w:type="dxa"/>
+              <w:left w:w="108" w:type="dxa"/>
+              <w:bottom w:w="0" w:type="dxa"/>
+              <w:right w:w="108" w:type="dxa"/>
+            </w:tcMar>
+          </w:tcPr>
+          <w:p>
+            <w:pPr>
+              <w:spacing w:after="160" w:line="240" w:lineRule="auto"/>
+              <w:rPr>
+                <w:rFonts w:ascii="Times New Roman" w:eastAsia="Times New Roman" w:hAnsi="Times New Roman" w:cs="Times New Roman"/>
+                <w:color w:val="000000"/>
+                <w:szCs w:val="22"/>
+                <w:lang w:val="en-US"/>
+              </w:rPr>
+            </w:pPr>
+            <w:r>
+              <w:rPr>
+                <w:rFonts w:ascii="Times New Roman" w:eastAsia="Times New Roman" w:hAnsi="Times New Roman" w:cs="Times New Roman"/>
+                <w:color w:val="000000"/>
+                <w:szCs w:val="22"/>
+                <w:lang w:val="en-US"/>
+              </w:rPr>
+              <w:t>The application could utilize authentication to sign in</w:t>
+            </w:r>
+          </w:p>
+        </w:tc>
+        <w:tc>
+          <w:tcPr>
+            <w:tcW w:w="4851" w:type="dxa"/>
+            <w:tcBorders>
+              <w:top w:val="single" w:sz="4" w:space="0" w:color="000000"/>
+              <w:left w:val="single" w:sz="4" w:space="0" w:color="000000"/>
+              <w:bottom w:val="single" w:sz="4" w:space="0" w:color="000000"/>
+              <w:right w:val="single" w:sz="4" w:space="0" w:color="000000"/>
+            </w:tcBorders>
+            <w:shd w:val="clear" w:color="auto" w:fill="F2F2F2"/>
+            <w:tcMar>
+              <w:top w:w="0" w:type="dxa"/>
+              <w:left w:w="108" w:type="dxa"/>
+              <w:bottom w:w="0" w:type="dxa"/>
+              <w:right w:w="108" w:type="dxa"/>
+            </w:tcMar>
+          </w:tcPr>
+          <w:p>
+            <w:pPr>
+              <w:spacing w:line="240" w:lineRule="auto"/>
+              <w:jc w:val="center"/>
+              <w:rPr>
+                <w:rFonts w:ascii="Calibri" w:eastAsia="Times New Roman" w:hAnsi="Calibri" w:cs="Calibri"/>
+                <w:color w:val="000000"/>
+                <w:szCs w:val="22"/>
+                <w:lang w:val="en-US"/>
+              </w:rPr>
+            </w:pPr>
+            <w:r>
+              <w:rPr>
+                <w:rFonts w:ascii="Calibri" w:eastAsia="Times New Roman" w:hAnsi="Calibri" w:cs="Calibri"/>
+                <w:color w:val="000000"/>
+                <w:szCs w:val="22"/>
+                <w:lang w:val="en-US"/>
+              </w:rPr>
+              <w:t>Interactive Media</w:t>
+            </w:r>
+          </w:p>
+        </w:tc>
+      </w:tr>
+      <w:tr>
+        <w:trPr>
+          <w:trHeight w:val="700"/>
+        </w:trPr>
+        <w:tc>
+          <w:tcPr>
+            <w:tcW w:w="0" w:type="auto"/>
+            <w:tcBorders>
+              <w:top w:val="single" w:sz="4" w:space="0" w:color="000000"/>
+              <w:left w:val="single" w:sz="4" w:space="0" w:color="000000"/>
+              <w:bottom w:val="single" w:sz="4" w:space="0" w:color="000000"/>
+              <w:right w:val="single" w:sz="4" w:space="0" w:color="000000"/>
+            </w:tcBorders>
+            <w:shd w:val="clear" w:color="auto" w:fill="F2F2F2"/>
+            <w:tcMar>
+              <w:top w:w="0" w:type="dxa"/>
+              <w:left w:w="108" w:type="dxa"/>
+              <w:bottom w:w="0" w:type="dxa"/>
+              <w:right w:w="108" w:type="dxa"/>
+            </w:tcMar>
+          </w:tcPr>
+          <w:p>
+            <w:pPr>
+              <w:spacing w:line="240" w:lineRule="auto"/>
+              <w:jc w:val="center"/>
+              <w:rPr>
+                <w:rFonts w:ascii="Calibri" w:eastAsia="Times New Roman" w:hAnsi="Calibri" w:cs="Calibri"/>
+                <w:color w:val="000000"/>
+                <w:szCs w:val="22"/>
+                <w:lang w:val="en-US"/>
+              </w:rPr>
+            </w:pPr>
+            <w:r>
+              <w:rPr>
+                <w:rFonts w:ascii="Calibri" w:eastAsia="Times New Roman" w:hAnsi="Calibri" w:cs="Calibri"/>
+                <w:color w:val="000000"/>
+                <w:szCs w:val="22"/>
+                <w:lang w:val="en-US"/>
+              </w:rPr>
+              <w:t>21</w:t>
+            </w:r>
+          </w:p>
+        </w:tc>
+        <w:tc>
+          <w:tcPr>
+            <w:tcW w:w="0" w:type="auto"/>
+            <w:tcBorders>
+              <w:top w:val="single" w:sz="4" w:space="0" w:color="000000"/>
+              <w:left w:val="single" w:sz="4" w:space="0" w:color="000000"/>
+              <w:bottom w:val="single" w:sz="4" w:space="0" w:color="000000"/>
+              <w:right w:val="single" w:sz="4" w:space="0" w:color="000000"/>
+            </w:tcBorders>
+            <w:shd w:val="clear" w:color="auto" w:fill="F2F2F2"/>
+            <w:tcMar>
+              <w:top w:w="0" w:type="dxa"/>
+              <w:left w:w="108" w:type="dxa"/>
+              <w:bottom w:w="0" w:type="dxa"/>
+              <w:right w:w="108" w:type="dxa"/>
+            </w:tcMar>
+          </w:tcPr>
+          <w:p>
+            <w:pPr>
+              <w:spacing w:after="160" w:line="240" w:lineRule="auto"/>
+              <w:rPr>
+                <w:rFonts w:ascii="Times New Roman" w:eastAsia="Times New Roman" w:hAnsi="Times New Roman" w:cs="Times New Roman"/>
+                <w:color w:val="000000"/>
+                <w:szCs w:val="22"/>
+                <w:lang w:val="en-US"/>
+              </w:rPr>
+            </w:pPr>
+            <w:r>
+              <w:rPr>
+                <w:rFonts w:ascii="Times New Roman" w:eastAsia="Times New Roman" w:hAnsi="Times New Roman" w:cs="Times New Roman"/>
+                <w:color w:val="000000"/>
+                <w:szCs w:val="22"/>
+                <w:lang w:val="en-US"/>
+              </w:rPr>
+              <w:t>The application could utilize Google Maps and Location API to display sensor data</w:t>
+            </w:r>
+          </w:p>
+        </w:tc>
+        <w:tc>
+          <w:tcPr>
+            <w:tcW w:w="4851" w:type="dxa"/>
+            <w:tcBorders>
+              <w:top w:val="single" w:sz="4" w:space="0" w:color="000000"/>
+              <w:left w:val="single" w:sz="4" w:space="0" w:color="000000"/>
+              <w:bottom w:val="single" w:sz="4" w:space="0" w:color="000000"/>
+              <w:right w:val="single" w:sz="4" w:space="0" w:color="000000"/>
+            </w:tcBorders>
+            <w:shd w:val="clear" w:color="auto" w:fill="F2F2F2"/>
+            <w:tcMar>
+              <w:top w:w="0" w:type="dxa"/>
+              <w:left w:w="108" w:type="dxa"/>
+              <w:bottom w:w="0" w:type="dxa"/>
+              <w:right w:w="108" w:type="dxa"/>
+            </w:tcMar>
+          </w:tcPr>
+          <w:p>
+            <w:pPr>
+              <w:spacing w:line="240" w:lineRule="auto"/>
+              <w:jc w:val="center"/>
+              <w:rPr>
+                <w:rFonts w:ascii="Calibri" w:eastAsia="Times New Roman" w:hAnsi="Calibri" w:cs="Calibri"/>
+                <w:color w:val="000000"/>
+                <w:szCs w:val="22"/>
+                <w:lang w:val="en-US"/>
+              </w:rPr>
+            </w:pPr>
+            <w:r>
+              <w:rPr>
+                <w:rFonts w:ascii="Calibri" w:eastAsia="Times New Roman" w:hAnsi="Calibri" w:cs="Calibri"/>
+                <w:color w:val="000000"/>
+                <w:szCs w:val="22"/>
+                <w:lang w:val="en-US"/>
+              </w:rPr>
+              <w:t>Interactive Media</w:t>
+            </w:r>
+          </w:p>
+        </w:tc>
+      </w:tr>
+      <w:tr>
+        <w:trPr>
+          <w:trHeight w:val="700"/>
+        </w:trPr>
+        <w:tc>
+          <w:tcPr>
+            <w:tcW w:w="0" w:type="auto"/>
+            <w:tcBorders>
+              <w:top w:val="single" w:sz="4" w:space="0" w:color="000000"/>
+              <w:left w:val="single" w:sz="4" w:space="0" w:color="000000"/>
+              <w:bottom w:val="single" w:sz="4" w:space="0" w:color="000000"/>
+              <w:right w:val="single" w:sz="4" w:space="0" w:color="000000"/>
+            </w:tcBorders>
+            <w:shd w:val="clear" w:color="auto" w:fill="F2F2F2"/>
+            <w:tcMar>
+              <w:top w:w="0" w:type="dxa"/>
+              <w:left w:w="108" w:type="dxa"/>
+              <w:bottom w:w="0" w:type="dxa"/>
+              <w:right w:w="108" w:type="dxa"/>
+            </w:tcMar>
+          </w:tcPr>
+          <w:p>
+            <w:pPr>
+              <w:spacing w:line="240" w:lineRule="auto"/>
+              <w:jc w:val="center"/>
+              <w:rPr>
+                <w:rFonts w:ascii="Calibri" w:eastAsia="Times New Roman" w:hAnsi="Calibri" w:cs="Calibri"/>
+                <w:color w:val="000000"/>
+                <w:szCs w:val="22"/>
+                <w:lang w:val="en-US"/>
+              </w:rPr>
+            </w:pPr>
+            <w:r>
+              <w:rPr>
+                <w:rFonts w:ascii="Calibri" w:eastAsia="Times New Roman" w:hAnsi="Calibri" w:cs="Calibri"/>
+                <w:color w:val="000000"/>
+                <w:szCs w:val="22"/>
+                <w:lang w:val="en-US"/>
+              </w:rPr>
+              <w:t>22</w:t>
+            </w:r>
+          </w:p>
+        </w:tc>
+        <w:tc>
+          <w:tcPr>
+            <w:tcW w:w="0" w:type="auto"/>
+            <w:tcBorders>
+              <w:top w:val="single" w:sz="4" w:space="0" w:color="000000"/>
+              <w:left w:val="single" w:sz="4" w:space="0" w:color="000000"/>
+              <w:bottom w:val="single" w:sz="4" w:space="0" w:color="000000"/>
+              <w:right w:val="single" w:sz="4" w:space="0" w:color="000000"/>
+            </w:tcBorders>
+            <w:shd w:val="clear" w:color="auto" w:fill="F2F2F2"/>
+            <w:tcMar>
+              <w:top w:w="0" w:type="dxa"/>
+              <w:left w:w="108" w:type="dxa"/>
+              <w:bottom w:w="0" w:type="dxa"/>
+              <w:right w:w="108" w:type="dxa"/>
+            </w:tcMar>
+          </w:tcPr>
+          <w:p>
+            <w:pPr>
+              <w:spacing w:after="160" w:line="240" w:lineRule="auto"/>
+              <w:rPr>
+                <w:rFonts w:ascii="Times New Roman" w:eastAsia="Times New Roman" w:hAnsi="Times New Roman" w:cs="Times New Roman"/>
+                <w:color w:val="000000"/>
+                <w:szCs w:val="22"/>
+                <w:lang w:val="en-US"/>
+              </w:rPr>
+            </w:pPr>
+            <w:r>
+              <w:rPr>
+                <w:rFonts w:ascii="Times New Roman" w:eastAsia="Times New Roman" w:hAnsi="Times New Roman" w:cs="Times New Roman"/>
+                <w:color w:val="000000"/>
+                <w:szCs w:val="22"/>
+                <w:lang w:val="en-US"/>
+              </w:rPr>
+              <w:t xml:space="preserve">The application could be able to send data to a </w:t>
+            </w:r>
+            <w:proofErr w:type="spellStart"/>
+            <w:r>
+              <w:rPr>
+                <w:rFonts w:ascii="Times New Roman" w:eastAsia="Times New Roman" w:hAnsi="Times New Roman" w:cs="Times New Roman"/>
+                <w:color w:val="000000"/>
+                <w:szCs w:val="22"/>
+                <w:lang w:val="en-US"/>
+              </w:rPr>
+              <w:t>webservice</w:t>
+            </w:r>
+            <w:proofErr w:type="spellEnd"/>
+            <w:r>
+              <w:rPr>
+                <w:rFonts w:ascii="Times New Roman" w:eastAsia="Times New Roman" w:hAnsi="Times New Roman" w:cs="Times New Roman"/>
+                <w:color w:val="000000"/>
+                <w:szCs w:val="22"/>
+                <w:lang w:val="en-US"/>
+              </w:rPr>
+              <w:t xml:space="preserve"> to interact with actuators</w:t>
+            </w:r>
+          </w:p>
+        </w:tc>
+        <w:tc>
+          <w:tcPr>
+            <w:tcW w:w="4851" w:type="dxa"/>
+            <w:tcBorders>
+              <w:top w:val="single" w:sz="4" w:space="0" w:color="000000"/>
+              <w:left w:val="single" w:sz="4" w:space="0" w:color="000000"/>
+              <w:bottom w:val="single" w:sz="4" w:space="0" w:color="000000"/>
+              <w:right w:val="single" w:sz="4" w:space="0" w:color="000000"/>
+            </w:tcBorders>
+            <w:shd w:val="clear" w:color="auto" w:fill="F2F2F2"/>
+            <w:tcMar>
+              <w:top w:w="0" w:type="dxa"/>
+              <w:left w:w="108" w:type="dxa"/>
+              <w:bottom w:w="0" w:type="dxa"/>
+              <w:right w:w="108" w:type="dxa"/>
+            </w:tcMar>
+          </w:tcPr>
+          <w:p>
+            <w:pPr>
+              <w:spacing w:line="240" w:lineRule="auto"/>
+              <w:jc w:val="center"/>
+              <w:rPr>
+                <w:rFonts w:ascii="Calibri" w:eastAsia="Times New Roman" w:hAnsi="Calibri" w:cs="Calibri"/>
+                <w:color w:val="000000"/>
+                <w:szCs w:val="22"/>
+                <w:lang w:val="en-US"/>
+              </w:rPr>
+            </w:pPr>
+            <w:r>
+              <w:rPr>
+                <w:rFonts w:ascii="Calibri" w:eastAsia="Times New Roman" w:hAnsi="Calibri" w:cs="Calibri"/>
+                <w:color w:val="000000"/>
+                <w:szCs w:val="22"/>
+                <w:lang w:val="en-US"/>
+              </w:rPr>
+              <w:t>Interactive Media</w:t>
+            </w:r>
+          </w:p>
+        </w:tc>
+      </w:tr>
+    </w:tbl>
+    <w:p>
+      <w:pPr>
+        <w:spacing w:after="160" w:line="259" w:lineRule="auto"/>
+        <w:rPr>
+          <w:lang w:val="en-US"/>
+        </w:rPr>
+      </w:pPr>
+      <w:r>
+        <w:rPr>
+          <w:lang w:val="en-US"/>
+        </w:rPr>
+        <w:br w:type="page"/>
+      </w:r>
+    </w:p>
+    <w:p>
+      <w:pPr>
+        <w:pStyle w:val="Heading2"/>
+        <w:rPr>
+          <w:lang w:val="en-US"/>
+        </w:rPr>
+      </w:pPr>
+      <w:r>
+        <w:rPr>
+          <w:lang w:val="en-US"/>
+        </w:rPr>
+        <w:lastRenderedPageBreak/>
+        <w:t>Non-Functional Requirements</w:t>
+      </w:r>
+    </w:p>
+    <w:p>
+      <w:pPr>
+        <w:spacing w:line="240" w:lineRule="auto"/>
+        <w:rPr>
+          <w:rFonts w:ascii="Times New Roman" w:eastAsia="Times New Roman" w:hAnsi="Times New Roman" w:cs="Times New Roman"/>
+          <w:sz w:val="24"/>
+          <w:szCs w:val="24"/>
+          <w:lang w:val="en-US"/>
+        </w:rPr>
+      </w:pPr>
+    </w:p>
+    <w:tbl>
+      <w:tblPr>
+        <w:tblW w:w="9715" w:type="dxa"/>
+        <w:tblCellMar>
+          <w:top w:w="15" w:type="dxa"/>
+          <w:left w:w="15" w:type="dxa"/>
+          <w:bottom w:w="15" w:type="dxa"/>
+          <w:right w:w="15" w:type="dxa"/>
+        </w:tblCellMar>
+        <w:tblLook w:val="04A0" w:firstRow="1" w:lastRow="0" w:firstColumn="1" w:lastColumn="0" w:noHBand="0" w:noVBand="1"/>
+      </w:tblPr>
+      <w:tblGrid>
+        <w:gridCol w:w="440"/>
+        <w:gridCol w:w="4424"/>
         <w:gridCol w:w="4851"/>
       </w:tblGrid>
       <w:tr>
@@ -8103,6 +9365,1338 @@
           </w:p>
         </w:tc>
       </w:tr>
+      <w:tr>
+        <w:trPr>
+          <w:trHeight w:val="700"/>
+        </w:trPr>
+        <w:tc>
+          <w:tcPr>
+            <w:tcW w:w="0" w:type="auto"/>
+            <w:tcBorders>
+              <w:top w:val="single" w:sz="4" w:space="0" w:color="000000"/>
+              <w:left w:val="single" w:sz="4" w:space="0" w:color="000000"/>
+              <w:bottom w:val="single" w:sz="4" w:space="0" w:color="000000"/>
+              <w:right w:val="single" w:sz="4" w:space="0" w:color="000000"/>
+            </w:tcBorders>
+            <w:shd w:val="clear" w:color="auto" w:fill="F2F2F2"/>
+            <w:tcMar>
+              <w:top w:w="0" w:type="dxa"/>
+              <w:left w:w="108" w:type="dxa"/>
+              <w:bottom w:w="0" w:type="dxa"/>
+              <w:right w:w="108" w:type="dxa"/>
+            </w:tcMar>
+          </w:tcPr>
+          <w:p>
+            <w:pPr>
+              <w:spacing w:line="240" w:lineRule="auto"/>
+              <w:jc w:val="center"/>
+              <w:rPr>
+                <w:rFonts w:ascii="Calibri" w:eastAsia="Times New Roman" w:hAnsi="Calibri" w:cs="Calibri"/>
+                <w:color w:val="000000"/>
+                <w:szCs w:val="22"/>
+                <w:lang w:val="en-US"/>
+              </w:rPr>
+            </w:pPr>
+            <w:r>
+              <w:rPr>
+                <w:rFonts w:ascii="Calibri" w:eastAsia="Times New Roman" w:hAnsi="Calibri" w:cs="Calibri"/>
+                <w:color w:val="000000"/>
+                <w:szCs w:val="22"/>
+                <w:lang w:val="en-US"/>
+              </w:rPr>
+              <w:t>8</w:t>
+            </w:r>
+          </w:p>
+        </w:tc>
+        <w:tc>
+          <w:tcPr>
+            <w:tcW w:w="0" w:type="auto"/>
+            <w:tcBorders>
+              <w:top w:val="single" w:sz="4" w:space="0" w:color="000000"/>
+              <w:left w:val="single" w:sz="4" w:space="0" w:color="000000"/>
+              <w:bottom w:val="single" w:sz="4" w:space="0" w:color="000000"/>
+              <w:right w:val="single" w:sz="4" w:space="0" w:color="000000"/>
+            </w:tcBorders>
+            <w:shd w:val="clear" w:color="auto" w:fill="F2F2F2"/>
+            <w:tcMar>
+              <w:top w:w="0" w:type="dxa"/>
+              <w:left w:w="108" w:type="dxa"/>
+              <w:bottom w:w="0" w:type="dxa"/>
+              <w:right w:w="108" w:type="dxa"/>
+            </w:tcMar>
+          </w:tcPr>
+          <w:p>
+            <w:pPr>
+              <w:spacing w:after="160" w:line="240" w:lineRule="auto"/>
+              <w:rPr>
+                <w:rFonts w:ascii="Times New Roman" w:eastAsia="Times New Roman" w:hAnsi="Times New Roman" w:cs="Times New Roman"/>
+                <w:color w:val="000000"/>
+                <w:szCs w:val="22"/>
+                <w:lang w:val="en-US"/>
+              </w:rPr>
+            </w:pPr>
+            <w:r>
+              <w:rPr>
+                <w:rFonts w:ascii="Times New Roman" w:eastAsia="Times New Roman" w:hAnsi="Times New Roman" w:cs="Times New Roman"/>
+                <w:color w:val="000000"/>
+                <w:szCs w:val="22"/>
+                <w:lang w:val="en-US"/>
+              </w:rPr>
+              <w:t>Apply knowledge of dimensional database modelling</w:t>
+            </w:r>
+          </w:p>
+        </w:tc>
+        <w:tc>
+          <w:tcPr>
+            <w:tcW w:w="4851" w:type="dxa"/>
+            <w:tcBorders>
+              <w:top w:val="single" w:sz="4" w:space="0" w:color="000000"/>
+              <w:left w:val="single" w:sz="4" w:space="0" w:color="000000"/>
+              <w:bottom w:val="single" w:sz="4" w:space="0" w:color="000000"/>
+              <w:right w:val="single" w:sz="4" w:space="0" w:color="000000"/>
+            </w:tcBorders>
+            <w:shd w:val="clear" w:color="auto" w:fill="F2F2F2"/>
+            <w:tcMar>
+              <w:top w:w="0" w:type="dxa"/>
+              <w:left w:w="108" w:type="dxa"/>
+              <w:bottom w:w="0" w:type="dxa"/>
+              <w:right w:w="108" w:type="dxa"/>
+            </w:tcMar>
+          </w:tcPr>
+          <w:p>
+            <w:pPr>
+              <w:spacing w:line="240" w:lineRule="auto"/>
+              <w:jc w:val="center"/>
+              <w:rPr>
+                <w:rFonts w:ascii="Calibri" w:eastAsia="Times New Roman" w:hAnsi="Calibri" w:cs="Calibri"/>
+                <w:color w:val="000000"/>
+                <w:szCs w:val="22"/>
+                <w:lang w:val="en-US"/>
+              </w:rPr>
+            </w:pPr>
+            <w:r>
+              <w:rPr>
+                <w:rFonts w:ascii="Calibri" w:eastAsia="Times New Roman" w:hAnsi="Calibri" w:cs="Calibri"/>
+                <w:color w:val="000000"/>
+                <w:szCs w:val="22"/>
+                <w:lang w:val="en-US"/>
+              </w:rPr>
+              <w:t>Data Engineering</w:t>
+            </w:r>
+          </w:p>
+        </w:tc>
+      </w:tr>
+      <w:tr>
+        <w:trPr>
+          <w:trHeight w:val="700"/>
+        </w:trPr>
+        <w:tc>
+          <w:tcPr>
+            <w:tcW w:w="0" w:type="auto"/>
+            <w:tcBorders>
+              <w:top w:val="single" w:sz="4" w:space="0" w:color="000000"/>
+              <w:left w:val="single" w:sz="4" w:space="0" w:color="000000"/>
+              <w:bottom w:val="single" w:sz="4" w:space="0" w:color="000000"/>
+              <w:right w:val="single" w:sz="4" w:space="0" w:color="000000"/>
+            </w:tcBorders>
+            <w:shd w:val="clear" w:color="auto" w:fill="F2F2F2"/>
+            <w:tcMar>
+              <w:top w:w="0" w:type="dxa"/>
+              <w:left w:w="108" w:type="dxa"/>
+              <w:bottom w:w="0" w:type="dxa"/>
+              <w:right w:w="108" w:type="dxa"/>
+            </w:tcMar>
+          </w:tcPr>
+          <w:p>
+            <w:pPr>
+              <w:spacing w:line="240" w:lineRule="auto"/>
+              <w:jc w:val="center"/>
+              <w:rPr>
+                <w:rFonts w:ascii="Calibri" w:eastAsia="Times New Roman" w:hAnsi="Calibri" w:cs="Calibri"/>
+                <w:color w:val="000000"/>
+                <w:szCs w:val="22"/>
+                <w:lang w:val="en-US"/>
+              </w:rPr>
+            </w:pPr>
+            <w:r>
+              <w:rPr>
+                <w:rFonts w:ascii="Calibri" w:eastAsia="Times New Roman" w:hAnsi="Calibri" w:cs="Calibri"/>
+                <w:color w:val="000000"/>
+                <w:szCs w:val="22"/>
+                <w:lang w:val="en-US"/>
+              </w:rPr>
+              <w:t>9</w:t>
+            </w:r>
+          </w:p>
+        </w:tc>
+        <w:tc>
+          <w:tcPr>
+            <w:tcW w:w="0" w:type="auto"/>
+            <w:tcBorders>
+              <w:top w:val="single" w:sz="4" w:space="0" w:color="000000"/>
+              <w:left w:val="single" w:sz="4" w:space="0" w:color="000000"/>
+              <w:bottom w:val="single" w:sz="4" w:space="0" w:color="000000"/>
+              <w:right w:val="single" w:sz="4" w:space="0" w:color="000000"/>
+            </w:tcBorders>
+            <w:shd w:val="clear" w:color="auto" w:fill="F2F2F2"/>
+            <w:tcMar>
+              <w:top w:w="0" w:type="dxa"/>
+              <w:left w:w="108" w:type="dxa"/>
+              <w:bottom w:w="0" w:type="dxa"/>
+              <w:right w:w="108" w:type="dxa"/>
+            </w:tcMar>
+          </w:tcPr>
+          <w:p>
+            <w:pPr>
+              <w:spacing w:after="160" w:line="240" w:lineRule="auto"/>
+              <w:rPr>
+                <w:rFonts w:ascii="Times New Roman" w:eastAsia="Times New Roman" w:hAnsi="Times New Roman" w:cs="Times New Roman"/>
+                <w:color w:val="000000"/>
+                <w:szCs w:val="22"/>
+                <w:lang w:val="en-US"/>
+              </w:rPr>
+            </w:pPr>
+            <w:r>
+              <w:rPr>
+                <w:rFonts w:ascii="Times New Roman" w:eastAsia="Times New Roman" w:hAnsi="Times New Roman" w:cs="Times New Roman"/>
+                <w:color w:val="000000"/>
+                <w:szCs w:val="22"/>
+                <w:lang w:val="en-US"/>
+              </w:rPr>
+              <w:t>Design and implement a dimensional model</w:t>
+            </w:r>
+          </w:p>
+        </w:tc>
+        <w:tc>
+          <w:tcPr>
+            <w:tcW w:w="4851" w:type="dxa"/>
+            <w:tcBorders>
+              <w:top w:val="single" w:sz="4" w:space="0" w:color="000000"/>
+              <w:left w:val="single" w:sz="4" w:space="0" w:color="000000"/>
+              <w:bottom w:val="single" w:sz="4" w:space="0" w:color="000000"/>
+              <w:right w:val="single" w:sz="4" w:space="0" w:color="000000"/>
+            </w:tcBorders>
+            <w:shd w:val="clear" w:color="auto" w:fill="F2F2F2"/>
+            <w:tcMar>
+              <w:top w:w="0" w:type="dxa"/>
+              <w:left w:w="108" w:type="dxa"/>
+              <w:bottom w:w="0" w:type="dxa"/>
+              <w:right w:w="108" w:type="dxa"/>
+            </w:tcMar>
+          </w:tcPr>
+          <w:p>
+            <w:pPr>
+              <w:spacing w:line="240" w:lineRule="auto"/>
+              <w:jc w:val="center"/>
+              <w:rPr>
+                <w:rFonts w:ascii="Calibri" w:eastAsia="Times New Roman" w:hAnsi="Calibri" w:cs="Calibri"/>
+                <w:color w:val="000000"/>
+                <w:szCs w:val="22"/>
+                <w:lang w:val="en-US"/>
+              </w:rPr>
+            </w:pPr>
+            <w:r>
+              <w:rPr>
+                <w:rFonts w:ascii="Calibri" w:eastAsia="Times New Roman" w:hAnsi="Calibri" w:cs="Calibri"/>
+                <w:color w:val="000000"/>
+                <w:szCs w:val="22"/>
+                <w:lang w:val="en-US"/>
+              </w:rPr>
+              <w:t>Data Engineering</w:t>
+            </w:r>
+          </w:p>
+        </w:tc>
+      </w:tr>
+      <w:tr>
+        <w:trPr>
+          <w:trHeight w:val="700"/>
+        </w:trPr>
+        <w:tc>
+          <w:tcPr>
+            <w:tcW w:w="0" w:type="auto"/>
+            <w:tcBorders>
+              <w:top w:val="single" w:sz="4" w:space="0" w:color="000000"/>
+              <w:left w:val="single" w:sz="4" w:space="0" w:color="000000"/>
+              <w:bottom w:val="single" w:sz="4" w:space="0" w:color="000000"/>
+              <w:right w:val="single" w:sz="4" w:space="0" w:color="000000"/>
+            </w:tcBorders>
+            <w:shd w:val="clear" w:color="auto" w:fill="F2F2F2"/>
+            <w:tcMar>
+              <w:top w:w="0" w:type="dxa"/>
+              <w:left w:w="108" w:type="dxa"/>
+              <w:bottom w:w="0" w:type="dxa"/>
+              <w:right w:w="108" w:type="dxa"/>
+            </w:tcMar>
+          </w:tcPr>
+          <w:p>
+            <w:pPr>
+              <w:spacing w:line="240" w:lineRule="auto"/>
+              <w:jc w:val="center"/>
+              <w:rPr>
+                <w:rFonts w:ascii="Calibri" w:eastAsia="Times New Roman" w:hAnsi="Calibri" w:cs="Calibri"/>
+                <w:color w:val="000000"/>
+                <w:szCs w:val="22"/>
+                <w:lang w:val="en-US"/>
+              </w:rPr>
+            </w:pPr>
+            <w:r>
+              <w:rPr>
+                <w:rFonts w:ascii="Calibri" w:eastAsia="Times New Roman" w:hAnsi="Calibri" w:cs="Calibri"/>
+                <w:color w:val="000000"/>
+                <w:szCs w:val="22"/>
+                <w:lang w:val="en-US"/>
+              </w:rPr>
+              <w:t>10</w:t>
+            </w:r>
+          </w:p>
+        </w:tc>
+        <w:tc>
+          <w:tcPr>
+            <w:tcW w:w="0" w:type="auto"/>
+            <w:tcBorders>
+              <w:top w:val="single" w:sz="4" w:space="0" w:color="000000"/>
+              <w:left w:val="single" w:sz="4" w:space="0" w:color="000000"/>
+              <w:bottom w:val="single" w:sz="4" w:space="0" w:color="000000"/>
+              <w:right w:val="single" w:sz="4" w:space="0" w:color="000000"/>
+            </w:tcBorders>
+            <w:shd w:val="clear" w:color="auto" w:fill="F2F2F2"/>
+            <w:tcMar>
+              <w:top w:w="0" w:type="dxa"/>
+              <w:left w:w="108" w:type="dxa"/>
+              <w:bottom w:w="0" w:type="dxa"/>
+              <w:right w:w="108" w:type="dxa"/>
+            </w:tcMar>
+          </w:tcPr>
+          <w:p>
+            <w:pPr>
+              <w:spacing w:after="160" w:line="240" w:lineRule="auto"/>
+              <w:rPr>
+                <w:rFonts w:ascii="Times New Roman" w:eastAsia="Times New Roman" w:hAnsi="Times New Roman" w:cs="Times New Roman"/>
+                <w:color w:val="000000"/>
+                <w:szCs w:val="22"/>
+                <w:lang w:val="en-US"/>
+              </w:rPr>
+            </w:pPr>
+            <w:r>
+              <w:rPr>
+                <w:rFonts w:ascii="Times New Roman" w:eastAsia="Times New Roman" w:hAnsi="Times New Roman" w:cs="Times New Roman"/>
+                <w:color w:val="000000"/>
+                <w:szCs w:val="22"/>
+                <w:lang w:val="en-US"/>
+              </w:rPr>
+              <w:t>Design and implement an Extract, Clean up, Transform, Load process for the data flow</w:t>
+            </w:r>
+          </w:p>
+        </w:tc>
+        <w:tc>
+          <w:tcPr>
+            <w:tcW w:w="4851" w:type="dxa"/>
+            <w:tcBorders>
+              <w:top w:val="single" w:sz="4" w:space="0" w:color="000000"/>
+              <w:left w:val="single" w:sz="4" w:space="0" w:color="000000"/>
+              <w:bottom w:val="single" w:sz="4" w:space="0" w:color="000000"/>
+              <w:right w:val="single" w:sz="4" w:space="0" w:color="000000"/>
+            </w:tcBorders>
+            <w:shd w:val="clear" w:color="auto" w:fill="F2F2F2"/>
+            <w:tcMar>
+              <w:top w:w="0" w:type="dxa"/>
+              <w:left w:w="108" w:type="dxa"/>
+              <w:bottom w:w="0" w:type="dxa"/>
+              <w:right w:w="108" w:type="dxa"/>
+            </w:tcMar>
+          </w:tcPr>
+          <w:p>
+            <w:pPr>
+              <w:spacing w:line="240" w:lineRule="auto"/>
+              <w:jc w:val="center"/>
+              <w:rPr>
+                <w:rFonts w:ascii="Calibri" w:eastAsia="Times New Roman" w:hAnsi="Calibri" w:cs="Calibri"/>
+                <w:color w:val="000000"/>
+                <w:szCs w:val="22"/>
+                <w:lang w:val="en-US"/>
+              </w:rPr>
+            </w:pPr>
+            <w:r>
+              <w:rPr>
+                <w:rFonts w:ascii="Calibri" w:eastAsia="Times New Roman" w:hAnsi="Calibri" w:cs="Calibri"/>
+                <w:color w:val="000000"/>
+                <w:szCs w:val="22"/>
+                <w:lang w:val="en-US"/>
+              </w:rPr>
+              <w:t>Data Engineering</w:t>
+            </w:r>
+          </w:p>
+        </w:tc>
+      </w:tr>
+      <w:tr>
+        <w:trPr>
+          <w:trHeight w:val="700"/>
+        </w:trPr>
+        <w:tc>
+          <w:tcPr>
+            <w:tcW w:w="0" w:type="auto"/>
+            <w:tcBorders>
+              <w:top w:val="single" w:sz="4" w:space="0" w:color="000000"/>
+              <w:left w:val="single" w:sz="4" w:space="0" w:color="000000"/>
+              <w:bottom w:val="single" w:sz="4" w:space="0" w:color="000000"/>
+              <w:right w:val="single" w:sz="4" w:space="0" w:color="000000"/>
+            </w:tcBorders>
+            <w:shd w:val="clear" w:color="auto" w:fill="F2F2F2"/>
+            <w:tcMar>
+              <w:top w:w="0" w:type="dxa"/>
+              <w:left w:w="108" w:type="dxa"/>
+              <w:bottom w:w="0" w:type="dxa"/>
+              <w:right w:w="108" w:type="dxa"/>
+            </w:tcMar>
+          </w:tcPr>
+          <w:p>
+            <w:pPr>
+              <w:spacing w:line="240" w:lineRule="auto"/>
+              <w:jc w:val="center"/>
+              <w:rPr>
+                <w:rFonts w:ascii="Calibri" w:eastAsia="Times New Roman" w:hAnsi="Calibri" w:cs="Calibri"/>
+                <w:color w:val="000000"/>
+                <w:szCs w:val="22"/>
+                <w:lang w:val="en-US"/>
+              </w:rPr>
+            </w:pPr>
+            <w:r>
+              <w:rPr>
+                <w:rFonts w:ascii="Calibri" w:eastAsia="Times New Roman" w:hAnsi="Calibri" w:cs="Calibri"/>
+                <w:color w:val="000000"/>
+                <w:szCs w:val="22"/>
+                <w:lang w:val="en-US"/>
+              </w:rPr>
+              <w:t>11</w:t>
+            </w:r>
+          </w:p>
+        </w:tc>
+        <w:tc>
+          <w:tcPr>
+            <w:tcW w:w="0" w:type="auto"/>
+            <w:tcBorders>
+              <w:top w:val="single" w:sz="4" w:space="0" w:color="000000"/>
+              <w:left w:val="single" w:sz="4" w:space="0" w:color="000000"/>
+              <w:bottom w:val="single" w:sz="4" w:space="0" w:color="000000"/>
+              <w:right w:val="single" w:sz="4" w:space="0" w:color="000000"/>
+            </w:tcBorders>
+            <w:shd w:val="clear" w:color="auto" w:fill="F2F2F2"/>
+            <w:tcMar>
+              <w:top w:w="0" w:type="dxa"/>
+              <w:left w:w="108" w:type="dxa"/>
+              <w:bottom w:w="0" w:type="dxa"/>
+              <w:right w:w="108" w:type="dxa"/>
+            </w:tcMar>
+          </w:tcPr>
+          <w:p>
+            <w:pPr>
+              <w:spacing w:after="160" w:line="240" w:lineRule="auto"/>
+              <w:rPr>
+                <w:rFonts w:ascii="Times New Roman" w:eastAsia="Times New Roman" w:hAnsi="Times New Roman" w:cs="Times New Roman"/>
+                <w:color w:val="000000"/>
+                <w:szCs w:val="22"/>
+                <w:lang w:val="en-US"/>
+              </w:rPr>
+            </w:pPr>
+            <w:r>
+              <w:rPr>
+                <w:rFonts w:ascii="Times New Roman" w:eastAsia="Times New Roman" w:hAnsi="Times New Roman" w:cs="Times New Roman"/>
+                <w:color w:val="000000"/>
+                <w:szCs w:val="22"/>
+                <w:lang w:val="en-US"/>
+              </w:rPr>
+              <w:t>Design and implement web services</w:t>
+            </w:r>
+          </w:p>
+        </w:tc>
+        <w:tc>
+          <w:tcPr>
+            <w:tcW w:w="4851" w:type="dxa"/>
+            <w:tcBorders>
+              <w:top w:val="single" w:sz="4" w:space="0" w:color="000000"/>
+              <w:left w:val="single" w:sz="4" w:space="0" w:color="000000"/>
+              <w:bottom w:val="single" w:sz="4" w:space="0" w:color="000000"/>
+              <w:right w:val="single" w:sz="4" w:space="0" w:color="000000"/>
+            </w:tcBorders>
+            <w:shd w:val="clear" w:color="auto" w:fill="F2F2F2"/>
+            <w:tcMar>
+              <w:top w:w="0" w:type="dxa"/>
+              <w:left w:w="108" w:type="dxa"/>
+              <w:bottom w:w="0" w:type="dxa"/>
+              <w:right w:w="108" w:type="dxa"/>
+            </w:tcMar>
+          </w:tcPr>
+          <w:p>
+            <w:pPr>
+              <w:spacing w:line="240" w:lineRule="auto"/>
+              <w:jc w:val="center"/>
+              <w:rPr>
+                <w:rFonts w:ascii="Calibri" w:eastAsia="Times New Roman" w:hAnsi="Calibri" w:cs="Calibri"/>
+                <w:color w:val="000000"/>
+                <w:szCs w:val="22"/>
+                <w:lang w:val="en-US"/>
+              </w:rPr>
+            </w:pPr>
+            <w:r>
+              <w:rPr>
+                <w:rFonts w:ascii="Calibri" w:eastAsia="Times New Roman" w:hAnsi="Calibri" w:cs="Calibri"/>
+                <w:color w:val="000000"/>
+                <w:szCs w:val="22"/>
+                <w:lang w:val="en-US"/>
+              </w:rPr>
+              <w:t>Data Engineering</w:t>
+            </w:r>
+          </w:p>
+        </w:tc>
+      </w:tr>
+      <w:tr>
+        <w:trPr>
+          <w:trHeight w:val="700"/>
+        </w:trPr>
+        <w:tc>
+          <w:tcPr>
+            <w:tcW w:w="0" w:type="auto"/>
+            <w:tcBorders>
+              <w:top w:val="single" w:sz="4" w:space="0" w:color="000000"/>
+              <w:left w:val="single" w:sz="4" w:space="0" w:color="000000"/>
+              <w:bottom w:val="single" w:sz="4" w:space="0" w:color="000000"/>
+              <w:right w:val="single" w:sz="4" w:space="0" w:color="000000"/>
+            </w:tcBorders>
+            <w:shd w:val="clear" w:color="auto" w:fill="F2F2F2"/>
+            <w:tcMar>
+              <w:top w:w="0" w:type="dxa"/>
+              <w:left w:w="108" w:type="dxa"/>
+              <w:bottom w:w="0" w:type="dxa"/>
+              <w:right w:w="108" w:type="dxa"/>
+            </w:tcMar>
+          </w:tcPr>
+          <w:p>
+            <w:pPr>
+              <w:spacing w:line="240" w:lineRule="auto"/>
+              <w:jc w:val="center"/>
+              <w:rPr>
+                <w:rFonts w:ascii="Calibri" w:eastAsia="Times New Roman" w:hAnsi="Calibri" w:cs="Calibri"/>
+                <w:color w:val="000000"/>
+                <w:szCs w:val="22"/>
+                <w:lang w:val="en-US"/>
+              </w:rPr>
+            </w:pPr>
+            <w:r>
+              <w:rPr>
+                <w:rFonts w:ascii="Calibri" w:eastAsia="Times New Roman" w:hAnsi="Calibri" w:cs="Calibri"/>
+                <w:color w:val="000000"/>
+                <w:szCs w:val="22"/>
+                <w:lang w:val="en-US"/>
+              </w:rPr>
+              <w:t>12</w:t>
+            </w:r>
+          </w:p>
+        </w:tc>
+        <w:tc>
+          <w:tcPr>
+            <w:tcW w:w="0" w:type="auto"/>
+            <w:tcBorders>
+              <w:top w:val="single" w:sz="4" w:space="0" w:color="000000"/>
+              <w:left w:val="single" w:sz="4" w:space="0" w:color="000000"/>
+              <w:bottom w:val="single" w:sz="4" w:space="0" w:color="000000"/>
+              <w:right w:val="single" w:sz="4" w:space="0" w:color="000000"/>
+            </w:tcBorders>
+            <w:shd w:val="clear" w:color="auto" w:fill="F2F2F2"/>
+            <w:tcMar>
+              <w:top w:w="0" w:type="dxa"/>
+              <w:left w:w="108" w:type="dxa"/>
+              <w:bottom w:w="0" w:type="dxa"/>
+              <w:right w:w="108" w:type="dxa"/>
+            </w:tcMar>
+          </w:tcPr>
+          <w:p>
+            <w:pPr>
+              <w:spacing w:after="160" w:line="240" w:lineRule="auto"/>
+              <w:rPr>
+                <w:rFonts w:ascii="Times New Roman" w:eastAsia="Times New Roman" w:hAnsi="Times New Roman" w:cs="Times New Roman"/>
+                <w:color w:val="000000"/>
+                <w:szCs w:val="22"/>
+                <w:lang w:val="en-US"/>
+              </w:rPr>
+            </w:pPr>
+            <w:r>
+              <w:rPr>
+                <w:rFonts w:ascii="Times New Roman" w:eastAsia="Times New Roman" w:hAnsi="Times New Roman" w:cs="Times New Roman"/>
+                <w:color w:val="000000"/>
+                <w:szCs w:val="22"/>
+                <w:lang w:val="en-US"/>
+              </w:rPr>
+              <w:t>Create paginated reports in Reporting services</w:t>
+            </w:r>
+          </w:p>
+        </w:tc>
+        <w:tc>
+          <w:tcPr>
+            <w:tcW w:w="4851" w:type="dxa"/>
+            <w:tcBorders>
+              <w:top w:val="single" w:sz="4" w:space="0" w:color="000000"/>
+              <w:left w:val="single" w:sz="4" w:space="0" w:color="000000"/>
+              <w:bottom w:val="single" w:sz="4" w:space="0" w:color="000000"/>
+              <w:right w:val="single" w:sz="4" w:space="0" w:color="000000"/>
+            </w:tcBorders>
+            <w:shd w:val="clear" w:color="auto" w:fill="F2F2F2"/>
+            <w:tcMar>
+              <w:top w:w="0" w:type="dxa"/>
+              <w:left w:w="108" w:type="dxa"/>
+              <w:bottom w:w="0" w:type="dxa"/>
+              <w:right w:w="108" w:type="dxa"/>
+            </w:tcMar>
+          </w:tcPr>
+          <w:p>
+            <w:pPr>
+              <w:spacing w:line="240" w:lineRule="auto"/>
+              <w:jc w:val="center"/>
+              <w:rPr>
+                <w:rFonts w:ascii="Calibri" w:eastAsia="Times New Roman" w:hAnsi="Calibri" w:cs="Calibri"/>
+                <w:color w:val="000000"/>
+                <w:szCs w:val="22"/>
+                <w:lang w:val="en-US"/>
+              </w:rPr>
+            </w:pPr>
+            <w:r>
+              <w:rPr>
+                <w:rFonts w:ascii="Calibri" w:eastAsia="Times New Roman" w:hAnsi="Calibri" w:cs="Calibri"/>
+                <w:color w:val="000000"/>
+                <w:szCs w:val="22"/>
+                <w:lang w:val="en-US"/>
+              </w:rPr>
+              <w:t>Data Engineering</w:t>
+            </w:r>
+          </w:p>
+        </w:tc>
+      </w:tr>
+      <w:tr>
+        <w:trPr>
+          <w:trHeight w:val="700"/>
+        </w:trPr>
+        <w:tc>
+          <w:tcPr>
+            <w:tcW w:w="0" w:type="auto"/>
+            <w:tcBorders>
+              <w:top w:val="single" w:sz="4" w:space="0" w:color="000000"/>
+              <w:left w:val="single" w:sz="4" w:space="0" w:color="000000"/>
+              <w:bottom w:val="single" w:sz="4" w:space="0" w:color="000000"/>
+              <w:right w:val="single" w:sz="4" w:space="0" w:color="000000"/>
+            </w:tcBorders>
+            <w:shd w:val="clear" w:color="auto" w:fill="F2F2F2"/>
+            <w:tcMar>
+              <w:top w:w="0" w:type="dxa"/>
+              <w:left w:w="108" w:type="dxa"/>
+              <w:bottom w:w="0" w:type="dxa"/>
+              <w:right w:w="108" w:type="dxa"/>
+            </w:tcMar>
+          </w:tcPr>
+          <w:p>
+            <w:pPr>
+              <w:spacing w:line="240" w:lineRule="auto"/>
+              <w:jc w:val="center"/>
+              <w:rPr>
+                <w:rFonts w:ascii="Calibri" w:eastAsia="Times New Roman" w:hAnsi="Calibri" w:cs="Calibri"/>
+                <w:color w:val="000000"/>
+                <w:szCs w:val="22"/>
+                <w:lang w:val="en-US"/>
+              </w:rPr>
+            </w:pPr>
+            <w:r>
+              <w:rPr>
+                <w:rFonts w:ascii="Calibri" w:eastAsia="Times New Roman" w:hAnsi="Calibri" w:cs="Calibri"/>
+                <w:color w:val="000000"/>
+                <w:szCs w:val="22"/>
+                <w:lang w:val="en-US"/>
+              </w:rPr>
+              <w:t>13</w:t>
+            </w:r>
+          </w:p>
+        </w:tc>
+        <w:tc>
+          <w:tcPr>
+            <w:tcW w:w="0" w:type="auto"/>
+            <w:tcBorders>
+              <w:top w:val="single" w:sz="4" w:space="0" w:color="000000"/>
+              <w:left w:val="single" w:sz="4" w:space="0" w:color="000000"/>
+              <w:bottom w:val="single" w:sz="4" w:space="0" w:color="000000"/>
+              <w:right w:val="single" w:sz="4" w:space="0" w:color="000000"/>
+            </w:tcBorders>
+            <w:shd w:val="clear" w:color="auto" w:fill="F2F2F2"/>
+            <w:tcMar>
+              <w:top w:w="0" w:type="dxa"/>
+              <w:left w:w="108" w:type="dxa"/>
+              <w:bottom w:w="0" w:type="dxa"/>
+              <w:right w:w="108" w:type="dxa"/>
+            </w:tcMar>
+          </w:tcPr>
+          <w:p>
+            <w:pPr>
+              <w:spacing w:after="160" w:line="240" w:lineRule="auto"/>
+              <w:rPr>
+                <w:rFonts w:ascii="Times New Roman" w:eastAsia="Times New Roman" w:hAnsi="Times New Roman" w:cs="Times New Roman"/>
+                <w:color w:val="000000"/>
+                <w:szCs w:val="22"/>
+                <w:lang w:val="en-US"/>
+              </w:rPr>
+            </w:pPr>
+            <w:r>
+              <w:rPr>
+                <w:rFonts w:ascii="Times New Roman" w:eastAsia="Times New Roman" w:hAnsi="Times New Roman" w:cs="Times New Roman"/>
+                <w:color w:val="000000"/>
+                <w:szCs w:val="22"/>
+                <w:lang w:val="en-US"/>
+              </w:rPr>
+              <w:t>Create analyses in Power BI</w:t>
+            </w:r>
+          </w:p>
+        </w:tc>
+        <w:tc>
+          <w:tcPr>
+            <w:tcW w:w="4851" w:type="dxa"/>
+            <w:tcBorders>
+              <w:top w:val="single" w:sz="4" w:space="0" w:color="000000"/>
+              <w:left w:val="single" w:sz="4" w:space="0" w:color="000000"/>
+              <w:bottom w:val="single" w:sz="4" w:space="0" w:color="000000"/>
+              <w:right w:val="single" w:sz="4" w:space="0" w:color="000000"/>
+            </w:tcBorders>
+            <w:shd w:val="clear" w:color="auto" w:fill="F2F2F2"/>
+            <w:tcMar>
+              <w:top w:w="0" w:type="dxa"/>
+              <w:left w:w="108" w:type="dxa"/>
+              <w:bottom w:w="0" w:type="dxa"/>
+              <w:right w:w="108" w:type="dxa"/>
+            </w:tcMar>
+          </w:tcPr>
+          <w:p>
+            <w:pPr>
+              <w:spacing w:line="240" w:lineRule="auto"/>
+              <w:jc w:val="center"/>
+              <w:rPr>
+                <w:rFonts w:ascii="Calibri" w:eastAsia="Times New Roman" w:hAnsi="Calibri" w:cs="Calibri"/>
+                <w:color w:val="000000"/>
+                <w:szCs w:val="22"/>
+                <w:lang w:val="en-US"/>
+              </w:rPr>
+            </w:pPr>
+            <w:r>
+              <w:rPr>
+                <w:rFonts w:ascii="Calibri" w:eastAsia="Times New Roman" w:hAnsi="Calibri" w:cs="Calibri"/>
+                <w:color w:val="000000"/>
+                <w:szCs w:val="22"/>
+                <w:lang w:val="en-US"/>
+              </w:rPr>
+              <w:t>Data Engineering</w:t>
+            </w:r>
+          </w:p>
+        </w:tc>
+      </w:tr>
+      <w:tr>
+        <w:trPr>
+          <w:trHeight w:val="700"/>
+        </w:trPr>
+        <w:tc>
+          <w:tcPr>
+            <w:tcW w:w="0" w:type="auto"/>
+            <w:tcBorders>
+              <w:top w:val="single" w:sz="4" w:space="0" w:color="000000"/>
+              <w:left w:val="single" w:sz="4" w:space="0" w:color="000000"/>
+              <w:bottom w:val="single" w:sz="4" w:space="0" w:color="000000"/>
+              <w:right w:val="single" w:sz="4" w:space="0" w:color="000000"/>
+            </w:tcBorders>
+            <w:shd w:val="clear" w:color="auto" w:fill="F2F2F2"/>
+            <w:tcMar>
+              <w:top w:w="0" w:type="dxa"/>
+              <w:left w:w="108" w:type="dxa"/>
+              <w:bottom w:w="0" w:type="dxa"/>
+              <w:right w:w="108" w:type="dxa"/>
+            </w:tcMar>
+          </w:tcPr>
+          <w:p>
+            <w:pPr>
+              <w:spacing w:line="240" w:lineRule="auto"/>
+              <w:jc w:val="center"/>
+              <w:rPr>
+                <w:rFonts w:ascii="Calibri" w:eastAsia="Times New Roman" w:hAnsi="Calibri" w:cs="Calibri"/>
+                <w:color w:val="000000"/>
+                <w:szCs w:val="22"/>
+                <w:lang w:val="en-US"/>
+              </w:rPr>
+            </w:pPr>
+            <w:r>
+              <w:rPr>
+                <w:rFonts w:ascii="Calibri" w:eastAsia="Times New Roman" w:hAnsi="Calibri" w:cs="Calibri"/>
+                <w:color w:val="000000"/>
+                <w:szCs w:val="22"/>
+                <w:lang w:val="en-US"/>
+              </w:rPr>
+              <w:t>14</w:t>
+            </w:r>
+          </w:p>
+        </w:tc>
+        <w:tc>
+          <w:tcPr>
+            <w:tcW w:w="0" w:type="auto"/>
+            <w:tcBorders>
+              <w:top w:val="single" w:sz="4" w:space="0" w:color="000000"/>
+              <w:left w:val="single" w:sz="4" w:space="0" w:color="000000"/>
+              <w:bottom w:val="single" w:sz="4" w:space="0" w:color="000000"/>
+              <w:right w:val="single" w:sz="4" w:space="0" w:color="000000"/>
+            </w:tcBorders>
+            <w:shd w:val="clear" w:color="auto" w:fill="F2F2F2"/>
+            <w:tcMar>
+              <w:top w:w="0" w:type="dxa"/>
+              <w:left w:w="108" w:type="dxa"/>
+              <w:bottom w:w="0" w:type="dxa"/>
+              <w:right w:w="108" w:type="dxa"/>
+            </w:tcMar>
+          </w:tcPr>
+          <w:p>
+            <w:pPr>
+              <w:spacing w:after="160" w:line="240" w:lineRule="auto"/>
+              <w:rPr>
+                <w:rFonts w:ascii="Times New Roman" w:eastAsia="Times New Roman" w:hAnsi="Times New Roman" w:cs="Times New Roman"/>
+                <w:color w:val="000000"/>
+                <w:szCs w:val="22"/>
+                <w:lang w:val="en-US"/>
+              </w:rPr>
+            </w:pPr>
+            <w:r>
+              <w:rPr>
+                <w:rFonts w:ascii="Times New Roman" w:eastAsia="Times New Roman" w:hAnsi="Times New Roman" w:cs="Times New Roman"/>
+                <w:color w:val="000000"/>
+                <w:szCs w:val="22"/>
+                <w:lang w:val="en-US"/>
+              </w:rPr>
+              <w:t>The application must be under version control for the entire development process</w:t>
+            </w:r>
+          </w:p>
+        </w:tc>
+        <w:tc>
+          <w:tcPr>
+            <w:tcW w:w="4851" w:type="dxa"/>
+            <w:tcBorders>
+              <w:top w:val="single" w:sz="4" w:space="0" w:color="000000"/>
+              <w:left w:val="single" w:sz="4" w:space="0" w:color="000000"/>
+              <w:bottom w:val="single" w:sz="4" w:space="0" w:color="000000"/>
+              <w:right w:val="single" w:sz="4" w:space="0" w:color="000000"/>
+            </w:tcBorders>
+            <w:shd w:val="clear" w:color="auto" w:fill="F2F2F2"/>
+            <w:tcMar>
+              <w:top w:w="0" w:type="dxa"/>
+              <w:left w:w="108" w:type="dxa"/>
+              <w:bottom w:w="0" w:type="dxa"/>
+              <w:right w:w="108" w:type="dxa"/>
+            </w:tcMar>
+          </w:tcPr>
+          <w:p>
+            <w:pPr>
+              <w:spacing w:line="240" w:lineRule="auto"/>
+              <w:jc w:val="center"/>
+              <w:rPr>
+                <w:rFonts w:ascii="Calibri" w:eastAsia="Times New Roman" w:hAnsi="Calibri" w:cs="Calibri"/>
+                <w:color w:val="000000"/>
+                <w:szCs w:val="22"/>
+                <w:lang w:val="en-US"/>
+              </w:rPr>
+            </w:pPr>
+            <w:r>
+              <w:rPr>
+                <w:rFonts w:ascii="Calibri" w:eastAsia="Times New Roman" w:hAnsi="Calibri" w:cs="Calibri"/>
+                <w:color w:val="000000"/>
+                <w:szCs w:val="22"/>
+                <w:lang w:val="en-US"/>
+              </w:rPr>
+              <w:t>Interactive Media</w:t>
+            </w:r>
+          </w:p>
+        </w:tc>
+      </w:tr>
+      <w:tr>
+        <w:trPr>
+          <w:trHeight w:val="700"/>
+        </w:trPr>
+        <w:tc>
+          <w:tcPr>
+            <w:tcW w:w="0" w:type="auto"/>
+            <w:tcBorders>
+              <w:top w:val="single" w:sz="4" w:space="0" w:color="000000"/>
+              <w:left w:val="single" w:sz="4" w:space="0" w:color="000000"/>
+              <w:bottom w:val="single" w:sz="4" w:space="0" w:color="000000"/>
+              <w:right w:val="single" w:sz="4" w:space="0" w:color="000000"/>
+            </w:tcBorders>
+            <w:shd w:val="clear" w:color="auto" w:fill="F2F2F2"/>
+            <w:tcMar>
+              <w:top w:w="0" w:type="dxa"/>
+              <w:left w:w="108" w:type="dxa"/>
+              <w:bottom w:w="0" w:type="dxa"/>
+              <w:right w:w="108" w:type="dxa"/>
+            </w:tcMar>
+          </w:tcPr>
+          <w:p>
+            <w:pPr>
+              <w:spacing w:line="240" w:lineRule="auto"/>
+              <w:jc w:val="center"/>
+              <w:rPr>
+                <w:rFonts w:ascii="Calibri" w:eastAsia="Times New Roman" w:hAnsi="Calibri" w:cs="Calibri"/>
+                <w:color w:val="000000"/>
+                <w:szCs w:val="22"/>
+                <w:lang w:val="en-US"/>
+              </w:rPr>
+            </w:pPr>
+            <w:r>
+              <w:rPr>
+                <w:rFonts w:ascii="Calibri" w:eastAsia="Times New Roman" w:hAnsi="Calibri" w:cs="Calibri"/>
+                <w:color w:val="000000"/>
+                <w:szCs w:val="22"/>
+                <w:lang w:val="en-US"/>
+              </w:rPr>
+              <w:t>15</w:t>
+            </w:r>
+          </w:p>
+        </w:tc>
+        <w:tc>
+          <w:tcPr>
+            <w:tcW w:w="0" w:type="auto"/>
+            <w:tcBorders>
+              <w:top w:val="single" w:sz="4" w:space="0" w:color="000000"/>
+              <w:left w:val="single" w:sz="4" w:space="0" w:color="000000"/>
+              <w:bottom w:val="single" w:sz="4" w:space="0" w:color="000000"/>
+              <w:right w:val="single" w:sz="4" w:space="0" w:color="000000"/>
+            </w:tcBorders>
+            <w:shd w:val="clear" w:color="auto" w:fill="F2F2F2"/>
+            <w:tcMar>
+              <w:top w:w="0" w:type="dxa"/>
+              <w:left w:w="108" w:type="dxa"/>
+              <w:bottom w:w="0" w:type="dxa"/>
+              <w:right w:w="108" w:type="dxa"/>
+            </w:tcMar>
+          </w:tcPr>
+          <w:p>
+            <w:pPr>
+              <w:spacing w:after="160" w:line="240" w:lineRule="auto"/>
+              <w:rPr>
+                <w:rFonts w:ascii="Times New Roman" w:eastAsia="Times New Roman" w:hAnsi="Times New Roman" w:cs="Times New Roman"/>
+                <w:color w:val="000000"/>
+                <w:szCs w:val="22"/>
+                <w:lang w:val="en-US"/>
+              </w:rPr>
+            </w:pPr>
+            <w:r>
+              <w:rPr>
+                <w:rFonts w:ascii="Times New Roman" w:eastAsia="Times New Roman" w:hAnsi="Times New Roman" w:cs="Times New Roman"/>
+                <w:color w:val="000000"/>
+                <w:szCs w:val="22"/>
+                <w:lang w:val="en-US"/>
+              </w:rPr>
+              <w:t>The application must be developed using the official Android framework</w:t>
+            </w:r>
+          </w:p>
+        </w:tc>
+        <w:tc>
+          <w:tcPr>
+            <w:tcW w:w="4851" w:type="dxa"/>
+            <w:tcBorders>
+              <w:top w:val="single" w:sz="4" w:space="0" w:color="000000"/>
+              <w:left w:val="single" w:sz="4" w:space="0" w:color="000000"/>
+              <w:bottom w:val="single" w:sz="4" w:space="0" w:color="000000"/>
+              <w:right w:val="single" w:sz="4" w:space="0" w:color="000000"/>
+            </w:tcBorders>
+            <w:shd w:val="clear" w:color="auto" w:fill="F2F2F2"/>
+            <w:tcMar>
+              <w:top w:w="0" w:type="dxa"/>
+              <w:left w:w="108" w:type="dxa"/>
+              <w:bottom w:w="0" w:type="dxa"/>
+              <w:right w:w="108" w:type="dxa"/>
+            </w:tcMar>
+          </w:tcPr>
+          <w:p>
+            <w:pPr>
+              <w:spacing w:line="240" w:lineRule="auto"/>
+              <w:jc w:val="center"/>
+              <w:rPr>
+                <w:rFonts w:ascii="Calibri" w:eastAsia="Times New Roman" w:hAnsi="Calibri" w:cs="Calibri"/>
+                <w:color w:val="000000"/>
+                <w:szCs w:val="22"/>
+                <w:lang w:val="en-US"/>
+              </w:rPr>
+            </w:pPr>
+            <w:r>
+              <w:rPr>
+                <w:rFonts w:ascii="Calibri" w:eastAsia="Times New Roman" w:hAnsi="Calibri" w:cs="Calibri"/>
+                <w:color w:val="000000"/>
+                <w:szCs w:val="22"/>
+                <w:lang w:val="en-US"/>
+              </w:rPr>
+              <w:t>Interactive Media</w:t>
+            </w:r>
+          </w:p>
+        </w:tc>
+      </w:tr>
+      <w:tr>
+        <w:trPr>
+          <w:trHeight w:val="700"/>
+        </w:trPr>
+        <w:tc>
+          <w:tcPr>
+            <w:tcW w:w="0" w:type="auto"/>
+            <w:tcBorders>
+              <w:top w:val="single" w:sz="4" w:space="0" w:color="000000"/>
+              <w:left w:val="single" w:sz="4" w:space="0" w:color="000000"/>
+              <w:bottom w:val="single" w:sz="4" w:space="0" w:color="000000"/>
+              <w:right w:val="single" w:sz="4" w:space="0" w:color="000000"/>
+            </w:tcBorders>
+            <w:shd w:val="clear" w:color="auto" w:fill="F2F2F2"/>
+            <w:tcMar>
+              <w:top w:w="0" w:type="dxa"/>
+              <w:left w:w="108" w:type="dxa"/>
+              <w:bottom w:w="0" w:type="dxa"/>
+              <w:right w:w="108" w:type="dxa"/>
+            </w:tcMar>
+          </w:tcPr>
+          <w:p>
+            <w:pPr>
+              <w:spacing w:line="240" w:lineRule="auto"/>
+              <w:jc w:val="center"/>
+              <w:rPr>
+                <w:rFonts w:ascii="Calibri" w:eastAsia="Times New Roman" w:hAnsi="Calibri" w:cs="Calibri"/>
+                <w:color w:val="000000"/>
+                <w:szCs w:val="22"/>
+                <w:lang w:val="en-US"/>
+              </w:rPr>
+            </w:pPr>
+            <w:r>
+              <w:rPr>
+                <w:rFonts w:ascii="Calibri" w:eastAsia="Times New Roman" w:hAnsi="Calibri" w:cs="Calibri"/>
+                <w:color w:val="000000"/>
+                <w:szCs w:val="22"/>
+                <w:lang w:val="en-US"/>
+              </w:rPr>
+              <w:t>16</w:t>
+            </w:r>
+          </w:p>
+        </w:tc>
+        <w:tc>
+          <w:tcPr>
+            <w:tcW w:w="0" w:type="auto"/>
+            <w:tcBorders>
+              <w:top w:val="single" w:sz="4" w:space="0" w:color="000000"/>
+              <w:left w:val="single" w:sz="4" w:space="0" w:color="000000"/>
+              <w:bottom w:val="single" w:sz="4" w:space="0" w:color="000000"/>
+              <w:right w:val="single" w:sz="4" w:space="0" w:color="000000"/>
+            </w:tcBorders>
+            <w:shd w:val="clear" w:color="auto" w:fill="F2F2F2"/>
+            <w:tcMar>
+              <w:top w:w="0" w:type="dxa"/>
+              <w:left w:w="108" w:type="dxa"/>
+              <w:bottom w:w="0" w:type="dxa"/>
+              <w:right w:w="108" w:type="dxa"/>
+            </w:tcMar>
+          </w:tcPr>
+          <w:p>
+            <w:pPr>
+              <w:spacing w:after="160" w:line="240" w:lineRule="auto"/>
+              <w:rPr>
+                <w:rFonts w:ascii="Times New Roman" w:eastAsia="Times New Roman" w:hAnsi="Times New Roman" w:cs="Times New Roman"/>
+                <w:color w:val="000000"/>
+                <w:szCs w:val="22"/>
+                <w:lang w:val="en-US"/>
+              </w:rPr>
+            </w:pPr>
+            <w:r>
+              <w:rPr>
+                <w:rFonts w:ascii="Times New Roman" w:eastAsia="Times New Roman" w:hAnsi="Times New Roman" w:cs="Times New Roman"/>
+                <w:color w:val="000000"/>
+                <w:szCs w:val="22"/>
+                <w:lang w:val="en-US"/>
+              </w:rPr>
+              <w:t>The application must be developed with Java</w:t>
+            </w:r>
+          </w:p>
+        </w:tc>
+        <w:tc>
+          <w:tcPr>
+            <w:tcW w:w="4851" w:type="dxa"/>
+            <w:tcBorders>
+              <w:top w:val="single" w:sz="4" w:space="0" w:color="000000"/>
+              <w:left w:val="single" w:sz="4" w:space="0" w:color="000000"/>
+              <w:bottom w:val="single" w:sz="4" w:space="0" w:color="000000"/>
+              <w:right w:val="single" w:sz="4" w:space="0" w:color="000000"/>
+            </w:tcBorders>
+            <w:shd w:val="clear" w:color="auto" w:fill="F2F2F2"/>
+            <w:tcMar>
+              <w:top w:w="0" w:type="dxa"/>
+              <w:left w:w="108" w:type="dxa"/>
+              <w:bottom w:w="0" w:type="dxa"/>
+              <w:right w:w="108" w:type="dxa"/>
+            </w:tcMar>
+          </w:tcPr>
+          <w:p>
+            <w:pPr>
+              <w:spacing w:line="240" w:lineRule="auto"/>
+              <w:jc w:val="center"/>
+              <w:rPr>
+                <w:rFonts w:ascii="Calibri" w:eastAsia="Times New Roman" w:hAnsi="Calibri" w:cs="Calibri"/>
+                <w:color w:val="000000"/>
+                <w:szCs w:val="22"/>
+                <w:lang w:val="en-US"/>
+              </w:rPr>
+            </w:pPr>
+            <w:r>
+              <w:rPr>
+                <w:rFonts w:ascii="Calibri" w:eastAsia="Times New Roman" w:hAnsi="Calibri" w:cs="Calibri"/>
+                <w:color w:val="000000"/>
+                <w:szCs w:val="22"/>
+                <w:lang w:val="en-US"/>
+              </w:rPr>
+              <w:t>Interactive Media</w:t>
+            </w:r>
+          </w:p>
+        </w:tc>
+      </w:tr>
+      <w:tr>
+        <w:trPr>
+          <w:trHeight w:val="700"/>
+        </w:trPr>
+        <w:tc>
+          <w:tcPr>
+            <w:tcW w:w="0" w:type="auto"/>
+            <w:tcBorders>
+              <w:top w:val="single" w:sz="4" w:space="0" w:color="000000"/>
+              <w:left w:val="single" w:sz="4" w:space="0" w:color="000000"/>
+              <w:bottom w:val="single" w:sz="4" w:space="0" w:color="000000"/>
+              <w:right w:val="single" w:sz="4" w:space="0" w:color="000000"/>
+            </w:tcBorders>
+            <w:shd w:val="clear" w:color="auto" w:fill="F2F2F2"/>
+            <w:tcMar>
+              <w:top w:w="0" w:type="dxa"/>
+              <w:left w:w="108" w:type="dxa"/>
+              <w:bottom w:w="0" w:type="dxa"/>
+              <w:right w:w="108" w:type="dxa"/>
+            </w:tcMar>
+          </w:tcPr>
+          <w:p>
+            <w:pPr>
+              <w:spacing w:line="240" w:lineRule="auto"/>
+              <w:jc w:val="center"/>
+              <w:rPr>
+                <w:rFonts w:ascii="Calibri" w:eastAsia="Times New Roman" w:hAnsi="Calibri" w:cs="Calibri"/>
+                <w:color w:val="000000"/>
+                <w:szCs w:val="22"/>
+                <w:lang w:val="en-US"/>
+              </w:rPr>
+            </w:pPr>
+            <w:r>
+              <w:rPr>
+                <w:rFonts w:ascii="Calibri" w:eastAsia="Times New Roman" w:hAnsi="Calibri" w:cs="Calibri"/>
+                <w:color w:val="000000"/>
+                <w:szCs w:val="22"/>
+                <w:lang w:val="en-US"/>
+              </w:rPr>
+              <w:t>17</w:t>
+            </w:r>
+          </w:p>
+        </w:tc>
+        <w:tc>
+          <w:tcPr>
+            <w:tcW w:w="0" w:type="auto"/>
+            <w:tcBorders>
+              <w:top w:val="single" w:sz="4" w:space="0" w:color="000000"/>
+              <w:left w:val="single" w:sz="4" w:space="0" w:color="000000"/>
+              <w:bottom w:val="single" w:sz="4" w:space="0" w:color="000000"/>
+              <w:right w:val="single" w:sz="4" w:space="0" w:color="000000"/>
+            </w:tcBorders>
+            <w:shd w:val="clear" w:color="auto" w:fill="F2F2F2"/>
+            <w:tcMar>
+              <w:top w:w="0" w:type="dxa"/>
+              <w:left w:w="108" w:type="dxa"/>
+              <w:bottom w:w="0" w:type="dxa"/>
+              <w:right w:w="108" w:type="dxa"/>
+            </w:tcMar>
+          </w:tcPr>
+          <w:p>
+            <w:pPr>
+              <w:spacing w:after="160" w:line="240" w:lineRule="auto"/>
+              <w:rPr>
+                <w:rFonts w:ascii="Times New Roman" w:eastAsia="Times New Roman" w:hAnsi="Times New Roman" w:cs="Times New Roman"/>
+                <w:color w:val="000000"/>
+                <w:szCs w:val="22"/>
+                <w:lang w:val="en-US"/>
+              </w:rPr>
+            </w:pPr>
+            <w:r>
+              <w:rPr>
+                <w:rFonts w:ascii="Times New Roman" w:eastAsia="Times New Roman" w:hAnsi="Times New Roman" w:cs="Times New Roman"/>
+                <w:color w:val="000000"/>
+                <w:szCs w:val="22"/>
+                <w:lang w:val="en-US"/>
+              </w:rPr>
+              <w:t>The application should follow the Google Material Design guidelines</w:t>
+            </w:r>
+          </w:p>
+        </w:tc>
+        <w:tc>
+          <w:tcPr>
+            <w:tcW w:w="4851" w:type="dxa"/>
+            <w:tcBorders>
+              <w:top w:val="single" w:sz="4" w:space="0" w:color="000000"/>
+              <w:left w:val="single" w:sz="4" w:space="0" w:color="000000"/>
+              <w:bottom w:val="single" w:sz="4" w:space="0" w:color="000000"/>
+              <w:right w:val="single" w:sz="4" w:space="0" w:color="000000"/>
+            </w:tcBorders>
+            <w:shd w:val="clear" w:color="auto" w:fill="F2F2F2"/>
+            <w:tcMar>
+              <w:top w:w="0" w:type="dxa"/>
+              <w:left w:w="108" w:type="dxa"/>
+              <w:bottom w:w="0" w:type="dxa"/>
+              <w:right w:w="108" w:type="dxa"/>
+            </w:tcMar>
+          </w:tcPr>
+          <w:p>
+            <w:pPr>
+              <w:spacing w:line="240" w:lineRule="auto"/>
+              <w:jc w:val="center"/>
+              <w:rPr>
+                <w:rFonts w:ascii="Calibri" w:eastAsia="Times New Roman" w:hAnsi="Calibri" w:cs="Calibri"/>
+                <w:color w:val="000000"/>
+                <w:szCs w:val="22"/>
+                <w:lang w:val="en-US"/>
+              </w:rPr>
+            </w:pPr>
+            <w:r>
+              <w:rPr>
+                <w:rFonts w:ascii="Calibri" w:eastAsia="Times New Roman" w:hAnsi="Calibri" w:cs="Calibri"/>
+                <w:color w:val="000000"/>
+                <w:szCs w:val="22"/>
+                <w:lang w:val="en-US"/>
+              </w:rPr>
+              <w:t>Interactive Media</w:t>
+            </w:r>
+          </w:p>
+        </w:tc>
+      </w:tr>
+      <w:tr>
+        <w:trPr>
+          <w:trHeight w:val="700"/>
+        </w:trPr>
+        <w:tc>
+          <w:tcPr>
+            <w:tcW w:w="0" w:type="auto"/>
+            <w:tcBorders>
+              <w:top w:val="single" w:sz="4" w:space="0" w:color="000000"/>
+              <w:left w:val="single" w:sz="4" w:space="0" w:color="000000"/>
+              <w:bottom w:val="single" w:sz="4" w:space="0" w:color="000000"/>
+              <w:right w:val="single" w:sz="4" w:space="0" w:color="000000"/>
+            </w:tcBorders>
+            <w:shd w:val="clear" w:color="auto" w:fill="F2F2F2"/>
+            <w:tcMar>
+              <w:top w:w="0" w:type="dxa"/>
+              <w:left w:w="108" w:type="dxa"/>
+              <w:bottom w:w="0" w:type="dxa"/>
+              <w:right w:w="108" w:type="dxa"/>
+            </w:tcMar>
+          </w:tcPr>
+          <w:p>
+            <w:pPr>
+              <w:spacing w:line="240" w:lineRule="auto"/>
+              <w:jc w:val="center"/>
+              <w:rPr>
+                <w:rFonts w:ascii="Calibri" w:eastAsia="Times New Roman" w:hAnsi="Calibri" w:cs="Calibri"/>
+                <w:color w:val="000000"/>
+                <w:szCs w:val="22"/>
+                <w:lang w:val="en-US"/>
+              </w:rPr>
+            </w:pPr>
+            <w:r>
+              <w:rPr>
+                <w:rFonts w:ascii="Calibri" w:eastAsia="Times New Roman" w:hAnsi="Calibri" w:cs="Calibri"/>
+                <w:color w:val="000000"/>
+                <w:szCs w:val="22"/>
+                <w:lang w:val="en-US"/>
+              </w:rPr>
+              <w:lastRenderedPageBreak/>
+              <w:t>18</w:t>
+            </w:r>
+          </w:p>
+        </w:tc>
+        <w:tc>
+          <w:tcPr>
+            <w:tcW w:w="0" w:type="auto"/>
+            <w:tcBorders>
+              <w:top w:val="single" w:sz="4" w:space="0" w:color="000000"/>
+              <w:left w:val="single" w:sz="4" w:space="0" w:color="000000"/>
+              <w:bottom w:val="single" w:sz="4" w:space="0" w:color="000000"/>
+              <w:right w:val="single" w:sz="4" w:space="0" w:color="000000"/>
+            </w:tcBorders>
+            <w:shd w:val="clear" w:color="auto" w:fill="F2F2F2"/>
+            <w:tcMar>
+              <w:top w:w="0" w:type="dxa"/>
+              <w:left w:w="108" w:type="dxa"/>
+              <w:bottom w:w="0" w:type="dxa"/>
+              <w:right w:w="108" w:type="dxa"/>
+            </w:tcMar>
+          </w:tcPr>
+          <w:p>
+            <w:pPr>
+              <w:spacing w:after="160" w:line="240" w:lineRule="auto"/>
+              <w:rPr>
+                <w:rFonts w:ascii="Times New Roman" w:eastAsia="Times New Roman" w:hAnsi="Times New Roman" w:cs="Times New Roman"/>
+                <w:color w:val="000000"/>
+                <w:szCs w:val="22"/>
+                <w:lang w:val="en-US"/>
+              </w:rPr>
+            </w:pPr>
+            <w:r>
+              <w:rPr>
+                <w:rFonts w:ascii="Times New Roman" w:eastAsia="Times New Roman" w:hAnsi="Times New Roman" w:cs="Times New Roman"/>
+                <w:color w:val="000000"/>
+                <w:szCs w:val="22"/>
+                <w:lang w:val="en-US"/>
+              </w:rPr>
+              <w:t>The source code should be structured using an architectural pattern (MVVM is advised)</w:t>
+            </w:r>
+          </w:p>
+        </w:tc>
+        <w:tc>
+          <w:tcPr>
+            <w:tcW w:w="4851" w:type="dxa"/>
+            <w:tcBorders>
+              <w:top w:val="single" w:sz="4" w:space="0" w:color="000000"/>
+              <w:left w:val="single" w:sz="4" w:space="0" w:color="000000"/>
+              <w:bottom w:val="single" w:sz="4" w:space="0" w:color="000000"/>
+              <w:right w:val="single" w:sz="4" w:space="0" w:color="000000"/>
+            </w:tcBorders>
+            <w:shd w:val="clear" w:color="auto" w:fill="F2F2F2"/>
+            <w:tcMar>
+              <w:top w:w="0" w:type="dxa"/>
+              <w:left w:w="108" w:type="dxa"/>
+              <w:bottom w:w="0" w:type="dxa"/>
+              <w:right w:w="108" w:type="dxa"/>
+            </w:tcMar>
+          </w:tcPr>
+          <w:p>
+            <w:pPr>
+              <w:spacing w:line="240" w:lineRule="auto"/>
+              <w:jc w:val="center"/>
+              <w:rPr>
+                <w:rFonts w:ascii="Calibri" w:eastAsia="Times New Roman" w:hAnsi="Calibri" w:cs="Calibri"/>
+                <w:color w:val="000000"/>
+                <w:szCs w:val="22"/>
+                <w:lang w:val="en-US"/>
+              </w:rPr>
+            </w:pPr>
+            <w:r>
+              <w:rPr>
+                <w:rFonts w:ascii="Calibri" w:eastAsia="Times New Roman" w:hAnsi="Calibri" w:cs="Calibri"/>
+                <w:color w:val="000000"/>
+                <w:szCs w:val="22"/>
+                <w:lang w:val="en-US"/>
+              </w:rPr>
+              <w:t>Interactive Media</w:t>
+            </w:r>
+          </w:p>
+        </w:tc>
+      </w:tr>
     </w:tbl>
     <w:p>
       <w:pPr>
@@ -8117,10 +10711,7 @@
         <w:t>:</w:t>
       </w:r>
       <w:r>
-        <w:t xml:space="preserve"> </w:t>
-      </w:r>
-      <w:r>
-        <w:t>Non-functional Requirements</w:t>
+        <w:t xml:space="preserve"> Non-functional Requirements</w:t>
       </w:r>
     </w:p>
     <w:p>
@@ -8194,7 +10785,7 @@
             <v:path o:extrusionok="f" gradientshapeok="t" o:connecttype="rect"/>
             <o:lock v:ext="edit" aspectratio="t"/>
           </v:shapetype>
-          <v:shape id="_x0000_i1027" type="#_x0000_t75" style="width:483.4pt;height:268pt">
+          <v:shape id="_x0000_i1025" type="#_x0000_t75" style="width:483.4pt;height:268pt">
             <v:imagedata r:id="rId15" o:title="UC1"/>
           </v:shape>
         </w:pict>
@@ -8271,19 +10862,17 @@
         </w:rPr>
         <w:t xml:space="preserve">operations that the user can perform in the system. The Time actor represents the displaying of a watering notification on the Android </w:t>
       </w:r>
-      <w:proofErr w:type="gramStart"/>
-      <w:r>
-        <w:rPr>
-          <w:lang w:val="en-US"/>
-        </w:rPr>
-        <w:t>part .</w:t>
-      </w:r>
-      <w:proofErr w:type="gramEnd"/>
-      <w:r>
-        <w:rPr>
-          <w:lang w:val="en-US"/>
-        </w:rPr>
-        <w:t xml:space="preserve"> This is handled locally in the Android implementation whilst the rest of the system is interconnected.</w:t>
+      <w:r>
+        <w:rPr>
+          <w:lang w:val="en-US"/>
+        </w:rPr>
+        <w:t xml:space="preserve">part. </w:t>
+      </w:r>
+      <w:r>
+        <w:rPr>
+          <w:lang w:val="en-US"/>
+        </w:rPr>
+        <w:t>This is handled locally in the Android implementation whilst the rest of the system is interconnected.</w:t>
       </w:r>
     </w:p>
     <w:p>
@@ -8714,16 +11303,7 @@
         <w:jc w:val="center"/>
       </w:pPr>
       <w:r>
-        <w:t>Table 5</w:t>
-      </w:r>
-      <w:r>
-        <w:t>: Use Case</w:t>
-      </w:r>
-      <w:r>
-        <w:t xml:space="preserve"> -</w:t>
-      </w:r>
-      <w:r>
-        <w:t xml:space="preserve"> </w:t>
+        <w:t xml:space="preserve">Table 5: Use Case - </w:t>
       </w:r>
       <w:r>
         <w:t>A</w:t>
@@ -8943,113 +11523,59 @@
               <w:rPr>
                 <w:lang w:val="en-US"/>
               </w:rPr>
-              <w:t>1. User</w:t>
-            </w:r>
-            <w:r>
-              <w:rPr>
-                <w:lang w:val="en-US"/>
-              </w:rPr>
-              <w:t xml:space="preserve"> inputs their username and password.</w:t>
-            </w:r>
-          </w:p>
-          <w:p>
-            <w:pPr>
-              <w:rPr>
-                <w:lang w:val="en-US"/>
-              </w:rPr>
-            </w:pPr>
-            <w:r>
-              <w:rPr>
-                <w:lang w:val="en-US"/>
-              </w:rPr>
-              <w:t>2. User</w:t>
-            </w:r>
-            <w:r>
-              <w:rPr>
-                <w:lang w:val="en-US"/>
-              </w:rPr>
-              <w:t xml:space="preserve"> presses the "Submit" button.</w:t>
-            </w:r>
-          </w:p>
-          <w:p>
-            <w:pPr>
-              <w:rPr>
-                <w:lang w:val="en-US"/>
-              </w:rPr>
-            </w:pPr>
-            <w:r>
-              <w:rPr>
-                <w:lang w:val="en-US"/>
-              </w:rPr>
-              <w:t>3. System</w:t>
-            </w:r>
-            <w:r>
-              <w:rPr>
-                <w:lang w:val="en-US"/>
-              </w:rPr>
-              <w:t xml:space="preserve"> verifies the </w:t>
-            </w:r>
-            <w:r>
-              <w:rPr>
-                <w:lang w:val="en-US"/>
-              </w:rPr>
-              <w:t>inputted</w:t>
-            </w:r>
-            <w:r>
-              <w:rPr>
-                <w:lang w:val="en-US"/>
-              </w:rPr>
-              <w:t xml:space="preserve"> information.</w:t>
-            </w:r>
-          </w:p>
-          <w:p>
-            <w:pPr>
-              <w:rPr>
-                <w:lang w:val="en-US"/>
-              </w:rPr>
-            </w:pPr>
-            <w:r>
-              <w:rPr>
-                <w:lang w:val="en-US"/>
-              </w:rPr>
-              <w:t>4. System</w:t>
-            </w:r>
-            <w:r>
-              <w:rPr>
-                <w:lang w:val="en-US"/>
-              </w:rPr>
-              <w:t xml:space="preserve"> validates the </w:t>
-            </w:r>
-            <w:r>
-              <w:rPr>
-                <w:lang w:val="en-US"/>
-              </w:rPr>
-              <w:t>inputted</w:t>
-            </w:r>
-            <w:r>
-              <w:rPr>
-                <w:lang w:val="en-US"/>
-              </w:rPr>
-              <w:t xml:space="preserve"> information.</w:t>
-            </w:r>
-          </w:p>
-          <w:p>
-            <w:pPr>
-              <w:rPr>
-                <w:lang w:val="en-US"/>
-              </w:rPr>
-            </w:pPr>
-            <w:r>
-              <w:rPr>
-                <w:lang w:val="en-US"/>
-              </w:rPr>
-              <w:t>5. System</w:t>
-            </w:r>
-            <w:r>
-              <w:rPr>
-                <w:lang w:val="en-US"/>
-              </w:rPr>
-              <w:t xml:space="preserve"> displays the dashboard page for the user.</w:t>
+              <w:t>1. User inputs their username and password.</w:t>
+            </w:r>
+          </w:p>
+          <w:p>
+            <w:pPr>
+              <w:rPr>
+                <w:lang w:val="en-US"/>
+              </w:rPr>
+            </w:pPr>
+            <w:r>
+              <w:rPr>
+                <w:lang w:val="en-US"/>
+              </w:rPr>
+              <w:t>2. User presses the "Submit" button.</w:t>
+            </w:r>
+          </w:p>
+          <w:p>
+            <w:pPr>
+              <w:rPr>
+                <w:lang w:val="en-US"/>
+              </w:rPr>
+            </w:pPr>
+            <w:r>
+              <w:rPr>
+                <w:lang w:val="en-US"/>
+              </w:rPr>
+              <w:t>3. System verifies the inputted information.</w:t>
+            </w:r>
+          </w:p>
+          <w:p>
+            <w:pPr>
+              <w:rPr>
+                <w:lang w:val="en-US"/>
+              </w:rPr>
+            </w:pPr>
+            <w:r>
+              <w:rPr>
+                <w:lang w:val="en-US"/>
+              </w:rPr>
+              <w:t>4. System validates the inputted information.</w:t>
+            </w:r>
+          </w:p>
+          <w:p>
+            <w:pPr>
+              <w:rPr>
+                <w:lang w:val="en-US"/>
+              </w:rPr>
+            </w:pPr>
+            <w:r>
+              <w:rPr>
+                <w:lang w:val="en-US"/>
+              </w:rPr>
+              <w:t>5. System displays the dashboard page for the user.</w:t>
             </w:r>
           </w:p>
         </w:tc>
@@ -9149,19 +11675,7 @@
       </w:pPr>
       <w:r>
         <w:lastRenderedPageBreak/>
-        <w:t>Table 6</w:t>
-      </w:r>
-      <w:r>
-        <w:t xml:space="preserve">: Use Case </w:t>
-      </w:r>
-      <w:r>
-        <w:t>–</w:t>
-      </w:r>
-      <w:r>
-        <w:t xml:space="preserve"> </w:t>
-      </w:r>
-      <w:r>
-        <w:t xml:space="preserve">View </w:t>
+        <w:t xml:space="preserve">Table 6: Use Case – View </w:t>
       </w:r>
       <w:r>
         <w:t>plant l</w:t>
@@ -9450,19 +11964,7 @@
               <w:rPr>
                 <w:lang w:val="en-US"/>
               </w:rPr>
-              <w:t xml:space="preserve">2.1. The system </w:t>
-            </w:r>
-            <w:r>
-              <w:rPr>
-                <w:lang w:val="en-US"/>
-              </w:rPr>
-              <w:t>cannot</w:t>
-            </w:r>
-            <w:r>
-              <w:rPr>
-                <w:lang w:val="en-US"/>
-              </w:rPr>
-              <w:t xml:space="preserve"> retrieve data from database.</w:t>
+              <w:t>2.1. The system cannot retrieve data from database.</w:t>
             </w:r>
           </w:p>
           <w:p>
@@ -9507,10 +12009,7 @@
         <w:jc w:val="center"/>
       </w:pPr>
       <w:r>
-        <w:t xml:space="preserve">Table 6: Use Case – </w:t>
-      </w:r>
-      <w:r>
-        <w:t>Modify user profile</w:t>
+        <w:t>Table 6: Use Case – Modify user profile</w:t>
       </w:r>
     </w:p>
     <w:tbl>
@@ -9847,16 +12346,7 @@
       </w:pPr>
       <w:r>
         <w:lastRenderedPageBreak/>
-        <w:t>Table</w:t>
-      </w:r>
-      <w:r>
-        <w:t xml:space="preserve"> 7</w:t>
-      </w:r>
-      <w:r>
-        <w:t xml:space="preserve">: Use Case – </w:t>
-      </w:r>
-      <w:r>
-        <w:t>Access plant profile</w:t>
+        <w:t>Table 7: Use Case – Access plant profile</w:t>
       </w:r>
     </w:p>
     <w:tbl>
@@ -10152,16 +12642,7 @@
         <w:jc w:val="center"/>
       </w:pPr>
       <w:r>
-        <w:t xml:space="preserve">Table </w:t>
-      </w:r>
-      <w:r>
-        <w:t>8</w:t>
-      </w:r>
-      <w:r>
-        <w:t xml:space="preserve">: Use Case – </w:t>
-      </w:r>
-      <w:r>
-        <w:t>Set up a plant profile</w:t>
+        <w:t>Table 8: Use Case – Set up a plant profile</w:t>
       </w:r>
     </w:p>
     <w:tbl>
@@ -10465,10 +12946,7 @@
       </w:pPr>
       <w:r>
         <w:lastRenderedPageBreak/>
-        <w:t xml:space="preserve">Table 7: Use Case </w:t>
-      </w:r>
-      <w:r>
-        <w:t>– Access Plant Profile</w:t>
+        <w:t>Table 7: Use Case – Access Plant Profile</w:t>
       </w:r>
     </w:p>
     <w:tbl>
@@ -10782,13 +13260,7 @@
         <w:jc w:val="center"/>
       </w:pPr>
       <w:r>
-        <w:t>Table 8</w:t>
-      </w:r>
-      <w:r>
-        <w:t xml:space="preserve">: Use Case – </w:t>
-      </w:r>
-      <w:r>
-        <w:t>Set up a plant profile</w:t>
+        <w:t>Table 8: Use Case – Set up a plant profile</w:t>
       </w:r>
     </w:p>
     <w:tbl>
@@ -11162,16 +13634,7 @@
       </w:pPr>
       <w:r>
         <w:lastRenderedPageBreak/>
-        <w:t xml:space="preserve">Table </w:t>
-      </w:r>
-      <w:r>
-        <w:t>9</w:t>
-      </w:r>
-      <w:r>
-        <w:t xml:space="preserve">: Use Case – </w:t>
-      </w:r>
-      <w:r>
-        <w:t>Delete account</w:t>
+        <w:t>Table 9: Use Case – Delete account</w:t>
       </w:r>
     </w:p>
     <w:tbl>
@@ -11432,19 +13895,7 @@
               <w:rPr>
                 <w:lang w:val="en-US"/>
               </w:rPr>
-              <w:t xml:space="preserve">2.1 System removes </w:t>
-            </w:r>
-            <w:r>
-              <w:rPr>
-                <w:lang w:val="en-US"/>
-              </w:rPr>
-              <w:t>any information</w:t>
-            </w:r>
-            <w:r>
-              <w:rPr>
-                <w:lang w:val="en-US"/>
-              </w:rPr>
-              <w:t xml:space="preserve"> related to that user.</w:t>
+              <w:t>2.1 System removes any information related to that user.</w:t>
             </w:r>
           </w:p>
           <w:p>
@@ -11515,16 +13966,7 @@
         <w:jc w:val="center"/>
       </w:pPr>
       <w:r>
-        <w:t xml:space="preserve">Table </w:t>
-      </w:r>
-      <w:r>
-        <w:t>10</w:t>
-      </w:r>
-      <w:r>
-        <w:t xml:space="preserve">: Use Case – </w:t>
-      </w:r>
-      <w:r>
-        <w:t>Modify plant profile</w:t>
+        <w:t>Table 10: Use Case – Modify plant profile</w:t>
       </w:r>
     </w:p>
     <w:tbl>
@@ -11914,16 +14356,7 @@
       </w:pPr>
       <w:r>
         <w:lastRenderedPageBreak/>
-        <w:t>Table 1</w:t>
-      </w:r>
-      <w:r>
-        <w:t>1</w:t>
-      </w:r>
-      <w:r>
-        <w:t xml:space="preserve">: Use Case </w:t>
-      </w:r>
-      <w:r>
-        <w:t>– Control watering</w:t>
+        <w:t>Table 11: Use Case – Control watering</w:t>
       </w:r>
     </w:p>
     <w:tbl>
@@ -12245,6 +14678,7 @@
     </w:tbl>
     <w:p>
       <w:pPr>
+        <w:jc w:val="center"/>
         <w:rPr>
           <w:lang w:val="en-US"/>
         </w:rPr>
@@ -12256,16 +14690,7 @@
         <w:jc w:val="center"/>
       </w:pPr>
       <w:r>
-        <w:t>Table 1</w:t>
-      </w:r>
-      <w:r>
-        <w:t>2</w:t>
-      </w:r>
-      <w:r>
-        <w:t xml:space="preserve">: Use Case – </w:t>
-      </w:r>
-      <w:r>
-        <w:t>Delete plant profile</w:t>
+        <w:t>Table 12: Use Case – Delete plant profile</w:t>
       </w:r>
     </w:p>
     <w:tbl>
@@ -12584,8 +15009,8 @@
           <w:noProof/>
         </w:rPr>
         <w:lastRenderedPageBreak/>
-        <w:pict w14:anchorId="6EFEB514">
-          <v:shape id="_x0000_s1027" type="#_x0000_t75" style="position:absolute;left:0;text-align:left;margin-left:51.95pt;margin-top:311.5pt;width:387.3pt;height:301.7pt;z-index:-251615232;mso-position-horizontal-relative:text;mso-position-vertical-relative:text;mso-width-relative:page;mso-height-relative:page" wrapcoords="-33 0 -33 21557 21600 21557 21600 0 -33 0">
+        <w:pict w14:anchorId="5E6CBF6A">
+          <v:shape id="_x0000_s1028" type="#_x0000_t75" style="position:absolute;left:0;text-align:left;margin-left:34.5pt;margin-top:24.6pt;width:415.1pt;height:200.05pt;z-index:-251613184;mso-position-horizontal-relative:text;mso-position-vertical-relative:text;mso-width-relative:page;mso-height-relative:page" wrapcoords="-34 0 -34 21531 21600 21531 21600 0 -34 0">
             <v:imagedata r:id="rId16" o:title="Sequence Diagram0"/>
             <w10:wrap type="through"/>
           </v:shape>
@@ -12593,33 +15018,532 @@
       </w:r>
       <w:r>
         <w:rPr>
+          <w:lang w:val="en-US"/>
+        </w:rPr>
+        <w:t xml:space="preserve">Sequence Diagrams </w:t>
+      </w:r>
+      <w:r>
+        <w:rPr>
+          <w:lang w:val="en-US"/>
+        </w:rPr>
+        <w:br/>
+      </w:r>
+    </w:p>
+    <w:p>
+      <w:pPr>
+        <w:pStyle w:val="Heading2"/>
+        <w:numPr>
+          <w:ilvl w:val="0"/>
+          <w:numId w:val="0"/>
+        </w:numPr>
+        <w:ind w:left="567"/>
+        <w:jc w:val="center"/>
+        <w:rPr>
+          <w:b w:val="0"/>
+          <w:i/>
+          <w:color w:val="44546A" w:themeColor="text2"/>
+          <w:sz w:val="18"/>
+          <w:szCs w:val="18"/>
+          <w:lang w:val="en-US"/>
+        </w:rPr>
+      </w:pPr>
+      <w:r>
+        <w:rPr>
+          <w:lang w:val="en-US"/>
+        </w:rPr>
+        <w:br/>
+      </w:r>
+      <w:r>
+        <w:rPr>
+          <w:lang w:val="en-US"/>
+        </w:rPr>
+        <w:br/>
+      </w:r>
+      <w:r>
+        <w:rPr>
+          <w:lang w:val="en-US"/>
+        </w:rPr>
+        <w:br/>
+      </w:r>
+      <w:r>
+        <w:rPr>
+          <w:lang w:val="en-US"/>
+        </w:rPr>
+        <w:br/>
+      </w:r>
+      <w:r>
+        <w:rPr>
+          <w:lang w:val="en-US"/>
+        </w:rPr>
+        <w:br/>
+      </w:r>
+      <w:r>
+        <w:rPr>
+          <w:lang w:val="en-US"/>
+        </w:rPr>
+        <w:br/>
+      </w:r>
+      <w:r>
+        <w:rPr>
+          <w:lang w:val="en-US"/>
+        </w:rPr>
+        <w:br/>
+      </w:r>
+      <w:r>
+        <w:rPr>
+          <w:lang w:val="en-US"/>
+        </w:rPr>
+        <w:br/>
+      </w:r>
+      <w:r>
+        <w:rPr>
+          <w:lang w:val="en-US"/>
+        </w:rPr>
+        <w:br/>
+      </w:r>
+      <w:r>
+        <w:rPr>
+          <w:lang w:val="en-US"/>
+        </w:rPr>
+        <w:br/>
+      </w:r>
+      <w:r>
+        <w:rPr>
+          <w:lang w:val="en-US"/>
+        </w:rPr>
+        <w:br/>
+      </w:r>
+      <w:r>
+        <w:rPr>
+          <w:lang w:val="en-US"/>
+        </w:rPr>
+        <w:br/>
+      </w:r>
+      <w:r>
+        <w:rPr>
+          <w:lang w:val="en-US"/>
+        </w:rPr>
+        <w:br/>
+      </w:r>
+      <w:r>
+        <w:rPr>
+          <w:b w:val="0"/>
+          <w:i/>
+          <w:color w:val="44546A" w:themeColor="text2"/>
+          <w:sz w:val="18"/>
+          <w:szCs w:val="18"/>
+          <w:lang w:val="en-US"/>
+        </w:rPr>
+        <w:t>Table 13</w:t>
+      </w:r>
+      <w:r>
+        <w:rPr>
+          <w:b w:val="0"/>
+          <w:i/>
+          <w:color w:val="44546A" w:themeColor="text2"/>
+          <w:sz w:val="18"/>
+          <w:szCs w:val="18"/>
+          <w:lang w:val="en-US"/>
+        </w:rPr>
+        <w:t xml:space="preserve">: Use Case – </w:t>
+      </w:r>
+      <w:r>
+        <w:rPr>
+          <w:b w:val="0"/>
+          <w:i/>
+          <w:color w:val="44546A" w:themeColor="text2"/>
+          <w:sz w:val="18"/>
+          <w:szCs w:val="18"/>
+          <w:lang w:val="en-US"/>
+        </w:rPr>
+        <w:t>Control Watering Values</w:t>
+      </w:r>
+    </w:p>
+    <w:p>
+      <w:pPr>
+        <w:rPr>
+          <w:lang w:val="en-US"/>
+        </w:rPr>
+      </w:pPr>
+    </w:p>
+    <w:p>
+      <w:pPr>
+        <w:spacing w:after="160" w:line="259" w:lineRule="auto"/>
+      </w:pPr>
+      <w:r>
+        <w:br w:type="page"/>
+      </w:r>
+    </w:p>
+    <w:p>
+      <w:pPr>
+        <w:spacing w:after="160" w:line="259" w:lineRule="auto"/>
+        <w:jc w:val="center"/>
+      </w:pPr>
+      <w:r>
+        <w:rPr>
           <w:noProof/>
-        </w:rPr>
-        <w:pict w14:anchorId="5E6CBF6A">
-          <v:shape id="_x0000_s1028" type="#_x0000_t75" style="position:absolute;left:0;text-align:left;margin-left:.9pt;margin-top:19.8pt;width:483.25pt;height:232.9pt;z-index:-251613184;mso-position-horizontal-relative:text;mso-position-vertical-relative:text;mso-width-relative:page;mso-height-relative:page" wrapcoords="-34 0 -34 21531 21600 21531 21600 0 -34 0">
-            <v:imagedata r:id="rId17" o:title="Sequence Diagram0.png"/>
-            <w10:wrap type="through"/>
-          </v:shape>
-        </w:pict>
-      </w:r>
-      <w:r>
-        <w:rPr>
-          <w:lang w:val="en-US"/>
-        </w:rPr>
-        <w:t>Sequence Diagrams //TODO</w:t>
-      </w:r>
-      <w:bookmarkStart w:id="7" w:name="_GoBack"/>
-      <w:bookmarkEnd w:id="7"/>
-      <w:r>
-        <w:rPr>
+          <w:lang w:val="en-US"/>
+        </w:rPr>
+        <w:lastRenderedPageBreak/>
+        <w:drawing>
+          <wp:anchor distT="0" distB="0" distL="114300" distR="114300" simplePos="0" relativeHeight="251704320" behindDoc="0" locked="0" layoutInCell="1" allowOverlap="1" wp14:anchorId="6EFEB514" wp14:editId="08DF6E85">
+            <wp:simplePos x="0" y="0"/>
+            <wp:positionH relativeFrom="margin">
+              <wp:align>center</wp:align>
+            </wp:positionH>
+            <wp:positionV relativeFrom="paragraph">
+              <wp:posOffset>-250825</wp:posOffset>
+            </wp:positionV>
+            <wp:extent cx="4442460" cy="3460600"/>
+            <wp:effectExtent l="0" t="0" r="0" b="6985"/>
+            <wp:wrapNone/>
+            <wp:docPr id="16" name="Picture 16" descr="Sequence Diagram0"/>
+            <wp:cNvGraphicFramePr>
+              <a:graphicFrameLocks xmlns:a="http://schemas.openxmlformats.org/drawingml/2006/main" noChangeAspect="1"/>
+            </wp:cNvGraphicFramePr>
+            <a:graphic xmlns:a="http://schemas.openxmlformats.org/drawingml/2006/main">
+              <a:graphicData uri="http://schemas.openxmlformats.org/drawingml/2006/picture">
+                <pic:pic xmlns:pic="http://schemas.openxmlformats.org/drawingml/2006/picture">
+                  <pic:nvPicPr>
+                    <pic:cNvPr id="0" name="Picture 7" descr="Sequence Diagram0"/>
+                    <pic:cNvPicPr>
+                      <a:picLocks noChangeAspect="1" noChangeArrowheads="1"/>
+                    </pic:cNvPicPr>
+                  </pic:nvPicPr>
+                  <pic:blipFill>
+                    <a:blip r:embed="rId17">
+                      <a:extLst>
+                        <a:ext uri="{28A0092B-C50C-407E-A947-70E740481C1C}">
+                          <a14:useLocalDpi xmlns:a14="http://schemas.microsoft.com/office/drawing/2010/main" val="0"/>
+                        </a:ext>
+                      </a:extLst>
+                    </a:blip>
+                    <a:srcRect/>
+                    <a:stretch>
+                      <a:fillRect/>
+                    </a:stretch>
+                  </pic:blipFill>
+                  <pic:spPr bwMode="auto">
+                    <a:xfrm>
+                      <a:off x="0" y="0"/>
+                      <a:ext cx="4442460" cy="3460600"/>
+                    </a:xfrm>
+                    <a:prstGeom prst="rect">
+                      <a:avLst/>
+                    </a:prstGeom>
+                    <a:noFill/>
+                  </pic:spPr>
+                </pic:pic>
+              </a:graphicData>
+            </a:graphic>
+            <wp14:sizeRelH relativeFrom="page">
+              <wp14:pctWidth>0</wp14:pctWidth>
+            </wp14:sizeRelH>
+            <wp14:sizeRelV relativeFrom="page">
+              <wp14:pctHeight>0</wp14:pctHeight>
+            </wp14:sizeRelV>
+          </wp:anchor>
+        </w:drawing>
+      </w:r>
+      <w:r>
+        <w:rPr>
+          <w:b/>
+          <w:i/>
+          <w:color w:val="44546A" w:themeColor="text2"/>
+          <w:sz w:val="18"/>
+          <w:szCs w:val="18"/>
           <w:lang w:val="en-US"/>
         </w:rPr>
         <w:br/>
       </w:r>
       <w:r>
         <w:rPr>
-          <w:lang w:val="en-US"/>
-        </w:rPr>
+          <w:b/>
+          <w:i/>
+          <w:color w:val="44546A" w:themeColor="text2"/>
+          <w:sz w:val="18"/>
+          <w:szCs w:val="18"/>
+          <w:lang w:val="en-US"/>
+        </w:rPr>
+        <w:br/>
+      </w:r>
+      <w:r>
+        <w:rPr>
+          <w:b/>
+          <w:i/>
+          <w:color w:val="44546A" w:themeColor="text2"/>
+          <w:sz w:val="18"/>
+          <w:szCs w:val="18"/>
+          <w:lang w:val="en-US"/>
+        </w:rPr>
+        <w:br/>
+      </w:r>
+      <w:r>
+        <w:rPr>
+          <w:b/>
+          <w:i/>
+          <w:color w:val="44546A" w:themeColor="text2"/>
+          <w:sz w:val="18"/>
+          <w:szCs w:val="18"/>
+          <w:lang w:val="en-US"/>
+        </w:rPr>
+        <w:br/>
+      </w:r>
+      <w:r>
+        <w:rPr>
+          <w:b/>
+          <w:i/>
+          <w:color w:val="44546A" w:themeColor="text2"/>
+          <w:sz w:val="18"/>
+          <w:szCs w:val="18"/>
+          <w:lang w:val="en-US"/>
+        </w:rPr>
+        <w:br/>
+      </w:r>
+      <w:r>
+        <w:rPr>
+          <w:b/>
+          <w:i/>
+          <w:color w:val="44546A" w:themeColor="text2"/>
+          <w:sz w:val="18"/>
+          <w:szCs w:val="18"/>
+          <w:lang w:val="en-US"/>
+        </w:rPr>
+        <w:br/>
+      </w:r>
+      <w:r>
+        <w:rPr>
+          <w:b/>
+          <w:i/>
+          <w:color w:val="44546A" w:themeColor="text2"/>
+          <w:sz w:val="18"/>
+          <w:szCs w:val="18"/>
+          <w:lang w:val="en-US"/>
+        </w:rPr>
+        <w:br/>
+      </w:r>
+      <w:r>
+        <w:rPr>
+          <w:b/>
+          <w:i/>
+          <w:color w:val="44546A" w:themeColor="text2"/>
+          <w:sz w:val="18"/>
+          <w:szCs w:val="18"/>
+          <w:lang w:val="en-US"/>
+        </w:rPr>
+        <w:br/>
+      </w:r>
+      <w:r>
+        <w:rPr>
+          <w:b/>
+          <w:i/>
+          <w:color w:val="44546A" w:themeColor="text2"/>
+          <w:sz w:val="18"/>
+          <w:szCs w:val="18"/>
+          <w:lang w:val="en-US"/>
+        </w:rPr>
+        <w:br/>
+      </w:r>
+      <w:r>
+        <w:rPr>
+          <w:b/>
+          <w:i/>
+          <w:color w:val="44546A" w:themeColor="text2"/>
+          <w:sz w:val="18"/>
+          <w:szCs w:val="18"/>
+          <w:lang w:val="en-US"/>
+        </w:rPr>
+        <w:br/>
+      </w:r>
+      <w:r>
+        <w:rPr>
+          <w:b/>
+          <w:i/>
+          <w:color w:val="44546A" w:themeColor="text2"/>
+          <w:sz w:val="18"/>
+          <w:szCs w:val="18"/>
+          <w:lang w:val="en-US"/>
+        </w:rPr>
+        <w:br/>
+      </w:r>
+      <w:r>
+        <w:rPr>
+          <w:b/>
+          <w:i/>
+          <w:color w:val="44546A" w:themeColor="text2"/>
+          <w:sz w:val="18"/>
+          <w:szCs w:val="18"/>
+          <w:lang w:val="en-US"/>
+        </w:rPr>
+        <w:br/>
+      </w:r>
+      <w:r>
+        <w:rPr>
+          <w:b/>
+          <w:i/>
+          <w:color w:val="44546A" w:themeColor="text2"/>
+          <w:sz w:val="18"/>
+          <w:szCs w:val="18"/>
+          <w:lang w:val="en-US"/>
+        </w:rPr>
+        <w:br/>
+      </w:r>
+      <w:r>
+        <w:rPr>
+          <w:b/>
+          <w:i/>
+          <w:color w:val="44546A" w:themeColor="text2"/>
+          <w:sz w:val="18"/>
+          <w:szCs w:val="18"/>
+          <w:lang w:val="en-US"/>
+        </w:rPr>
+        <w:br/>
+      </w:r>
+      <w:r>
+        <w:rPr>
+          <w:b/>
+          <w:i/>
+          <w:color w:val="44546A" w:themeColor="text2"/>
+          <w:sz w:val="18"/>
+          <w:szCs w:val="18"/>
+          <w:lang w:val="en-US"/>
+        </w:rPr>
+        <w:br/>
+      </w:r>
+      <w:r>
+        <w:rPr>
+          <w:b/>
+          <w:i/>
+          <w:color w:val="44546A" w:themeColor="text2"/>
+          <w:sz w:val="18"/>
+          <w:szCs w:val="18"/>
+          <w:lang w:val="en-US"/>
+        </w:rPr>
+        <w:br/>
+      </w:r>
+      <w:r>
+        <w:rPr>
+          <w:b/>
+          <w:i/>
+          <w:color w:val="44546A" w:themeColor="text2"/>
+          <w:sz w:val="18"/>
+          <w:szCs w:val="18"/>
+          <w:lang w:val="en-US"/>
+        </w:rPr>
+        <w:br/>
+      </w:r>
+      <w:r>
+        <w:rPr>
+          <w:b/>
+          <w:i/>
+          <w:color w:val="44546A" w:themeColor="text2"/>
+          <w:sz w:val="18"/>
+          <w:szCs w:val="18"/>
+          <w:lang w:val="en-US"/>
+        </w:rPr>
+        <w:br/>
+      </w:r>
+      <w:r>
+        <w:rPr>
+          <w:b/>
+          <w:i/>
+          <w:color w:val="44546A" w:themeColor="text2"/>
+          <w:sz w:val="18"/>
+          <w:szCs w:val="18"/>
+          <w:lang w:val="en-US"/>
+        </w:rPr>
+        <w:br/>
+      </w:r>
+      <w:r>
+        <w:rPr>
+          <w:b/>
+          <w:i/>
+          <w:color w:val="44546A" w:themeColor="text2"/>
+          <w:sz w:val="18"/>
+          <w:szCs w:val="18"/>
+          <w:lang w:val="en-US"/>
+        </w:rPr>
+        <w:br/>
+      </w:r>
+      <w:r>
+        <w:rPr>
+          <w:b/>
+          <w:i/>
+          <w:color w:val="44546A" w:themeColor="text2"/>
+          <w:sz w:val="18"/>
+          <w:szCs w:val="18"/>
+          <w:lang w:val="en-US"/>
+        </w:rPr>
+        <w:br/>
+      </w:r>
+      <w:r>
+        <w:rPr>
+          <w:b/>
+          <w:i/>
+          <w:color w:val="44546A" w:themeColor="text2"/>
+          <w:sz w:val="18"/>
+          <w:szCs w:val="18"/>
+          <w:lang w:val="en-US"/>
+        </w:rPr>
+        <w:br/>
+      </w:r>
+      <w:r>
+        <w:rPr>
+          <w:b/>
+          <w:i/>
+          <w:color w:val="44546A" w:themeColor="text2"/>
+          <w:sz w:val="18"/>
+          <w:szCs w:val="18"/>
+          <w:lang w:val="en-US"/>
+        </w:rPr>
+        <w:br/>
+      </w:r>
+      <w:r>
+        <w:rPr>
+          <w:i/>
+          <w:color w:val="44546A" w:themeColor="text2"/>
+          <w:sz w:val="18"/>
+          <w:szCs w:val="18"/>
+          <w:lang w:val="en-US"/>
+        </w:rPr>
+        <w:t>Table 1</w:t>
+      </w:r>
+      <w:r>
+        <w:rPr>
+          <w:i/>
+          <w:color w:val="44546A" w:themeColor="text2"/>
+          <w:sz w:val="18"/>
+          <w:szCs w:val="18"/>
+          <w:lang w:val="en-US"/>
+        </w:rPr>
+        <w:t>4</w:t>
+      </w:r>
+      <w:r>
+        <w:rPr>
+          <w:i/>
+          <w:color w:val="44546A" w:themeColor="text2"/>
+          <w:sz w:val="18"/>
+          <w:szCs w:val="18"/>
+          <w:lang w:val="en-US"/>
+        </w:rPr>
+        <w:t xml:space="preserve">: Use Case – </w:t>
+      </w:r>
+      <w:r>
+        <w:rPr>
+          <w:i/>
+          <w:color w:val="44546A" w:themeColor="text2"/>
+          <w:sz w:val="18"/>
+          <w:szCs w:val="18"/>
+          <w:lang w:val="en-US"/>
+        </w:rPr>
+        <w:t>Checking Plant Log</w:t>
+      </w:r>
+    </w:p>
+    <w:p>
+      <w:pPr>
+        <w:spacing w:after="160" w:line="259" w:lineRule="auto"/>
+      </w:pPr>
+      <w:r>
         <w:br w:type="page"/>
       </w:r>
     </w:p>
@@ -12630,7 +15554,7 @@
           <w:lang w:val="en-US"/>
         </w:rPr>
       </w:pPr>
-      <w:bookmarkStart w:id="8" w:name="_Toc8296289"/>
+      <w:bookmarkStart w:id="7" w:name="_Toc8296289"/>
       <w:r>
         <w:rPr>
           <w:lang w:val="en-US"/>
@@ -12638,7 +15562,7 @@
         <w:lastRenderedPageBreak/>
         <w:t>Design</w:t>
       </w:r>
-      <w:bookmarkEnd w:id="8"/>
+      <w:bookmarkEnd w:id="7"/>
     </w:p>
     <w:p>
       <w:pPr>
@@ -12706,22 +15630,34 @@
       <w:pPr>
         <w:pStyle w:val="Heading2"/>
       </w:pPr>
-      <w:bookmarkStart w:id="9" w:name="_Toc8296290"/>
+      <w:bookmarkStart w:id="8" w:name="_Toc8296290"/>
       <w:r>
         <w:t>Class Diagram</w:t>
       </w:r>
+      <w:bookmarkEnd w:id="8"/>
+    </w:p>
+    <w:p>
+      <w:r>
+        <w:t>//</w:t>
+      </w:r>
+      <w:proofErr w:type="gramStart"/>
+      <w:r>
+        <w:t>TODO :</w:t>
+      </w:r>
+      <w:proofErr w:type="gramEnd"/>
+      <w:r>
+        <w:t xml:space="preserve"> Figure out where to put Architecture Diagram</w:t>
+      </w:r>
+    </w:p>
+    <w:p>
+      <w:pPr>
+        <w:pStyle w:val="Heading2"/>
+      </w:pPr>
+      <w:bookmarkStart w:id="9" w:name="_Toc8296291"/>
+      <w:r>
+        <w:t>Sequence Diagram</w:t>
+      </w:r>
       <w:bookmarkEnd w:id="9"/>
-    </w:p>
-    <w:p/>
-    <w:p>
-      <w:pPr>
-        <w:pStyle w:val="Heading2"/>
-      </w:pPr>
-      <w:bookmarkStart w:id="10" w:name="_Toc8296291"/>
-      <w:r>
-        <w:t>Sequence Diagram</w:t>
-      </w:r>
-      <w:bookmarkEnd w:id="10"/>
     </w:p>
     <w:p/>
     <w:p/>
@@ -12744,7 +15680,7 @@
           <w:lang w:val="en-US"/>
         </w:rPr>
       </w:pPr>
-      <w:bookmarkStart w:id="11" w:name="_Toc8296292"/>
+      <w:bookmarkStart w:id="10" w:name="_Toc8296292"/>
       <w:proofErr w:type="spellStart"/>
       <w:r>
         <w:rPr>
@@ -12760,7 +15696,7 @@
         </w:rPr>
         <w:t xml:space="preserve"> Implementation Design</w:t>
       </w:r>
-      <w:bookmarkEnd w:id="11"/>
+      <w:bookmarkEnd w:id="10"/>
     </w:p>
     <w:p>
       <w:pPr>
@@ -12902,7 +15838,19 @@
         <w:rPr>
           <w:i/>
         </w:rPr>
-        <w:t xml:space="preserve">Figure 1 in </w:t>
+        <w:t>Figure</w:t>
+      </w:r>
+      <w:r>
+        <w:rPr>
+          <w:i/>
+        </w:rPr>
+        <w:t xml:space="preserve"> </w:t>
+      </w:r>
+      <w:r>
+        <w:rPr>
+          <w:i/>
+        </w:rPr>
+        <w:t xml:space="preserve">1 in </w:t>
       </w:r>
       <w:proofErr w:type="spellStart"/>
       <w:r>
@@ -13717,7 +16665,7 @@
           <w:lang w:val="en-US"/>
         </w:rPr>
       </w:pPr>
-      <w:bookmarkStart w:id="12" w:name="_Toc8296293"/>
+      <w:bookmarkStart w:id="11" w:name="_Toc8296293"/>
       <w:r>
         <w:rPr>
           <w:lang w:val="en-US"/>
@@ -13725,7 +16673,7 @@
         <w:lastRenderedPageBreak/>
         <w:t>Data</w:t>
       </w:r>
-      <w:bookmarkEnd w:id="12"/>
+      <w:bookmarkEnd w:id="11"/>
     </w:p>
     <w:p>
       <w:pPr>
@@ -14128,25 +17076,23 @@
           <w:sz w:val="22"/>
           <w:szCs w:val="22"/>
         </w:rPr>
-        <w:t xml:space="preserve">The source database follows the structure from Figure 2. </w:t>
-      </w:r>
-      <w:proofErr w:type="gramStart"/>
+        <w:t>The source database follow</w:t>
+      </w:r>
       <w:r>
         <w:rPr>
           <w:rFonts w:ascii="Arial" w:hAnsi="Arial" w:cs="Arial"/>
           <w:sz w:val="22"/>
           <w:szCs w:val="22"/>
         </w:rPr>
-        <w:t>based</w:t>
-      </w:r>
-      <w:proofErr w:type="gramEnd"/>
+        <w:t>s the structure from Figure 2. B</w:t>
+      </w:r>
       <w:r>
         <w:rPr>
           <w:rFonts w:ascii="Arial" w:hAnsi="Arial" w:cs="Arial"/>
           <w:sz w:val="22"/>
           <w:szCs w:val="22"/>
         </w:rPr>
-        <w:t xml:space="preserve"> on the structure the dimensional model is created. For the temperature the grain is units of temperature. For displaying temperature information’s about time, date and device are needed. For displaying watering, the information when was the last time of watering, date and device were needed. The grain is amount of water.</w:t>
+        <w:t>ased on the structure the dimensional model is created. For the temperature the grain is units of temperature. For displaying temperature information’s about time, date and device are needed. For displaying watering, the information when was the last time of watering, date and device were needed. The grain is amount of water.</w:t>
       </w:r>
     </w:p>
     <w:p>
@@ -14274,7 +17220,17 @@
           <w:sz w:val="22"/>
           <w:szCs w:val="22"/>
         </w:rPr>
-        <w:t>was the last time that plant was watered</w:t>
+        <w:t>was the last time that plant wa</w:t>
+      </w:r>
+      <w:bookmarkStart w:id="12" w:name="_GoBack"/>
+      <w:bookmarkEnd w:id="12"/>
+      <w:r>
+        <w:rPr>
+          <w:rFonts w:ascii="Arial" w:hAnsi="Arial" w:cs="Arial"/>
+          <w:sz w:val="22"/>
+          <w:szCs w:val="22"/>
+        </w:rPr>
+        <w:t>s watered</w:t>
       </w:r>
       <w:proofErr w:type="gramEnd"/>
       <w:r>
@@ -20560,7 +23516,7 @@
             <w:noProof/>
             <w:lang w:val="da-DK"/>
           </w:rPr>
-          <w:t>16</w:t>
+          <w:t>3</w:t>
         </w:r>
         <w:r>
           <w:fldChar w:fldCharType="end"/>
@@ -24168,6 +27124,7 @@
   <w:style w:type="character" w:default="1" w:styleId="DefaultParagraphFont">
     <w:name w:val="Default Paragraph Font"/>
     <w:uiPriority w:val="1"/>
+    <w:semiHidden/>
     <w:unhideWhenUsed/>
   </w:style>
   <w:style w:type="table" w:default="1" w:styleId="TableNormal">
@@ -24894,6 +27851,15 @@
 </file>
 
 <file path=customXml/item1.xml><?xml version="1.0" encoding="utf-8"?>
+<p:properties xmlns:p="http://schemas.microsoft.com/office/2006/metadata/properties" xmlns:xsi="http://www.w3.org/2001/XMLSchema-instance" xmlns:pc="http://schemas.microsoft.com/office/infopath/2007/PartnerControls">
+  <documentManagement>
+    <PublishingExpirationDate xmlns="http://schemas.microsoft.com/sharepoint/v3" xsi:nil="true"/>
+    <PublishingStartDate xmlns="http://schemas.microsoft.com/sharepoint/v3" xsi:nil="true"/>
+  </documentManagement>
+</p:properties>
+</file>
+
+<file path=customXml/item2.xml><?xml version="1.0" encoding="utf-8"?>
 <ct:contentTypeSchema xmlns:ct="http://schemas.microsoft.com/office/2006/metadata/contentType" xmlns:ma="http://schemas.microsoft.com/office/2006/metadata/properties/metaAttributes" ct:_="" ma:_="" ma:contentTypeName="Document" ma:contentTypeID="0x01010009E7C416E4093549895C6C2566A479FB" ma:contentTypeVersion="1" ma:contentTypeDescription="Create a new document." ma:contentTypeScope="" ma:versionID="7d0bd202bc8dc6f8eb93d5ac0eceb699">
   <xsd:schema xmlns:xsd="http://www.w3.org/2001/XMLSchema" xmlns:xs="http://www.w3.org/2001/XMLSchema" xmlns:p="http://schemas.microsoft.com/office/2006/metadata/properties" xmlns:ns1="http://schemas.microsoft.com/sharepoint/v3" targetNamespace="http://schemas.microsoft.com/office/2006/metadata/properties" ma:root="true" ma:fieldsID="ef2aa9ed40e72a78c3822fc753b43e87" ns1:_="">
     <xsd:import namespace="http://schemas.microsoft.com/sharepoint/v3"/>
@@ -25025,15 +27991,6 @@
 </ct:contentTypeSchema>
 </file>
 
-<file path=customXml/item2.xml><?xml version="1.0" encoding="utf-8"?>
-<p:properties xmlns:p="http://schemas.microsoft.com/office/2006/metadata/properties" xmlns:xsi="http://www.w3.org/2001/XMLSchema-instance" xmlns:pc="http://schemas.microsoft.com/office/infopath/2007/PartnerControls">
-  <documentManagement>
-    <PublishingExpirationDate xmlns="http://schemas.microsoft.com/sharepoint/v3" xsi:nil="true"/>
-    <PublishingStartDate xmlns="http://schemas.microsoft.com/sharepoint/v3" xsi:nil="true"/>
-  </documentManagement>
-</p:properties>
-</file>
-
 <file path=customXml/item3.xml><?xml version="1.0" encoding="utf-8"?>
 <?mso-contentType ?>
 <FormTemplates xmlns="http://schemas.microsoft.com/sharepoint/v3/contenttype/forms">
@@ -25081,6 +28038,16 @@
 </file>
 
 <file path=customXml/itemProps1.xml><?xml version="1.0" encoding="utf-8"?>
+<ds:datastoreItem xmlns:ds="http://schemas.openxmlformats.org/officeDocument/2006/customXml" ds:itemID="{B3EBB357-DA60-469A-B5F2-E35DF6FD1B0D}">
+  <ds:schemaRefs>
+    <ds:schemaRef ds:uri="http://schemas.microsoft.com/office/2006/metadata/properties"/>
+    <ds:schemaRef ds:uri="http://schemas.microsoft.com/office/infopath/2007/PartnerControls"/>
+    <ds:schemaRef ds:uri="http://schemas.microsoft.com/sharepoint/v3"/>
+  </ds:schemaRefs>
+</ds:datastoreItem>
+</file>
+
+<file path=customXml/itemProps2.xml><?xml version="1.0" encoding="utf-8"?>
 <ds:datastoreItem xmlns:ds="http://schemas.openxmlformats.org/officeDocument/2006/customXml" ds:itemID="{57CD7F8E-6C84-4BEE-9CF8-DE3DCD57EFEB}">
   <ds:schemaRefs>
     <ds:schemaRef ds:uri="http://schemas.microsoft.com/office/2006/metadata/contentType"/>
@@ -25098,16 +28065,6 @@
 </ds:datastoreItem>
 </file>
 
-<file path=customXml/itemProps2.xml><?xml version="1.0" encoding="utf-8"?>
-<ds:datastoreItem xmlns:ds="http://schemas.openxmlformats.org/officeDocument/2006/customXml" ds:itemID="{B3EBB357-DA60-469A-B5F2-E35DF6FD1B0D}">
-  <ds:schemaRefs>
-    <ds:schemaRef ds:uri="http://schemas.microsoft.com/office/2006/metadata/properties"/>
-    <ds:schemaRef ds:uri="http://schemas.microsoft.com/office/infopath/2007/PartnerControls"/>
-    <ds:schemaRef ds:uri="http://schemas.microsoft.com/sharepoint/v3"/>
-  </ds:schemaRefs>
-</ds:datastoreItem>
-</file>
-
 <file path=customXml/itemProps3.xml><?xml version="1.0" encoding="utf-8"?>
 <ds:datastoreItem xmlns:ds="http://schemas.openxmlformats.org/officeDocument/2006/customXml" ds:itemID="{36B18D59-688D-4806-A4EA-B7808C4D834E}">
   <ds:schemaRefs>
@@ -25117,7 +28074,7 @@
 </file>
 
 <file path=customXml/itemProps4.xml><?xml version="1.0" encoding="utf-8"?>
-<ds:datastoreItem xmlns:ds="http://schemas.openxmlformats.org/officeDocument/2006/customXml" ds:itemID="{A83D05D0-E787-43C6-AA82-0A14D2128AB6}">
+<ds:datastoreItem xmlns:ds="http://schemas.openxmlformats.org/officeDocument/2006/customXml" ds:itemID="{315003EE-1CEE-43C3-97D8-C40DF9DB8E2C}">
   <ds:schemaRefs>
     <ds:schemaRef ds:uri="http://schemas.openxmlformats.org/officeDocument/2006/bibliography"/>
   </ds:schemaRefs>

</xml_diff>

<commit_message>
Architecture diagram added in Project Report
</commit_message>
<xml_diff>
--- a/Documentation/ProjectReport/Project Report.docx
+++ b/Documentation/ProjectReport/Project Report.docx
@@ -369,14 +369,6 @@
         <w:spacing w:line="240" w:lineRule="auto"/>
         <w:jc w:val="center"/>
         <w:rPr>
-          <w:rFonts w:ascii="Times New Roman" w:eastAsia="Times New Roman" w:hAnsi="Times New Roman" w:cs="Times New Roman"/>
-          <w:sz w:val="24"/>
-          <w:szCs w:val="24"/>
-          <w:lang w:val="en-US"/>
-        </w:rPr>
-      </w:pPr>
-      <w:r>
-        <w:rPr>
           <w:rFonts w:ascii="Calibri" w:eastAsia="Times New Roman" w:hAnsi="Calibri" w:cs="Calibri"/>
           <w:b/>
           <w:bCs/>
@@ -385,9 +377,7 @@
           <w:szCs w:val="32"/>
           <w:lang w:val="en-US"/>
         </w:rPr>
-        <w:t>Students</w:t>
-      </w:r>
-      <w:proofErr w:type="gramStart"/>
+      </w:pPr>
       <w:r>
         <w:rPr>
           <w:rFonts w:ascii="Calibri" w:eastAsia="Times New Roman" w:hAnsi="Calibri" w:cs="Calibri"/>
@@ -398,23 +388,13 @@
           <w:szCs w:val="32"/>
           <w:lang w:val="en-US"/>
         </w:rPr>
-        <w:t>:</w:t>
-      </w:r>
-      <w:proofErr w:type="gramEnd"/>
-      <w:r>
-        <w:rPr>
-          <w:rFonts w:ascii="Calibri" w:eastAsia="Times New Roman" w:hAnsi="Calibri" w:cs="Calibri"/>
-          <w:b/>
-          <w:bCs/>
-          <w:color w:val="000000"/>
-          <w:sz w:val="32"/>
-          <w:szCs w:val="32"/>
-          <w:lang w:val="en-US"/>
-        </w:rPr>
-        <w:br/>
-      </w:r>
-      <w:proofErr w:type="spellStart"/>
-      <w:r>
+        <w:t>Students:</w:t>
+      </w:r>
+    </w:p>
+    <w:p>
+      <w:pPr>
+        <w:spacing w:line="240" w:lineRule="auto"/>
+        <w:jc w:val="center"/>
         <w:rPr>
           <w:rFonts w:ascii="Calibri" w:eastAsia="Times New Roman" w:hAnsi="Calibri" w:cs="Calibri"/>
           <w:color w:val="000000"/>
@@ -422,9 +402,7 @@
           <w:szCs w:val="28"/>
           <w:lang w:val="en-US"/>
         </w:rPr>
-        <w:t>Josipa</w:t>
-      </w:r>
-      <w:proofErr w:type="spellEnd"/>
+      </w:pPr>
       <w:r>
         <w:rPr>
           <w:rFonts w:ascii="Calibri" w:eastAsia="Times New Roman" w:hAnsi="Calibri" w:cs="Calibri"/>
@@ -433,7 +411,7 @@
           <w:szCs w:val="28"/>
           <w:lang w:val="en-US"/>
         </w:rPr>
-        <w:t xml:space="preserve"> </w:t>
+        <w:t xml:space="preserve">Angel </w:t>
       </w:r>
       <w:proofErr w:type="spellStart"/>
       <w:r>
@@ -444,7 +422,7 @@
           <w:szCs w:val="28"/>
           <w:lang w:val="en-US"/>
         </w:rPr>
-        <w:t>Babic</w:t>
+        <w:t>Iliyanov</w:t>
       </w:r>
       <w:proofErr w:type="spellEnd"/>
       <w:r>
@@ -455,7 +433,7 @@
           <w:szCs w:val="28"/>
           <w:lang w:val="en-US"/>
         </w:rPr>
-        <w:t xml:space="preserve"> – 266757</w:t>
+        <w:t xml:space="preserve"> Petrov – 266489</w:t>
       </w:r>
     </w:p>
     <w:p>
@@ -477,7 +455,7 @@
           <w:szCs w:val="28"/>
           <w:lang w:val="en-US"/>
         </w:rPr>
-        <w:t xml:space="preserve">Eduard </w:t>
+        <w:t xml:space="preserve">Christian </w:t>
       </w:r>
       <w:proofErr w:type="spellStart"/>
       <w:r>
@@ -488,7 +466,7 @@
           <w:szCs w:val="28"/>
           <w:lang w:val="en-US"/>
         </w:rPr>
-        <w:t>Nicolae</w:t>
+        <w:t>Schou</w:t>
       </w:r>
       <w:proofErr w:type="spellEnd"/>
       <w:r>
@@ -510,7 +488,7 @@
           <w:szCs w:val="28"/>
           <w:lang w:val="en-US"/>
         </w:rPr>
-        <w:t>Costea</w:t>
+        <w:t>Sørensen</w:t>
       </w:r>
       <w:proofErr w:type="spellEnd"/>
       <w:r>
@@ -521,22 +499,13 @@
           <w:szCs w:val="28"/>
           <w:lang w:val="en-US"/>
         </w:rPr>
-        <w:t xml:space="preserve"> -266078</w:t>
+        <w:t xml:space="preserve"> – 267142</w:t>
       </w:r>
     </w:p>
     <w:p>
       <w:pPr>
         <w:spacing w:line="240" w:lineRule="auto"/>
         <w:jc w:val="center"/>
-        <w:rPr>
-          <w:rFonts w:ascii="Times New Roman" w:eastAsia="Times New Roman" w:hAnsi="Times New Roman" w:cs="Times New Roman"/>
-          <w:sz w:val="24"/>
-          <w:szCs w:val="24"/>
-          <w:lang w:val="en-US"/>
-        </w:rPr>
-      </w:pPr>
-      <w:proofErr w:type="spellStart"/>
-      <w:r>
         <w:rPr>
           <w:rFonts w:ascii="Calibri" w:eastAsia="Times New Roman" w:hAnsi="Calibri" w:cs="Calibri"/>
           <w:color w:val="000000"/>
@@ -544,9 +513,8 @@
           <w:szCs w:val="28"/>
           <w:lang w:val="en-US"/>
         </w:rPr>
-        <w:t>Diyar</w:t>
-      </w:r>
-      <w:proofErr w:type="spellEnd"/>
+      </w:pPr>
+      <w:proofErr w:type="spellStart"/>
       <w:r>
         <w:rPr>
           <w:rFonts w:ascii="Calibri" w:eastAsia="Times New Roman" w:hAnsi="Calibri" w:cs="Calibri"/>
@@ -555,9 +523,9 @@
           <w:szCs w:val="28"/>
           <w:lang w:val="en-US"/>
         </w:rPr>
-        <w:t xml:space="preserve"> Hussein </w:t>
-      </w:r>
-      <w:proofErr w:type="spellStart"/>
+        <w:t>Diyar</w:t>
+      </w:r>
+      <w:proofErr w:type="spellEnd"/>
       <w:r>
         <w:rPr>
           <w:rFonts w:ascii="Calibri" w:eastAsia="Times New Roman" w:hAnsi="Calibri" w:cs="Calibri"/>
@@ -566,9 +534,9 @@
           <w:szCs w:val="28"/>
           <w:lang w:val="en-US"/>
         </w:rPr>
-        <w:t>Hussein</w:t>
-      </w:r>
-      <w:proofErr w:type="spellEnd"/>
+        <w:t xml:space="preserve"> Hussein </w:t>
+      </w:r>
+      <w:proofErr w:type="spellStart"/>
       <w:r>
         <w:rPr>
           <w:rFonts w:ascii="Calibri" w:eastAsia="Times New Roman" w:hAnsi="Calibri" w:cs="Calibri"/>
@@ -577,20 +545,9 @@
           <w:szCs w:val="28"/>
           <w:lang w:val="en-US"/>
         </w:rPr>
-        <w:t xml:space="preserve"> – 266352</w:t>
-      </w:r>
-    </w:p>
-    <w:p>
-      <w:pPr>
-        <w:spacing w:line="240" w:lineRule="auto"/>
-        <w:jc w:val="center"/>
-        <w:rPr>
-          <w:rFonts w:ascii="Times New Roman" w:eastAsia="Times New Roman" w:hAnsi="Times New Roman" w:cs="Times New Roman"/>
-          <w:sz w:val="24"/>
-          <w:szCs w:val="24"/>
-          <w:lang w:val="en-US"/>
-        </w:rPr>
-      </w:pPr>
+        <w:t>Hussein</w:t>
+      </w:r>
+      <w:proofErr w:type="spellEnd"/>
       <w:r>
         <w:rPr>
           <w:rFonts w:ascii="Calibri" w:eastAsia="Times New Roman" w:hAnsi="Calibri" w:cs="Calibri"/>
@@ -599,10 +556,13 @@
           <w:szCs w:val="28"/>
           <w:lang w:val="en-US"/>
         </w:rPr>
-        <w:t xml:space="preserve">Kenneth </w:t>
-      </w:r>
-      <w:proofErr w:type="spellStart"/>
-      <w:r>
+        <w:t xml:space="preserve"> – 266352</w:t>
+      </w:r>
+    </w:p>
+    <w:p>
+      <w:pPr>
+        <w:spacing w:line="240" w:lineRule="auto"/>
+        <w:jc w:val="center"/>
         <w:rPr>
           <w:rFonts w:ascii="Calibri" w:eastAsia="Times New Roman" w:hAnsi="Calibri" w:cs="Calibri"/>
           <w:color w:val="000000"/>
@@ -610,9 +570,7 @@
           <w:szCs w:val="28"/>
           <w:lang w:val="en-US"/>
         </w:rPr>
-        <w:t>Ulrik</w:t>
-      </w:r>
-      <w:proofErr w:type="spellEnd"/>
+      </w:pPr>
       <w:r>
         <w:rPr>
           <w:rFonts w:ascii="Calibri" w:eastAsia="Times New Roman" w:hAnsi="Calibri" w:cs="Calibri"/>
@@ -621,20 +579,9 @@
           <w:szCs w:val="28"/>
           <w:lang w:val="en-US"/>
         </w:rPr>
-        <w:t xml:space="preserve"> Petersen – 269379</w:t>
-      </w:r>
-    </w:p>
-    <w:p>
-      <w:pPr>
-        <w:spacing w:line="240" w:lineRule="auto"/>
-        <w:jc w:val="center"/>
-        <w:rPr>
-          <w:rFonts w:ascii="Times New Roman" w:eastAsia="Times New Roman" w:hAnsi="Times New Roman" w:cs="Times New Roman"/>
-          <w:sz w:val="24"/>
-          <w:szCs w:val="24"/>
-          <w:lang w:val="en-US"/>
-        </w:rPr>
-      </w:pPr>
+        <w:t xml:space="preserve">Eduard </w:t>
+      </w:r>
+      <w:proofErr w:type="spellStart"/>
       <w:r>
         <w:rPr>
           <w:rFonts w:ascii="Calibri" w:eastAsia="Times New Roman" w:hAnsi="Calibri" w:cs="Calibri"/>
@@ -643,9 +590,9 @@
           <w:szCs w:val="28"/>
           <w:lang w:val="en-US"/>
         </w:rPr>
-        <w:t xml:space="preserve">Angel </w:t>
-      </w:r>
-      <w:proofErr w:type="spellStart"/>
+        <w:t>Nicolae</w:t>
+      </w:r>
+      <w:proofErr w:type="spellEnd"/>
       <w:r>
         <w:rPr>
           <w:rFonts w:ascii="Calibri" w:eastAsia="Times New Roman" w:hAnsi="Calibri" w:cs="Calibri"/>
@@ -654,9 +601,9 @@
           <w:szCs w:val="28"/>
           <w:lang w:val="en-US"/>
         </w:rPr>
-        <w:t>Iliyanov</w:t>
-      </w:r>
-      <w:proofErr w:type="spellEnd"/>
+        <w:t xml:space="preserve"> </w:t>
+      </w:r>
+      <w:proofErr w:type="spellStart"/>
       <w:r>
         <w:rPr>
           <w:rFonts w:ascii="Calibri" w:eastAsia="Times New Roman" w:hAnsi="Calibri" w:cs="Calibri"/>
@@ -665,21 +612,9 @@
           <w:szCs w:val="28"/>
           <w:lang w:val="en-US"/>
         </w:rPr>
-        <w:t xml:space="preserve"> Petrov – 266489</w:t>
-      </w:r>
-    </w:p>
-    <w:p>
-      <w:pPr>
-        <w:spacing w:line="240" w:lineRule="auto"/>
-        <w:jc w:val="center"/>
-        <w:rPr>
-          <w:rFonts w:ascii="Times New Roman" w:eastAsia="Times New Roman" w:hAnsi="Times New Roman" w:cs="Times New Roman"/>
-          <w:sz w:val="24"/>
-          <w:szCs w:val="24"/>
-          <w:lang w:val="en-US"/>
-        </w:rPr>
-      </w:pPr>
-      <w:proofErr w:type="spellStart"/>
+        <w:t>Costea</w:t>
+      </w:r>
+      <w:proofErr w:type="spellEnd"/>
       <w:r>
         <w:rPr>
           <w:rFonts w:ascii="Calibri" w:eastAsia="Times New Roman" w:hAnsi="Calibri" w:cs="Calibri"/>
@@ -688,10 +623,13 @@
           <w:szCs w:val="28"/>
           <w:lang w:val="en-US"/>
         </w:rPr>
-        <w:t>Remedios</w:t>
-      </w:r>
-      <w:proofErr w:type="spellEnd"/>
-      <w:r>
+        <w:t xml:space="preserve"> -266078</w:t>
+      </w:r>
+    </w:p>
+    <w:p>
+      <w:pPr>
+        <w:spacing w:line="240" w:lineRule="auto"/>
+        <w:jc w:val="center"/>
         <w:rPr>
           <w:rFonts w:ascii="Calibri" w:eastAsia="Times New Roman" w:hAnsi="Calibri" w:cs="Calibri"/>
           <w:color w:val="000000"/>
@@ -699,9 +637,7 @@
           <w:szCs w:val="28"/>
           <w:lang w:val="en-US"/>
         </w:rPr>
-        <w:t xml:space="preserve"> Pastor </w:t>
-      </w:r>
-      <w:proofErr w:type="spellStart"/>
+      </w:pPr>
       <w:r>
         <w:rPr>
           <w:rFonts w:ascii="Calibri" w:eastAsia="Times New Roman" w:hAnsi="Calibri" w:cs="Calibri"/>
@@ -710,9 +646,9 @@
           <w:szCs w:val="28"/>
           <w:lang w:val="en-US"/>
         </w:rPr>
-        <w:t>Molines</w:t>
-      </w:r>
-      <w:proofErr w:type="spellEnd"/>
+        <w:t xml:space="preserve">Erika Monica- </w:t>
+      </w:r>
+      <w:proofErr w:type="spellStart"/>
       <w:r>
         <w:rPr>
           <w:rFonts w:ascii="Calibri" w:eastAsia="Times New Roman" w:hAnsi="Calibri" w:cs="Calibri"/>
@@ -721,21 +657,9 @@
           <w:szCs w:val="28"/>
           <w:lang w:val="en-US"/>
         </w:rPr>
-        <w:t xml:space="preserve"> – 266100</w:t>
-      </w:r>
-    </w:p>
-    <w:p>
-      <w:pPr>
-        <w:spacing w:line="240" w:lineRule="auto"/>
-        <w:jc w:val="center"/>
-        <w:rPr>
-          <w:rFonts w:ascii="Times New Roman" w:eastAsia="Times New Roman" w:hAnsi="Times New Roman" w:cs="Times New Roman"/>
-          <w:sz w:val="24"/>
-          <w:szCs w:val="24"/>
-          <w:lang w:val="en-US"/>
-        </w:rPr>
-      </w:pPr>
-      <w:proofErr w:type="spellStart"/>
+        <w:t>Szasz</w:t>
+      </w:r>
+      <w:proofErr w:type="spellEnd"/>
       <w:r>
         <w:rPr>
           <w:rFonts w:ascii="Calibri" w:eastAsia="Times New Roman" w:hAnsi="Calibri" w:cs="Calibri"/>
@@ -744,9 +668,21 @@
           <w:szCs w:val="28"/>
           <w:lang w:val="en-US"/>
         </w:rPr>
-        <w:t>Ionel-Cristinel</w:t>
-      </w:r>
-      <w:proofErr w:type="spellEnd"/>
+        <w:t>- 280201</w:t>
+      </w:r>
+    </w:p>
+    <w:p>
+      <w:pPr>
+        <w:spacing w:line="240" w:lineRule="auto"/>
+        <w:jc w:val="center"/>
+        <w:rPr>
+          <w:rFonts w:ascii="Times New Roman" w:eastAsia="Times New Roman" w:hAnsi="Times New Roman" w:cs="Times New Roman"/>
+          <w:sz w:val="24"/>
+          <w:szCs w:val="24"/>
+          <w:lang w:val="en-US"/>
+        </w:rPr>
+      </w:pPr>
+      <w:proofErr w:type="spellStart"/>
       <w:r>
         <w:rPr>
           <w:rFonts w:ascii="Calibri" w:eastAsia="Times New Roman" w:hAnsi="Calibri" w:cs="Calibri"/>
@@ -755,9 +691,9 @@
           <w:szCs w:val="28"/>
           <w:lang w:val="en-US"/>
         </w:rPr>
-        <w:t xml:space="preserve"> </w:t>
-      </w:r>
-      <w:proofErr w:type="spellStart"/>
+        <w:t>Ionel-Cristinel</w:t>
+      </w:r>
+      <w:proofErr w:type="spellEnd"/>
       <w:r>
         <w:rPr>
           <w:rFonts w:ascii="Calibri" w:eastAsia="Times New Roman" w:hAnsi="Calibri" w:cs="Calibri"/>
@@ -766,9 +702,9 @@
           <w:szCs w:val="28"/>
           <w:lang w:val="en-US"/>
         </w:rPr>
-        <w:t>Putinica</w:t>
-      </w:r>
-      <w:proofErr w:type="spellEnd"/>
+        <w:t xml:space="preserve"> </w:t>
+      </w:r>
+      <w:proofErr w:type="spellStart"/>
       <w:r>
         <w:rPr>
           <w:rFonts w:ascii="Calibri" w:eastAsia="Times New Roman" w:hAnsi="Calibri" w:cs="Calibri"/>
@@ -777,20 +713,9 @@
           <w:szCs w:val="28"/>
           <w:lang w:val="en-US"/>
         </w:rPr>
-        <w:t xml:space="preserve"> – 266123</w:t>
-      </w:r>
-    </w:p>
-    <w:p>
-      <w:pPr>
-        <w:spacing w:line="240" w:lineRule="auto"/>
-        <w:jc w:val="center"/>
-        <w:rPr>
-          <w:rFonts w:ascii="Times New Roman" w:eastAsia="Times New Roman" w:hAnsi="Times New Roman" w:cs="Times New Roman"/>
-          <w:sz w:val="24"/>
-          <w:szCs w:val="24"/>
-          <w:lang w:val="en-US"/>
-        </w:rPr>
-      </w:pPr>
+        <w:t>Putinica</w:t>
+      </w:r>
+      <w:proofErr w:type="spellEnd"/>
       <w:r>
         <w:rPr>
           <w:rFonts w:ascii="Calibri" w:eastAsia="Times New Roman" w:hAnsi="Calibri" w:cs="Calibri"/>
@@ -799,8 +724,20 @@
           <w:szCs w:val="28"/>
           <w:lang w:val="en-US"/>
         </w:rPr>
-        <w:t xml:space="preserve">Erika Monica- </w:t>
-      </w:r>
+        <w:t xml:space="preserve"> – 266123</w:t>
+      </w:r>
+    </w:p>
+    <w:p>
+      <w:pPr>
+        <w:spacing w:line="240" w:lineRule="auto"/>
+        <w:jc w:val="center"/>
+        <w:rPr>
+          <w:rFonts w:ascii="Times New Roman" w:eastAsia="Times New Roman" w:hAnsi="Times New Roman" w:cs="Times New Roman"/>
+          <w:sz w:val="24"/>
+          <w:szCs w:val="24"/>
+          <w:lang w:val="en-US"/>
+        </w:rPr>
+      </w:pPr>
       <w:proofErr w:type="spellStart"/>
       <w:r>
         <w:rPr>
@@ -810,7 +747,7 @@
           <w:szCs w:val="28"/>
           <w:lang w:val="en-US"/>
         </w:rPr>
-        <w:t>Szasz</w:t>
+        <w:t>Josipa</w:t>
       </w:r>
       <w:proofErr w:type="spellEnd"/>
       <w:r>
@@ -821,20 +758,9 @@
           <w:szCs w:val="28"/>
           <w:lang w:val="en-US"/>
         </w:rPr>
-        <w:t>- 280201</w:t>
-      </w:r>
-    </w:p>
-    <w:p>
-      <w:pPr>
-        <w:spacing w:line="240" w:lineRule="auto"/>
-        <w:jc w:val="center"/>
-        <w:rPr>
-          <w:rFonts w:ascii="Times New Roman" w:eastAsia="Times New Roman" w:hAnsi="Times New Roman" w:cs="Times New Roman"/>
-          <w:sz w:val="24"/>
-          <w:szCs w:val="24"/>
-          <w:lang w:val="en-US"/>
-        </w:rPr>
-      </w:pPr>
+        <w:t xml:space="preserve"> </w:t>
+      </w:r>
+      <w:proofErr w:type="spellStart"/>
       <w:r>
         <w:rPr>
           <w:rFonts w:ascii="Calibri" w:eastAsia="Times New Roman" w:hAnsi="Calibri" w:cs="Calibri"/>
@@ -843,9 +769,9 @@
           <w:szCs w:val="28"/>
           <w:lang w:val="en-US"/>
         </w:rPr>
-        <w:t xml:space="preserve">Christian </w:t>
-      </w:r>
-      <w:proofErr w:type="spellStart"/>
+        <w:t>Babic</w:t>
+      </w:r>
+      <w:proofErr w:type="spellEnd"/>
       <w:r>
         <w:rPr>
           <w:rFonts w:ascii="Calibri" w:eastAsia="Times New Roman" w:hAnsi="Calibri" w:cs="Calibri"/>
@@ -854,10 +780,13 @@
           <w:szCs w:val="28"/>
           <w:lang w:val="en-US"/>
         </w:rPr>
-        <w:t>Schou</w:t>
-      </w:r>
-      <w:proofErr w:type="spellEnd"/>
-      <w:r>
+        <w:t xml:space="preserve"> – 266757</w:t>
+      </w:r>
+    </w:p>
+    <w:p>
+      <w:pPr>
+        <w:spacing w:line="240" w:lineRule="auto"/>
+        <w:jc w:val="center"/>
         <w:rPr>
           <w:rFonts w:ascii="Calibri" w:eastAsia="Times New Roman" w:hAnsi="Calibri" w:cs="Calibri"/>
           <w:color w:val="000000"/>
@@ -865,9 +794,7 @@
           <w:szCs w:val="28"/>
           <w:lang w:val="en-US"/>
         </w:rPr>
-        <w:t xml:space="preserve"> </w:t>
-      </w:r>
-      <w:proofErr w:type="spellStart"/>
+      </w:pPr>
       <w:r>
         <w:rPr>
           <w:rFonts w:ascii="Calibri" w:eastAsia="Times New Roman" w:hAnsi="Calibri" w:cs="Calibri"/>
@@ -876,9 +803,9 @@
           <w:szCs w:val="28"/>
           <w:lang w:val="en-US"/>
         </w:rPr>
-        <w:t>Sørensen</w:t>
-      </w:r>
-      <w:proofErr w:type="spellEnd"/>
+        <w:t xml:space="preserve">Kenneth </w:t>
+      </w:r>
+      <w:proofErr w:type="spellStart"/>
       <w:r>
         <w:rPr>
           <w:rFonts w:ascii="Calibri" w:eastAsia="Times New Roman" w:hAnsi="Calibri" w:cs="Calibri"/>
@@ -887,20 +814,9 @@
           <w:szCs w:val="28"/>
           <w:lang w:val="en-US"/>
         </w:rPr>
-        <w:t xml:space="preserve"> – 267142</w:t>
-      </w:r>
-    </w:p>
-    <w:p>
-      <w:pPr>
-        <w:spacing w:after="160" w:line="259" w:lineRule="auto"/>
-        <w:jc w:val="center"/>
-        <w:rPr>
-          <w:b/>
-          <w:sz w:val="32"/>
-          <w:szCs w:val="32"/>
-          <w:lang w:val="en-US"/>
-        </w:rPr>
-      </w:pPr>
+        <w:t>Ulrik</w:t>
+      </w:r>
+      <w:proofErr w:type="spellEnd"/>
       <w:r>
         <w:rPr>
           <w:rFonts w:ascii="Calibri" w:eastAsia="Times New Roman" w:hAnsi="Calibri" w:cs="Calibri"/>
@@ -909,9 +825,20 @@
           <w:szCs w:val="28"/>
           <w:lang w:val="en-US"/>
         </w:rPr>
-        <w:t xml:space="preserve">Mihai </w:t>
-      </w:r>
-      <w:proofErr w:type="spellStart"/>
+        <w:t xml:space="preserve"> Petersen – 269379</w:t>
+      </w:r>
+    </w:p>
+    <w:p>
+      <w:pPr>
+        <w:spacing w:line="240" w:lineRule="auto"/>
+        <w:jc w:val="center"/>
+        <w:rPr>
+          <w:rFonts w:ascii="Times New Roman" w:eastAsia="Times New Roman" w:hAnsi="Times New Roman" w:cs="Times New Roman"/>
+          <w:sz w:val="24"/>
+          <w:szCs w:val="24"/>
+          <w:lang w:val="en-US"/>
+        </w:rPr>
+      </w:pPr>
       <w:r>
         <w:rPr>
           <w:rFonts w:ascii="Calibri" w:eastAsia="Times New Roman" w:hAnsi="Calibri" w:cs="Calibri"/>
@@ -920,9 +847,9 @@
           <w:szCs w:val="28"/>
           <w:lang w:val="en-US"/>
         </w:rPr>
-        <w:t>Tirtara</w:t>
-      </w:r>
-      <w:proofErr w:type="spellEnd"/>
+        <w:t xml:space="preserve">Mihai </w:t>
+      </w:r>
+      <w:proofErr w:type="spellStart"/>
       <w:r>
         <w:rPr>
           <w:rFonts w:ascii="Calibri" w:eastAsia="Times New Roman" w:hAnsi="Calibri" w:cs="Calibri"/>
@@ -931,8 +858,9 @@
           <w:szCs w:val="28"/>
           <w:lang w:val="en-US"/>
         </w:rPr>
-        <w:t xml:space="preserve"> - 266097</w:t>
-      </w:r>
+        <w:t>Tirtara</w:t>
+      </w:r>
+      <w:proofErr w:type="spellEnd"/>
       <w:r>
         <w:rPr>
           <w:rFonts w:ascii="Calibri" w:eastAsia="Times New Roman" w:hAnsi="Calibri" w:cs="Calibri"/>
@@ -941,6 +869,72 @@
           <w:szCs w:val="28"/>
           <w:lang w:val="en-US"/>
         </w:rPr>
+        <w:t xml:space="preserve"> - 266097</w:t>
+      </w:r>
+    </w:p>
+    <w:p>
+      <w:pPr>
+        <w:spacing w:line="240" w:lineRule="auto"/>
+        <w:jc w:val="center"/>
+        <w:rPr>
+          <w:rFonts w:ascii="Times New Roman" w:eastAsia="Times New Roman" w:hAnsi="Times New Roman" w:cs="Times New Roman"/>
+          <w:sz w:val="24"/>
+          <w:szCs w:val="24"/>
+          <w:lang w:val="en-US"/>
+        </w:rPr>
+      </w:pPr>
+      <w:proofErr w:type="spellStart"/>
+      <w:r>
+        <w:rPr>
+          <w:rFonts w:ascii="Calibri" w:eastAsia="Times New Roman" w:hAnsi="Calibri" w:cs="Calibri"/>
+          <w:color w:val="000000"/>
+          <w:sz w:val="28"/>
+          <w:szCs w:val="28"/>
+          <w:lang w:val="en-US"/>
+        </w:rPr>
+        <w:t>Remedios</w:t>
+      </w:r>
+      <w:proofErr w:type="spellEnd"/>
+      <w:r>
+        <w:rPr>
+          <w:rFonts w:ascii="Calibri" w:eastAsia="Times New Roman" w:hAnsi="Calibri" w:cs="Calibri"/>
+          <w:color w:val="000000"/>
+          <w:sz w:val="28"/>
+          <w:szCs w:val="28"/>
+          <w:lang w:val="en-US"/>
+        </w:rPr>
+        <w:t xml:space="preserve"> Pastor </w:t>
+      </w:r>
+      <w:proofErr w:type="spellStart"/>
+      <w:r>
+        <w:rPr>
+          <w:rFonts w:ascii="Calibri" w:eastAsia="Times New Roman" w:hAnsi="Calibri" w:cs="Calibri"/>
+          <w:color w:val="000000"/>
+          <w:sz w:val="28"/>
+          <w:szCs w:val="28"/>
+          <w:lang w:val="en-US"/>
+        </w:rPr>
+        <w:t>Molines</w:t>
+      </w:r>
+      <w:proofErr w:type="spellEnd"/>
+      <w:r>
+        <w:rPr>
+          <w:rFonts w:ascii="Calibri" w:eastAsia="Times New Roman" w:hAnsi="Calibri" w:cs="Calibri"/>
+          <w:color w:val="000000"/>
+          <w:sz w:val="28"/>
+          <w:szCs w:val="28"/>
+          <w:lang w:val="en-US"/>
+        </w:rPr>
+        <w:t xml:space="preserve"> – 266100</w:t>
+      </w:r>
+      <w:r>
+        <w:rPr>
+          <w:rFonts w:ascii="Calibri" w:eastAsia="Times New Roman" w:hAnsi="Calibri" w:cs="Calibri"/>
+          <w:color w:val="000000"/>
+          <w:sz w:val="28"/>
+          <w:szCs w:val="28"/>
+          <w:lang w:val="en-US"/>
+        </w:rPr>
         <w:br/>
       </w:r>
     </w:p>
@@ -1096,6 +1090,7 @@
           <w:szCs w:val="28"/>
           <w:lang w:val="en-US"/>
         </w:rPr>
+        <w:lastRenderedPageBreak/>
         <w:t>Table of content</w:t>
       </w:r>
     </w:p>
@@ -3191,6 +3186,7 @@
         <w:rPr>
           <w:lang w:val="en-US"/>
         </w:rPr>
+        <w:lastRenderedPageBreak/>
         <w:br w:type="page"/>
       </w:r>
     </w:p>
@@ -6999,6 +6995,27 @@
         <w:t xml:space="preserve"> Functional Requirements</w:t>
       </w:r>
     </w:p>
+    <w:p>
+      <w:pPr>
+        <w:spacing w:after="160" w:line="259" w:lineRule="auto"/>
+        <w:rPr>
+          <w:i/>
+          <w:iCs/>
+          <w:color w:val="44546A" w:themeColor="text2"/>
+          <w:sz w:val="18"/>
+          <w:szCs w:val="18"/>
+        </w:rPr>
+      </w:pPr>
+      <w:r>
+        <w:br w:type="page"/>
+      </w:r>
+    </w:p>
+    <w:p>
+      <w:pPr>
+        <w:pStyle w:val="Caption"/>
+        <w:jc w:val="center"/>
+      </w:pPr>
+    </w:p>
     <w:tbl>
       <w:tblPr>
         <w:tblW w:w="9715" w:type="dxa"/>
@@ -7801,7 +7818,6 @@
                 <w:szCs w:val="22"/>
                 <w:lang w:val="en-US"/>
               </w:rPr>
-              <w:lastRenderedPageBreak/>
               <w:t>19</w:t>
             </w:r>
           </w:p>
@@ -8270,16 +8286,18 @@
     </w:tbl>
     <w:p>
       <w:pPr>
-        <w:spacing w:after="160" w:line="259" w:lineRule="auto"/>
-        <w:rPr>
-          <w:lang w:val="en-US"/>
-        </w:rPr>
-      </w:pPr>
-      <w:r>
-        <w:rPr>
-          <w:lang w:val="en-US"/>
-        </w:rPr>
-        <w:br w:type="page"/>
+        <w:pStyle w:val="Caption"/>
+        <w:jc w:val="center"/>
+      </w:pPr>
+      <w:r>
+        <w:br/>
+        <w:t>Table 3</w:t>
+      </w:r>
+      <w:r>
+        <w:t>: Functional Requirements</w:t>
+      </w:r>
+      <w:r>
+        <w:t xml:space="preserve"> – Android application</w:t>
       </w:r>
     </w:p>
     <w:p>
@@ -8293,7 +8311,6 @@
         <w:rPr>
           <w:lang w:val="en-US"/>
         </w:rPr>
-        <w:lastRenderedPageBreak/>
         <w:t>Non-Functional Requirements</w:t>
       </w:r>
     </w:p>
@@ -9250,6 +9267,7 @@
                 <w:szCs w:val="22"/>
                 <w:lang w:val="en-US"/>
               </w:rPr>
+              <w:lastRenderedPageBreak/>
               <w:t>7</w:t>
             </w:r>
           </w:p>
@@ -10614,7 +10632,6 @@
                 <w:szCs w:val="22"/>
                 <w:lang w:val="en-US"/>
               </w:rPr>
-              <w:lastRenderedPageBreak/>
               <w:t>18</w:t>
             </w:r>
           </w:p>
@@ -11667,7 +11684,6 @@
         <w:jc w:val="center"/>
       </w:pPr>
       <w:r>
-        <w:lastRenderedPageBreak/>
         <w:t xml:space="preserve">Table 6: Use Case – View </w:t>
       </w:r>
       <w:r>
@@ -11703,6 +11719,7 @@
               <w:rPr>
                 <w:lang w:val="en-US"/>
               </w:rPr>
+              <w:lastRenderedPageBreak/>
               <w:t>Use Case</w:t>
             </w:r>
           </w:p>
@@ -14386,6 +14403,14 @@
     </w:p>
     <w:p>
       <w:pPr>
+        <w:spacing w:after="160" w:line="259" w:lineRule="auto"/>
+        <w:rPr>
+          <w:lang w:val="en-US"/>
+        </w:rPr>
+      </w:pPr>
+    </w:p>
+    <w:p>
+      <w:pPr>
         <w:pStyle w:val="Caption"/>
         <w:jc w:val="center"/>
       </w:pPr>
@@ -15057,7 +15082,7 @@
         </w:rPr>
         <w:lastRenderedPageBreak/>
         <w:pict w14:anchorId="5E6CBF6A">
-          <v:shape id="_x0000_s1028" type="#_x0000_t75" style="position:absolute;left:0;text-align:left;margin-left:34.5pt;margin-top:24.6pt;width:415.1pt;height:200.05pt;z-index:-251647488;mso-position-horizontal-relative:text;mso-position-vertical-relative:text;mso-width-relative:page;mso-height-relative:page" wrapcoords="-34 0 -34 21531 21600 21531 21600 0 -34 0">
+          <v:shape id="_x0000_s1028" type="#_x0000_t75" style="position:absolute;left:0;text-align:left;margin-left:34.5pt;margin-top:24.6pt;width:415.1pt;height:200.05pt;z-index:-251646464;mso-position-horizontal-relative:text;mso-position-vertical-relative:text;mso-width-relative:page;mso-height-relative:page" wrapcoords="-34 0 -34 21531 21600 21531 21600 0 -34 0">
             <v:imagedata r:id="rId16" o:title="Sequence Diagram0"/>
             <w10:wrap type="through"/>
           </v:shape>
@@ -15233,7 +15258,7 @@
         </w:rPr>
         <w:lastRenderedPageBreak/>
         <w:drawing>
-          <wp:anchor distT="0" distB="0" distL="114300" distR="114300" simplePos="0" relativeHeight="251667968" behindDoc="0" locked="0" layoutInCell="1" allowOverlap="1" wp14:anchorId="6EFEB514" wp14:editId="08DF6E85">
+          <wp:anchor distT="0" distB="0" distL="114300" distR="114300" simplePos="0" relativeHeight="251666944" behindDoc="0" locked="0" layoutInCell="1" allowOverlap="1" wp14:anchorId="6EFEB514" wp14:editId="08DF6E85">
             <wp:simplePos x="0" y="0"/>
             <wp:positionH relativeFrom="margin">
               <wp:align>center</wp:align>
@@ -15643,10 +15668,58 @@
       </w:pPr>
       <w:r>
         <w:rPr>
-          <w:sz w:val="22"/>
-          <w:szCs w:val="22"/>
-        </w:rPr>
-        <w:t xml:space="preserve">Regarding the requirements of SEP4, the project was divided in three main sections, each having different specifications. </w:t>
+          <w:noProof/>
+          <w:sz w:val="22"/>
+          <w:szCs w:val="22"/>
+        </w:rPr>
+        <w:drawing>
+          <wp:inline distT="0" distB="0" distL="0" distR="0" wp14:anchorId="0CD88141" wp14:editId="7ADA76EF">
+            <wp:extent cx="6134100" cy="1554480"/>
+            <wp:effectExtent l="0" t="0" r="0" b="7620"/>
+            <wp:docPr id="31" name="Picture 31"/>
+            <wp:cNvGraphicFramePr>
+              <a:graphicFrameLocks xmlns:a="http://schemas.openxmlformats.org/drawingml/2006/main" noChangeAspect="1"/>
+            </wp:cNvGraphicFramePr>
+            <a:graphic xmlns:a="http://schemas.openxmlformats.org/drawingml/2006/main">
+              <a:graphicData uri="http://schemas.openxmlformats.org/drawingml/2006/picture">
+                <pic:pic xmlns:pic="http://schemas.openxmlformats.org/drawingml/2006/picture">
+                  <pic:nvPicPr>
+                    <pic:cNvPr id="0" name="Picture 6"/>
+                    <pic:cNvPicPr>
+                      <a:picLocks noChangeAspect="1" noChangeArrowheads="1"/>
+                    </pic:cNvPicPr>
+                  </pic:nvPicPr>
+                  <pic:blipFill>
+                    <a:blip r:embed="rId18" cstate="print">
+                      <a:extLst>
+                        <a:ext uri="{28A0092B-C50C-407E-A947-70E740481C1C}">
+                          <a14:useLocalDpi xmlns:a14="http://schemas.microsoft.com/office/drawing/2010/main" val="0"/>
+                        </a:ext>
+                      </a:extLst>
+                    </a:blip>
+                    <a:srcRect/>
+                    <a:stretch>
+                      <a:fillRect/>
+                    </a:stretch>
+                  </pic:blipFill>
+                  <pic:spPr bwMode="auto">
+                    <a:xfrm>
+                      <a:off x="0" y="0"/>
+                      <a:ext cx="6134100" cy="1554480"/>
+                    </a:xfrm>
+                    <a:prstGeom prst="rect">
+                      <a:avLst/>
+                    </a:prstGeom>
+                    <a:noFill/>
+                    <a:ln>
+                      <a:noFill/>
+                    </a:ln>
+                  </pic:spPr>
+                </pic:pic>
+              </a:graphicData>
+            </a:graphic>
+          </wp:inline>
+        </w:drawing>
       </w:r>
     </w:p>
     <w:p>
@@ -15660,18 +15733,20 @@
           <w:szCs w:val="22"/>
         </w:rPr>
       </w:pPr>
-    </w:p>
-    <w:p>
-      <w:pPr>
-        <w:pStyle w:val="Default"/>
-        <w:spacing w:before="100" w:beforeAutospacing="1" w:after="100" w:afterAutospacing="1" w:line="360" w:lineRule="auto"/>
-        <w:contextualSpacing/>
-        <w:jc w:val="both"/>
-        <w:rPr>
-          <w:sz w:val="22"/>
-          <w:szCs w:val="22"/>
-        </w:rPr>
-      </w:pPr>
+      <w:r>
+        <w:rPr>
+          <w:sz w:val="22"/>
+          <w:szCs w:val="22"/>
+        </w:rPr>
+        <w:t>Regarding the requirements of SEP4, the project was divided in three main sections, each h</w:t>
+      </w:r>
+      <w:r>
+        <w:rPr>
+          <w:sz w:val="22"/>
+          <w:szCs w:val="22"/>
+        </w:rPr>
+        <w:t>aving different specifications.</w:t>
+      </w:r>
     </w:p>
     <w:p>
       <w:pPr>
@@ -15679,31 +15754,30 @@
       </w:pPr>
       <w:bookmarkStart w:id="8" w:name="_Toc8296290"/>
       <w:r>
+        <w:rPr>
+          <w:noProof/>
+        </w:rPr>
+        <w:lastRenderedPageBreak/>
+        <w:pict w14:anchorId="55FD1AA9">
+          <v:shape id="_x0000_s1030" type="#_x0000_t75" style="position:absolute;left:0;text-align:left;margin-left:8.6pt;margin-top:28.6pt;width:484.2pt;height:329.4pt;z-index:-251644416;mso-position-horizontal-relative:text;mso-position-vertical-relative:text;mso-width-relative:page;mso-height-relative:page" wrapcoords="-33 0 -33 21551 21600 21551 21600 0 -33 0">
+            <v:imagedata r:id="rId19" o:title="Architecture"/>
+            <w10:wrap type="through"/>
+          </v:shape>
+        </w:pict>
+      </w:r>
+      <w:r>
         <w:t>Architecture</w:t>
       </w:r>
       <w:r>
         <w:t xml:space="preserve"> Diagram</w:t>
       </w:r>
+      <w:bookmarkStart w:id="9" w:name="_Toc8296291"/>
       <w:bookmarkEnd w:id="8"/>
     </w:p>
     <w:p>
-      <w:r>
-        <w:t>//</w:t>
-      </w:r>
-      <w:proofErr w:type="gramStart"/>
-      <w:r>
-        <w:t>TODO :</w:t>
-      </w:r>
-      <w:proofErr w:type="gramEnd"/>
-      <w:r>
-        <w:t xml:space="preserve"> Figure out where to put Architecture Diagram</w:t>
-      </w:r>
-    </w:p>
-    <w:p>
       <w:pPr>
         <w:pStyle w:val="Heading2"/>
       </w:pPr>
-      <w:bookmarkStart w:id="9" w:name="_Toc8296291"/>
       <w:r>
         <w:t>Sequence Diagram</w:t>
       </w:r>
@@ -15736,7 +15810,6 @@
         <w:rPr>
           <w:lang w:val="en-US"/>
         </w:rPr>
-        <w:lastRenderedPageBreak/>
         <w:t>IoT</w:t>
       </w:r>
       <w:proofErr w:type="spellEnd"/>
@@ -15832,7 +15905,7 @@
           <w:lang w:eastAsia="en-US"/>
         </w:rPr>
         <w:drawing>
-          <wp:anchor distT="0" distB="0" distL="0" distR="0" simplePos="0" relativeHeight="251646464" behindDoc="0" locked="0" layoutInCell="1" allowOverlap="1" wp14:anchorId="06DDB7A6" wp14:editId="02DB172D">
+          <wp:anchor distT="0" distB="0" distL="0" distR="0" simplePos="0" relativeHeight="251645440" behindDoc="0" locked="0" layoutInCell="1" allowOverlap="1" wp14:anchorId="06DDB7A6" wp14:editId="02DB172D">
             <wp:simplePos x="0" y="0"/>
             <wp:positionH relativeFrom="page">
               <wp:posOffset>914400</wp:posOffset>
@@ -15855,7 +15928,7 @@
                     <pic:cNvPicPr/>
                   </pic:nvPicPr>
                   <pic:blipFill>
-                    <a:blip r:embed="rId18" cstate="print"/>
+                    <a:blip r:embed="rId20" cstate="print"/>
                     <a:stretch>
                       <a:fillRect/>
                     </a:stretch>
@@ -16017,6 +16090,7 @@
           <w:sz w:val="22"/>
           <w:szCs w:val="22"/>
         </w:rPr>
+        <w:lastRenderedPageBreak/>
         <w:t>The model classes are used to encapsulate data for users, plant profiles and plant sensors respectively.</w:t>
       </w:r>
     </w:p>
@@ -16039,7 +16113,6 @@
           <w:sz w:val="22"/>
           <w:szCs w:val="22"/>
         </w:rPr>
-        <w:lastRenderedPageBreak/>
         <w:t xml:space="preserve">The </w:t>
       </w:r>
       <w:proofErr w:type="spellStart"/>
@@ -16862,7 +16935,7 @@
           <w:lang w:eastAsia="en-US"/>
         </w:rPr>
         <w:drawing>
-          <wp:anchor distT="0" distB="0" distL="0" distR="0" simplePos="0" relativeHeight="251647488" behindDoc="0" locked="0" layoutInCell="1" allowOverlap="1" wp14:anchorId="38D900D4" wp14:editId="7801988F">
+          <wp:anchor distT="0" distB="0" distL="0" distR="0" simplePos="0" relativeHeight="251646464" behindDoc="0" locked="0" layoutInCell="1" allowOverlap="1" wp14:anchorId="38D900D4" wp14:editId="7801988F">
             <wp:simplePos x="0" y="0"/>
             <wp:positionH relativeFrom="page">
               <wp:posOffset>1371600</wp:posOffset>
@@ -16885,7 +16958,7 @@
                     <pic:cNvPicPr/>
                   </pic:nvPicPr>
                   <pic:blipFill>
-                    <a:blip r:embed="rId19" cstate="print"/>
+                    <a:blip r:embed="rId21" cstate="print"/>
                     <a:stretch>
                       <a:fillRect/>
                     </a:stretch>
@@ -17052,7 +17125,7 @@
                     <pic:cNvPicPr/>
                   </pic:nvPicPr>
                   <pic:blipFill>
-                    <a:blip r:embed="rId20" cstate="print"/>
+                    <a:blip r:embed="rId22" cstate="print"/>
                     <a:stretch>
                       <a:fillRect/>
                     </a:stretch>
@@ -17162,7 +17235,7 @@
         </w:rPr>
         <w:lastRenderedPageBreak/>
         <w:drawing>
-          <wp:anchor distT="0" distB="0" distL="0" distR="0" simplePos="0" relativeHeight="251648512" behindDoc="0" locked="0" layoutInCell="1" allowOverlap="1" wp14:anchorId="0FCCDCAA" wp14:editId="413A2526">
+          <wp:anchor distT="0" distB="0" distL="0" distR="0" simplePos="0" relativeHeight="251647488" behindDoc="0" locked="0" layoutInCell="1" allowOverlap="1" wp14:anchorId="0FCCDCAA" wp14:editId="413A2526">
             <wp:simplePos x="0" y="0"/>
             <wp:positionH relativeFrom="page">
               <wp:posOffset>914400</wp:posOffset>
@@ -17185,7 +17258,7 @@
                     <pic:cNvPicPr/>
                   </pic:nvPicPr>
                   <pic:blipFill>
-                    <a:blip r:embed="rId21" cstate="print"/>
+                    <a:blip r:embed="rId23" cstate="print"/>
                     <a:stretch>
                       <a:fillRect/>
                     </a:stretch>
@@ -17371,7 +17444,7 @@
           <w:lang w:eastAsia="en-US"/>
         </w:rPr>
         <w:drawing>
-          <wp:anchor distT="0" distB="0" distL="0" distR="0" simplePos="0" relativeHeight="251649536" behindDoc="0" locked="0" layoutInCell="1" allowOverlap="1" wp14:anchorId="6EAFEFE7" wp14:editId="6E936D99">
+          <wp:anchor distT="0" distB="0" distL="0" distR="0" simplePos="0" relativeHeight="251648512" behindDoc="0" locked="0" layoutInCell="1" allowOverlap="1" wp14:anchorId="6EAFEFE7" wp14:editId="6E936D99">
             <wp:simplePos x="0" y="0"/>
             <wp:positionH relativeFrom="page">
               <wp:posOffset>1190625</wp:posOffset>
@@ -17394,7 +17467,7 @@
                     <pic:cNvPicPr/>
                   </pic:nvPicPr>
                   <pic:blipFill>
-                    <a:blip r:embed="rId22" cstate="print"/>
+                    <a:blip r:embed="rId24" cstate="print"/>
                     <a:stretch>
                       <a:fillRect/>
                     </a:stretch>
@@ -17503,7 +17576,7 @@
                     <pic:cNvPicPr/>
                   </pic:nvPicPr>
                   <pic:blipFill>
-                    <a:blip r:embed="rId23" cstate="print"/>
+                    <a:blip r:embed="rId25" cstate="print"/>
                     <a:stretch>
                       <a:fillRect/>
                     </a:stretch>
@@ -17992,7 +18065,7 @@
         </w:rPr>
         <w:lastRenderedPageBreak/>
         <w:drawing>
-          <wp:anchor distT="0" distB="0" distL="0" distR="0" simplePos="0" relativeHeight="251650560" behindDoc="0" locked="0" layoutInCell="1" allowOverlap="1" wp14:anchorId="36AFF069" wp14:editId="637111CD">
+          <wp:anchor distT="0" distB="0" distL="0" distR="0" simplePos="0" relativeHeight="251649536" behindDoc="0" locked="0" layoutInCell="1" allowOverlap="1" wp14:anchorId="36AFF069" wp14:editId="637111CD">
             <wp:simplePos x="0" y="0"/>
             <wp:positionH relativeFrom="page">
               <wp:posOffset>1790700</wp:posOffset>
@@ -18015,7 +18088,7 @@
                     <pic:cNvPicPr/>
                   </pic:nvPicPr>
                   <pic:blipFill>
-                    <a:blip r:embed="rId24" cstate="print"/>
+                    <a:blip r:embed="rId26" cstate="print"/>
                     <a:stretch>
                       <a:fillRect/>
                     </a:stretch>
@@ -18108,7 +18181,7 @@
                     <pic:cNvPicPr/>
                   </pic:nvPicPr>
                   <pic:blipFill>
-                    <a:blip r:embed="rId25" cstate="print"/>
+                    <a:blip r:embed="rId27" cstate="print"/>
                     <a:stretch>
                       <a:fillRect/>
                     </a:stretch>
@@ -18156,7 +18229,7 @@
           <w:sz w:val="20"/>
         </w:rPr>
         <w:sectPr>
-          <w:headerReference w:type="default" r:id="rId26"/>
+          <w:headerReference w:type="default" r:id="rId28"/>
           <w:pgSz w:w="12240" w:h="15840"/>
           <w:pgMar w:top="920" w:right="1280" w:bottom="280" w:left="1280" w:header="765" w:footer="720" w:gutter="0"/>
           <w:pgNumType w:start="1"/>
@@ -18376,7 +18449,7 @@
                     <pic:cNvPicPr/>
                   </pic:nvPicPr>
                   <pic:blipFill>
-                    <a:blip r:embed="rId27" cstate="print"/>
+                    <a:blip r:embed="rId29" cstate="print"/>
                     <a:stretch>
                       <a:fillRect/>
                     </a:stretch>
@@ -18531,6 +18604,8 @@
           <w:szCs w:val="22"/>
         </w:rPr>
       </w:pPr>
+      <w:bookmarkStart w:id="13" w:name="_GoBack"/>
+      <w:bookmarkEnd w:id="13"/>
       <w:r>
         <w:rPr>
           <w:noProof/>
@@ -18540,7 +18615,7 @@
         <mc:AlternateContent>
           <mc:Choice Requires="wps">
             <w:drawing>
-              <wp:anchor distT="0" distB="0" distL="114300" distR="114300" simplePos="0" relativeHeight="251652608" behindDoc="0" locked="0" layoutInCell="1" allowOverlap="1" wp14:anchorId="4B29FF5D" wp14:editId="701268E3">
+              <wp:anchor distT="0" distB="0" distL="114300" distR="114300" simplePos="0" relativeHeight="251651584" behindDoc="0" locked="0" layoutInCell="1" allowOverlap="1" wp14:anchorId="4B29FF5D" wp14:editId="701268E3">
                 <wp:simplePos x="0" y="0"/>
                 <wp:positionH relativeFrom="column">
                   <wp:posOffset>137795</wp:posOffset>
@@ -18633,7 +18708,7 @@
                 <v:stroke joinstyle="miter"/>
                 <v:path gradientshapeok="t" o:connecttype="rect"/>
               </v:shapetype>
-              <v:shape id="Text Box 21" o:spid="_x0000_s1026" type="#_x0000_t202" style="position:absolute;left:0;text-align:left;margin-left:10.85pt;margin-top:321.85pt;width:403.2pt;height:.05pt;z-index:251652608;visibility:visible;mso-wrap-style:square;mso-wrap-distance-left:9pt;mso-wrap-distance-top:0;mso-wrap-distance-right:9pt;mso-wrap-distance-bottom:0;mso-position-horizontal:absolute;mso-position-horizontal-relative:text;mso-position-vertical:absolute;mso-position-vertical-relative:text;v-text-anchor:top" o:gfxdata="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" stroked="f">
+              <v:shape id="Text Box 21" o:spid="_x0000_s1026" type="#_x0000_t202" style="position:absolute;left:0;text-align:left;margin-left:10.85pt;margin-top:321.85pt;width:403.2pt;height:.05pt;z-index:251651584;visibility:visible;mso-wrap-style:square;mso-wrap-distance-left:9pt;mso-wrap-distance-top:0;mso-wrap-distance-right:9pt;mso-wrap-distance-bottom:0;mso-position-horizontal:absolute;mso-position-horizontal-relative:text;mso-position-vertical:absolute;mso-position-vertical-relative:text;v-text-anchor:top" o:gfxdata="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" stroked="f">
                 <v:textbox style="mso-fit-shape-to-text:t" inset="0,0,0,0">
                   <w:txbxContent>
                     <w:p>
@@ -18690,7 +18765,7 @@
           <w:lang w:eastAsia="en-US"/>
         </w:rPr>
         <w:drawing>
-          <wp:anchor distT="0" distB="0" distL="114300" distR="114300" simplePos="0" relativeHeight="251651584" behindDoc="0" locked="0" layoutInCell="1" allowOverlap="1" wp14:anchorId="70E29F1F" wp14:editId="0BA7A32C">
+          <wp:anchor distT="0" distB="0" distL="114300" distR="114300" simplePos="0" relativeHeight="251650560" behindDoc="0" locked="0" layoutInCell="1" allowOverlap="1" wp14:anchorId="70E29F1F" wp14:editId="0BA7A32C">
             <wp:simplePos x="1079292" y="8049718"/>
             <wp:positionH relativeFrom="margin">
               <wp:align>center</wp:align>
@@ -18713,7 +18788,7 @@
                     <pic:cNvPicPr/>
                   </pic:nvPicPr>
                   <pic:blipFill>
-                    <a:blip r:embed="rId28" cstate="print">
+                    <a:blip r:embed="rId30" cstate="print">
                       <a:extLst>
                         <a:ext uri="{28A0092B-C50C-407E-A947-70E740481C1C}">
                           <a14:useLocalDpi xmlns:a14="http://schemas.microsoft.com/office/drawing/2010/main" val="0"/>
@@ -18971,7 +19046,7 @@
           <w:lang w:val="en-US"/>
         </w:rPr>
         <w:drawing>
-          <wp:anchor distT="0" distB="0" distL="114300" distR="114300" simplePos="0" relativeHeight="251653632" behindDoc="1" locked="0" layoutInCell="1" allowOverlap="1" wp14:anchorId="3D595215" wp14:editId="26AEC6C6">
+          <wp:anchor distT="0" distB="0" distL="114300" distR="114300" simplePos="0" relativeHeight="251652608" behindDoc="1" locked="0" layoutInCell="1" allowOverlap="1" wp14:anchorId="3D595215" wp14:editId="26AEC6C6">
             <wp:simplePos x="0" y="0"/>
             <wp:positionH relativeFrom="margin">
               <wp:posOffset>0</wp:posOffset>
@@ -18994,7 +19069,7 @@
                     <pic:cNvPicPr/>
                   </pic:nvPicPr>
                   <pic:blipFill>
-                    <a:blip r:embed="rId29">
+                    <a:blip r:embed="rId31">
                       <a:extLst>
                         <a:ext uri="{28A0092B-C50C-407E-A947-70E740481C1C}">
                           <a14:useLocalDpi xmlns:a14="http://schemas.microsoft.com/office/drawing/2010/main" val="0"/>
@@ -19026,7 +19101,7 @@
           <w:lang w:val="en-US"/>
         </w:rPr>
         <w:drawing>
-          <wp:anchor distT="0" distB="0" distL="114300" distR="114300" simplePos="0" relativeHeight="251654656" behindDoc="1" locked="0" layoutInCell="1" allowOverlap="1" wp14:anchorId="1A0C56ED" wp14:editId="666F7007">
+          <wp:anchor distT="0" distB="0" distL="114300" distR="114300" simplePos="0" relativeHeight="251653632" behindDoc="1" locked="0" layoutInCell="1" allowOverlap="1" wp14:anchorId="1A0C56ED" wp14:editId="666F7007">
             <wp:simplePos x="0" y="0"/>
             <wp:positionH relativeFrom="column">
               <wp:posOffset>3223260</wp:posOffset>
@@ -19049,7 +19124,7 @@
                     <pic:cNvPicPr/>
                   </pic:nvPicPr>
                   <pic:blipFill>
-                    <a:blip r:embed="rId30">
+                    <a:blip r:embed="rId32">
                       <a:extLst>
                         <a:ext uri="{28A0092B-C50C-407E-A947-70E740481C1C}">
                           <a14:useLocalDpi xmlns:a14="http://schemas.microsoft.com/office/drawing/2010/main" val="0"/>
@@ -19482,7 +19557,7 @@
                     <pic:cNvPicPr/>
                   </pic:nvPicPr>
                   <pic:blipFill>
-                    <a:blip r:embed="rId31">
+                    <a:blip r:embed="rId33">
                       <a:extLst>
                         <a:ext uri="{28A0092B-C50C-407E-A947-70E740481C1C}">
                           <a14:useLocalDpi xmlns:a14="http://schemas.microsoft.com/office/drawing/2010/main" val="0"/>
@@ -19808,7 +19883,7 @@
         </w:rPr>
         <w:lastRenderedPageBreak/>
         <w:drawing>
-          <wp:anchor distT="0" distB="0" distL="114300" distR="114300" simplePos="0" relativeHeight="251655680" behindDoc="1" locked="0" layoutInCell="1" allowOverlap="1" wp14:anchorId="0D08AD21" wp14:editId="20E693E5">
+          <wp:anchor distT="0" distB="0" distL="114300" distR="114300" simplePos="0" relativeHeight="251654656" behindDoc="1" locked="0" layoutInCell="1" allowOverlap="1" wp14:anchorId="0D08AD21" wp14:editId="20E693E5">
             <wp:simplePos x="0" y="0"/>
             <wp:positionH relativeFrom="column">
               <wp:posOffset>0</wp:posOffset>
@@ -19831,7 +19906,7 @@
                     <pic:cNvPicPr/>
                   </pic:nvPicPr>
                   <pic:blipFill>
-                    <a:blip r:embed="rId29">
+                    <a:blip r:embed="rId31">
                       <a:extLst>
                         <a:ext uri="{28A0092B-C50C-407E-A947-70E740481C1C}">
                           <a14:useLocalDpi xmlns:a14="http://schemas.microsoft.com/office/drawing/2010/main" val="0"/>
@@ -19873,7 +19948,7 @@
           <w:lang w:eastAsia="en-US"/>
         </w:rPr>
         <w:drawing>
-          <wp:anchor distT="0" distB="0" distL="114300" distR="114300" simplePos="0" relativeHeight="251656704" behindDoc="1" locked="0" layoutInCell="1" allowOverlap="1" wp14:anchorId="48C487EA" wp14:editId="369F000A">
+          <wp:anchor distT="0" distB="0" distL="114300" distR="114300" simplePos="0" relativeHeight="251655680" behindDoc="1" locked="0" layoutInCell="1" allowOverlap="1" wp14:anchorId="48C487EA" wp14:editId="369F000A">
             <wp:simplePos x="0" y="0"/>
             <wp:positionH relativeFrom="column">
               <wp:posOffset>2788920</wp:posOffset>
@@ -19896,7 +19971,7 @@
                     <pic:cNvPicPr/>
                   </pic:nvPicPr>
                   <pic:blipFill>
-                    <a:blip r:embed="rId32">
+                    <a:blip r:embed="rId34">
                       <a:extLst>
                         <a:ext uri="{28A0092B-C50C-407E-A947-70E740481C1C}">
                           <a14:useLocalDpi xmlns:a14="http://schemas.microsoft.com/office/drawing/2010/main" val="0"/>
@@ -20448,7 +20523,7 @@
           <w:lang w:eastAsia="en-US"/>
         </w:rPr>
         <w:drawing>
-          <wp:anchor distT="0" distB="0" distL="114300" distR="114300" simplePos="0" relativeHeight="251657728" behindDoc="1" locked="0" layoutInCell="1" allowOverlap="1" wp14:anchorId="5EF7B989" wp14:editId="6095A930">
+          <wp:anchor distT="0" distB="0" distL="114300" distR="114300" simplePos="0" relativeHeight="251656704" behindDoc="1" locked="0" layoutInCell="1" allowOverlap="1" wp14:anchorId="5EF7B989" wp14:editId="6095A930">
             <wp:simplePos x="0" y="0"/>
             <wp:positionH relativeFrom="column">
               <wp:posOffset>0</wp:posOffset>
@@ -20471,7 +20546,7 @@
                     <pic:cNvPicPr/>
                   </pic:nvPicPr>
                   <pic:blipFill>
-                    <a:blip r:embed="rId30">
+                    <a:blip r:embed="rId32">
                       <a:extLst>
                         <a:ext uri="{28A0092B-C50C-407E-A947-70E740481C1C}">
                           <a14:useLocalDpi xmlns:a14="http://schemas.microsoft.com/office/drawing/2010/main" val="0"/>
@@ -20512,7 +20587,7 @@
           <w:lang w:eastAsia="en-US"/>
         </w:rPr>
         <w:drawing>
-          <wp:anchor distT="0" distB="0" distL="114300" distR="114300" simplePos="0" relativeHeight="251658752" behindDoc="1" locked="0" layoutInCell="1" allowOverlap="1" wp14:anchorId="68889045" wp14:editId="5A138E3E">
+          <wp:anchor distT="0" distB="0" distL="114300" distR="114300" simplePos="0" relativeHeight="251657728" behindDoc="1" locked="0" layoutInCell="1" allowOverlap="1" wp14:anchorId="68889045" wp14:editId="5A138E3E">
             <wp:simplePos x="0" y="0"/>
             <wp:positionH relativeFrom="column">
               <wp:posOffset>3025140</wp:posOffset>
@@ -20535,7 +20610,7 @@
                     <pic:cNvPicPr/>
                   </pic:nvPicPr>
                   <pic:blipFill>
-                    <a:blip r:embed="rId33">
+                    <a:blip r:embed="rId35">
                       <a:extLst>
                         <a:ext uri="{28A0092B-C50C-407E-A947-70E740481C1C}">
                           <a14:useLocalDpi xmlns:a14="http://schemas.microsoft.com/office/drawing/2010/main" val="0"/>
@@ -21125,7 +21200,7 @@
           <w:lang w:eastAsia="en-US"/>
         </w:rPr>
         <w:drawing>
-          <wp:anchor distT="0" distB="0" distL="114300" distR="114300" simplePos="0" relativeHeight="251659776" behindDoc="1" locked="0" layoutInCell="1" allowOverlap="1" wp14:anchorId="5DDDECB9" wp14:editId="25CF52F2">
+          <wp:anchor distT="0" distB="0" distL="114300" distR="114300" simplePos="0" relativeHeight="251658752" behindDoc="1" locked="0" layoutInCell="1" allowOverlap="1" wp14:anchorId="5DDDECB9" wp14:editId="25CF52F2">
             <wp:simplePos x="0" y="0"/>
             <wp:positionH relativeFrom="margin">
               <wp:posOffset>0</wp:posOffset>
@@ -21148,7 +21223,7 @@
                     <pic:cNvPicPr/>
                   </pic:nvPicPr>
                   <pic:blipFill>
-                    <a:blip r:embed="rId34">
+                    <a:blip r:embed="rId36">
                       <a:extLst>
                         <a:ext uri="{28A0092B-C50C-407E-A947-70E740481C1C}">
                           <a14:useLocalDpi xmlns:a14="http://schemas.microsoft.com/office/drawing/2010/main" val="0"/>
@@ -21190,7 +21265,7 @@
           <w:lang w:eastAsia="en-US"/>
         </w:rPr>
         <w:drawing>
-          <wp:anchor distT="0" distB="0" distL="114300" distR="114300" simplePos="0" relativeHeight="251660800" behindDoc="1" locked="0" layoutInCell="1" allowOverlap="1" wp14:anchorId="1DADCA4F" wp14:editId="2F36FB9D">
+          <wp:anchor distT="0" distB="0" distL="114300" distR="114300" simplePos="0" relativeHeight="251659776" behindDoc="1" locked="0" layoutInCell="1" allowOverlap="1" wp14:anchorId="1DADCA4F" wp14:editId="2F36FB9D">
             <wp:simplePos x="0" y="0"/>
             <wp:positionH relativeFrom="margin">
               <wp:posOffset>2727960</wp:posOffset>
@@ -21213,7 +21288,7 @@
                     <pic:cNvPicPr/>
                   </pic:nvPicPr>
                   <pic:blipFill>
-                    <a:blip r:embed="rId35">
+                    <a:blip r:embed="rId37">
                       <a:extLst>
                         <a:ext uri="{28A0092B-C50C-407E-A947-70E740481C1C}">
                           <a14:useLocalDpi xmlns:a14="http://schemas.microsoft.com/office/drawing/2010/main" val="0"/>
@@ -21255,7 +21330,7 @@
           <w:lang w:eastAsia="en-US"/>
         </w:rPr>
         <w:drawing>
-          <wp:anchor distT="0" distB="0" distL="114300" distR="114300" simplePos="0" relativeHeight="251661824" behindDoc="1" locked="0" layoutInCell="1" allowOverlap="1" wp14:anchorId="6B5F7160" wp14:editId="478D6AAF">
+          <wp:anchor distT="0" distB="0" distL="114300" distR="114300" simplePos="0" relativeHeight="251660800" behindDoc="1" locked="0" layoutInCell="1" allowOverlap="1" wp14:anchorId="6B5F7160" wp14:editId="478D6AAF">
             <wp:simplePos x="0" y="0"/>
             <wp:positionH relativeFrom="margin">
               <wp:posOffset>0</wp:posOffset>
@@ -21278,7 +21353,7 @@
                     <pic:cNvPicPr/>
                   </pic:nvPicPr>
                   <pic:blipFill>
-                    <a:blip r:embed="rId36">
+                    <a:blip r:embed="rId38">
                       <a:extLst>
                         <a:ext uri="{28A0092B-C50C-407E-A947-70E740481C1C}">
                           <a14:useLocalDpi xmlns:a14="http://schemas.microsoft.com/office/drawing/2010/main" val="0"/>
@@ -21320,7 +21395,7 @@
           <w:lang w:eastAsia="en-US"/>
         </w:rPr>
         <w:drawing>
-          <wp:anchor distT="0" distB="0" distL="114300" distR="114300" simplePos="0" relativeHeight="251662848" behindDoc="1" locked="0" layoutInCell="1" allowOverlap="1" wp14:anchorId="17428A54" wp14:editId="6EC16851">
+          <wp:anchor distT="0" distB="0" distL="114300" distR="114300" simplePos="0" relativeHeight="251661824" behindDoc="1" locked="0" layoutInCell="1" allowOverlap="1" wp14:anchorId="17428A54" wp14:editId="6EC16851">
             <wp:simplePos x="0" y="0"/>
             <wp:positionH relativeFrom="margin">
               <wp:posOffset>2750820</wp:posOffset>
@@ -21343,7 +21418,7 @@
                     <pic:cNvPicPr/>
                   </pic:nvPicPr>
                   <pic:blipFill>
-                    <a:blip r:embed="rId37">
+                    <a:blip r:embed="rId39">
                       <a:extLst>
                         <a:ext uri="{28A0092B-C50C-407E-A947-70E740481C1C}">
                           <a14:useLocalDpi xmlns:a14="http://schemas.microsoft.com/office/drawing/2010/main" val="0"/>
@@ -21625,14 +21700,14 @@
       <w:pPr>
         <w:pStyle w:val="Heading1"/>
       </w:pPr>
-      <w:bookmarkStart w:id="13" w:name="_Toc490902154"/>
-      <w:bookmarkStart w:id="14" w:name="_Toc8296295"/>
+      <w:bookmarkStart w:id="14" w:name="_Toc490902154"/>
+      <w:bookmarkStart w:id="15" w:name="_Toc8296295"/>
       <w:r>
         <w:lastRenderedPageBreak/>
         <w:t>Implementation</w:t>
       </w:r>
-      <w:bookmarkEnd w:id="13"/>
       <w:bookmarkEnd w:id="14"/>
+      <w:bookmarkEnd w:id="15"/>
     </w:p>
     <w:p>
       <w:pPr>
@@ -21641,12 +21716,12 @@
       <w:r>
         <w:t xml:space="preserve"> </w:t>
       </w:r>
-      <w:bookmarkStart w:id="15" w:name="_Toc8296296"/>
+      <w:bookmarkStart w:id="16" w:name="_Toc8296296"/>
       <w:proofErr w:type="spellStart"/>
       <w:r>
         <w:t>IoT</w:t>
       </w:r>
-      <w:bookmarkEnd w:id="15"/>
+      <w:bookmarkEnd w:id="16"/>
       <w:proofErr w:type="spellEnd"/>
     </w:p>
     <w:p/>
@@ -21654,22 +21729,22 @@
       <w:pPr>
         <w:pStyle w:val="Heading2"/>
       </w:pPr>
-      <w:bookmarkStart w:id="16" w:name="_Toc8296297"/>
+      <w:bookmarkStart w:id="17" w:name="_Toc8296297"/>
       <w:r>
         <w:t>Data Engineering</w:t>
       </w:r>
-      <w:bookmarkEnd w:id="16"/>
+      <w:bookmarkEnd w:id="17"/>
     </w:p>
     <w:p/>
     <w:p>
       <w:pPr>
         <w:pStyle w:val="Heading2"/>
       </w:pPr>
-      <w:bookmarkStart w:id="17" w:name="_Toc8296298"/>
+      <w:bookmarkStart w:id="18" w:name="_Toc8296298"/>
       <w:r>
         <w:t>Interactive Media</w:t>
       </w:r>
-      <w:bookmarkEnd w:id="17"/>
+      <w:bookmarkEnd w:id="18"/>
     </w:p>
     <w:p/>
     <w:p>
@@ -21709,7 +21784,7 @@
           <w:lang w:val="en-US"/>
         </w:rPr>
         <w:drawing>
-          <wp:anchor distT="0" distB="0" distL="114300" distR="114300" simplePos="0" relativeHeight="251664896" behindDoc="0" locked="0" layoutInCell="1" allowOverlap="1" wp14:anchorId="0EE76D86" wp14:editId="4223C3F3">
+          <wp:anchor distT="0" distB="0" distL="114300" distR="114300" simplePos="0" relativeHeight="251663872" behindDoc="0" locked="0" layoutInCell="1" allowOverlap="1" wp14:anchorId="0EE76D86" wp14:editId="4223C3F3">
             <wp:simplePos x="0" y="0"/>
             <wp:positionH relativeFrom="margin">
               <wp:align>center</wp:align>
@@ -21734,7 +21809,7 @@
                     </pic:cNvPicPr>
                   </pic:nvPicPr>
                   <pic:blipFill rotWithShape="1">
-                    <a:blip r:embed="rId38">
+                    <a:blip r:embed="rId40">
                       <a:extLst>
                         <a:ext uri="{28A0092B-C50C-407E-A947-70E740481C1C}">
                           <a14:useLocalDpi xmlns:a14="http://schemas.microsoft.com/office/drawing/2010/main" val="0"/>
@@ -21895,7 +21970,7 @@
                     <pic:cNvPicPr/>
                   </pic:nvPicPr>
                   <pic:blipFill>
-                    <a:blip r:embed="rId39"/>
+                    <a:blip r:embed="rId41"/>
                     <a:stretch>
                       <a:fillRect/>
                     </a:stretch>
@@ -22145,7 +22220,7 @@
           <w:lang w:val="en-US"/>
         </w:rPr>
         <w:drawing>
-          <wp:anchor distT="0" distB="0" distL="114300" distR="114300" simplePos="0" relativeHeight="251663872" behindDoc="0" locked="0" layoutInCell="1" allowOverlap="1" wp14:anchorId="16DD09FC" wp14:editId="617D6C90">
+          <wp:anchor distT="0" distB="0" distL="114300" distR="114300" simplePos="0" relativeHeight="251662848" behindDoc="0" locked="0" layoutInCell="1" allowOverlap="1" wp14:anchorId="16DD09FC" wp14:editId="617D6C90">
             <wp:simplePos x="0" y="0"/>
             <wp:positionH relativeFrom="margin">
               <wp:align>center</wp:align>
@@ -22168,7 +22243,7 @@
                     <pic:cNvPicPr/>
                   </pic:nvPicPr>
                   <pic:blipFill>
-                    <a:blip r:embed="rId40">
+                    <a:blip r:embed="rId42">
                       <a:extLst>
                         <a:ext uri="{28A0092B-C50C-407E-A947-70E740481C1C}">
                           <a14:useLocalDpi xmlns:a14="http://schemas.microsoft.com/office/drawing/2010/main" val="0"/>
@@ -22357,7 +22432,7 @@
         </w:rPr>
         <w:lastRenderedPageBreak/>
         <w:drawing>
-          <wp:anchor distT="0" distB="0" distL="114300" distR="114300" simplePos="0" relativeHeight="251665920" behindDoc="0" locked="0" layoutInCell="1" allowOverlap="1" wp14:anchorId="29B08C61" wp14:editId="4FCF7CBC">
+          <wp:anchor distT="0" distB="0" distL="114300" distR="114300" simplePos="0" relativeHeight="251664896" behindDoc="0" locked="0" layoutInCell="1" allowOverlap="1" wp14:anchorId="29B08C61" wp14:editId="4FCF7CBC">
             <wp:simplePos x="0" y="0"/>
             <wp:positionH relativeFrom="margin">
               <wp:posOffset>-927735</wp:posOffset>
@@ -22380,7 +22455,7 @@
                     <pic:cNvPicPr/>
                   </pic:nvPicPr>
                   <pic:blipFill>
-                    <a:blip r:embed="rId41">
+                    <a:blip r:embed="rId43">
                       <a:extLst>
                         <a:ext uri="{28A0092B-C50C-407E-A947-70E740481C1C}">
                           <a14:useLocalDpi xmlns:a14="http://schemas.microsoft.com/office/drawing/2010/main" val="0"/>
@@ -22527,7 +22602,7 @@
           <w:lang w:val="en-US"/>
         </w:rPr>
         <w:drawing>
-          <wp:anchor distT="0" distB="0" distL="114300" distR="114300" simplePos="0" relativeHeight="251666944" behindDoc="0" locked="0" layoutInCell="1" allowOverlap="1" wp14:anchorId="548B97D4" wp14:editId="248BB706">
+          <wp:anchor distT="0" distB="0" distL="114300" distR="114300" simplePos="0" relativeHeight="251665920" behindDoc="0" locked="0" layoutInCell="1" allowOverlap="1" wp14:anchorId="548B97D4" wp14:editId="248BB706">
             <wp:simplePos x="0" y="0"/>
             <wp:positionH relativeFrom="margin">
               <wp:align>center</wp:align>
@@ -22550,7 +22625,7 @@
                     <pic:cNvPicPr/>
                   </pic:nvPicPr>
                   <pic:blipFill>
-                    <a:blip r:embed="rId42">
+                    <a:blip r:embed="rId44">
                       <a:extLst>
                         <a:ext uri="{28A0092B-C50C-407E-A947-70E740481C1C}">
                           <a14:useLocalDpi xmlns:a14="http://schemas.microsoft.com/office/drawing/2010/main" val="0"/>
@@ -22632,7 +22707,7 @@
                     <pic:cNvPicPr/>
                   </pic:nvPicPr>
                   <pic:blipFill>
-                    <a:blip r:embed="rId43">
+                    <a:blip r:embed="rId45">
                       <a:extLst>
                         <a:ext uri="{28A0092B-C50C-407E-A947-70E740481C1C}">
                           <a14:useLocalDpi xmlns:a14="http://schemas.microsoft.com/office/drawing/2010/main" val="0"/>
@@ -22728,7 +22803,7 @@
                     <pic:cNvPicPr/>
                   </pic:nvPicPr>
                   <pic:blipFill>
-                    <a:blip r:embed="rId44">
+                    <a:blip r:embed="rId46">
                       <a:extLst>
                         <a:ext uri="{28A0092B-C50C-407E-A947-70E740481C1C}">
                           <a14:useLocalDpi xmlns:a14="http://schemas.microsoft.com/office/drawing/2010/main" val="0"/>
@@ -22858,7 +22933,7 @@
           <w:lang w:val="en-US"/>
         </w:rPr>
         <w:drawing>
-          <wp:anchor distT="0" distB="0" distL="114300" distR="114300" simplePos="0" relativeHeight="251670016" behindDoc="0" locked="0" layoutInCell="1" allowOverlap="1" wp14:anchorId="4F181CF4" wp14:editId="56579DDA">
+          <wp:anchor distT="0" distB="0" distL="114300" distR="114300" simplePos="0" relativeHeight="251667968" behindDoc="0" locked="0" layoutInCell="1" allowOverlap="1" wp14:anchorId="4F181CF4" wp14:editId="56579DDA">
             <wp:simplePos x="0" y="0"/>
             <wp:positionH relativeFrom="margin">
               <wp:align>center</wp:align>
@@ -22883,7 +22958,7 @@
                     </pic:cNvPicPr>
                   </pic:nvPicPr>
                   <pic:blipFill>
-                    <a:blip r:embed="rId45">
+                    <a:blip r:embed="rId47">
                       <a:extLst>
                         <a:ext uri="{28A0092B-C50C-407E-A947-70E740481C1C}">
                           <a14:useLocalDpi xmlns:a14="http://schemas.microsoft.com/office/drawing/2010/main" val="0"/>
@@ -22929,15 +23004,8 @@
       </w:pPr>
       <w:r>
         <w:br/>
-      </w:r>
-      <w:r>
-        <w:t>Figure X: Retrofit</w:t>
-      </w:r>
-      <w:r>
-        <w:t xml:space="preserve"> request type &amp; parameters declaration  </w:t>
-      </w:r>
-      <w:bookmarkStart w:id="18" w:name="_GoBack"/>
-      <w:bookmarkEnd w:id="18"/>
+        <w:t xml:space="preserve">Figure X: Retrofit request type &amp; parameters declaration  </w:t>
+      </w:r>
     </w:p>
     <w:p/>
     <w:p>
@@ -23000,7 +23068,7 @@
           <w:lang w:val="en-US"/>
         </w:rPr>
         <w:drawing>
-          <wp:anchor distT="0" distB="0" distL="114300" distR="114300" simplePos="0" relativeHeight="251671040" behindDoc="0" locked="0" layoutInCell="1" allowOverlap="1" wp14:anchorId="64415865" wp14:editId="5D77A545">
+          <wp:anchor distT="0" distB="0" distL="114300" distR="114300" simplePos="0" relativeHeight="251668992" behindDoc="0" locked="0" layoutInCell="1" allowOverlap="1" wp14:anchorId="64415865" wp14:editId="5D77A545">
             <wp:simplePos x="0" y="0"/>
             <wp:positionH relativeFrom="margin">
               <wp:align>right</wp:align>
@@ -23025,7 +23093,7 @@
                     </pic:cNvPicPr>
                   </pic:nvPicPr>
                   <pic:blipFill>
-                    <a:blip r:embed="rId46">
+                    <a:blip r:embed="rId48">
                       <a:extLst>
                         <a:ext uri="{28A0092B-C50C-407E-A947-70E740481C1C}">
                           <a14:useLocalDpi xmlns:a14="http://schemas.microsoft.com/office/drawing/2010/main" val="0"/>
@@ -23109,13 +23177,7 @@
         <w:jc w:val="center"/>
       </w:pPr>
       <w:r>
-        <w:t>Figure X</w:t>
-      </w:r>
-      <w:r>
-        <w:t xml:space="preserve">: </w:t>
-      </w:r>
-      <w:r>
-        <w:t>Retrofit connection build</w:t>
+        <w:t>Figure X: Retrofit connection build</w:t>
       </w:r>
     </w:p>
     <w:p>
@@ -23854,7 +23916,7 @@
             <w:noProof/>
             <w:lang w:val="da-DK"/>
           </w:rPr>
-          <w:t>12</w:t>
+          <w:t>14</w:t>
         </w:r>
         <w:r>
           <w:fldChar w:fldCharType="end"/>
@@ -24203,19 +24265,7 @@
             <w:rPr>
               <w:lang w:val="en-US"/>
             </w:rPr>
-            <w:t xml:space="preserve">VIA ICT </w:t>
-          </w:r>
-          <w:r>
-            <w:rPr>
-              <w:lang w:val="en-US"/>
-            </w:rPr>
-            <w:t>Project Report Templa</w:t>
-          </w:r>
-          <w:r>
-            <w:rPr>
-              <w:lang w:val="en-US"/>
-            </w:rPr>
-            <w:t>te / Title of the Project Report</w:t>
+            <w:t>Greenhouse Application – Semester 4 Project Report</w:t>
           </w:r>
         </w:p>
       </w:tc>
@@ -24255,14 +24305,6 @@
         <w:noProof/>
         <w:lang w:val="en-US" w:eastAsia="da-DK"/>
       </w:rPr>
-    </w:pPr>
-    <w:r>
-      <w:tab/>
-    </w:r>
-  </w:p>
-  <w:p>
-    <w:pPr>
-      <w:pStyle w:val="Header"/>
     </w:pPr>
   </w:p>
 </w:hdr>
@@ -26143,7 +26185,7 @@
       <w:lvlText w:val="%1.%2"/>
       <w:lvlJc w:val="left"/>
       <w:pPr>
-        <w:ind w:left="567" w:hanging="567"/>
+        <w:ind w:left="657" w:hanging="567"/>
       </w:pPr>
       <w:rPr>
         <w:rFonts w:hint="default"/>
@@ -27274,6 +27316,7 @@
         <w:numId w:val="3"/>
       </w:numPr>
       <w:spacing w:before="480" w:after="240" w:line="300" w:lineRule="atLeast"/>
+      <w:ind w:left="567"/>
       <w:contextualSpacing/>
       <w:outlineLvl w:val="1"/>
     </w:pPr>
@@ -28189,15 +28232,6 @@
 </file>
 
 <file path=customXml/item1.xml><?xml version="1.0" encoding="utf-8"?>
-<p:properties xmlns:p="http://schemas.microsoft.com/office/2006/metadata/properties" xmlns:xsi="http://www.w3.org/2001/XMLSchema-instance" xmlns:pc="http://schemas.microsoft.com/office/infopath/2007/PartnerControls">
-  <documentManagement>
-    <PublishingExpirationDate xmlns="http://schemas.microsoft.com/sharepoint/v3" xsi:nil="true"/>
-    <PublishingStartDate xmlns="http://schemas.microsoft.com/sharepoint/v3" xsi:nil="true"/>
-  </documentManagement>
-</p:properties>
-</file>
-
-<file path=customXml/item2.xml><?xml version="1.0" encoding="utf-8"?>
 <ct:contentTypeSchema xmlns:ct="http://schemas.microsoft.com/office/2006/metadata/contentType" xmlns:ma="http://schemas.microsoft.com/office/2006/metadata/properties/metaAttributes" ct:_="" ma:_="" ma:contentTypeName="Document" ma:contentTypeID="0x01010009E7C416E4093549895C6C2566A479FB" ma:contentTypeVersion="1" ma:contentTypeDescription="Create a new document." ma:contentTypeScope="" ma:versionID="7d0bd202bc8dc6f8eb93d5ac0eceb699">
   <xsd:schema xmlns:xsd="http://www.w3.org/2001/XMLSchema" xmlns:xs="http://www.w3.org/2001/XMLSchema" xmlns:p="http://schemas.microsoft.com/office/2006/metadata/properties" xmlns:ns1="http://schemas.microsoft.com/sharepoint/v3" targetNamespace="http://schemas.microsoft.com/office/2006/metadata/properties" ma:root="true" ma:fieldsID="ef2aa9ed40e72a78c3822fc753b43e87" ns1:_="">
     <xsd:import namespace="http://schemas.microsoft.com/sharepoint/v3"/>
@@ -28329,6 +28363,15 @@
 </ct:contentTypeSchema>
 </file>
 
+<file path=customXml/item2.xml><?xml version="1.0" encoding="utf-8"?>
+<p:properties xmlns:p="http://schemas.microsoft.com/office/2006/metadata/properties" xmlns:xsi="http://www.w3.org/2001/XMLSchema-instance" xmlns:pc="http://schemas.microsoft.com/office/infopath/2007/PartnerControls">
+  <documentManagement>
+    <PublishingExpirationDate xmlns="http://schemas.microsoft.com/sharepoint/v3" xsi:nil="true"/>
+    <PublishingStartDate xmlns="http://schemas.microsoft.com/sharepoint/v3" xsi:nil="true"/>
+  </documentManagement>
+</p:properties>
+</file>
+
 <file path=customXml/item3.xml><?xml version="1.0" encoding="utf-8"?>
 <?mso-contentType ?>
 <FormTemplates xmlns="http://schemas.microsoft.com/sharepoint/v3/contenttype/forms">
@@ -28376,16 +28419,6 @@
 </file>
 
 <file path=customXml/itemProps1.xml><?xml version="1.0" encoding="utf-8"?>
-<ds:datastoreItem xmlns:ds="http://schemas.openxmlformats.org/officeDocument/2006/customXml" ds:itemID="{B3EBB357-DA60-469A-B5F2-E35DF6FD1B0D}">
-  <ds:schemaRefs>
-    <ds:schemaRef ds:uri="http://schemas.microsoft.com/office/2006/metadata/properties"/>
-    <ds:schemaRef ds:uri="http://schemas.microsoft.com/office/infopath/2007/PartnerControls"/>
-    <ds:schemaRef ds:uri="http://schemas.microsoft.com/sharepoint/v3"/>
-  </ds:schemaRefs>
-</ds:datastoreItem>
-</file>
-
-<file path=customXml/itemProps2.xml><?xml version="1.0" encoding="utf-8"?>
 <ds:datastoreItem xmlns:ds="http://schemas.openxmlformats.org/officeDocument/2006/customXml" ds:itemID="{57CD7F8E-6C84-4BEE-9CF8-DE3DCD57EFEB}">
   <ds:schemaRefs>
     <ds:schemaRef ds:uri="http://schemas.microsoft.com/office/2006/metadata/contentType"/>
@@ -28403,6 +28436,16 @@
 </ds:datastoreItem>
 </file>
 
+<file path=customXml/itemProps2.xml><?xml version="1.0" encoding="utf-8"?>
+<ds:datastoreItem xmlns:ds="http://schemas.openxmlformats.org/officeDocument/2006/customXml" ds:itemID="{B3EBB357-DA60-469A-B5F2-E35DF6FD1B0D}">
+  <ds:schemaRefs>
+    <ds:schemaRef ds:uri="http://schemas.microsoft.com/office/2006/metadata/properties"/>
+    <ds:schemaRef ds:uri="http://schemas.microsoft.com/office/infopath/2007/PartnerControls"/>
+    <ds:schemaRef ds:uri="http://schemas.microsoft.com/sharepoint/v3"/>
+  </ds:schemaRefs>
+</ds:datastoreItem>
+</file>
+
 <file path=customXml/itemProps3.xml><?xml version="1.0" encoding="utf-8"?>
 <ds:datastoreItem xmlns:ds="http://schemas.openxmlformats.org/officeDocument/2006/customXml" ds:itemID="{36B18D59-688D-4806-A4EA-B7808C4D834E}">
   <ds:schemaRefs>
@@ -28412,7 +28455,7 @@
 </file>
 
 <file path=customXml/itemProps4.xml><?xml version="1.0" encoding="utf-8"?>
-<ds:datastoreItem xmlns:ds="http://schemas.openxmlformats.org/officeDocument/2006/customXml" ds:itemID="{D6CAD890-6BF6-4023-96C0-1403583D63B9}">
+<ds:datastoreItem xmlns:ds="http://schemas.openxmlformats.org/officeDocument/2006/customXml" ds:itemID="{5F23E5FB-6739-40A3-A7E3-0A4601FEB33C}">
   <ds:schemaRefs>
     <ds:schemaRef ds:uri="http://schemas.openxmlformats.org/officeDocument/2006/bibliography"/>
   </ds:schemaRefs>

</xml_diff>

<commit_message>
Addition to Android UI documentation
</commit_message>
<xml_diff>
--- a/Documentation/ProjectReport/Project Report.docx
+++ b/Documentation/ProjectReport/Project Report.docx
@@ -1,6 +1,6 @@
 
 <file path=word/document.xml><?xml version="1.0" encoding="utf-8"?>
-<w:document xmlns:wpc="http://schemas.microsoft.com/office/word/2010/wordprocessingCanvas" xmlns:cx="http://schemas.microsoft.com/office/drawing/2014/chartex" xmlns:cx1="http://schemas.microsoft.com/office/drawing/2015/9/8/chartex" xmlns:mc="http://schemas.openxmlformats.org/markup-compatibility/2006" xmlns:o="urn:schemas-microsoft-com:office:office" xmlns:r="http://schemas.openxmlformats.org/officeDocument/2006/relationships" xmlns:m="http://schemas.openxmlformats.org/officeDocument/2006/math" xmlns:v="urn:schemas-microsoft-com:vml" xmlns:wp14="http://schemas.microsoft.com/office/word/2010/wordprocessingDrawing" xmlns:wp="http://schemas.openxmlformats.org/drawingml/2006/wordprocessingDrawing" xmlns:w10="urn:schemas-microsoft-com:office:word" xmlns:w="http://schemas.openxmlformats.org/wordprocessingml/2006/main" xmlns:w14="http://schemas.microsoft.com/office/word/2010/wordml" xmlns:w15="http://schemas.microsoft.com/office/word/2012/wordml" xmlns:w16se="http://schemas.microsoft.com/office/word/2015/wordml/symex" xmlns:wpg="http://schemas.microsoft.com/office/word/2010/wordprocessingGroup" xmlns:wpi="http://schemas.microsoft.com/office/word/2010/wordprocessingInk" xmlns:wne="http://schemas.microsoft.com/office/word/2006/wordml" xmlns:wps="http://schemas.microsoft.com/office/word/2010/wordprocessingShape" mc:Ignorable="w14 w15 w16se wp14">
+<w:document xmlns:wpc="http://schemas.microsoft.com/office/word/2010/wordprocessingCanvas" xmlns:mc="http://schemas.openxmlformats.org/markup-compatibility/2006" xmlns:o="urn:schemas-microsoft-com:office:office" xmlns:r="http://schemas.openxmlformats.org/officeDocument/2006/relationships" xmlns:m="http://schemas.openxmlformats.org/officeDocument/2006/math" xmlns:v="urn:schemas-microsoft-com:vml" xmlns:wp14="http://schemas.microsoft.com/office/word/2010/wordprocessingDrawing" xmlns:wp="http://schemas.openxmlformats.org/drawingml/2006/wordprocessingDrawing" xmlns:w10="urn:schemas-microsoft-com:office:word" xmlns:w="http://schemas.openxmlformats.org/wordprocessingml/2006/main" xmlns:w14="http://schemas.microsoft.com/office/word/2010/wordml" xmlns:w15="http://schemas.microsoft.com/office/word/2012/wordml" xmlns:wpg="http://schemas.microsoft.com/office/word/2010/wordprocessingGroup" xmlns:wpi="http://schemas.microsoft.com/office/word/2010/wordprocessingInk" xmlns:wne="http://schemas.microsoft.com/office/word/2006/wordml" xmlns:wps="http://schemas.microsoft.com/office/word/2010/wordprocessingShape" mc:Ignorable="w14 w15 wp14">
   <w:body>
     <w:p>
       <w:bookmarkStart w:id="0" w:name="_Toc486598983"/>
@@ -129,7 +129,6 @@
           <w:lang w:val="en-US"/>
         </w:rPr>
       </w:pPr>
-      <w:proofErr w:type="spellStart"/>
       <w:proofErr w:type="gramStart"/>
       <w:r>
         <w:rPr>
@@ -141,7 +140,6 @@
         </w:rPr>
         <w:t>Ib</w:t>
       </w:r>
-      <w:proofErr w:type="spellEnd"/>
       <w:proofErr w:type="gramEnd"/>
       <w:r>
         <w:rPr>
@@ -151,8 +149,20 @@
           <w:szCs w:val="28"/>
           <w:lang w:val="en-US"/>
         </w:rPr>
-        <w:t xml:space="preserve"> </w:t>
-      </w:r>
+        <w:t xml:space="preserve"> Havn</w:t>
+      </w:r>
+    </w:p>
+    <w:p>
+      <w:pPr>
+        <w:spacing w:line="240" w:lineRule="auto"/>
+        <w:jc w:val="center"/>
+        <w:rPr>
+          <w:rFonts w:ascii="Times New Roman" w:eastAsia="Times New Roman" w:hAnsi="Times New Roman" w:cs="Times New Roman"/>
+          <w:sz w:val="24"/>
+          <w:szCs w:val="24"/>
+          <w:lang w:val="en-US"/>
+        </w:rPr>
+      </w:pPr>
       <w:proofErr w:type="spellStart"/>
       <w:r>
         <w:rPr>
@@ -162,22 +172,9 @@
           <w:szCs w:val="28"/>
           <w:lang w:val="en-US"/>
         </w:rPr>
-        <w:t>Havn</w:t>
+        <w:t>Erland</w:t>
       </w:r>
       <w:proofErr w:type="spellEnd"/>
-    </w:p>
-    <w:p>
-      <w:pPr>
-        <w:spacing w:line="240" w:lineRule="auto"/>
-        <w:jc w:val="center"/>
-        <w:rPr>
-          <w:rFonts w:ascii="Times New Roman" w:eastAsia="Times New Roman" w:hAnsi="Times New Roman" w:cs="Times New Roman"/>
-          <w:sz w:val="24"/>
-          <w:szCs w:val="24"/>
-          <w:lang w:val="en-US"/>
-        </w:rPr>
-      </w:pPr>
-      <w:proofErr w:type="spellStart"/>
       <w:r>
         <w:rPr>
           <w:rFonts w:ascii="Calibri" w:eastAsia="Times New Roman" w:hAnsi="Calibri" w:cs="Calibri"/>
@@ -186,9 +183,9 @@
           <w:szCs w:val="28"/>
           <w:lang w:val="en-US"/>
         </w:rPr>
-        <w:t>Erland</w:t>
-      </w:r>
-      <w:proofErr w:type="spellEnd"/>
+        <w:t xml:space="preserve"> </w:t>
+      </w:r>
+      <w:proofErr w:type="spellStart"/>
       <w:r>
         <w:rPr>
           <w:rFonts w:ascii="Calibri" w:eastAsia="Times New Roman" w:hAnsi="Calibri" w:cs="Calibri"/>
@@ -197,9 +194,9 @@
           <w:szCs w:val="28"/>
           <w:lang w:val="en-US"/>
         </w:rPr>
-        <w:t xml:space="preserve"> </w:t>
-      </w:r>
-      <w:proofErr w:type="spellStart"/>
+        <w:t>Ketil</w:t>
+      </w:r>
+      <w:proofErr w:type="spellEnd"/>
       <w:r>
         <w:rPr>
           <w:rFonts w:ascii="Calibri" w:eastAsia="Times New Roman" w:hAnsi="Calibri" w:cs="Calibri"/>
@@ -208,9 +205,20 @@
           <w:szCs w:val="28"/>
           <w:lang w:val="en-US"/>
         </w:rPr>
-        <w:t>Ketil</w:t>
-      </w:r>
-      <w:proofErr w:type="spellEnd"/>
+        <w:t xml:space="preserve"> Larsen</w:t>
+      </w:r>
+    </w:p>
+    <w:p>
+      <w:pPr>
+        <w:spacing w:line="240" w:lineRule="auto"/>
+        <w:jc w:val="center"/>
+        <w:rPr>
+          <w:rFonts w:ascii="Times New Roman" w:eastAsia="Times New Roman" w:hAnsi="Times New Roman" w:cs="Times New Roman"/>
+          <w:sz w:val="24"/>
+          <w:szCs w:val="24"/>
+          <w:lang w:val="en-US"/>
+        </w:rPr>
+      </w:pPr>
       <w:r>
         <w:rPr>
           <w:rFonts w:ascii="Calibri" w:eastAsia="Times New Roman" w:hAnsi="Calibri" w:cs="Calibri"/>
@@ -219,7 +227,7 @@
           <w:szCs w:val="28"/>
           <w:lang w:val="en-US"/>
         </w:rPr>
-        <w:t xml:space="preserve"> Larsen</w:t>
+        <w:t>Kasper Knop Rasmussen</w:t>
       </w:r>
     </w:p>
     <w:p>
@@ -241,41 +249,7 @@
           <w:szCs w:val="28"/>
           <w:lang w:val="en-US"/>
         </w:rPr>
-        <w:t>Kasper Knop Rasmussen</w:t>
-      </w:r>
-    </w:p>
-    <w:p>
-      <w:pPr>
-        <w:spacing w:line="240" w:lineRule="auto"/>
-        <w:jc w:val="center"/>
-        <w:rPr>
-          <w:rFonts w:ascii="Times New Roman" w:eastAsia="Times New Roman" w:hAnsi="Times New Roman" w:cs="Times New Roman"/>
-          <w:sz w:val="24"/>
-          <w:szCs w:val="24"/>
-          <w:lang w:val="en-US"/>
-        </w:rPr>
-      </w:pPr>
-      <w:proofErr w:type="spellStart"/>
-      <w:r>
-        <w:rPr>
-          <w:rFonts w:ascii="Calibri" w:eastAsia="Times New Roman" w:hAnsi="Calibri" w:cs="Calibri"/>
-          <w:color w:val="000000"/>
-          <w:sz w:val="28"/>
-          <w:szCs w:val="28"/>
-          <w:lang w:val="en-US"/>
-        </w:rPr>
-        <w:t>Knud</w:t>
-      </w:r>
-      <w:proofErr w:type="spellEnd"/>
-      <w:r>
-        <w:rPr>
-          <w:rFonts w:ascii="Calibri" w:eastAsia="Times New Roman" w:hAnsi="Calibri" w:cs="Calibri"/>
-          <w:color w:val="000000"/>
-          <w:sz w:val="28"/>
-          <w:szCs w:val="28"/>
-          <w:lang w:val="en-US"/>
-        </w:rPr>
-        <w:t xml:space="preserve"> Erik Rasmussen</w:t>
+        <w:t>Knud Erik Rasmussen</w:t>
       </w:r>
     </w:p>
     <w:p>
@@ -433,20 +407,9 @@
           <w:szCs w:val="28"/>
           <w:lang w:val="en-US"/>
         </w:rPr>
-        <w:t xml:space="preserve"> Petrov – 266489</w:t>
-      </w:r>
-    </w:p>
-    <w:p>
-      <w:pPr>
-        <w:spacing w:line="240" w:lineRule="auto"/>
-        <w:jc w:val="center"/>
-        <w:rPr>
-          <w:rFonts w:ascii="Times New Roman" w:eastAsia="Times New Roman" w:hAnsi="Times New Roman" w:cs="Times New Roman"/>
-          <w:sz w:val="24"/>
-          <w:szCs w:val="24"/>
-          <w:lang w:val="en-US"/>
-        </w:rPr>
-      </w:pPr>
+        <w:t xml:space="preserve"> </w:t>
+      </w:r>
+      <w:proofErr w:type="spellStart"/>
       <w:r>
         <w:rPr>
           <w:rFonts w:ascii="Calibri" w:eastAsia="Times New Roman" w:hAnsi="Calibri" w:cs="Calibri"/>
@@ -455,9 +418,9 @@
           <w:szCs w:val="28"/>
           <w:lang w:val="en-US"/>
         </w:rPr>
-        <w:t xml:space="preserve">Christian </w:t>
-      </w:r>
-      <w:proofErr w:type="spellStart"/>
+        <w:t>Petrov</w:t>
+      </w:r>
+      <w:proofErr w:type="spellEnd"/>
       <w:r>
         <w:rPr>
           <w:rFonts w:ascii="Calibri" w:eastAsia="Times New Roman" w:hAnsi="Calibri" w:cs="Calibri"/>
@@ -466,9 +429,20 @@
           <w:szCs w:val="28"/>
           <w:lang w:val="en-US"/>
         </w:rPr>
-        <w:t>Schou</w:t>
-      </w:r>
-      <w:proofErr w:type="spellEnd"/>
+        <w:t xml:space="preserve"> – 266489</w:t>
+      </w:r>
+    </w:p>
+    <w:p>
+      <w:pPr>
+        <w:spacing w:line="240" w:lineRule="auto"/>
+        <w:jc w:val="center"/>
+        <w:rPr>
+          <w:rFonts w:ascii="Times New Roman" w:eastAsia="Times New Roman" w:hAnsi="Times New Roman" w:cs="Times New Roman"/>
+          <w:sz w:val="24"/>
+          <w:szCs w:val="24"/>
+          <w:lang w:val="en-US"/>
+        </w:rPr>
+      </w:pPr>
       <w:r>
         <w:rPr>
           <w:rFonts w:ascii="Calibri" w:eastAsia="Times New Roman" w:hAnsi="Calibri" w:cs="Calibri"/>
@@ -477,7 +451,7 @@
           <w:szCs w:val="28"/>
           <w:lang w:val="en-US"/>
         </w:rPr>
-        <w:t xml:space="preserve"> </w:t>
+        <w:t xml:space="preserve">Christian </w:t>
       </w:r>
       <w:proofErr w:type="spellStart"/>
       <w:r>
@@ -488,7 +462,7 @@
           <w:szCs w:val="28"/>
           <w:lang w:val="en-US"/>
         </w:rPr>
-        <w:t>Sørensen</w:t>
+        <w:t>Schou</w:t>
       </w:r>
       <w:proofErr w:type="spellEnd"/>
       <w:r>
@@ -499,13 +473,10 @@
           <w:szCs w:val="28"/>
           <w:lang w:val="en-US"/>
         </w:rPr>
-        <w:t xml:space="preserve"> – 267142</w:t>
-      </w:r>
-    </w:p>
-    <w:p>
-      <w:pPr>
-        <w:spacing w:line="240" w:lineRule="auto"/>
-        <w:jc w:val="center"/>
+        <w:t xml:space="preserve"> </w:t>
+      </w:r>
+      <w:proofErr w:type="spellStart"/>
+      <w:r>
         <w:rPr>
           <w:rFonts w:ascii="Calibri" w:eastAsia="Times New Roman" w:hAnsi="Calibri" w:cs="Calibri"/>
           <w:color w:val="000000"/>
@@ -513,8 +484,9 @@
           <w:szCs w:val="28"/>
           <w:lang w:val="en-US"/>
         </w:rPr>
-      </w:pPr>
-      <w:proofErr w:type="spellStart"/>
+        <w:t>Sørensen</w:t>
+      </w:r>
+      <w:proofErr w:type="spellEnd"/>
       <w:r>
         <w:rPr>
           <w:rFonts w:ascii="Calibri" w:eastAsia="Times New Roman" w:hAnsi="Calibri" w:cs="Calibri"/>
@@ -523,10 +495,13 @@
           <w:szCs w:val="28"/>
           <w:lang w:val="en-US"/>
         </w:rPr>
-        <w:t>Diyar</w:t>
-      </w:r>
-      <w:proofErr w:type="spellEnd"/>
-      <w:r>
+        <w:t xml:space="preserve"> – 267142</w:t>
+      </w:r>
+    </w:p>
+    <w:p>
+      <w:pPr>
+        <w:spacing w:line="240" w:lineRule="auto"/>
+        <w:jc w:val="center"/>
         <w:rPr>
           <w:rFonts w:ascii="Calibri" w:eastAsia="Times New Roman" w:hAnsi="Calibri" w:cs="Calibri"/>
           <w:color w:val="000000"/>
@@ -534,8 +509,7 @@
           <w:szCs w:val="28"/>
           <w:lang w:val="en-US"/>
         </w:rPr>
-        <w:t xml:space="preserve"> Hussein </w:t>
-      </w:r>
+      </w:pPr>
       <w:proofErr w:type="spellStart"/>
       <w:r>
         <w:rPr>
@@ -545,7 +519,7 @@
           <w:szCs w:val="28"/>
           <w:lang w:val="en-US"/>
         </w:rPr>
-        <w:t>Hussein</w:t>
+        <w:t>Diyar</w:t>
       </w:r>
       <w:proofErr w:type="spellEnd"/>
       <w:r>
@@ -556,13 +530,10 @@
           <w:szCs w:val="28"/>
           <w:lang w:val="en-US"/>
         </w:rPr>
-        <w:t xml:space="preserve"> – 266352</w:t>
-      </w:r>
-    </w:p>
-    <w:p>
-      <w:pPr>
-        <w:spacing w:line="240" w:lineRule="auto"/>
-        <w:jc w:val="center"/>
+        <w:t xml:space="preserve"> Hussein </w:t>
+      </w:r>
+      <w:proofErr w:type="spellStart"/>
+      <w:r>
         <w:rPr>
           <w:rFonts w:ascii="Calibri" w:eastAsia="Times New Roman" w:hAnsi="Calibri" w:cs="Calibri"/>
           <w:color w:val="000000"/>
@@ -570,7 +541,9 @@
           <w:szCs w:val="28"/>
           <w:lang w:val="en-US"/>
         </w:rPr>
-      </w:pPr>
+        <w:t>Hussein</w:t>
+      </w:r>
+      <w:proofErr w:type="spellEnd"/>
       <w:r>
         <w:rPr>
           <w:rFonts w:ascii="Calibri" w:eastAsia="Times New Roman" w:hAnsi="Calibri" w:cs="Calibri"/>
@@ -579,10 +552,13 @@
           <w:szCs w:val="28"/>
           <w:lang w:val="en-US"/>
         </w:rPr>
-        <w:t xml:space="preserve">Eduard </w:t>
-      </w:r>
-      <w:proofErr w:type="spellStart"/>
-      <w:r>
+        <w:t xml:space="preserve"> – 266352</w:t>
+      </w:r>
+    </w:p>
+    <w:p>
+      <w:pPr>
+        <w:spacing w:line="240" w:lineRule="auto"/>
+        <w:jc w:val="center"/>
         <w:rPr>
           <w:rFonts w:ascii="Calibri" w:eastAsia="Times New Roman" w:hAnsi="Calibri" w:cs="Calibri"/>
           <w:color w:val="000000"/>
@@ -590,9 +566,7 @@
           <w:szCs w:val="28"/>
           <w:lang w:val="en-US"/>
         </w:rPr>
-        <w:t>Nicolae</w:t>
-      </w:r>
-      <w:proofErr w:type="spellEnd"/>
+      </w:pPr>
       <w:r>
         <w:rPr>
           <w:rFonts w:ascii="Calibri" w:eastAsia="Times New Roman" w:hAnsi="Calibri" w:cs="Calibri"/>
@@ -601,7 +575,7 @@
           <w:szCs w:val="28"/>
           <w:lang w:val="en-US"/>
         </w:rPr>
-        <w:t xml:space="preserve"> </w:t>
+        <w:t xml:space="preserve">Eduard </w:t>
       </w:r>
       <w:proofErr w:type="spellStart"/>
       <w:r>
@@ -612,7 +586,7 @@
           <w:szCs w:val="28"/>
           <w:lang w:val="en-US"/>
         </w:rPr>
-        <w:t>Costea</w:t>
+        <w:t>Nicolae</w:t>
       </w:r>
       <w:proofErr w:type="spellEnd"/>
       <w:r>
@@ -623,13 +597,10 @@
           <w:szCs w:val="28"/>
           <w:lang w:val="en-US"/>
         </w:rPr>
-        <w:t xml:space="preserve"> -266078</w:t>
-      </w:r>
-    </w:p>
-    <w:p>
-      <w:pPr>
-        <w:spacing w:line="240" w:lineRule="auto"/>
-        <w:jc w:val="center"/>
+        <w:t xml:space="preserve"> </w:t>
+      </w:r>
+      <w:proofErr w:type="spellStart"/>
+      <w:r>
         <w:rPr>
           <w:rFonts w:ascii="Calibri" w:eastAsia="Times New Roman" w:hAnsi="Calibri" w:cs="Calibri"/>
           <w:color w:val="000000"/>
@@ -637,7 +608,9 @@
           <w:szCs w:val="28"/>
           <w:lang w:val="en-US"/>
         </w:rPr>
-      </w:pPr>
+        <w:t>Costea</w:t>
+      </w:r>
+      <w:proofErr w:type="spellEnd"/>
       <w:r>
         <w:rPr>
           <w:rFonts w:ascii="Calibri" w:eastAsia="Times New Roman" w:hAnsi="Calibri" w:cs="Calibri"/>
@@ -646,10 +619,13 @@
           <w:szCs w:val="28"/>
           <w:lang w:val="en-US"/>
         </w:rPr>
-        <w:t xml:space="preserve">Erika Monica- </w:t>
-      </w:r>
-      <w:proofErr w:type="spellStart"/>
-      <w:r>
+        <w:t xml:space="preserve"> -266078</w:t>
+      </w:r>
+    </w:p>
+    <w:p>
+      <w:pPr>
+        <w:spacing w:line="240" w:lineRule="auto"/>
+        <w:jc w:val="center"/>
         <w:rPr>
           <w:rFonts w:ascii="Calibri" w:eastAsia="Times New Roman" w:hAnsi="Calibri" w:cs="Calibri"/>
           <w:color w:val="000000"/>
@@ -657,9 +633,7 @@
           <w:szCs w:val="28"/>
           <w:lang w:val="en-US"/>
         </w:rPr>
-        <w:t>Szasz</w:t>
-      </w:r>
-      <w:proofErr w:type="spellEnd"/>
+      </w:pPr>
       <w:r>
         <w:rPr>
           <w:rFonts w:ascii="Calibri" w:eastAsia="Times New Roman" w:hAnsi="Calibri" w:cs="Calibri"/>
@@ -668,7 +642,7 @@
           <w:szCs w:val="28"/>
           <w:lang w:val="en-US"/>
         </w:rPr>
-        <w:t>- 280201</w:t>
+        <w:t>Erika Monica- Szasz- 280201</w:t>
       </w:r>
     </w:p>
     <w:p>
@@ -883,7 +857,6 @@
           <w:lang w:val="en-US"/>
         </w:rPr>
       </w:pPr>
-      <w:proofErr w:type="spellStart"/>
       <w:r>
         <w:rPr>
           <w:rFonts w:ascii="Calibri" w:eastAsia="Times New Roman" w:hAnsi="Calibri" w:cs="Calibri"/>
@@ -892,18 +865,7 @@
           <w:szCs w:val="28"/>
           <w:lang w:val="en-US"/>
         </w:rPr>
-        <w:t>Remedios</w:t>
-      </w:r>
-      <w:proofErr w:type="spellEnd"/>
-      <w:r>
-        <w:rPr>
-          <w:rFonts w:ascii="Calibri" w:eastAsia="Times New Roman" w:hAnsi="Calibri" w:cs="Calibri"/>
-          <w:color w:val="000000"/>
-          <w:sz w:val="28"/>
-          <w:szCs w:val="28"/>
-          <w:lang w:val="en-US"/>
-        </w:rPr>
-        <w:t xml:space="preserve"> Pastor </w:t>
+        <w:t xml:space="preserve">Remedios Pastor </w:t>
       </w:r>
       <w:proofErr w:type="spellStart"/>
       <w:r>
@@ -8291,13 +8253,7 @@
       </w:pPr>
       <w:r>
         <w:br/>
-        <w:t>Table 3</w:t>
-      </w:r>
-      <w:r>
-        <w:t>: Functional Requirements</w:t>
-      </w:r>
-      <w:r>
-        <w:t xml:space="preserve"> – Android application</w:t>
+        <w:t>Table 3: Functional Requirements – Android application</w:t>
       </w:r>
     </w:p>
     <w:p>
@@ -15254,7 +15210,7 @@
       <w:r>
         <w:rPr>
           <w:noProof/>
-          <w:lang w:val="en-US"/>
+          <w:lang w:val="ro-RO" w:eastAsia="ro-RO"/>
         </w:rPr>
         <w:lastRenderedPageBreak/>
         <w:drawing>
@@ -15671,6 +15627,7 @@
           <w:noProof/>
           <w:sz w:val="22"/>
           <w:szCs w:val="22"/>
+          <w:lang w:val="ro-RO" w:eastAsia="ro-RO"/>
         </w:rPr>
         <w:drawing>
           <wp:inline distT="0" distB="0" distL="0" distR="0" wp14:anchorId="0CD88141" wp14:editId="7ADA76EF">
@@ -15902,7 +15859,7 @@
       <w:r>
         <w:rPr>
           <w:noProof/>
-          <w:lang w:eastAsia="en-US"/>
+          <w:lang w:val="ro-RO" w:eastAsia="ro-RO"/>
         </w:rPr>
         <w:drawing>
           <wp:anchor distT="0" distB="0" distL="0" distR="0" simplePos="0" relativeHeight="251645440" behindDoc="0" locked="0" layoutInCell="1" allowOverlap="1" wp14:anchorId="06DDB7A6" wp14:editId="02DB172D">
@@ -16932,7 +16889,7 @@
       <w:r>
         <w:rPr>
           <w:noProof/>
-          <w:lang w:eastAsia="en-US"/>
+          <w:lang w:val="ro-RO" w:eastAsia="ro-RO"/>
         </w:rPr>
         <w:drawing>
           <wp:anchor distT="0" distB="0" distL="0" distR="0" simplePos="0" relativeHeight="251646464" behindDoc="0" locked="0" layoutInCell="1" allowOverlap="1" wp14:anchorId="38D900D4" wp14:editId="7801988F">
@@ -17107,7 +17064,7 @@
         <w:rPr>
           <w:noProof/>
           <w:sz w:val="20"/>
-          <w:lang w:eastAsia="en-US"/>
+          <w:lang w:val="ro-RO" w:eastAsia="ro-RO"/>
         </w:rPr>
         <w:drawing>
           <wp:inline distT="0" distB="0" distL="0" distR="0" wp14:anchorId="70469417" wp14:editId="5EAC3728">
@@ -17231,7 +17188,7 @@
       <w:r>
         <w:rPr>
           <w:noProof/>
-          <w:lang w:eastAsia="en-US"/>
+          <w:lang w:val="ro-RO" w:eastAsia="ro-RO"/>
         </w:rPr>
         <w:lastRenderedPageBreak/>
         <w:drawing>
@@ -17441,7 +17398,7 @@
       <w:r>
         <w:rPr>
           <w:noProof/>
-          <w:lang w:eastAsia="en-US"/>
+          <w:lang w:val="ro-RO" w:eastAsia="ro-RO"/>
         </w:rPr>
         <w:drawing>
           <wp:anchor distT="0" distB="0" distL="0" distR="0" simplePos="0" relativeHeight="251648512" behindDoc="0" locked="0" layoutInCell="1" allowOverlap="1" wp14:anchorId="6EAFEFE7" wp14:editId="6E936D99">
@@ -17558,7 +17515,7 @@
         <w:rPr>
           <w:noProof/>
           <w:sz w:val="20"/>
-          <w:lang w:eastAsia="en-US"/>
+          <w:lang w:val="ro-RO" w:eastAsia="ro-RO"/>
         </w:rPr>
         <w:drawing>
           <wp:inline distT="0" distB="0" distL="0" distR="0" wp14:anchorId="28E06A03" wp14:editId="743EF4D7">
@@ -18061,7 +18018,7 @@
       <w:r>
         <w:rPr>
           <w:noProof/>
-          <w:lang w:eastAsia="en-US"/>
+          <w:lang w:val="ro-RO" w:eastAsia="ro-RO"/>
         </w:rPr>
         <w:lastRenderedPageBreak/>
         <w:drawing>
@@ -18163,7 +18120,7 @@
         <w:rPr>
           <w:noProof/>
           <w:sz w:val="20"/>
-          <w:lang w:eastAsia="en-US"/>
+          <w:lang w:val="ro-RO" w:eastAsia="ro-RO"/>
         </w:rPr>
         <w:drawing>
           <wp:inline distT="0" distB="0" distL="0" distR="0" wp14:anchorId="189EE814" wp14:editId="233A0994">
@@ -18431,7 +18388,7 @@
         <w:rPr>
           <w:noProof/>
           <w:sz w:val="20"/>
-          <w:lang w:eastAsia="en-US"/>
+          <w:lang w:val="ro-RO" w:eastAsia="ro-RO"/>
         </w:rPr>
         <w:drawing>
           <wp:inline distT="0" distB="0" distL="0" distR="0" wp14:anchorId="2E5248A0" wp14:editId="25B8FED0">
@@ -18604,12 +18561,10 @@
           <w:szCs w:val="22"/>
         </w:rPr>
       </w:pPr>
-      <w:bookmarkStart w:id="13" w:name="_GoBack"/>
-      <w:bookmarkEnd w:id="13"/>
       <w:r>
         <w:rPr>
           <w:noProof/>
-          <w:lang w:eastAsia="en-US"/>
+          <w:lang w:val="ro-RO" w:eastAsia="ro-RO"/>
         </w:rPr>
         <w:lastRenderedPageBreak/>
         <mc:AlternateContent>
@@ -18762,7 +18717,7 @@
         <w:rPr>
           <w:noProof/>
           <w:sz w:val="20"/>
-          <w:lang w:eastAsia="en-US"/>
+          <w:lang w:val="ro-RO" w:eastAsia="ro-RO"/>
         </w:rPr>
         <w:drawing>
           <wp:anchor distT="0" distB="0" distL="114300" distR="114300" simplePos="0" relativeHeight="251650560" behindDoc="0" locked="0" layoutInCell="1" allowOverlap="1" wp14:anchorId="70E29F1F" wp14:editId="0BA7A32C">
@@ -19043,7 +18998,7 @@
       <w:r>
         <w:rPr>
           <w:noProof/>
-          <w:lang w:val="en-US"/>
+          <w:lang w:val="ro-RO" w:eastAsia="ro-RO"/>
         </w:rPr>
         <w:drawing>
           <wp:anchor distT="0" distB="0" distL="114300" distR="114300" simplePos="0" relativeHeight="251652608" behindDoc="1" locked="0" layoutInCell="1" allowOverlap="1" wp14:anchorId="3D595215" wp14:editId="26AEC6C6">
@@ -19098,7 +19053,7 @@
       <w:r>
         <w:rPr>
           <w:noProof/>
-          <w:lang w:val="en-US"/>
+          <w:lang w:val="ro-RO" w:eastAsia="ro-RO"/>
         </w:rPr>
         <w:drawing>
           <wp:anchor distT="0" distB="0" distL="114300" distR="114300" simplePos="0" relativeHeight="251653632" behindDoc="1" locked="0" layoutInCell="1" allowOverlap="1" wp14:anchorId="1A0C56ED" wp14:editId="666F7007">
@@ -19538,7 +19493,7 @@
       <w:r>
         <w:rPr>
           <w:noProof/>
-          <w:lang w:val="en-US"/>
+          <w:lang w:val="ro-RO" w:eastAsia="ro-RO"/>
         </w:rPr>
         <w:lastRenderedPageBreak/>
         <w:drawing>
@@ -19809,7 +19764,15 @@
           <w:sz w:val="22"/>
           <w:szCs w:val="22"/>
         </w:rPr>
-        <w:t xml:space="preserve"> is oversimplified and it allows the user to input four text fields with his account details: username, email, name and password, after which the user presses the “Register” button which prompts him back to the </w:t>
+        <w:t xml:space="preserve"> is oversimplified and it allows the user to input four text fields with his account details: username, email, name and password, after which the user presses the “Register” butto</w:t>
+      </w:r>
+      <w:r>
+        <w:rPr>
+          <w:rFonts w:ascii="Arial" w:hAnsi="Arial" w:cs="Arial"/>
+          <w:sz w:val="22"/>
+          <w:szCs w:val="22"/>
+        </w:rPr>
+        <w:t xml:space="preserve">n which prompts to the </w:t>
       </w:r>
       <w:r>
         <w:rPr>
@@ -19818,7 +19781,34 @@
           <w:sz w:val="22"/>
           <w:szCs w:val="22"/>
         </w:rPr>
-        <w:t>Login activity.</w:t>
+        <w:t xml:space="preserve">Main </w:t>
+      </w:r>
+      <w:r>
+        <w:rPr>
+          <w:rFonts w:ascii="Arial" w:hAnsi="Arial" w:cs="Arial"/>
+          <w:b/>
+          <w:sz w:val="22"/>
+          <w:szCs w:val="22"/>
+        </w:rPr>
+        <w:t>a</w:t>
+      </w:r>
+      <w:r>
+        <w:rPr>
+          <w:rFonts w:ascii="Arial" w:hAnsi="Arial" w:cs="Arial"/>
+          <w:b/>
+          <w:sz w:val="22"/>
+          <w:szCs w:val="22"/>
+        </w:rPr>
+        <w:t>ctivity</w:t>
+      </w:r>
+      <w:r>
+        <w:rPr>
+          <w:rFonts w:ascii="Arial" w:hAnsi="Arial" w:cs="Arial"/>
+          <w:b/>
+          <w:sz w:val="22"/>
+          <w:szCs w:val="22"/>
+        </w:rPr>
+        <w:t>.</w:t>
       </w:r>
     </w:p>
     <w:p>
@@ -19879,7 +19869,7 @@
           <w:noProof/>
           <w:sz w:val="22"/>
           <w:szCs w:val="22"/>
-          <w:lang w:eastAsia="en-US"/>
+          <w:lang w:val="ro-RO" w:eastAsia="ro-RO"/>
         </w:rPr>
         <w:lastRenderedPageBreak/>
         <w:drawing>
@@ -19945,7 +19935,7 @@
           <w:noProof/>
           <w:sz w:val="22"/>
           <w:szCs w:val="22"/>
-          <w:lang w:eastAsia="en-US"/>
+          <w:lang w:val="ro-RO" w:eastAsia="ro-RO"/>
         </w:rPr>
         <w:drawing>
           <wp:anchor distT="0" distB="0" distL="114300" distR="114300" simplePos="0" relativeHeight="251655680" behindDoc="1" locked="0" layoutInCell="1" allowOverlap="1" wp14:anchorId="48C487EA" wp14:editId="369F000A">
@@ -20520,7 +20510,7 @@
           <w:noProof/>
           <w:sz w:val="22"/>
           <w:szCs w:val="22"/>
-          <w:lang w:eastAsia="en-US"/>
+          <w:lang w:val="ro-RO" w:eastAsia="ro-RO"/>
         </w:rPr>
         <w:drawing>
           <wp:anchor distT="0" distB="0" distL="114300" distR="114300" simplePos="0" relativeHeight="251656704" behindDoc="1" locked="0" layoutInCell="1" allowOverlap="1" wp14:anchorId="5EF7B989" wp14:editId="6095A930">
@@ -20584,7 +20574,7 @@
           <w:noProof/>
           <w:sz w:val="22"/>
           <w:szCs w:val="22"/>
-          <w:lang w:eastAsia="en-US"/>
+          <w:lang w:val="ro-RO" w:eastAsia="ro-RO"/>
         </w:rPr>
         <w:drawing>
           <wp:anchor distT="0" distB="0" distL="114300" distR="114300" simplePos="0" relativeHeight="251657728" behindDoc="1" locked="0" layoutInCell="1" allowOverlap="1" wp14:anchorId="68889045" wp14:editId="5A138E3E">
@@ -21197,7 +21187,7 @@
           <w:noProof/>
           <w:sz w:val="22"/>
           <w:szCs w:val="22"/>
-          <w:lang w:eastAsia="en-US"/>
+          <w:lang w:val="ro-RO" w:eastAsia="ro-RO"/>
         </w:rPr>
         <w:drawing>
           <wp:anchor distT="0" distB="0" distL="114300" distR="114300" simplePos="0" relativeHeight="251658752" behindDoc="1" locked="0" layoutInCell="1" allowOverlap="1" wp14:anchorId="5DDDECB9" wp14:editId="25CF52F2">
@@ -21262,7 +21252,7 @@
           <w:noProof/>
           <w:sz w:val="22"/>
           <w:szCs w:val="22"/>
-          <w:lang w:eastAsia="en-US"/>
+          <w:lang w:val="ro-RO" w:eastAsia="ro-RO"/>
         </w:rPr>
         <w:drawing>
           <wp:anchor distT="0" distB="0" distL="114300" distR="114300" simplePos="0" relativeHeight="251659776" behindDoc="1" locked="0" layoutInCell="1" allowOverlap="1" wp14:anchorId="1DADCA4F" wp14:editId="2F36FB9D">
@@ -21327,7 +21317,7 @@
           <w:noProof/>
           <w:sz w:val="22"/>
           <w:szCs w:val="22"/>
-          <w:lang w:eastAsia="en-US"/>
+          <w:lang w:val="ro-RO" w:eastAsia="ro-RO"/>
         </w:rPr>
         <w:drawing>
           <wp:anchor distT="0" distB="0" distL="114300" distR="114300" simplePos="0" relativeHeight="251660800" behindDoc="1" locked="0" layoutInCell="1" allowOverlap="1" wp14:anchorId="6B5F7160" wp14:editId="478D6AAF">
@@ -21392,7 +21382,7 @@
           <w:noProof/>
           <w:sz w:val="22"/>
           <w:szCs w:val="22"/>
-          <w:lang w:eastAsia="en-US"/>
+          <w:lang w:val="ro-RO" w:eastAsia="ro-RO"/>
         </w:rPr>
         <w:drawing>
           <wp:anchor distT="0" distB="0" distL="114300" distR="114300" simplePos="0" relativeHeight="251661824" behindDoc="1" locked="0" layoutInCell="1" allowOverlap="1" wp14:anchorId="17428A54" wp14:editId="6EC16851">
@@ -21698,12 +21688,424 @@
     </w:p>
     <w:p>
       <w:pPr>
+        <w:spacing w:before="100" w:beforeAutospacing="1" w:after="100" w:afterAutospacing="1"/>
+        <w:contextualSpacing/>
+        <w:rPr>
+          <w:szCs w:val="22"/>
+        </w:rPr>
+      </w:pPr>
+    </w:p>
+    <w:p>
+      <w:pPr>
+        <w:spacing w:before="100" w:beforeAutospacing="1" w:after="100" w:afterAutospacing="1"/>
+        <w:contextualSpacing/>
+        <w:rPr>
+          <w:szCs w:val="22"/>
+        </w:rPr>
+      </w:pPr>
+    </w:p>
+    <w:p>
+      <w:pPr>
+        <w:spacing w:before="100" w:beforeAutospacing="1" w:after="100" w:afterAutospacing="1"/>
+        <w:contextualSpacing/>
+        <w:rPr>
+          <w:szCs w:val="22"/>
+        </w:rPr>
+      </w:pPr>
+    </w:p>
+    <w:p>
+      <w:pPr>
+        <w:spacing w:before="100" w:beforeAutospacing="1" w:after="100" w:afterAutospacing="1"/>
+        <w:contextualSpacing/>
+        <w:rPr>
+          <w:szCs w:val="22"/>
+        </w:rPr>
+      </w:pPr>
+    </w:p>
+    <w:p>
+      <w:pPr>
+        <w:spacing w:before="100" w:beforeAutospacing="1" w:after="100" w:afterAutospacing="1"/>
+        <w:contextualSpacing/>
+        <w:rPr>
+          <w:szCs w:val="22"/>
+        </w:rPr>
+      </w:pPr>
+    </w:p>
+    <w:p>
+      <w:pPr>
+        <w:spacing w:before="100" w:beforeAutospacing="1" w:after="100" w:afterAutospacing="1"/>
+        <w:ind w:firstLine="567"/>
+        <w:contextualSpacing/>
+        <w:rPr>
+          <w:szCs w:val="22"/>
+        </w:rPr>
+      </w:pPr>
+      <w:r>
+        <w:rPr>
+          <w:szCs w:val="22"/>
+        </w:rPr>
+        <w:lastRenderedPageBreak/>
+        <w:t xml:space="preserve">In regards of actual user interface, the main characteristic of the layout is a </w:t>
+      </w:r>
+      <w:bookmarkStart w:id="13" w:name="_GoBack"/>
+      <w:bookmarkEnd w:id="13"/>
+      <w:r>
+        <w:rPr>
+          <w:szCs w:val="22"/>
+        </w:rPr>
+        <w:t>thematic green-themed background</w:t>
+      </w:r>
+      <w:r>
+        <w:rPr>
+          <w:szCs w:val="22"/>
+        </w:rPr>
+        <w:t>, the group also deciding to include a custom icon for the application.</w:t>
+      </w:r>
+    </w:p>
+    <w:p>
+      <w:pPr>
+        <w:spacing w:before="100" w:beforeAutospacing="1" w:after="100" w:afterAutospacing="1"/>
+        <w:contextualSpacing/>
+        <w:rPr>
+          <w:szCs w:val="22"/>
+        </w:rPr>
+      </w:pPr>
+    </w:p>
+    <w:p>
+      <w:pPr>
+        <w:spacing w:before="100" w:beforeAutospacing="1" w:after="100" w:afterAutospacing="1"/>
+        <w:ind w:firstLine="567"/>
+        <w:contextualSpacing/>
+        <w:rPr>
+          <w:szCs w:val="22"/>
+        </w:rPr>
+      </w:pPr>
+      <w:r>
+        <w:rPr>
+          <w:noProof/>
+          <w:lang w:val="ro-RO" w:eastAsia="ro-RO"/>
+        </w:rPr>
+        <w:drawing>
+          <wp:anchor distT="0" distB="0" distL="114300" distR="114300" simplePos="0" relativeHeight="251674112" behindDoc="1" locked="0" layoutInCell="1" allowOverlap="1" wp14:anchorId="50B40C45" wp14:editId="7D3489DA">
+            <wp:simplePos x="0" y="0"/>
+            <wp:positionH relativeFrom="column">
+              <wp:posOffset>2806065</wp:posOffset>
+            </wp:positionH>
+            <wp:positionV relativeFrom="paragraph">
+              <wp:posOffset>7619</wp:posOffset>
+            </wp:positionV>
+            <wp:extent cx="2827020" cy="4064331"/>
+            <wp:effectExtent l="0" t="0" r="0" b="0"/>
+            <wp:wrapNone/>
+            <wp:docPr id="29" name="Picture 29"/>
+            <wp:cNvGraphicFramePr>
+              <a:graphicFrameLocks xmlns:a="http://schemas.openxmlformats.org/drawingml/2006/main" noChangeAspect="1"/>
+            </wp:cNvGraphicFramePr>
+            <a:graphic xmlns:a="http://schemas.openxmlformats.org/drawingml/2006/main">
+              <a:graphicData uri="http://schemas.openxmlformats.org/drawingml/2006/picture">
+                <pic:pic xmlns:pic="http://schemas.openxmlformats.org/drawingml/2006/picture">
+                  <pic:nvPicPr>
+                    <pic:cNvPr id="0" name="Picture 3"/>
+                    <pic:cNvPicPr>
+                      <a:picLocks noChangeAspect="1" noChangeArrowheads="1"/>
+                    </pic:cNvPicPr>
+                  </pic:nvPicPr>
+                  <pic:blipFill>
+                    <a:blip r:embed="rId40">
+                      <a:extLst>
+                        <a:ext uri="{28A0092B-C50C-407E-A947-70E740481C1C}">
+                          <a14:useLocalDpi xmlns:a14="http://schemas.microsoft.com/office/drawing/2010/main" val="0"/>
+                        </a:ext>
+                      </a:extLst>
+                    </a:blip>
+                    <a:srcRect/>
+                    <a:stretch>
+                      <a:fillRect/>
+                    </a:stretch>
+                  </pic:blipFill>
+                  <pic:spPr bwMode="auto">
+                    <a:xfrm>
+                      <a:off x="0" y="0"/>
+                      <a:ext cx="2829912" cy="4068488"/>
+                    </a:xfrm>
+                    <a:prstGeom prst="rect">
+                      <a:avLst/>
+                    </a:prstGeom>
+                    <a:noFill/>
+                    <a:ln>
+                      <a:noFill/>
+                    </a:ln>
+                  </pic:spPr>
+                </pic:pic>
+              </a:graphicData>
+            </a:graphic>
+            <wp14:sizeRelH relativeFrom="page">
+              <wp14:pctWidth>0</wp14:pctWidth>
+            </wp14:sizeRelH>
+            <wp14:sizeRelV relativeFrom="page">
+              <wp14:pctHeight>0</wp14:pctHeight>
+            </wp14:sizeRelV>
+          </wp:anchor>
+        </w:drawing>
+      </w:r>
+      <w:r>
+        <w:rPr>
+          <w:noProof/>
+          <w:szCs w:val="22"/>
+          <w:lang w:val="ro-RO" w:eastAsia="ro-RO"/>
+        </w:rPr>
+        <w:drawing>
+          <wp:anchor distT="0" distB="0" distL="114300" distR="114300" simplePos="0" relativeHeight="251673088" behindDoc="1" locked="0" layoutInCell="1" allowOverlap="1" wp14:anchorId="713C1C5C" wp14:editId="03D2E940">
+            <wp:simplePos x="0" y="0"/>
+            <wp:positionH relativeFrom="margin">
+              <wp:align>left</wp:align>
+            </wp:positionH>
+            <wp:positionV relativeFrom="paragraph">
+              <wp:posOffset>7620</wp:posOffset>
+            </wp:positionV>
+            <wp:extent cx="2453640" cy="4040103"/>
+            <wp:effectExtent l="0" t="0" r="3810" b="0"/>
+            <wp:wrapNone/>
+            <wp:docPr id="28" name="Picture 28"/>
+            <wp:cNvGraphicFramePr>
+              <a:graphicFrameLocks xmlns:a="http://schemas.openxmlformats.org/drawingml/2006/main" noChangeAspect="1"/>
+            </wp:cNvGraphicFramePr>
+            <a:graphic xmlns:a="http://schemas.openxmlformats.org/drawingml/2006/main">
+              <a:graphicData uri="http://schemas.openxmlformats.org/drawingml/2006/picture">
+                <pic:pic xmlns:pic="http://schemas.openxmlformats.org/drawingml/2006/picture">
+                  <pic:nvPicPr>
+                    <pic:cNvPr id="0" name="Picture 2"/>
+                    <pic:cNvPicPr>
+                      <a:picLocks noChangeAspect="1" noChangeArrowheads="1"/>
+                    </pic:cNvPicPr>
+                  </pic:nvPicPr>
+                  <pic:blipFill>
+                    <a:blip r:embed="rId41">
+                      <a:extLst>
+                        <a:ext uri="{28A0092B-C50C-407E-A947-70E740481C1C}">
+                          <a14:useLocalDpi xmlns:a14="http://schemas.microsoft.com/office/drawing/2010/main" val="0"/>
+                        </a:ext>
+                      </a:extLst>
+                    </a:blip>
+                    <a:srcRect/>
+                    <a:stretch>
+                      <a:fillRect/>
+                    </a:stretch>
+                  </pic:blipFill>
+                  <pic:spPr bwMode="auto">
+                    <a:xfrm>
+                      <a:off x="0" y="0"/>
+                      <a:ext cx="2456543" cy="4044882"/>
+                    </a:xfrm>
+                    <a:prstGeom prst="rect">
+                      <a:avLst/>
+                    </a:prstGeom>
+                    <a:noFill/>
+                    <a:ln>
+                      <a:noFill/>
+                    </a:ln>
+                  </pic:spPr>
+                </pic:pic>
+              </a:graphicData>
+            </a:graphic>
+            <wp14:sizeRelH relativeFrom="page">
+              <wp14:pctWidth>0</wp14:pctWidth>
+            </wp14:sizeRelH>
+            <wp14:sizeRelV relativeFrom="page">
+              <wp14:pctHeight>0</wp14:pctHeight>
+            </wp14:sizeRelV>
+          </wp:anchor>
+        </w:drawing>
+      </w:r>
+    </w:p>
+    <w:p>
+      <w:pPr>
+        <w:spacing w:before="100" w:beforeAutospacing="1" w:after="100" w:afterAutospacing="1"/>
+        <w:ind w:firstLine="567"/>
+        <w:contextualSpacing/>
+        <w:rPr>
+          <w:szCs w:val="22"/>
+        </w:rPr>
+      </w:pPr>
+    </w:p>
+    <w:p>
+      <w:pPr>
         <w:pStyle w:val="Heading1"/>
+        <w:numPr>
+          <w:ilvl w:val="0"/>
+          <w:numId w:val="0"/>
+        </w:numPr>
       </w:pPr>
       <w:bookmarkStart w:id="14" w:name="_Toc490902154"/>
       <w:bookmarkStart w:id="15" w:name="_Toc8296295"/>
-      <w:r>
-        <w:lastRenderedPageBreak/>
+    </w:p>
+    <w:p>
+      <w:pPr>
+        <w:pStyle w:val="Heading1"/>
+        <w:numPr>
+          <w:ilvl w:val="0"/>
+          <w:numId w:val="0"/>
+        </w:numPr>
+      </w:pPr>
+    </w:p>
+    <w:p>
+      <w:pPr>
+        <w:pStyle w:val="Heading1"/>
+        <w:numPr>
+          <w:ilvl w:val="0"/>
+          <w:numId w:val="0"/>
+        </w:numPr>
+      </w:pPr>
+    </w:p>
+    <w:p>
+      <w:pPr>
+        <w:pStyle w:val="Heading1"/>
+        <w:numPr>
+          <w:ilvl w:val="0"/>
+          <w:numId w:val="0"/>
+        </w:numPr>
+      </w:pPr>
+    </w:p>
+    <w:p>
+      <w:pPr>
+        <w:pStyle w:val="Heading1"/>
+        <w:numPr>
+          <w:ilvl w:val="0"/>
+          <w:numId w:val="0"/>
+        </w:numPr>
+      </w:pPr>
+    </w:p>
+    <w:p>
+      <w:pPr>
+        <w:pStyle w:val="Heading1"/>
+        <w:numPr>
+          <w:ilvl w:val="0"/>
+          <w:numId w:val="0"/>
+        </w:numPr>
+      </w:pPr>
+    </w:p>
+    <w:p>
+      <w:pPr>
+        <w:pStyle w:val="Heading1"/>
+        <w:numPr>
+          <w:ilvl w:val="0"/>
+          <w:numId w:val="0"/>
+        </w:numPr>
+      </w:pPr>
+    </w:p>
+    <w:p>
+      <w:pPr>
+        <w:pStyle w:val="Heading1"/>
+        <w:numPr>
+          <w:ilvl w:val="0"/>
+          <w:numId w:val="0"/>
+        </w:numPr>
+      </w:pPr>
+    </w:p>
+    <w:p>
+      <w:pPr>
+        <w:pStyle w:val="Heading1"/>
+        <w:numPr>
+          <w:ilvl w:val="0"/>
+          <w:numId w:val="0"/>
+        </w:numPr>
+      </w:pPr>
+    </w:p>
+    <w:p>
+      <w:pPr>
+        <w:pStyle w:val="Heading1"/>
+        <w:numPr>
+          <w:ilvl w:val="0"/>
+          <w:numId w:val="0"/>
+        </w:numPr>
+      </w:pPr>
+    </w:p>
+    <w:p>
+      <w:pPr>
+        <w:pStyle w:val="Heading1"/>
+        <w:numPr>
+          <w:ilvl w:val="0"/>
+          <w:numId w:val="0"/>
+        </w:numPr>
+      </w:pPr>
+    </w:p>
+    <w:p>
+      <w:pPr>
+        <w:pStyle w:val="Heading1"/>
+        <w:numPr>
+          <w:ilvl w:val="0"/>
+          <w:numId w:val="0"/>
+        </w:numPr>
+      </w:pPr>
+    </w:p>
+    <w:p>
+      <w:pPr>
+        <w:pStyle w:val="Heading1"/>
+        <w:numPr>
+          <w:ilvl w:val="0"/>
+          <w:numId w:val="0"/>
+        </w:numPr>
+      </w:pPr>
+    </w:p>
+    <w:p>
+      <w:pPr>
+        <w:pStyle w:val="Heading1"/>
+        <w:numPr>
+          <w:ilvl w:val="0"/>
+          <w:numId w:val="0"/>
+        </w:numPr>
+      </w:pPr>
+    </w:p>
+    <w:p>
+      <w:pPr>
+        <w:pStyle w:val="Heading1"/>
+        <w:numPr>
+          <w:ilvl w:val="0"/>
+          <w:numId w:val="0"/>
+        </w:numPr>
+      </w:pPr>
+    </w:p>
+    <w:p>
+      <w:pPr>
+        <w:pStyle w:val="Heading1"/>
+        <w:numPr>
+          <w:ilvl w:val="0"/>
+          <w:numId w:val="0"/>
+        </w:numPr>
+      </w:pPr>
+    </w:p>
+    <w:p>
+      <w:pPr>
+        <w:pStyle w:val="Heading1"/>
+        <w:numPr>
+          <w:ilvl w:val="0"/>
+          <w:numId w:val="0"/>
+        </w:numPr>
+      </w:pPr>
+    </w:p>
+    <w:p>
+      <w:pPr>
+        <w:pStyle w:val="Heading1"/>
+        <w:numPr>
+          <w:ilvl w:val="0"/>
+          <w:numId w:val="0"/>
+        </w:numPr>
+      </w:pPr>
+    </w:p>
+    <w:p>
+      <w:pPr>
+        <w:pStyle w:val="Heading1"/>
+        <w:numPr>
+          <w:ilvl w:val="0"/>
+          <w:numId w:val="0"/>
+        </w:numPr>
+      </w:pPr>
+    </w:p>
+    <w:p>
+      <w:pPr>
+        <w:pStyle w:val="Heading1"/>
+      </w:pPr>
+      <w:r>
         <w:t>Implementation</w:t>
       </w:r>
       <w:bookmarkEnd w:id="14"/>
@@ -21769,6 +22171,7 @@
         <w:jc w:val="both"/>
       </w:pPr>
       <w:r>
+        <w:lastRenderedPageBreak/>
         <w:t>Architecture was a main concern when the application was designed, as it represents the foundation for an app that is well maintainable, scalable and reliable. The aspects taken into account when deciding on an architectural pattern where the separation of concerns, the code reusability, testability and independence. Even though the term “good architecture” may sound slightly abstract, having these concerns in mind, the MVVM architecture was chosen for this project. It maintains a clear separation between application logic and the UI, therefore addressing numerous development issues and making the application easier to test and maintain.  The emphasis is put on dividing the responsibilities, so the UI components are separated from the business logic and the business logic is separated from the data access.</w:t>
       </w:r>
     </w:p>
@@ -21781,7 +22184,7 @@
       <w:r>
         <w:rPr>
           <w:noProof/>
-          <w:lang w:val="en-US"/>
+          <w:lang w:val="ro-RO" w:eastAsia="ro-RO"/>
         </w:rPr>
         <w:drawing>
           <wp:anchor distT="0" distB="0" distL="114300" distR="114300" simplePos="0" relativeHeight="251663872" behindDoc="0" locked="0" layoutInCell="1" allowOverlap="1" wp14:anchorId="0EE76D86" wp14:editId="4223C3F3">
@@ -21809,7 +22212,7 @@
                     </pic:cNvPicPr>
                   </pic:nvPicPr>
                   <pic:blipFill rotWithShape="1">
-                    <a:blip r:embed="rId40">
+                    <a:blip r:embed="rId42">
                       <a:extLst>
                         <a:ext uri="{28A0092B-C50C-407E-A947-70E740481C1C}">
                           <a14:useLocalDpi xmlns:a14="http://schemas.microsoft.com/office/drawing/2010/main" val="0"/>
@@ -21932,7 +22335,6 @@
         <w:spacing w:before="100" w:beforeAutospacing="1" w:after="100" w:afterAutospacing="1"/>
       </w:pPr>
       <w:r>
-        <w:lastRenderedPageBreak/>
         <w:t xml:space="preserve">In the figure below, </w:t>
       </w:r>
       <w:r>
@@ -21952,7 +22354,7 @@
       <w:r>
         <w:rPr>
           <w:noProof/>
-          <w:lang w:val="en-US"/>
+          <w:lang w:val="ro-RO" w:eastAsia="ro-RO"/>
         </w:rPr>
         <w:drawing>
           <wp:inline distT="0" distB="0" distL="0" distR="0" wp14:anchorId="38F54961" wp14:editId="350CF0FF">
@@ -21970,7 +22372,7 @@
                     <pic:cNvPicPr/>
                   </pic:nvPicPr>
                   <pic:blipFill>
-                    <a:blip r:embed="rId41"/>
+                    <a:blip r:embed="rId43"/>
                     <a:stretch>
                       <a:fillRect/>
                     </a:stretch>
@@ -21999,6 +22401,7 @@
         <w:rPr>
           <w:b/>
         </w:rPr>
+        <w:lastRenderedPageBreak/>
         <w:t xml:space="preserve">The Model </w:t>
       </w:r>
       <w:r>
@@ -22217,8 +22620,9 @@
       <w:r>
         <w:rPr>
           <w:noProof/>
-          <w:lang w:val="en-US"/>
-        </w:rPr>
+          <w:lang w:val="ro-RO" w:eastAsia="ro-RO"/>
+        </w:rPr>
+        <w:lastRenderedPageBreak/>
         <w:drawing>
           <wp:anchor distT="0" distB="0" distL="114300" distR="114300" simplePos="0" relativeHeight="251662848" behindDoc="0" locked="0" layoutInCell="1" allowOverlap="1" wp14:anchorId="16DD09FC" wp14:editId="617D6C90">
             <wp:simplePos x="0" y="0"/>
@@ -22243,7 +22647,7 @@
                     <pic:cNvPicPr/>
                   </pic:nvPicPr>
                   <pic:blipFill>
-                    <a:blip r:embed="rId42">
+                    <a:blip r:embed="rId44">
                       <a:extLst>
                         <a:ext uri="{28A0092B-C50C-407E-A947-70E740481C1C}">
                           <a14:useLocalDpi xmlns:a14="http://schemas.microsoft.com/office/drawing/2010/main" val="0"/>
@@ -22428,9 +22832,8 @@
         <w:rPr>
           <w:noProof/>
           <w:szCs w:val="22"/>
-          <w:lang w:val="en-US"/>
-        </w:rPr>
-        <w:lastRenderedPageBreak/>
+          <w:lang w:val="ro-RO" w:eastAsia="ro-RO"/>
+        </w:rPr>
         <w:drawing>
           <wp:anchor distT="0" distB="0" distL="114300" distR="114300" simplePos="0" relativeHeight="251664896" behindDoc="0" locked="0" layoutInCell="1" allowOverlap="1" wp14:anchorId="29B08C61" wp14:editId="4FCF7CBC">
             <wp:simplePos x="0" y="0"/>
@@ -22455,7 +22858,7 @@
                     <pic:cNvPicPr/>
                   </pic:nvPicPr>
                   <pic:blipFill>
-                    <a:blip r:embed="rId43">
+                    <a:blip r:embed="rId45">
                       <a:extLst>
                         <a:ext uri="{28A0092B-C50C-407E-A947-70E740481C1C}">
                           <a14:useLocalDpi xmlns:a14="http://schemas.microsoft.com/office/drawing/2010/main" val="0"/>
@@ -22502,6 +22905,7 @@
           <w:b/>
           <w:szCs w:val="22"/>
         </w:rPr>
+        <w:lastRenderedPageBreak/>
         <w:t>The bottom navigation bar</w:t>
       </w:r>
     </w:p>
@@ -22599,7 +23003,7 @@
           <w:noProof/>
           <w:sz w:val="24"/>
           <w:szCs w:val="24"/>
-          <w:lang w:val="en-US"/>
+          <w:lang w:val="ro-RO" w:eastAsia="ro-RO"/>
         </w:rPr>
         <w:drawing>
           <wp:anchor distT="0" distB="0" distL="114300" distR="114300" simplePos="0" relativeHeight="251665920" behindDoc="0" locked="0" layoutInCell="1" allowOverlap="1" wp14:anchorId="548B97D4" wp14:editId="248BB706">
@@ -22625,7 +23029,7 @@
                     <pic:cNvPicPr/>
                   </pic:nvPicPr>
                   <pic:blipFill>
-                    <a:blip r:embed="rId44">
+                    <a:blip r:embed="rId46">
                       <a:extLst>
                         <a:ext uri="{28A0092B-C50C-407E-A947-70E740481C1C}">
                           <a14:useLocalDpi xmlns:a14="http://schemas.microsoft.com/office/drawing/2010/main" val="0"/>
@@ -22657,7 +23061,6 @@
         <w:jc w:val="both"/>
       </w:pPr>
       <w:r>
-        <w:lastRenderedPageBreak/>
         <w:t xml:space="preserve">The </w:t>
       </w:r>
       <w:proofErr w:type="spellStart"/>
@@ -22689,8 +23092,9 @@
       <w:r>
         <w:rPr>
           <w:noProof/>
-          <w:lang w:val="en-US"/>
-        </w:rPr>
+          <w:lang w:val="ro-RO" w:eastAsia="ro-RO"/>
+        </w:rPr>
+        <w:lastRenderedPageBreak/>
         <w:drawing>
           <wp:inline distT="0" distB="0" distL="0" distR="0" wp14:anchorId="3DD04D1E" wp14:editId="7B2B51A9">
             <wp:extent cx="5133975" cy="5086350"/>
@@ -22707,7 +23111,7 @@
                     <pic:cNvPicPr/>
                   </pic:nvPicPr>
                   <pic:blipFill>
-                    <a:blip r:embed="rId45">
+                    <a:blip r:embed="rId47">
                       <a:extLst>
                         <a:ext uri="{28A0092B-C50C-407E-A947-70E740481C1C}">
                           <a14:useLocalDpi xmlns:a14="http://schemas.microsoft.com/office/drawing/2010/main" val="0"/>
@@ -22785,7 +23189,7 @@
       <w:r>
         <w:rPr>
           <w:noProof/>
-          <w:lang w:val="en-US"/>
+          <w:lang w:val="ro-RO" w:eastAsia="ro-RO"/>
         </w:rPr>
         <w:drawing>
           <wp:inline distT="0" distB="0" distL="0" distR="0" wp14:anchorId="47E8B176" wp14:editId="44ECD974">
@@ -22803,7 +23207,7 @@
                     <pic:cNvPicPr/>
                   </pic:nvPicPr>
                   <pic:blipFill>
-                    <a:blip r:embed="rId46">
+                    <a:blip r:embed="rId48">
                       <a:extLst>
                         <a:ext uri="{28A0092B-C50C-407E-A947-70E740481C1C}">
                           <a14:useLocalDpi xmlns:a14="http://schemas.microsoft.com/office/drawing/2010/main" val="0"/>
@@ -22868,51 +23272,54 @@
         <w:rPr>
           <w:b/>
         </w:rPr>
+        <w:t xml:space="preserve"> </w:t>
+      </w:r>
+      <w:r>
+        <w:rPr>
+          <w:b/>
+        </w:rPr>
+        <w:t xml:space="preserve">Retrofit </w:t>
+      </w:r>
+      <w:r>
+        <w:rPr>
+          <w:b/>
+        </w:rPr>
+        <w:t xml:space="preserve">HTTP Client </w:t>
+      </w:r>
+      <w:r>
+        <w:rPr>
+          <w:b/>
+        </w:rPr>
+        <w:t>Implementation</w:t>
+      </w:r>
+      <w:r>
+        <w:rPr>
+          <w:b/>
+        </w:rPr>
+        <w:br/>
+      </w:r>
+      <w:r>
+        <w:t xml:space="preserve">The Retrofit API serves as a data bridge for the </w:t>
+      </w:r>
+      <w:proofErr w:type="spellStart"/>
+      <w:r>
+        <w:t>WebAPI</w:t>
+      </w:r>
+      <w:proofErr w:type="spellEnd"/>
+      <w:r>
+        <w:t xml:space="preserve"> and the Android application. JSON object passing is established via HTTP and routed into a designated URI. The Retrofit declaration requires the type of request made to the </w:t>
+      </w:r>
+      <w:proofErr w:type="spellStart"/>
+      <w:r>
+        <w:t>WebAPI</w:t>
+      </w:r>
+      <w:proofErr w:type="spellEnd"/>
+      <w:r>
+        <w:t xml:space="preserve"> (GET, PUT, </w:t>
+      </w:r>
+      <w:r>
         <w:lastRenderedPageBreak/>
-        <w:t xml:space="preserve"> </w:t>
-      </w:r>
-      <w:r>
-        <w:rPr>
-          <w:b/>
-        </w:rPr>
-        <w:t xml:space="preserve">Retrofit </w:t>
-      </w:r>
-      <w:r>
-        <w:rPr>
-          <w:b/>
-        </w:rPr>
-        <w:t xml:space="preserve">HTTP Client </w:t>
-      </w:r>
-      <w:r>
-        <w:rPr>
-          <w:b/>
-        </w:rPr>
-        <w:t>Implementation</w:t>
-      </w:r>
-      <w:r>
-        <w:rPr>
-          <w:b/>
-        </w:rPr>
-        <w:br/>
-      </w:r>
-      <w:r>
-        <w:t xml:space="preserve">The Retrofit API serves as a data bridge for the </w:t>
-      </w:r>
-      <w:proofErr w:type="spellStart"/>
-      <w:r>
-        <w:t>WebAPI</w:t>
-      </w:r>
-      <w:proofErr w:type="spellEnd"/>
-      <w:r>
-        <w:t xml:space="preserve"> and the Android application. JSON object passing is established via HTTP and routed into a designated URI. The Retrofit declaration requires the type of request made to the </w:t>
-      </w:r>
-      <w:proofErr w:type="spellStart"/>
-      <w:r>
-        <w:t>WebAPI</w:t>
-      </w:r>
-      <w:proofErr w:type="spellEnd"/>
-      <w:r>
-        <w:t xml:space="preserve"> (GET, PUT, POST, </w:t>
+        <w:t xml:space="preserve">POST, </w:t>
       </w:r>
       <w:proofErr w:type="gramStart"/>
       <w:r>
@@ -22930,7 +23337,7 @@
       <w:r>
         <w:rPr>
           <w:noProof/>
-          <w:lang w:val="en-US"/>
+          <w:lang w:val="ro-RO" w:eastAsia="ro-RO"/>
         </w:rPr>
         <w:drawing>
           <wp:anchor distT="0" distB="0" distL="114300" distR="114300" simplePos="0" relativeHeight="251667968" behindDoc="0" locked="0" layoutInCell="1" allowOverlap="1" wp14:anchorId="4F181CF4" wp14:editId="56579DDA">
@@ -22958,7 +23365,7 @@
                     </pic:cNvPicPr>
                   </pic:nvPicPr>
                   <pic:blipFill>
-                    <a:blip r:embed="rId47">
+                    <a:blip r:embed="rId49">
                       <a:extLst>
                         <a:ext uri="{28A0092B-C50C-407E-A947-70E740481C1C}">
                           <a14:useLocalDpi xmlns:a14="http://schemas.microsoft.com/office/drawing/2010/main" val="0"/>
@@ -23065,7 +23472,7 @@
       <w:r>
         <w:rPr>
           <w:noProof/>
-          <w:lang w:val="en-US"/>
+          <w:lang w:val="ro-RO" w:eastAsia="ro-RO"/>
         </w:rPr>
         <w:drawing>
           <wp:anchor distT="0" distB="0" distL="114300" distR="114300" simplePos="0" relativeHeight="251668992" behindDoc="0" locked="0" layoutInCell="1" allowOverlap="1" wp14:anchorId="64415865" wp14:editId="5D77A545">
@@ -23093,7 +23500,7 @@
                     </pic:cNvPicPr>
                   </pic:nvPicPr>
                   <pic:blipFill>
-                    <a:blip r:embed="rId48">
+                    <a:blip r:embed="rId50">
                       <a:extLst>
                         <a:ext uri="{28A0092B-C50C-407E-A947-70E740481C1C}">
                           <a14:useLocalDpi xmlns:a14="http://schemas.microsoft.com/office/drawing/2010/main" val="0"/>
@@ -23198,7 +23605,6 @@
       <w:bookmarkStart w:id="21" w:name="_Toc490902156"/>
       <w:bookmarkStart w:id="22" w:name="_Toc8296300"/>
       <w:r>
-        <w:lastRenderedPageBreak/>
         <w:t>Test Specifications</w:t>
       </w:r>
       <w:bookmarkEnd w:id="21"/>
@@ -23862,7 +24268,7 @@
 </file>
 
 <file path=word/endnotes.xml><?xml version="1.0" encoding="utf-8"?>
-<w:endnotes xmlns:wpc="http://schemas.microsoft.com/office/word/2010/wordprocessingCanvas" xmlns:cx="http://schemas.microsoft.com/office/drawing/2014/chartex" xmlns:cx1="http://schemas.microsoft.com/office/drawing/2015/9/8/chartex" xmlns:mc="http://schemas.openxmlformats.org/markup-compatibility/2006" xmlns:o="urn:schemas-microsoft-com:office:office" xmlns:r="http://schemas.openxmlformats.org/officeDocument/2006/relationships" xmlns:m="http://schemas.openxmlformats.org/officeDocument/2006/math" xmlns:v="urn:schemas-microsoft-com:vml" xmlns:wp14="http://schemas.microsoft.com/office/word/2010/wordprocessingDrawing" xmlns:wp="http://schemas.openxmlformats.org/drawingml/2006/wordprocessingDrawing" xmlns:w10="urn:schemas-microsoft-com:office:word" xmlns:w="http://schemas.openxmlformats.org/wordprocessingml/2006/main" xmlns:w14="http://schemas.microsoft.com/office/word/2010/wordml" xmlns:w15="http://schemas.microsoft.com/office/word/2012/wordml" xmlns:w16se="http://schemas.microsoft.com/office/word/2015/wordml/symex" xmlns:wpg="http://schemas.microsoft.com/office/word/2010/wordprocessingGroup" xmlns:wpi="http://schemas.microsoft.com/office/word/2010/wordprocessingInk" xmlns:wne="http://schemas.microsoft.com/office/word/2006/wordml" xmlns:wps="http://schemas.microsoft.com/office/word/2010/wordprocessingShape" mc:Ignorable="w14 w15 w16se wp14">
+<w:endnotes xmlns:wpc="http://schemas.microsoft.com/office/word/2010/wordprocessingCanvas" xmlns:mc="http://schemas.openxmlformats.org/markup-compatibility/2006" xmlns:o="urn:schemas-microsoft-com:office:office" xmlns:r="http://schemas.openxmlformats.org/officeDocument/2006/relationships" xmlns:m="http://schemas.openxmlformats.org/officeDocument/2006/math" xmlns:v="urn:schemas-microsoft-com:vml" xmlns:wp14="http://schemas.microsoft.com/office/word/2010/wordprocessingDrawing" xmlns:wp="http://schemas.openxmlformats.org/drawingml/2006/wordprocessingDrawing" xmlns:w10="urn:schemas-microsoft-com:office:word" xmlns:w="http://schemas.openxmlformats.org/wordprocessingml/2006/main" xmlns:w14="http://schemas.microsoft.com/office/word/2010/wordml" xmlns:w15="http://schemas.microsoft.com/office/word/2012/wordml" xmlns:wpg="http://schemas.microsoft.com/office/word/2010/wordprocessingGroup" xmlns:wpi="http://schemas.microsoft.com/office/word/2010/wordprocessingInk" xmlns:wne="http://schemas.microsoft.com/office/word/2006/wordml" xmlns:wps="http://schemas.microsoft.com/office/word/2010/wordprocessingShape" mc:Ignorable="w14 w15 wp14">
   <w:endnote w:type="separator" w:id="-1">
     <w:p>
       <w:pPr>
@@ -23887,7 +24293,7 @@
 </file>
 
 <file path=word/footer1.xml><?xml version="1.0" encoding="utf-8"?>
-<w:ftr xmlns:wpc="http://schemas.microsoft.com/office/word/2010/wordprocessingCanvas" xmlns:cx="http://schemas.microsoft.com/office/drawing/2014/chartex" xmlns:cx1="http://schemas.microsoft.com/office/drawing/2015/9/8/chartex" xmlns:mc="http://schemas.openxmlformats.org/markup-compatibility/2006" xmlns:o="urn:schemas-microsoft-com:office:office" xmlns:r="http://schemas.openxmlformats.org/officeDocument/2006/relationships" xmlns:m="http://schemas.openxmlformats.org/officeDocument/2006/math" xmlns:v="urn:schemas-microsoft-com:vml" xmlns:wp14="http://schemas.microsoft.com/office/word/2010/wordprocessingDrawing" xmlns:wp="http://schemas.openxmlformats.org/drawingml/2006/wordprocessingDrawing" xmlns:w10="urn:schemas-microsoft-com:office:word" xmlns:w="http://schemas.openxmlformats.org/wordprocessingml/2006/main" xmlns:w14="http://schemas.microsoft.com/office/word/2010/wordml" xmlns:w15="http://schemas.microsoft.com/office/word/2012/wordml" xmlns:w16se="http://schemas.microsoft.com/office/word/2015/wordml/symex" xmlns:wpg="http://schemas.microsoft.com/office/word/2010/wordprocessingGroup" xmlns:wpi="http://schemas.microsoft.com/office/word/2010/wordprocessingInk" xmlns:wne="http://schemas.microsoft.com/office/word/2006/wordml" xmlns:wps="http://schemas.microsoft.com/office/word/2010/wordprocessingShape" mc:Ignorable="w14 w15 w16se wp14">
+<w:ftr xmlns:wpc="http://schemas.microsoft.com/office/word/2010/wordprocessingCanvas" xmlns:mc="http://schemas.openxmlformats.org/markup-compatibility/2006" xmlns:o="urn:schemas-microsoft-com:office:office" xmlns:r="http://schemas.openxmlformats.org/officeDocument/2006/relationships" xmlns:m="http://schemas.openxmlformats.org/officeDocument/2006/math" xmlns:v="urn:schemas-microsoft-com:vml" xmlns:wp14="http://schemas.microsoft.com/office/word/2010/wordprocessingDrawing" xmlns:wp="http://schemas.openxmlformats.org/drawingml/2006/wordprocessingDrawing" xmlns:w10="urn:schemas-microsoft-com:office:word" xmlns:w="http://schemas.openxmlformats.org/wordprocessingml/2006/main" xmlns:w14="http://schemas.microsoft.com/office/word/2010/wordml" xmlns:w15="http://schemas.microsoft.com/office/word/2012/wordml" xmlns:wpg="http://schemas.microsoft.com/office/word/2010/wordprocessingGroup" xmlns:wpi="http://schemas.microsoft.com/office/word/2010/wordprocessingInk" xmlns:wne="http://schemas.microsoft.com/office/word/2006/wordml" xmlns:wps="http://schemas.microsoft.com/office/word/2010/wordprocessingShape" mc:Ignorable="w14 w15 wp14">
   <w:sdt>
     <w:sdtPr>
       <w:id w:val="-229314832"/>
@@ -23916,7 +24322,7 @@
             <w:noProof/>
             <w:lang w:val="da-DK"/>
           </w:rPr>
-          <w:t>14</w:t>
+          <w:t>8</w:t>
         </w:r>
         <w:r>
           <w:fldChar w:fldCharType="end"/>
@@ -23933,7 +24339,7 @@
 </file>
 
 <file path=word/footer2.xml><?xml version="1.0" encoding="utf-8"?>
-<w:ftr xmlns:wpc="http://schemas.microsoft.com/office/word/2010/wordprocessingCanvas" xmlns:cx="http://schemas.microsoft.com/office/drawing/2014/chartex" xmlns:cx1="http://schemas.microsoft.com/office/drawing/2015/9/8/chartex" xmlns:mc="http://schemas.openxmlformats.org/markup-compatibility/2006" xmlns:o="urn:schemas-microsoft-com:office:office" xmlns:r="http://schemas.openxmlformats.org/officeDocument/2006/relationships" xmlns:m="http://schemas.openxmlformats.org/officeDocument/2006/math" xmlns:v="urn:schemas-microsoft-com:vml" xmlns:wp14="http://schemas.microsoft.com/office/word/2010/wordprocessingDrawing" xmlns:wp="http://schemas.openxmlformats.org/drawingml/2006/wordprocessingDrawing" xmlns:w10="urn:schemas-microsoft-com:office:word" xmlns:w="http://schemas.openxmlformats.org/wordprocessingml/2006/main" xmlns:w14="http://schemas.microsoft.com/office/word/2010/wordml" xmlns:w15="http://schemas.microsoft.com/office/word/2012/wordml" xmlns:w16se="http://schemas.microsoft.com/office/word/2015/wordml/symex" xmlns:wpg="http://schemas.microsoft.com/office/word/2010/wordprocessingGroup" xmlns:wpi="http://schemas.microsoft.com/office/word/2010/wordprocessingInk" xmlns:wne="http://schemas.microsoft.com/office/word/2006/wordml" xmlns:wps="http://schemas.microsoft.com/office/word/2010/wordprocessingShape" mc:Ignorable="w14 w15 w16se wp14">
+<w:ftr xmlns:wpc="http://schemas.microsoft.com/office/word/2010/wordprocessingCanvas" xmlns:mc="http://schemas.openxmlformats.org/markup-compatibility/2006" xmlns:o="urn:schemas-microsoft-com:office:office" xmlns:r="http://schemas.openxmlformats.org/officeDocument/2006/relationships" xmlns:m="http://schemas.openxmlformats.org/officeDocument/2006/math" xmlns:v="urn:schemas-microsoft-com:vml" xmlns:wp14="http://schemas.microsoft.com/office/word/2010/wordprocessingDrawing" xmlns:wp="http://schemas.openxmlformats.org/drawingml/2006/wordprocessingDrawing" xmlns:w10="urn:schemas-microsoft-com:office:word" xmlns:w="http://schemas.openxmlformats.org/wordprocessingml/2006/main" xmlns:w14="http://schemas.microsoft.com/office/word/2010/wordml" xmlns:w15="http://schemas.microsoft.com/office/word/2012/wordml" xmlns:wpg="http://schemas.microsoft.com/office/word/2010/wordprocessingGroup" xmlns:wpi="http://schemas.microsoft.com/office/word/2010/wordprocessingInk" xmlns:wne="http://schemas.microsoft.com/office/word/2006/wordml" xmlns:wps="http://schemas.microsoft.com/office/word/2010/wordprocessingShape" mc:Ignorable="w14 w15 wp14">
   <w:sdt>
     <w:sdtPr>
       <w:id w:val="-725917513"/>
@@ -23979,7 +24385,7 @@
 </file>
 
 <file path=word/footnotes.xml><?xml version="1.0" encoding="utf-8"?>
-<w:footnotes xmlns:wpc="http://schemas.microsoft.com/office/word/2010/wordprocessingCanvas" xmlns:cx="http://schemas.microsoft.com/office/drawing/2014/chartex" xmlns:cx1="http://schemas.microsoft.com/office/drawing/2015/9/8/chartex" xmlns:mc="http://schemas.openxmlformats.org/markup-compatibility/2006" xmlns:o="urn:schemas-microsoft-com:office:office" xmlns:r="http://schemas.openxmlformats.org/officeDocument/2006/relationships" xmlns:m="http://schemas.openxmlformats.org/officeDocument/2006/math" xmlns:v="urn:schemas-microsoft-com:vml" xmlns:wp14="http://schemas.microsoft.com/office/word/2010/wordprocessingDrawing" xmlns:wp="http://schemas.openxmlformats.org/drawingml/2006/wordprocessingDrawing" xmlns:w10="urn:schemas-microsoft-com:office:word" xmlns:w="http://schemas.openxmlformats.org/wordprocessingml/2006/main" xmlns:w14="http://schemas.microsoft.com/office/word/2010/wordml" xmlns:w15="http://schemas.microsoft.com/office/word/2012/wordml" xmlns:w16se="http://schemas.microsoft.com/office/word/2015/wordml/symex" xmlns:wpg="http://schemas.microsoft.com/office/word/2010/wordprocessingGroup" xmlns:wpi="http://schemas.microsoft.com/office/word/2010/wordprocessingInk" xmlns:wne="http://schemas.microsoft.com/office/word/2006/wordml" xmlns:wps="http://schemas.microsoft.com/office/word/2010/wordprocessingShape" mc:Ignorable="w14 w15 w16se wp14">
+<w:footnotes xmlns:wpc="http://schemas.microsoft.com/office/word/2010/wordprocessingCanvas" xmlns:mc="http://schemas.openxmlformats.org/markup-compatibility/2006" xmlns:o="urn:schemas-microsoft-com:office:office" xmlns:r="http://schemas.openxmlformats.org/officeDocument/2006/relationships" xmlns:m="http://schemas.openxmlformats.org/officeDocument/2006/math" xmlns:v="urn:schemas-microsoft-com:vml" xmlns:wp14="http://schemas.microsoft.com/office/word/2010/wordprocessingDrawing" xmlns:wp="http://schemas.openxmlformats.org/drawingml/2006/wordprocessingDrawing" xmlns:w10="urn:schemas-microsoft-com:office:word" xmlns:w="http://schemas.openxmlformats.org/wordprocessingml/2006/main" xmlns:w14="http://schemas.microsoft.com/office/word/2010/wordml" xmlns:w15="http://schemas.microsoft.com/office/word/2012/wordml" xmlns:wpg="http://schemas.microsoft.com/office/word/2010/wordprocessingGroup" xmlns:wpi="http://schemas.microsoft.com/office/word/2010/wordprocessingInk" xmlns:wne="http://schemas.microsoft.com/office/word/2006/wordml" xmlns:wps="http://schemas.microsoft.com/office/word/2010/wordprocessingShape" mc:Ignorable="w14 w15 wp14">
   <w:footnote w:type="separator" w:id="-1">
     <w:p>
       <w:pPr>
@@ -24004,7 +24410,7 @@
 </file>
 
 <file path=word/header1.xml><?xml version="1.0" encoding="utf-8"?>
-<w:hdr xmlns:wpc="http://schemas.microsoft.com/office/word/2010/wordprocessingCanvas" xmlns:cx="http://schemas.microsoft.com/office/drawing/2014/chartex" xmlns:cx1="http://schemas.microsoft.com/office/drawing/2015/9/8/chartex" xmlns:mc="http://schemas.openxmlformats.org/markup-compatibility/2006" xmlns:o="urn:schemas-microsoft-com:office:office" xmlns:r="http://schemas.openxmlformats.org/officeDocument/2006/relationships" xmlns:m="http://schemas.openxmlformats.org/officeDocument/2006/math" xmlns:v="urn:schemas-microsoft-com:vml" xmlns:wp14="http://schemas.microsoft.com/office/word/2010/wordprocessingDrawing" xmlns:wp="http://schemas.openxmlformats.org/drawingml/2006/wordprocessingDrawing" xmlns:w10="urn:schemas-microsoft-com:office:word" xmlns:w="http://schemas.openxmlformats.org/wordprocessingml/2006/main" xmlns:w14="http://schemas.microsoft.com/office/word/2010/wordml" xmlns:w15="http://schemas.microsoft.com/office/word/2012/wordml" xmlns:w16se="http://schemas.microsoft.com/office/word/2015/wordml/symex" xmlns:wpg="http://schemas.microsoft.com/office/word/2010/wordprocessingGroup" xmlns:wpi="http://schemas.microsoft.com/office/word/2010/wordprocessingInk" xmlns:wne="http://schemas.microsoft.com/office/word/2006/wordml" xmlns:wps="http://schemas.microsoft.com/office/word/2010/wordprocessingShape" mc:Ignorable="w14 w15 w16se wp14">
+<w:hdr xmlns:wpc="http://schemas.microsoft.com/office/word/2010/wordprocessingCanvas" xmlns:mc="http://schemas.openxmlformats.org/markup-compatibility/2006" xmlns:o="urn:schemas-microsoft-com:office:office" xmlns:r="http://schemas.openxmlformats.org/officeDocument/2006/relationships" xmlns:m="http://schemas.openxmlformats.org/officeDocument/2006/math" xmlns:v="urn:schemas-microsoft-com:vml" xmlns:wp14="http://schemas.microsoft.com/office/word/2010/wordprocessingDrawing" xmlns:wp="http://schemas.openxmlformats.org/drawingml/2006/wordprocessingDrawing" xmlns:w10="urn:schemas-microsoft-com:office:word" xmlns:w="http://schemas.openxmlformats.org/wordprocessingml/2006/main" xmlns:w14="http://schemas.microsoft.com/office/word/2010/wordml" xmlns:w15="http://schemas.microsoft.com/office/word/2012/wordml" xmlns:wpg="http://schemas.microsoft.com/office/word/2010/wordprocessingGroup" xmlns:wpi="http://schemas.microsoft.com/office/word/2010/wordprocessingInk" xmlns:wne="http://schemas.microsoft.com/office/word/2006/wordml" xmlns:wps="http://schemas.microsoft.com/office/word/2010/wordprocessingShape" mc:Ignorable="w14 w15 wp14">
   <w:p>
     <w:pPr>
       <w:pStyle w:val="Header"/>
@@ -24020,7 +24426,7 @@
     <w:r>
       <w:rPr>
         <w:noProof/>
-        <w:lang w:val="en-US"/>
+        <w:lang w:val="ro-RO" w:eastAsia="ro-RO"/>
       </w:rPr>
       <w:drawing>
         <wp:anchor distT="0" distB="0" distL="114300" distR="114300" simplePos="0" relativeHeight="251657216" behindDoc="0" locked="0" layoutInCell="1" allowOverlap="1" wp14:anchorId="19C8DBB3" wp14:editId="49A116ED">
@@ -24081,7 +24487,7 @@
     <w:r>
       <w:rPr>
         <w:noProof/>
-        <w:lang w:val="en-US"/>
+        <w:lang w:val="ro-RO" w:eastAsia="ro-RO"/>
       </w:rPr>
       <w:drawing>
         <wp:anchor distT="0" distB="0" distL="114300" distR="114300" simplePos="0" relativeHeight="251658240" behindDoc="0" locked="0" layoutInCell="1" allowOverlap="1" wp14:anchorId="51A78815" wp14:editId="231C62F9">
@@ -24162,7 +24568,7 @@
     <w:r>
       <w:rPr>
         <w:noProof/>
-        <w:lang w:val="en-US"/>
+        <w:lang w:val="ro-RO" w:eastAsia="ro-RO"/>
       </w:rPr>
       <w:drawing>
         <wp:anchor distT="0" distB="0" distL="114300" distR="114300" simplePos="0" relativeHeight="251656192" behindDoc="0" locked="0" layoutInCell="1" allowOverlap="1" wp14:anchorId="63D62A48" wp14:editId="278B1F86">
@@ -24311,7 +24717,7 @@
 </file>
 
 <file path=word/header2.xml><?xml version="1.0" encoding="utf-8"?>
-<w:hdr xmlns:wpc="http://schemas.microsoft.com/office/word/2010/wordprocessingCanvas" xmlns:cx="http://schemas.microsoft.com/office/drawing/2014/chartex" xmlns:cx1="http://schemas.microsoft.com/office/drawing/2015/9/8/chartex" xmlns:mc="http://schemas.openxmlformats.org/markup-compatibility/2006" xmlns:o="urn:schemas-microsoft-com:office:office" xmlns:r="http://schemas.openxmlformats.org/officeDocument/2006/relationships" xmlns:m="http://schemas.openxmlformats.org/officeDocument/2006/math" xmlns:v="urn:schemas-microsoft-com:vml" xmlns:wp14="http://schemas.microsoft.com/office/word/2010/wordprocessingDrawing" xmlns:wp="http://schemas.openxmlformats.org/drawingml/2006/wordprocessingDrawing" xmlns:w10="urn:schemas-microsoft-com:office:word" xmlns:w="http://schemas.openxmlformats.org/wordprocessingml/2006/main" xmlns:w14="http://schemas.microsoft.com/office/word/2010/wordml" xmlns:w15="http://schemas.microsoft.com/office/word/2012/wordml" xmlns:w16se="http://schemas.microsoft.com/office/word/2015/wordml/symex" xmlns:wpg="http://schemas.microsoft.com/office/word/2010/wordprocessingGroup" xmlns:wpi="http://schemas.microsoft.com/office/word/2010/wordprocessingInk" xmlns:wne="http://schemas.microsoft.com/office/word/2006/wordml" xmlns:wps="http://schemas.microsoft.com/office/word/2010/wordprocessingShape" mc:Ignorable="w14 w15 w16se wp14">
+<w:hdr xmlns:wpc="http://schemas.microsoft.com/office/word/2010/wordprocessingCanvas" xmlns:mc="http://schemas.openxmlformats.org/markup-compatibility/2006" xmlns:o="urn:schemas-microsoft-com:office:office" xmlns:r="http://schemas.openxmlformats.org/officeDocument/2006/relationships" xmlns:m="http://schemas.openxmlformats.org/officeDocument/2006/math" xmlns:v="urn:schemas-microsoft-com:vml" xmlns:wp14="http://schemas.microsoft.com/office/word/2010/wordprocessingDrawing" xmlns:wp="http://schemas.openxmlformats.org/drawingml/2006/wordprocessingDrawing" xmlns:w10="urn:schemas-microsoft-com:office:word" xmlns:w="http://schemas.openxmlformats.org/wordprocessingml/2006/main" xmlns:w14="http://schemas.microsoft.com/office/word/2010/wordml" xmlns:w15="http://schemas.microsoft.com/office/word/2012/wordml" xmlns:wpg="http://schemas.microsoft.com/office/word/2010/wordprocessingGroup" xmlns:wpi="http://schemas.microsoft.com/office/word/2010/wordprocessingInk" xmlns:wne="http://schemas.microsoft.com/office/word/2006/wordml" xmlns:wps="http://schemas.microsoft.com/office/word/2010/wordprocessingShape" mc:Ignorable="w14 w15 wp14">
   <w:p>
     <w:pPr>
       <w:pStyle w:val="Header"/>
@@ -24339,7 +24745,7 @@
     <w:r>
       <w:rPr>
         <w:noProof/>
-        <w:lang w:val="en-US"/>
+        <w:lang w:val="ro-RO" w:eastAsia="ro-RO"/>
       </w:rPr>
       <w:drawing>
         <wp:inline distT="0" distB="0" distL="0" distR="0" wp14:anchorId="1628AC50" wp14:editId="316723FF">
@@ -24402,7 +24808,7 @@
 </file>
 
 <file path=word/header3.xml><?xml version="1.0" encoding="utf-8"?>
-<w:hdr xmlns:wpc="http://schemas.microsoft.com/office/word/2010/wordprocessingCanvas" xmlns:cx="http://schemas.microsoft.com/office/drawing/2014/chartex" xmlns:cx1="http://schemas.microsoft.com/office/drawing/2015/9/8/chartex" xmlns:mc="http://schemas.openxmlformats.org/markup-compatibility/2006" xmlns:o="urn:schemas-microsoft-com:office:office" xmlns:r="http://schemas.openxmlformats.org/officeDocument/2006/relationships" xmlns:m="http://schemas.openxmlformats.org/officeDocument/2006/math" xmlns:v="urn:schemas-microsoft-com:vml" xmlns:wp14="http://schemas.microsoft.com/office/word/2010/wordprocessingDrawing" xmlns:wp="http://schemas.openxmlformats.org/drawingml/2006/wordprocessingDrawing" xmlns:w10="urn:schemas-microsoft-com:office:word" xmlns:w="http://schemas.openxmlformats.org/wordprocessingml/2006/main" xmlns:w14="http://schemas.microsoft.com/office/word/2010/wordml" xmlns:w15="http://schemas.microsoft.com/office/word/2012/wordml" xmlns:w16se="http://schemas.microsoft.com/office/word/2015/wordml/symex" xmlns:wpg="http://schemas.microsoft.com/office/word/2010/wordprocessingGroup" xmlns:wpi="http://schemas.microsoft.com/office/word/2010/wordprocessingInk" xmlns:wne="http://schemas.microsoft.com/office/word/2006/wordml" xmlns:wps="http://schemas.microsoft.com/office/word/2010/wordprocessingShape" mc:Ignorable="w14 w15 w16se wp14">
+<w:hdr xmlns:wpc="http://schemas.microsoft.com/office/word/2010/wordprocessingCanvas" xmlns:mc="http://schemas.openxmlformats.org/markup-compatibility/2006" xmlns:o="urn:schemas-microsoft-com:office:office" xmlns:r="http://schemas.openxmlformats.org/officeDocument/2006/relationships" xmlns:m="http://schemas.openxmlformats.org/officeDocument/2006/math" xmlns:v="urn:schemas-microsoft-com:vml" xmlns:wp14="http://schemas.microsoft.com/office/word/2010/wordprocessingDrawing" xmlns:wp="http://schemas.openxmlformats.org/drawingml/2006/wordprocessingDrawing" xmlns:w10="urn:schemas-microsoft-com:office:word" xmlns:w="http://schemas.openxmlformats.org/wordprocessingml/2006/main" xmlns:w14="http://schemas.microsoft.com/office/word/2010/wordml" xmlns:w15="http://schemas.microsoft.com/office/word/2012/wordml" xmlns:wpg="http://schemas.microsoft.com/office/word/2010/wordprocessingGroup" xmlns:wpi="http://schemas.microsoft.com/office/word/2010/wordprocessingInk" xmlns:wne="http://schemas.microsoft.com/office/word/2006/wordml" xmlns:wps="http://schemas.microsoft.com/office/word/2010/wordprocessingShape" mc:Ignorable="w14 w15 wp14">
   <w:p>
     <w:pPr>
       <w:pStyle w:val="BodyText"/>
@@ -24444,7 +24850,7 @@
 </file>
 
 <file path=word/numbering.xml><?xml version="1.0" encoding="utf-8"?>
-<w:numbering xmlns:wpc="http://schemas.microsoft.com/office/word/2010/wordprocessingCanvas" xmlns:cx="http://schemas.microsoft.com/office/drawing/2014/chartex" xmlns:cx1="http://schemas.microsoft.com/office/drawing/2015/9/8/chartex" xmlns:mc="http://schemas.openxmlformats.org/markup-compatibility/2006" xmlns:o="urn:schemas-microsoft-com:office:office" xmlns:r="http://schemas.openxmlformats.org/officeDocument/2006/relationships" xmlns:m="http://schemas.openxmlformats.org/officeDocument/2006/math" xmlns:v="urn:schemas-microsoft-com:vml" xmlns:wp14="http://schemas.microsoft.com/office/word/2010/wordprocessingDrawing" xmlns:wp="http://schemas.openxmlformats.org/drawingml/2006/wordprocessingDrawing" xmlns:w10="urn:schemas-microsoft-com:office:word" xmlns:w="http://schemas.openxmlformats.org/wordprocessingml/2006/main" xmlns:w14="http://schemas.microsoft.com/office/word/2010/wordml" xmlns:w15="http://schemas.microsoft.com/office/word/2012/wordml" xmlns:w16se="http://schemas.microsoft.com/office/word/2015/wordml/symex" xmlns:wpg="http://schemas.microsoft.com/office/word/2010/wordprocessingGroup" xmlns:wpi="http://schemas.microsoft.com/office/word/2010/wordprocessingInk" xmlns:wne="http://schemas.microsoft.com/office/word/2006/wordml" xmlns:wps="http://schemas.microsoft.com/office/word/2010/wordprocessingShape" mc:Ignorable="w14 w15 w16se wp14">
+<w:numbering xmlns:wpc="http://schemas.microsoft.com/office/word/2010/wordprocessingCanvas" xmlns:mc="http://schemas.openxmlformats.org/markup-compatibility/2006" xmlns:o="urn:schemas-microsoft-com:office:office" xmlns:r="http://schemas.openxmlformats.org/officeDocument/2006/relationships" xmlns:m="http://schemas.openxmlformats.org/officeDocument/2006/math" xmlns:v="urn:schemas-microsoft-com:vml" xmlns:wp14="http://schemas.microsoft.com/office/word/2010/wordprocessingDrawing" xmlns:wp="http://schemas.openxmlformats.org/drawingml/2006/wordprocessingDrawing" xmlns:w10="urn:schemas-microsoft-com:office:word" xmlns:w="http://schemas.openxmlformats.org/wordprocessingml/2006/main" xmlns:w14="http://schemas.microsoft.com/office/word/2010/wordml" xmlns:w15="http://schemas.microsoft.com/office/word/2012/wordml" xmlns:wpg="http://schemas.microsoft.com/office/word/2010/wordprocessingGroup" xmlns:wpi="http://schemas.microsoft.com/office/word/2010/wordprocessingInk" xmlns:wne="http://schemas.microsoft.com/office/word/2006/wordml" xmlns:wps="http://schemas.microsoft.com/office/word/2010/wordprocessingShape" mc:Ignorable="w14 w15 wp14">
   <w:abstractNum w:abstractNumId="0" w15:restartNumberingAfterBreak="0">
     <w:nsid w:val="01CA57D3"/>
     <w:multiLevelType w:val="multilevel"/>
@@ -26872,7 +27278,7 @@
 </file>
 
 <file path=word/styles.xml><?xml version="1.0" encoding="utf-8"?>
-<w:styles xmlns:mc="http://schemas.openxmlformats.org/markup-compatibility/2006" xmlns:r="http://schemas.openxmlformats.org/officeDocument/2006/relationships" xmlns:w="http://schemas.openxmlformats.org/wordprocessingml/2006/main" xmlns:w14="http://schemas.microsoft.com/office/word/2010/wordml" xmlns:w15="http://schemas.microsoft.com/office/word/2012/wordml" xmlns:w16se="http://schemas.microsoft.com/office/word/2015/wordml/symex" mc:Ignorable="w14 w15 w16se">
+<w:styles xmlns:mc="http://schemas.openxmlformats.org/markup-compatibility/2006" xmlns:r="http://schemas.openxmlformats.org/officeDocument/2006/relationships" xmlns:w="http://schemas.openxmlformats.org/wordprocessingml/2006/main" xmlns:w14="http://schemas.microsoft.com/office/word/2010/wordml" xmlns:w15="http://schemas.microsoft.com/office/word/2012/wordml" mc:Ignorable="w14 w15">
   <w:docDefaults>
     <w:rPrDefault>
       <w:rPr>
@@ -28232,6 +28638,24 @@
 </file>
 
 <file path=customXml/item1.xml><?xml version="1.0" encoding="utf-8"?>
+<p:properties xmlns:p="http://schemas.microsoft.com/office/2006/metadata/properties" xmlns:xsi="http://www.w3.org/2001/XMLSchema-instance" xmlns:pc="http://schemas.microsoft.com/office/infopath/2007/PartnerControls">
+  <documentManagement>
+    <PublishingExpirationDate xmlns="http://schemas.microsoft.com/sharepoint/v3" xsi:nil="true"/>
+    <PublishingStartDate xmlns="http://schemas.microsoft.com/sharepoint/v3" xsi:nil="true"/>
+  </documentManagement>
+</p:properties>
+</file>
+
+<file path=customXml/item2.xml><?xml version="1.0" encoding="utf-8"?>
+<?mso-contentType ?>
+<FormTemplates xmlns="http://schemas.microsoft.com/sharepoint/v3/contenttype/forms">
+  <Display>DocumentLibraryForm</Display>
+  <Edit>DocumentLibraryForm</Edit>
+  <New>DocumentLibraryForm</New>
+</FormTemplates>
+</file>
+
+<file path=customXml/item3.xml><?xml version="1.0" encoding="utf-8"?>
 <ct:contentTypeSchema xmlns:ct="http://schemas.microsoft.com/office/2006/metadata/contentType" xmlns:ma="http://schemas.microsoft.com/office/2006/metadata/properties/metaAttributes" ct:_="" ma:_="" ma:contentTypeName="Document" ma:contentTypeID="0x01010009E7C416E4093549895C6C2566A479FB" ma:contentTypeVersion="1" ma:contentTypeDescription="Create a new document." ma:contentTypeScope="" ma:versionID="7d0bd202bc8dc6f8eb93d5ac0eceb699">
   <xsd:schema xmlns:xsd="http://www.w3.org/2001/XMLSchema" xmlns:xs="http://www.w3.org/2001/XMLSchema" xmlns:p="http://schemas.microsoft.com/office/2006/metadata/properties" xmlns:ns1="http://schemas.microsoft.com/sharepoint/v3" targetNamespace="http://schemas.microsoft.com/office/2006/metadata/properties" ma:root="true" ma:fieldsID="ef2aa9ed40e72a78c3822fc753b43e87" ns1:_="">
     <xsd:import namespace="http://schemas.microsoft.com/sharepoint/v3"/>
@@ -28363,24 +28787,6 @@
 </ct:contentTypeSchema>
 </file>
 
-<file path=customXml/item2.xml><?xml version="1.0" encoding="utf-8"?>
-<p:properties xmlns:p="http://schemas.microsoft.com/office/2006/metadata/properties" xmlns:xsi="http://www.w3.org/2001/XMLSchema-instance" xmlns:pc="http://schemas.microsoft.com/office/infopath/2007/PartnerControls">
-  <documentManagement>
-    <PublishingExpirationDate xmlns="http://schemas.microsoft.com/sharepoint/v3" xsi:nil="true"/>
-    <PublishingStartDate xmlns="http://schemas.microsoft.com/sharepoint/v3" xsi:nil="true"/>
-  </documentManagement>
-</p:properties>
-</file>
-
-<file path=customXml/item3.xml><?xml version="1.0" encoding="utf-8"?>
-<?mso-contentType ?>
-<FormTemplates xmlns="http://schemas.microsoft.com/sharepoint/v3/contenttype/forms">
-  <Display>DocumentLibraryForm</Display>
-  <Edit>DocumentLibraryForm</Edit>
-  <New>DocumentLibraryForm</New>
-</FormTemplates>
-</file>
-
 <file path=customXml/item4.xml><?xml version="1.0" encoding="utf-8"?>
 <b:Sources xmlns:b="http://schemas.openxmlformats.org/officeDocument/2006/bibliography" xmlns="http://schemas.openxmlformats.org/officeDocument/2006/bibliography" SelectedStyle="\HarvardAnglia2008OfficeOnline.xsl" StyleName="Harvard - Anglia" Version="2008">
   <b:Source>
@@ -28419,6 +28825,24 @@
 </file>
 
 <file path=customXml/itemProps1.xml><?xml version="1.0" encoding="utf-8"?>
+<ds:datastoreItem xmlns:ds="http://schemas.openxmlformats.org/officeDocument/2006/customXml" ds:itemID="{B3EBB357-DA60-469A-B5F2-E35DF6FD1B0D}">
+  <ds:schemaRefs>
+    <ds:schemaRef ds:uri="http://schemas.microsoft.com/office/2006/metadata/properties"/>
+    <ds:schemaRef ds:uri="http://schemas.microsoft.com/office/infopath/2007/PartnerControls"/>
+    <ds:schemaRef ds:uri="http://schemas.microsoft.com/sharepoint/v3"/>
+  </ds:schemaRefs>
+</ds:datastoreItem>
+</file>
+
+<file path=customXml/itemProps2.xml><?xml version="1.0" encoding="utf-8"?>
+<ds:datastoreItem xmlns:ds="http://schemas.openxmlformats.org/officeDocument/2006/customXml" ds:itemID="{36B18D59-688D-4806-A4EA-B7808C4D834E}">
+  <ds:schemaRefs>
+    <ds:schemaRef ds:uri="http://schemas.microsoft.com/sharepoint/v3/contenttype/forms"/>
+  </ds:schemaRefs>
+</ds:datastoreItem>
+</file>
+
+<file path=customXml/itemProps3.xml><?xml version="1.0" encoding="utf-8"?>
 <ds:datastoreItem xmlns:ds="http://schemas.openxmlformats.org/officeDocument/2006/customXml" ds:itemID="{57CD7F8E-6C84-4BEE-9CF8-DE3DCD57EFEB}">
   <ds:schemaRefs>
     <ds:schemaRef ds:uri="http://schemas.microsoft.com/office/2006/metadata/contentType"/>
@@ -28436,26 +28860,8 @@
 </ds:datastoreItem>
 </file>
 
-<file path=customXml/itemProps2.xml><?xml version="1.0" encoding="utf-8"?>
-<ds:datastoreItem xmlns:ds="http://schemas.openxmlformats.org/officeDocument/2006/customXml" ds:itemID="{B3EBB357-DA60-469A-B5F2-E35DF6FD1B0D}">
-  <ds:schemaRefs>
-    <ds:schemaRef ds:uri="http://schemas.microsoft.com/office/2006/metadata/properties"/>
-    <ds:schemaRef ds:uri="http://schemas.microsoft.com/office/infopath/2007/PartnerControls"/>
-    <ds:schemaRef ds:uri="http://schemas.microsoft.com/sharepoint/v3"/>
-  </ds:schemaRefs>
-</ds:datastoreItem>
-</file>
-
-<file path=customXml/itemProps3.xml><?xml version="1.0" encoding="utf-8"?>
-<ds:datastoreItem xmlns:ds="http://schemas.openxmlformats.org/officeDocument/2006/customXml" ds:itemID="{36B18D59-688D-4806-A4EA-B7808C4D834E}">
-  <ds:schemaRefs>
-    <ds:schemaRef ds:uri="http://schemas.microsoft.com/sharepoint/v3/contenttype/forms"/>
-  </ds:schemaRefs>
-</ds:datastoreItem>
-</file>
-
 <file path=customXml/itemProps4.xml><?xml version="1.0" encoding="utf-8"?>
-<ds:datastoreItem xmlns:ds="http://schemas.openxmlformats.org/officeDocument/2006/customXml" ds:itemID="{5F23E5FB-6739-40A3-A7E3-0A4601FEB33C}">
+<ds:datastoreItem xmlns:ds="http://schemas.openxmlformats.org/officeDocument/2006/customXml" ds:itemID="{92E9BDED-ECBD-497F-AD4E-43FFA31C9794}">
   <ds:schemaRefs>
     <ds:schemaRef ds:uri="http://schemas.openxmlformats.org/officeDocument/2006/bibliography"/>
   </ds:schemaRefs>

</xml_diff>